<commit_message>
updated CSS, added more to main file, see read me
</commit_message>
<xml_diff>
--- a/docassemble/LLAW33012021S1FLPN2/data/templates/FLPN_print_out.docx
+++ b/docassemble/LLAW33012021S1FLPN2/data/templates/FLPN_print_out.docx
@@ -4,16 +4,15 @@
   <w:body>
     <w:p>
       <w:pPr>
-        <w:spacing w:after="0"/>
         <w:jc w:val="center"/>
         <w:rPr>
-          <w:rFonts w:ascii="Helvetica" w:hAnsi="Helvetica" w:cs="Geeza Pro"/>
+          <w:rFonts w:ascii="Segoe UI Symbol" w:hAnsi="Segoe UI Symbol" w:cs="Segoe UI Historic"/>
           <w:sz w:val="44"/>
         </w:rPr>
       </w:pPr>
       <w:r>
         <w:rPr>
-          <w:rFonts w:ascii="Helvetica" w:hAnsi="Helvetica" w:cs="Geeza Pro"/>
+          <w:rFonts w:ascii="Segoe UI Symbol" w:hAnsi="Segoe UI Symbol" w:cs="Segoe UI Historic"/>
           <w:noProof/>
           <w:sz w:val="44"/>
         </w:rPr>
@@ -33,7 +32,7 @@
                     <pic:cNvPicPr/>
                   </pic:nvPicPr>
                   <pic:blipFill>
-                    <a:blip r:embed="rId9" cstate="print">
+                    <a:blip r:embed="rId10" cstate="print">
                       <a:extLst>
                         <a:ext uri="{28A0092B-C50C-407E-A947-70E740481C1C}">
                           <a14:useLocalDpi xmlns:a14="http://schemas.microsoft.com/office/drawing/2010/main" val="0"/>
@@ -62,14 +61,23 @@
     </w:p>
     <w:p>
       <w:pPr>
+        <w:jc w:val="center"/>
+        <w:rPr>
+          <w:rFonts w:ascii="Segoe UI Symbol" w:hAnsi="Segoe UI Symbol" w:cs="Segoe UI Historic"/>
+          <w:sz w:val="10"/>
+          <w:szCs w:val="10"/>
+        </w:rPr>
+      </w:pPr>
+    </w:p>
+    <w:p>
+      <w:pPr>
         <w:pBdr>
           <w:top w:val="single" w:sz="12" w:space="1" w:color="auto"/>
           <w:bottom w:val="single" w:sz="12" w:space="1" w:color="auto"/>
         </w:pBdr>
-        <w:spacing w:after="0"/>
         <w:jc w:val="center"/>
         <w:rPr>
-          <w:rFonts w:ascii="Helvetica" w:hAnsi="Helvetica" w:cs="Geeza Pro"/>
+          <w:rFonts w:ascii="Segoe UI Symbol" w:hAnsi="Segoe UI Symbol" w:cs="Segoe UI Historic"/>
           <w:b/>
           <w:bCs/>
           <w:sz w:val="14"/>
@@ -83,21 +91,22 @@
           <w:top w:val="single" w:sz="12" w:space="1" w:color="auto"/>
           <w:bottom w:val="single" w:sz="12" w:space="1" w:color="auto"/>
         </w:pBdr>
-        <w:spacing w:after="0"/>
         <w:jc w:val="center"/>
         <w:rPr>
-          <w:rFonts w:ascii="Helvetica" w:hAnsi="Helvetica" w:cs="Geeza Pro"/>
+          <w:rFonts w:ascii="Segoe UI Symbol" w:hAnsi="Segoe UI Symbol" w:cs="Segoe UI Historic"/>
           <w:bCs/>
-          <w:sz w:val="30"/>
-          <w:szCs w:val="30"/>
+          <w:color w:val="8064A2" w:themeColor="accent4"/>
+          <w:sz w:val="32"/>
+          <w:szCs w:val="32"/>
         </w:rPr>
       </w:pPr>
       <w:r>
         <w:rPr>
-          <w:rFonts w:ascii="Helvetica" w:hAnsi="Helvetica" w:cs="Geeza Pro"/>
+          <w:rFonts w:ascii="Segoe UI Symbol" w:hAnsi="Segoe UI Symbol" w:cs="Segoe UI Historic"/>
           <w:bCs/>
-          <w:sz w:val="30"/>
-          <w:szCs w:val="30"/>
+          <w:color w:val="8064A2" w:themeColor="accent4"/>
+          <w:sz w:val="32"/>
+          <w:szCs w:val="32"/>
         </w:rPr>
         <w:t>Comparative List of Family Lawyers</w:t>
       </w:r>
@@ -108,10 +117,9 @@
           <w:top w:val="single" w:sz="12" w:space="1" w:color="auto"/>
           <w:bottom w:val="single" w:sz="12" w:space="1" w:color="auto"/>
         </w:pBdr>
-        <w:spacing w:after="0"/>
         <w:jc w:val="center"/>
         <w:rPr>
-          <w:rFonts w:ascii="Helvetica" w:hAnsi="Helvetica" w:cs="Geeza Pro"/>
+          <w:rFonts w:ascii="Segoe UI Symbol" w:hAnsi="Segoe UI Symbol" w:cs="Segoe UI Historic"/>
           <w:b/>
           <w:bCs/>
           <w:sz w:val="14"/>
@@ -121,32 +129,13 @@
     </w:p>
     <w:p>
       <w:pPr>
-        <w:spacing w:after="0"/>
-        <w:rPr>
-          <w:rFonts w:ascii="Helvetica" w:hAnsi="Helvetica" w:cs="Geeza Pro"/>
+        <w:rPr>
+          <w:rFonts w:ascii="Segoe UI Symbol" w:hAnsi="Segoe UI Symbol" w:cs="Segoe UI Historic"/>
+          <w:color w:val="000000" w:themeColor="text1"/>
           <w:sz w:val="23"/>
           <w:szCs w:val="23"/>
         </w:rPr>
       </w:pPr>
-    </w:p>
-    <w:p>
-      <w:pPr>
-        <w:spacing w:after="0"/>
-        <w:jc w:val="center"/>
-        <w:rPr>
-          <w:rFonts w:ascii="Helvetica" w:hAnsi="Helvetica" w:cs="Geeza Pro"/>
-          <w:b/>
-        </w:rPr>
-      </w:pPr>
-      <w:bookmarkStart w:id="0" w:name="_GoBack"/>
-      <w:bookmarkEnd w:id="0"/>
-      <w:r>
-        <w:rPr>
-          <w:rFonts w:ascii="Helvetica" w:hAnsi="Helvetica" w:cs="Geeza Pro"/>
-          <w:b/>
-        </w:rPr>
-        <w:t>Services for pets</w:t>
-      </w:r>
     </w:p>
     <w:p>
       <w:pPr>
@@ -155,50 +144,56 @@
         <w:jc w:val="center"/>
         <w:textAlignment w:val="baseline"/>
         <w:rPr>
-          <w:rFonts w:ascii="Helvetica" w:hAnsi="Helvetica" w:cs="Geeza Pro"/>
+          <w:rFonts w:ascii="Segoe UI Symbol" w:hAnsi="Segoe UI Symbol" w:cs="Segoe UI Historic"/>
+          <w:color w:val="000000" w:themeColor="text1"/>
+          <w:sz w:val="24"/>
+          <w:szCs w:val="24"/>
+        </w:rPr>
+      </w:pPr>
+      <w:r>
+        <w:rPr>
+          <w:rFonts w:ascii="Segoe UI Symbol" w:hAnsi="Segoe UI Symbol" w:cs="Segoe UI Historic"/>
+          <w:color w:val="000000" w:themeColor="text1"/>
+          <w:sz w:val="24"/>
+          <w:szCs w:val="24"/>
+        </w:rPr>
+        <w:t>BASED ON YOUR RESPONSES</w:t>
+      </w:r>
+    </w:p>
+    <w:p>
+      <w:pPr>
+        <w:pStyle w:val="FrameContents"/>
+        <w:spacing w:after="0"/>
+        <w:textAlignment w:val="baseline"/>
+        <w:rPr>
+          <w:rFonts w:ascii="Segoe UI Symbol" w:hAnsi="Segoe UI Symbol" w:cs="Segoe UI Historic"/>
+          <w:b/>
+          <w:color w:val="8064A2" w:themeColor="accent4"/>
+          <w:sz w:val="10"/>
+          <w:szCs w:val="10"/>
+        </w:rPr>
+      </w:pPr>
+    </w:p>
+    <w:p>
+      <w:pPr>
+        <w:pStyle w:val="FrameContents"/>
+        <w:spacing w:after="0"/>
+        <w:textAlignment w:val="baseline"/>
+        <w:rPr>
+          <w:rFonts w:ascii="Segoe UI Symbol" w:hAnsi="Segoe UI Symbol" w:cs="Segoe UI Historic"/>
           <w:sz w:val="20"/>
           <w:szCs w:val="20"/>
         </w:rPr>
       </w:pPr>
+      <w:bookmarkStart w:id="0" w:name="_GoBack"/>
+      <w:bookmarkEnd w:id="0"/>
       <w:r>
         <w:rPr>
-          <w:rFonts w:ascii="Helvetica" w:hAnsi="Helvetica" w:cs="Geeza Pro"/>
+          <w:rFonts w:ascii="Segoe UI Symbol" w:hAnsi="Segoe UI Symbol" w:cs="Segoe UI Historic"/>
           <w:sz w:val="20"/>
           <w:szCs w:val="20"/>
         </w:rPr>
-        <w:t>The emergency housing agencies will not accept pets.</w:t>
-      </w:r>
-      <w:r>
-        <w:rPr>
-          <w:rFonts w:ascii="Helvetica" w:hAnsi="Helvetica" w:cs="Geeza Pro"/>
-          <w:sz w:val="20"/>
-          <w:szCs w:val="20"/>
-        </w:rPr>
-        <w:t xml:space="preserve"> </w:t>
-      </w:r>
-      <w:r>
-        <w:rPr>
-          <w:rFonts w:ascii="Helvetica" w:hAnsi="Helvetica" w:cs="Geeza Pro"/>
-          <w:sz w:val="20"/>
-          <w:szCs w:val="20"/>
-        </w:rPr>
-        <w:t xml:space="preserve">To have your pet fostered </w:t>
-      </w:r>
-      <w:r>
-        <w:rPr>
-          <w:rFonts w:ascii="Helvetica" w:hAnsi="Helvetica" w:cs="Geeza Pro"/>
-          <w:sz w:val="20"/>
-          <w:szCs w:val="20"/>
-        </w:rPr>
-        <w:t>while you are in emergency accommodation please contact these agencies</w:t>
-      </w:r>
-      <w:r>
-        <w:rPr>
-          <w:rFonts w:ascii="Helvetica" w:hAnsi="Helvetica" w:cs="Geeza Pro"/>
-          <w:sz w:val="20"/>
-          <w:szCs w:val="20"/>
-        </w:rPr>
-        <w:t>.</w:t>
+        <w:t>Here is a list of family lawyers in your area, who may be able to provide services in languages other than English. Contact the lawyers below for more information.</w:t>
       </w:r>
     </w:p>
     <w:p>
@@ -208,7 +203,7 @@
         <w:jc w:val="center"/>
         <w:textAlignment w:val="baseline"/>
         <w:rPr>
-          <w:rFonts w:ascii="Helvetica" w:hAnsi="Helvetica" w:cs="Geeza Pro"/>
+          <w:rFonts w:ascii="Segoe UI Symbol" w:hAnsi="Segoe UI Symbol" w:cs="Segoe UI Historic"/>
         </w:rPr>
       </w:pPr>
     </w:p>
@@ -248,22 +243,20 @@
               <w:spacing w:before="100" w:after="100"/>
               <w:jc w:val="center"/>
               <w:rPr>
-                <w:rFonts w:ascii="Helvetica" w:hAnsi="Helvetica" w:cs="Geeza Pro"/>
-                <w:b/>
+                <w:rFonts w:ascii="Segoe UI Symbol" w:hAnsi="Segoe UI Symbol" w:cs="Segoe UI Historic"/>
                 <w:bCs/>
-                <w:sz w:val="16"/>
-                <w:szCs w:val="16"/>
+                <w:sz w:val="18"/>
+                <w:szCs w:val="18"/>
               </w:rPr>
             </w:pPr>
             <w:r>
               <w:rPr>
-                <w:rFonts w:ascii="Helvetica" w:hAnsi="Helvetica" w:cs="Geeza Pro"/>
-                <w:b/>
+                <w:rFonts w:ascii="Segoe UI Symbol" w:hAnsi="Segoe UI Symbol" w:cs="Segoe UI Historic"/>
                 <w:bCs/>
-                <w:sz w:val="16"/>
-                <w:szCs w:val="16"/>
-              </w:rPr>
-              <w:t>Lawyer</w:t>
+                <w:sz w:val="18"/>
+                <w:szCs w:val="18"/>
+              </w:rPr>
+              <w:t>LAWYER</w:t>
             </w:r>
           </w:p>
         </w:tc>
@@ -278,22 +271,20 @@
               <w:spacing w:before="100" w:after="100"/>
               <w:jc w:val="center"/>
               <w:rPr>
-                <w:rFonts w:ascii="Helvetica" w:hAnsi="Helvetica" w:cs="Geeza Pro"/>
-                <w:b/>
+                <w:rFonts w:ascii="Segoe UI Symbol" w:hAnsi="Segoe UI Symbol" w:cs="Segoe UI Historic"/>
                 <w:bCs/>
-                <w:sz w:val="16"/>
-                <w:szCs w:val="16"/>
+                <w:sz w:val="18"/>
+                <w:szCs w:val="18"/>
               </w:rPr>
             </w:pPr>
             <w:r>
               <w:rPr>
-                <w:rFonts w:ascii="Helvetica" w:hAnsi="Helvetica" w:cs="Geeza Pro"/>
-                <w:b/>
+                <w:rFonts w:ascii="Segoe UI Symbol" w:hAnsi="Segoe UI Symbol" w:cs="Segoe UI Historic"/>
                 <w:bCs/>
-                <w:sz w:val="16"/>
-                <w:szCs w:val="16"/>
-              </w:rPr>
-              <w:t>Contact details</w:t>
+                <w:sz w:val="18"/>
+                <w:szCs w:val="18"/>
+              </w:rPr>
+              <w:t>CONTACT DETAILS</w:t>
             </w:r>
           </w:p>
         </w:tc>
@@ -311,12 +302,73 @@
           </w:tcPr>
           <w:p>
             <w:pPr>
-              <w:spacing w:after="0"/>
               <w:jc w:val="center"/>
               <w:rPr>
-                <w:rFonts w:ascii="Helvetica" w:hAnsi="Helvetica" w:cs="Geeza Pro"/>
+                <w:rFonts w:ascii="Segoe UI Symbol" w:hAnsi="Segoe UI Symbol" w:cs="Segoe UI Historic"/>
+                <w:sz w:val="16"/>
+                <w:szCs w:val="16"/>
               </w:rPr>
             </w:pPr>
+            <w:r>
+              <w:rPr>
+                <w:rFonts w:ascii="Segoe UI Symbol" w:hAnsi="Segoe UI Symbol" w:cs="Segoe UI Historic"/>
+                <w:sz w:val="16"/>
+                <w:szCs w:val="16"/>
+              </w:rPr>
+              <w:t>{%</w:t>
+            </w:r>
+            <w:proofErr w:type="spellStart"/>
+            <w:r>
+              <w:rPr>
+                <w:rFonts w:ascii="Segoe UI Symbol" w:hAnsi="Segoe UI Symbol" w:cs="Segoe UI Historic"/>
+                <w:sz w:val="16"/>
+                <w:szCs w:val="16"/>
+              </w:rPr>
+              <w:t>tr</w:t>
+            </w:r>
+            <w:proofErr w:type="spellEnd"/>
+            <w:r>
+              <w:rPr>
+                <w:rFonts w:ascii="Segoe UI Symbol" w:hAnsi="Segoe UI Symbol" w:cs="Segoe UI Historic"/>
+                <w:sz w:val="16"/>
+                <w:szCs w:val="16"/>
+              </w:rPr>
+              <w:t xml:space="preserve"> for</w:t>
+            </w:r>
+            <w:r>
+              <w:rPr>
+                <w:rFonts w:ascii="Segoe UI Symbol" w:hAnsi="Segoe UI Symbol" w:cs="Segoe UI Historic"/>
+                <w:sz w:val="16"/>
+                <w:szCs w:val="16"/>
+              </w:rPr>
+              <w:t xml:space="preserve"> entry in</w:t>
+            </w:r>
+            <w:r>
+              <w:rPr>
+                <w:rFonts w:ascii="Segoe UI Symbol" w:hAnsi="Segoe UI Symbol" w:cs="Segoe UI Historic"/>
+                <w:sz w:val="16"/>
+                <w:szCs w:val="16"/>
+              </w:rPr>
+              <w:t xml:space="preserve"> </w:t>
+            </w:r>
+            <w:proofErr w:type="spellStart"/>
+            <w:r>
+              <w:rPr>
+                <w:rFonts w:ascii="Segoe UI Symbol" w:hAnsi="Segoe UI Symbol" w:cs="Segoe UI Historic"/>
+                <w:sz w:val="16"/>
+                <w:szCs w:val="16"/>
+              </w:rPr>
+              <w:t>FLPNeligibleEntries</w:t>
+            </w:r>
+            <w:proofErr w:type="spellEnd"/>
+            <w:r>
+              <w:rPr>
+                <w:rFonts w:ascii="Segoe UI Symbol" w:hAnsi="Segoe UI Symbol" w:cs="Segoe UI Historic"/>
+                <w:sz w:val="16"/>
+                <w:szCs w:val="16"/>
+              </w:rPr>
+              <w:t xml:space="preserve"> %}</w:t>
+            </w:r>
           </w:p>
         </w:tc>
       </w:tr>
@@ -332,16 +384,117 @@
           </w:tcPr>
           <w:p>
             <w:pPr>
-              <w:spacing w:after="0"/>
               <w:jc w:val="center"/>
               <w:rPr>
-                <w:rFonts w:ascii="Helvetica" w:hAnsi="Helvetica" w:cs="Geeza Pro"/>
-                <w:b/>
+                <w:rFonts w:ascii="Segoe UI Symbol" w:hAnsi="Segoe UI Symbol" w:cs="Segoe UI Historic"/>
+                <w:color w:val="8064A2" w:themeColor="accent4"/>
+                <w:sz w:val="18"/>
+                <w:szCs w:val="18"/>
+              </w:rPr>
+            </w:pPr>
+            <w:r>
+              <w:rPr>
+                <w:rFonts w:ascii="Segoe UI Symbol" w:hAnsi="Segoe UI Symbol" w:cs="Segoe UI Historic"/>
+                <w:color w:val="8064A2" w:themeColor="accent4"/>
+                <w:sz w:val="18"/>
+                <w:szCs w:val="18"/>
+              </w:rPr>
+              <w:t>{{</w:t>
+            </w:r>
+            <w:r>
+              <w:rPr>
+                <w:rFonts w:ascii="Segoe UI Symbol" w:hAnsi="Segoe UI Symbol" w:cs="Segoe UI Historic"/>
+                <w:color w:val="8064A2" w:themeColor="accent4"/>
+                <w:sz w:val="18"/>
+                <w:szCs w:val="18"/>
+              </w:rPr>
+              <w:t>entry</w:t>
+            </w:r>
+            <w:r>
+              <w:rPr>
+                <w:rFonts w:ascii="Segoe UI Symbol" w:hAnsi="Segoe UI Symbol" w:cs="Segoe UI Historic"/>
+                <w:color w:val="8064A2" w:themeColor="accent4"/>
+                <w:sz w:val="18"/>
+                <w:szCs w:val="18"/>
+              </w:rPr>
+              <w:t>[‘</w:t>
+            </w:r>
+            <w:r>
+              <w:rPr>
+                <w:rFonts w:ascii="Segoe UI Symbol" w:hAnsi="Segoe UI Symbol" w:cs="Segoe UI Historic"/>
+                <w:color w:val="8064A2" w:themeColor="accent4"/>
+                <w:sz w:val="18"/>
+                <w:szCs w:val="18"/>
+              </w:rPr>
+              <w:t>lawyer’</w:t>
+            </w:r>
+            <w:r>
+              <w:rPr>
+                <w:rFonts w:ascii="Segoe UI Symbol" w:hAnsi="Segoe UI Symbol" w:cs="Segoe UI Historic"/>
+                <w:color w:val="8064A2" w:themeColor="accent4"/>
+                <w:sz w:val="18"/>
+                <w:szCs w:val="18"/>
+              </w:rPr>
+              <w:t>]}}</w:t>
+            </w:r>
+          </w:p>
+          <w:p>
+            <w:pPr>
+              <w:jc w:val="center"/>
+              <w:rPr>
+                <w:rFonts w:ascii="Segoe UI Symbol" w:hAnsi="Segoe UI Symbol" w:cs="Segoe UI Historic"/>
                 <w:bCs/>
                 <w:sz w:val="16"/>
                 <w:szCs w:val="16"/>
               </w:rPr>
             </w:pPr>
+            <w:r>
+              <w:rPr>
+                <w:rFonts w:ascii="Segoe UI Symbol" w:hAnsi="Segoe UI Symbol" w:cs="Segoe UI Historic"/>
+                <w:bCs/>
+                <w:sz w:val="16"/>
+                <w:szCs w:val="16"/>
+              </w:rPr>
+              <w:t>{{entry[‘</w:t>
+            </w:r>
+            <w:proofErr w:type="spellStart"/>
+            <w:r>
+              <w:rPr>
+                <w:rFonts w:ascii="Segoe UI Symbol" w:hAnsi="Segoe UI Symbol" w:cs="Segoe UI Historic"/>
+                <w:bCs/>
+                <w:sz w:val="16"/>
+                <w:szCs w:val="16"/>
+              </w:rPr>
+              <w:t>law</w:t>
+            </w:r>
+            <w:r>
+              <w:rPr>
+                <w:rFonts w:ascii="Segoe UI Symbol" w:hAnsi="Segoe UI Symbol" w:cs="Segoe UI Historic"/>
+                <w:bCs/>
+                <w:sz w:val="16"/>
+                <w:szCs w:val="16"/>
+              </w:rPr>
+              <w:t>_</w:t>
+            </w:r>
+            <w:r>
+              <w:rPr>
+                <w:rFonts w:ascii="Segoe UI Symbol" w:hAnsi="Segoe UI Symbol" w:cs="Segoe UI Historic"/>
+                <w:bCs/>
+                <w:sz w:val="16"/>
+                <w:szCs w:val="16"/>
+              </w:rPr>
+              <w:t>firm</w:t>
+            </w:r>
+            <w:proofErr w:type="spellEnd"/>
+            <w:r>
+              <w:rPr>
+                <w:rFonts w:ascii="Segoe UI Symbol" w:hAnsi="Segoe UI Symbol" w:cs="Segoe UI Historic"/>
+                <w:bCs/>
+                <w:sz w:val="16"/>
+                <w:szCs w:val="16"/>
+              </w:rPr>
+              <w:t>’]}}</w:t>
+            </w:r>
           </w:p>
         </w:tc>
         <w:tc>
@@ -352,9 +505,10 @@
           </w:tcPr>
           <w:p>
             <w:pPr>
-              <w:spacing w:after="0"/>
-              <w:rPr>
-                <w:rFonts w:ascii="Helvetica" w:hAnsi="Helvetica" w:cs="Geeza Pro"/>
+              <w:jc w:val="center"/>
+              <w:rPr>
+                <w:rFonts w:ascii="Segoe UI Symbol" w:hAnsi="Segoe UI Symbol" w:cs="Segoe UI Historic"/>
+                <w:bCs/>
                 <w:sz w:val="16"/>
                 <w:szCs w:val="16"/>
               </w:rPr>
@@ -362,10 +516,89 @@
           </w:p>
           <w:p>
             <w:pPr>
-              <w:spacing w:after="0"/>
+              <w:ind w:left="284"/>
+              <w:rPr>
+                <w:rFonts w:ascii="Segoe UI Symbol" w:hAnsi="Segoe UI Symbol" w:cs="Segoe UI Historic"/>
+                <w:bCs/>
+                <w:sz w:val="16"/>
+                <w:szCs w:val="16"/>
+              </w:rPr>
+            </w:pPr>
+            <w:r>
+              <w:rPr>
+                <w:rFonts w:ascii="Segoe UI Symbol" w:hAnsi="Segoe UI Symbol" w:cs="Segoe UI Historic"/>
+                <w:bCs/>
+                <w:sz w:val="16"/>
+                <w:szCs w:val="16"/>
+              </w:rPr>
+              <w:t>{{entry[‘phone’]}}</w:t>
+            </w:r>
+          </w:p>
+          <w:p>
+            <w:pPr>
+              <w:ind w:left="284"/>
+              <w:rPr>
+                <w:rFonts w:ascii="Segoe UI Symbol" w:hAnsi="Segoe UI Symbol" w:cs="Segoe UI Historic"/>
+                <w:bCs/>
+                <w:sz w:val="16"/>
+                <w:szCs w:val="16"/>
+              </w:rPr>
+            </w:pPr>
+            <w:r>
+              <w:rPr>
+                <w:rFonts w:ascii="Segoe UI Symbol" w:hAnsi="Segoe UI Symbol" w:cs="Segoe UI Historic"/>
+                <w:bCs/>
+                <w:sz w:val="16"/>
+                <w:szCs w:val="16"/>
+              </w:rPr>
+              <w:t>{{entry[‘email’]}}</w:t>
+            </w:r>
+          </w:p>
+          <w:p>
+            <w:pPr>
+              <w:ind w:left="284"/>
+              <w:rPr>
+                <w:rFonts w:ascii="Segoe UI Symbol" w:hAnsi="Segoe UI Symbol" w:cs="Segoe UI Historic"/>
+                <w:bCs/>
+                <w:sz w:val="16"/>
+                <w:szCs w:val="16"/>
+              </w:rPr>
+            </w:pPr>
+            <w:r>
+              <w:rPr>
+                <w:rFonts w:ascii="Segoe UI Symbol" w:hAnsi="Segoe UI Symbol" w:cs="Segoe UI Historic"/>
+                <w:bCs/>
+                <w:sz w:val="16"/>
+                <w:szCs w:val="16"/>
+              </w:rPr>
+              <w:t>{{entry[‘address’]}}</w:t>
+            </w:r>
+          </w:p>
+          <w:p>
+            <w:pPr>
+              <w:ind w:left="284"/>
+              <w:rPr>
+                <w:rFonts w:ascii="Segoe UI Symbol" w:hAnsi="Segoe UI Symbol" w:cs="Segoe UI Historic"/>
+                <w:bCs/>
+                <w:sz w:val="16"/>
+                <w:szCs w:val="16"/>
+              </w:rPr>
+            </w:pPr>
+            <w:r>
+              <w:rPr>
+                <w:rFonts w:ascii="Segoe UI Symbol" w:hAnsi="Segoe UI Symbol" w:cs="Segoe UI Historic"/>
+                <w:bCs/>
+                <w:sz w:val="16"/>
+                <w:szCs w:val="16"/>
+              </w:rPr>
+              <w:t>{{entry[‘website’]}}</w:t>
+            </w:r>
+          </w:p>
+          <w:p>
+            <w:pPr>
               <w:jc w:val="center"/>
               <w:rPr>
-                <w:rFonts w:ascii="Helvetica" w:hAnsi="Helvetica" w:cs="Geeza Pro"/>
+                <w:rFonts w:ascii="Segoe UI Symbol" w:hAnsi="Segoe UI Symbol" w:cs="Segoe UI Historic"/>
                 <w:b/>
                 <w:bCs/>
                 <w:sz w:val="16"/>
@@ -388,20 +621,63 @@
           </w:tcPr>
           <w:p>
             <w:pPr>
-              <w:spacing w:after="0"/>
               <w:jc w:val="center"/>
               <w:rPr>
-                <w:rFonts w:ascii="Helvetica" w:hAnsi="Helvetica" w:cs="Geeza Pro"/>
+                <w:rFonts w:ascii="Segoe UI Symbol" w:hAnsi="Segoe UI Symbol" w:cs="Segoe UI Historic"/>
+                <w:sz w:val="16"/>
+                <w:szCs w:val="16"/>
               </w:rPr>
             </w:pPr>
+            <w:r>
+              <w:rPr>
+                <w:rFonts w:ascii="Segoe UI Symbol" w:hAnsi="Segoe UI Symbol" w:cs="Segoe UI Historic"/>
+                <w:sz w:val="16"/>
+                <w:szCs w:val="16"/>
+              </w:rPr>
+              <w:t>{%</w:t>
+            </w:r>
+            <w:proofErr w:type="spellStart"/>
+            <w:r>
+              <w:rPr>
+                <w:rFonts w:ascii="Segoe UI Symbol" w:hAnsi="Segoe UI Symbol" w:cs="Segoe UI Historic"/>
+                <w:sz w:val="16"/>
+                <w:szCs w:val="16"/>
+              </w:rPr>
+              <w:t>tr</w:t>
+            </w:r>
+            <w:proofErr w:type="spellEnd"/>
+            <w:r>
+              <w:rPr>
+                <w:rFonts w:ascii="Segoe UI Symbol" w:hAnsi="Segoe UI Symbol" w:cs="Segoe UI Historic"/>
+                <w:sz w:val="16"/>
+                <w:szCs w:val="16"/>
+              </w:rPr>
+              <w:t xml:space="preserve"> </w:t>
+            </w:r>
+            <w:proofErr w:type="spellStart"/>
+            <w:r>
+              <w:rPr>
+                <w:rFonts w:ascii="Segoe UI Symbol" w:hAnsi="Segoe UI Symbol" w:cs="Segoe UI Historic"/>
+                <w:sz w:val="16"/>
+                <w:szCs w:val="16"/>
+              </w:rPr>
+              <w:t>endfor</w:t>
+            </w:r>
+            <w:proofErr w:type="spellEnd"/>
+            <w:r>
+              <w:rPr>
+                <w:rFonts w:ascii="Segoe UI Symbol" w:hAnsi="Segoe UI Symbol" w:cs="Segoe UI Historic"/>
+                <w:sz w:val="16"/>
+                <w:szCs w:val="16"/>
+              </w:rPr>
+              <w:t xml:space="preserve"> %}</w:t>
+            </w:r>
           </w:p>
         </w:tc>
       </w:tr>
     </w:tbl>
     <w:p>
       <w:pPr>
-        <w:spacing w:after="0"/>
-        <w:textAlignment w:val="baseline"/>
         <w:rPr>
           <w:rFonts w:ascii="Helvetica" w:hAnsi="Helvetica" w:cs="Geeza Pro"/>
           <w:color w:val="444340"/>
@@ -412,395 +688,63 @@
     </w:p>
     <w:p>
       <w:pPr>
-        <w:spacing w:after="0"/>
-        <w:jc w:val="center"/>
-        <w:rPr>
-          <w:rFonts w:ascii="Helvetica" w:hAnsi="Helvetica" w:cs="Geeza Pro"/>
-          <w:b/>
+        <w:rPr>
+          <w:rFonts w:ascii="Segoe UI Symbol" w:eastAsiaTheme="minorHAnsi" w:hAnsi="Segoe UI Symbol" w:cs="Segoe UI Historic"/>
           <w:sz w:val="20"/>
           <w:szCs w:val="20"/>
         </w:rPr>
       </w:pPr>
       <w:r>
         <w:rPr>
-          <w:rFonts w:ascii="Helvetica" w:hAnsi="Helvetica" w:cs="Geeza Pro"/>
-          <w:b/>
+          <w:rFonts w:ascii="Segoe UI Symbol" w:eastAsiaTheme="minorHAnsi" w:hAnsi="Segoe UI Symbol" w:cs="Segoe UI Historic"/>
           <w:sz w:val="20"/>
           <w:szCs w:val="20"/>
         </w:rPr>
-        <w:t xml:space="preserve">Based on your responses, we suggest </w:t>
-      </w:r>
-      <w:r>
-        <w:rPr>
-          <w:rFonts w:ascii="Helvetica" w:hAnsi="Helvetica" w:cs="Geeza Pro"/>
-          <w:b/>
-          <w:sz w:val="20"/>
-          <w:szCs w:val="20"/>
-        </w:rPr>
-        <w:t xml:space="preserve">contacting </w:t>
-      </w:r>
-      <w:r>
-        <w:rPr>
-          <w:rFonts w:ascii="Helvetica" w:hAnsi="Helvetica" w:cs="Geeza Pro"/>
-          <w:b/>
-          <w:sz w:val="20"/>
-          <w:szCs w:val="20"/>
-        </w:rPr>
-        <w:t>the following organisation</w:t>
-      </w:r>
-      <w:r>
-        <w:rPr>
-          <w:rFonts w:ascii="Helvetica" w:hAnsi="Helvetica" w:cs="Geeza Pro"/>
-          <w:b/>
-          <w:sz w:val="20"/>
-          <w:szCs w:val="20"/>
-        </w:rPr>
-        <w:t>s.</w:t>
+        <w:t>Unfortunately, we weren’t able to find any lawyers fitting your search criteria. You can try searching in a different region. Otherwise you will need to make your own enquiries into finding a family lawyer.</w:t>
       </w:r>
     </w:p>
     <w:p>
       <w:pPr>
-        <w:spacing w:after="0"/>
-        <w:jc w:val="center"/>
         <w:rPr>
           <w:rFonts w:ascii="Helvetica" w:hAnsi="Helvetica" w:cs="Geeza Pro"/>
-          <w:b/>
-          <w:sz w:val="20"/>
-          <w:szCs w:val="20"/>
-        </w:rPr>
-      </w:pPr>
-      <w:r>
-        <w:rPr>
-          <w:rFonts w:ascii="Helvetica" w:hAnsi="Helvetica" w:cs="Geeza Pro"/>
-          <w:b/>
-          <w:sz w:val="20"/>
-          <w:szCs w:val="20"/>
-        </w:rPr>
-        <w:t>They</w:t>
-      </w:r>
-      <w:r>
-        <w:rPr>
-          <w:rFonts w:ascii="Helvetica" w:hAnsi="Helvetica" w:cs="Geeza Pro"/>
-          <w:b/>
-          <w:sz w:val="20"/>
-          <w:szCs w:val="20"/>
-        </w:rPr>
-        <w:t xml:space="preserve"> may be of assistance in finding accommodation immediately.</w:t>
-      </w:r>
+          <w:sz w:val="22"/>
+          <w:szCs w:val="22"/>
+        </w:rPr>
+      </w:pPr>
     </w:p>
     <w:p>
       <w:pPr>
-        <w:spacing w:after="0"/>
-        <w:jc w:val="center"/>
-        <w:rPr>
-          <w:rFonts w:ascii="Helvetica" w:hAnsi="Helvetica" w:cs="Geeza Pro"/>
-          <w:b/>
-          <w:sz w:val="24"/>
-          <w:szCs w:val="24"/>
+        <w:rPr>
+          <w:rFonts w:ascii="Segoe UI Symbol" w:hAnsi="Segoe UI Symbol" w:cs="Segoe UI Historic"/>
         </w:rPr>
       </w:pPr>
     </w:p>
     <w:p>
       <w:pPr>
-        <w:spacing w:after="0"/>
-        <w:rPr>
-          <w:rFonts w:ascii="Helvetica" w:hAnsi="Helvetica" w:cs="Geeza Pro"/>
-        </w:rPr>
-      </w:pPr>
-    </w:p>
-    <w:tbl>
-      <w:tblPr>
-        <w:tblStyle w:val="TableGrid"/>
-        <w:tblW w:w="9242" w:type="dxa"/>
-        <w:tblBorders>
-          <w:top w:val="none" w:sz="0" w:space="0" w:color="auto"/>
-          <w:left w:val="none" w:sz="0" w:space="0" w:color="auto"/>
-          <w:bottom w:val="none" w:sz="0" w:space="0" w:color="auto"/>
-          <w:right w:val="none" w:sz="0" w:space="0" w:color="auto"/>
-          <w:insideH w:val="single" w:sz="24" w:space="0" w:color="FFFFFF" w:themeColor="background1"/>
-          <w:insideV w:val="single" w:sz="24" w:space="0" w:color="FFFFFF" w:themeColor="background1"/>
-        </w:tblBorders>
-        <w:tblLook w:val="06A0" w:firstRow="1" w:lastRow="0" w:firstColumn="1" w:lastColumn="0" w:noHBand="1" w:noVBand="1"/>
-      </w:tblPr>
-      <w:tblGrid>
-        <w:gridCol w:w="4440"/>
-        <w:gridCol w:w="4802"/>
-      </w:tblGrid>
-      <w:tr>
-        <w:trPr>
-          <w:trHeight w:val="281"/>
-        </w:trPr>
-        <w:tc>
-          <w:tcPr>
-            <w:tcW w:w="9242" w:type="dxa"/>
-            <w:gridSpan w:val="2"/>
-            <w:tcBorders>
-              <w:left w:val="single" w:sz="24" w:space="0" w:color="8064A2"/>
-            </w:tcBorders>
-            <w:shd w:val="clear" w:color="auto" w:fill="BFBFBF" w:themeFill="background1" w:themeFillShade="BF"/>
-            <w:vAlign w:val="center"/>
-          </w:tcPr>
-          <w:p>
-            <w:pPr>
-              <w:spacing w:before="100" w:after="100"/>
-              <w:jc w:val="center"/>
-              <w:rPr>
-                <w:rFonts w:ascii="Helvetica" w:hAnsi="Helvetica" w:cs="Geeza Pro"/>
-                <w:b/>
-              </w:rPr>
-            </w:pPr>
-          </w:p>
-        </w:tc>
-      </w:tr>
-      <w:tr>
-        <w:trPr>
-          <w:trHeight w:val="281"/>
-        </w:trPr>
-        <w:tc>
-          <w:tcPr>
-            <w:tcW w:w="4440" w:type="dxa"/>
-            <w:tcBorders>
-              <w:left w:val="single" w:sz="24" w:space="0" w:color="8064A2"/>
-            </w:tcBorders>
-            <w:shd w:val="clear" w:color="auto" w:fill="D9D9D9" w:themeFill="background1" w:themeFillShade="D9"/>
-            <w:vAlign w:val="center"/>
-          </w:tcPr>
-          <w:p>
-            <w:pPr>
-              <w:spacing w:before="100" w:after="100"/>
-              <w:jc w:val="center"/>
-              <w:rPr>
-                <w:rFonts w:ascii="Helvetica" w:hAnsi="Helvetica" w:cs="Geeza Pro"/>
-                <w:b/>
-                <w:bCs/>
-                <w:sz w:val="16"/>
-                <w:szCs w:val="16"/>
-              </w:rPr>
-            </w:pPr>
-            <w:r>
-              <w:rPr>
-                <w:rFonts w:ascii="Helvetica" w:hAnsi="Helvetica" w:cs="Geeza Pro"/>
-                <w:b/>
-                <w:bCs/>
-                <w:sz w:val="16"/>
-                <w:szCs w:val="16"/>
-              </w:rPr>
-              <w:t>Lawyer</w:t>
-            </w:r>
-          </w:p>
-        </w:tc>
-        <w:tc>
-          <w:tcPr>
-            <w:tcW w:w="4802" w:type="dxa"/>
-            <w:shd w:val="clear" w:color="auto" w:fill="D9D9D9" w:themeFill="background1" w:themeFillShade="D9"/>
-            <w:vAlign w:val="center"/>
-          </w:tcPr>
-          <w:p>
-            <w:pPr>
-              <w:spacing w:before="100" w:after="100"/>
-              <w:jc w:val="center"/>
-              <w:rPr>
-                <w:rFonts w:ascii="Helvetica" w:hAnsi="Helvetica" w:cs="Geeza Pro"/>
-                <w:b/>
-                <w:bCs/>
-                <w:sz w:val="16"/>
-                <w:szCs w:val="16"/>
-              </w:rPr>
-            </w:pPr>
-            <w:r>
-              <w:rPr>
-                <w:rFonts w:ascii="Helvetica" w:hAnsi="Helvetica" w:cs="Geeza Pro"/>
-                <w:b/>
-                <w:bCs/>
-                <w:sz w:val="16"/>
-                <w:szCs w:val="16"/>
-              </w:rPr>
-              <w:t>Contact details</w:t>
-            </w:r>
-          </w:p>
-        </w:tc>
-      </w:tr>
-      <w:tr>
-        <w:tc>
-          <w:tcPr>
-            <w:tcW w:w="9242" w:type="dxa"/>
-            <w:gridSpan w:val="2"/>
-            <w:tcBorders>
-              <w:left w:val="single" w:sz="24" w:space="0" w:color="8064A2"/>
-            </w:tcBorders>
-            <w:shd w:val="clear" w:color="auto" w:fill="F2F2F2" w:themeFill="background1" w:themeFillShade="F2"/>
-            <w:vAlign w:val="center"/>
-          </w:tcPr>
-          <w:p>
-            <w:pPr>
-              <w:spacing w:after="0"/>
-              <w:jc w:val="center"/>
-              <w:rPr>
-                <w:rFonts w:ascii="Helvetica" w:hAnsi="Helvetica" w:cs="Geeza Pro"/>
-              </w:rPr>
-            </w:pPr>
-          </w:p>
-        </w:tc>
-      </w:tr>
-      <w:tr>
-        <w:tc>
-          <w:tcPr>
-            <w:tcW w:w="4440" w:type="dxa"/>
-            <w:tcBorders>
-              <w:left w:val="single" w:sz="24" w:space="0" w:color="8064A2"/>
-            </w:tcBorders>
-            <w:shd w:val="clear" w:color="auto" w:fill="F2F2F2" w:themeFill="background1" w:themeFillShade="F2"/>
-            <w:vAlign w:val="center"/>
-          </w:tcPr>
-          <w:p>
-            <w:pPr>
-              <w:spacing w:after="0"/>
-              <w:jc w:val="center"/>
-              <w:rPr>
-                <w:rFonts w:ascii="Helvetica" w:hAnsi="Helvetica" w:cs="Geeza Pro"/>
-                <w:b/>
-                <w:bCs/>
-                <w:sz w:val="16"/>
-                <w:szCs w:val="16"/>
-              </w:rPr>
-            </w:pPr>
-          </w:p>
-        </w:tc>
-        <w:tc>
-          <w:tcPr>
-            <w:tcW w:w="4802" w:type="dxa"/>
-            <w:shd w:val="clear" w:color="auto" w:fill="F2F2F2" w:themeFill="background1" w:themeFillShade="F2"/>
-            <w:vAlign w:val="center"/>
-          </w:tcPr>
-          <w:p>
-            <w:pPr>
-              <w:spacing w:after="0"/>
-              <w:rPr>
-                <w:rFonts w:ascii="Helvetica" w:hAnsi="Helvetica" w:cs="Geeza Pro"/>
-                <w:b/>
-                <w:bCs/>
-                <w:sz w:val="16"/>
-                <w:szCs w:val="16"/>
-              </w:rPr>
-            </w:pPr>
-          </w:p>
-        </w:tc>
-      </w:tr>
-      <w:tr>
-        <w:tc>
-          <w:tcPr>
-            <w:tcW w:w="9242" w:type="dxa"/>
-            <w:gridSpan w:val="2"/>
-            <w:tcBorders>
-              <w:left w:val="single" w:sz="24" w:space="0" w:color="8064A2"/>
-            </w:tcBorders>
-            <w:shd w:val="clear" w:color="auto" w:fill="F2F2F2" w:themeFill="background1" w:themeFillShade="F2"/>
-            <w:vAlign w:val="center"/>
-          </w:tcPr>
-          <w:p>
-            <w:pPr>
-              <w:spacing w:after="0"/>
-              <w:jc w:val="center"/>
-              <w:rPr>
-                <w:rFonts w:ascii="Helvetica" w:hAnsi="Helvetica" w:cs="Geeza Pro"/>
-              </w:rPr>
-            </w:pPr>
-          </w:p>
-        </w:tc>
-      </w:tr>
-    </w:tbl>
-    <w:p>
-      <w:pPr>
-        <w:spacing w:after="0"/>
-        <w:rPr>
-          <w:rFonts w:ascii="Helvetica" w:hAnsi="Helvetica" w:cs="Geeza Pro"/>
+        <w:rPr>
+          <w:rFonts w:ascii="Segoe UI Symbol" w:hAnsi="Segoe UI Symbol" w:cs="Segoe UI Historic"/>
         </w:rPr>
       </w:pPr>
     </w:p>
     <w:p>
       <w:pPr>
-        <w:spacing w:after="0"/>
-        <w:rPr>
-          <w:rFonts w:ascii="Helvetica" w:hAnsi="Helvetica" w:cs="Geeza Pro"/>
+        <w:rPr>
+          <w:rFonts w:ascii="Segoe UI Symbol" w:hAnsi="Segoe UI Symbol" w:cs="Segoe UI Historic"/>
         </w:rPr>
       </w:pPr>
     </w:p>
     <w:p>
       <w:pPr>
-        <w:spacing w:after="0"/>
-        <w:rPr>
-          <w:rFonts w:ascii="Helvetica" w:hAnsi="Helvetica" w:cs="Geeza Pro"/>
-          <w:sz w:val="23"/>
-          <w:szCs w:val="23"/>
-        </w:rPr>
-      </w:pPr>
-    </w:p>
-    <w:p>
-      <w:pPr>
-        <w:spacing w:after="0"/>
-        <w:rPr>
-          <w:rFonts w:ascii="Helvetica" w:hAnsi="Helvetica" w:cs="Geeza Pro"/>
-          <w:sz w:val="23"/>
-          <w:szCs w:val="23"/>
-        </w:rPr>
-      </w:pPr>
-    </w:p>
-    <w:p>
-      <w:pPr>
-        <w:spacing w:after="0"/>
         <w:jc w:val="center"/>
         <w:rPr>
-          <w:rFonts w:ascii="Helvetica" w:hAnsi="Helvetica" w:cs="Geeza Pro"/>
-        </w:rPr>
-      </w:pPr>
-      <w:r>
-        <w:rPr>
-          <w:rFonts w:ascii="Helvetica" w:hAnsi="Helvetica" w:cs="Geeza Pro"/>
-        </w:rPr>
-        <w:t>Further information on long term housing may be found at</w:t>
-      </w:r>
-    </w:p>
-    <w:p>
-      <w:pPr>
-        <w:spacing w:after="0"/>
-        <w:jc w:val="center"/>
-        <w:rPr>
-          <w:rStyle w:val="InternetLink"/>
-          <w:rFonts w:ascii="Helvetica" w:hAnsi="Helvetica" w:cs="Geeza Pro"/>
-        </w:rPr>
-      </w:pPr>
-      <w:hyperlink r:id="rId10">
-        <w:r>
-          <w:rPr>
-            <w:rStyle w:val="InternetLink"/>
-            <w:rFonts w:ascii="Helvetica" w:hAnsi="Helvetica" w:cs="Geeza Pro"/>
-          </w:rPr>
-          <w:t>https://www.sa.gov.au/topics/housing</w:t>
-        </w:r>
-      </w:hyperlink>
-    </w:p>
-    <w:p>
-      <w:pPr>
-        <w:spacing w:after="0"/>
-        <w:jc w:val="center"/>
-        <w:rPr>
-          <w:rFonts w:ascii="Helvetica" w:hAnsi="Helvetica" w:cs="Geeza Pro"/>
-        </w:rPr>
-      </w:pPr>
-    </w:p>
-    <w:p>
-      <w:pPr>
-        <w:spacing w:after="0"/>
-        <w:jc w:val="center"/>
-        <w:rPr>
-          <w:rFonts w:ascii="Helvetica" w:hAnsi="Helvetica" w:cs="Geeza Pro"/>
+          <w:rFonts w:ascii="Segoe UI Symbol" w:hAnsi="Segoe UI Symbol" w:cs="Segoe UI Historic"/>
           <w:sz w:val="18"/>
           <w:szCs w:val="18"/>
         </w:rPr>
       </w:pPr>
       <w:r>
         <w:rPr>
-          <w:rFonts w:ascii="Helvetica" w:hAnsi="Helvetica" w:cs="Geeza Pro"/>
+          <w:rFonts w:ascii="Segoe UI Symbol" w:hAnsi="Segoe UI Symbol" w:cs="Segoe UI Historic"/>
           <w:b/>
           <w:bCs/>
           <w:sz w:val="18"/>
@@ -810,7 +754,7 @@
       </w:r>
       <w:r>
         <w:rPr>
-          <w:rFonts w:ascii="Helvetica" w:hAnsi="Helvetica" w:cs="Geeza Pro"/>
+          <w:rFonts w:ascii="Segoe UI Symbol" w:hAnsi="Segoe UI Symbol" w:cs="Segoe UI Historic"/>
           <w:sz w:val="18"/>
           <w:szCs w:val="18"/>
         </w:rPr>
@@ -818,7 +762,7 @@
       </w:r>
       <w:r>
         <w:rPr>
-          <w:rFonts w:ascii="Helvetica" w:hAnsi="Helvetica" w:cs="Geeza Pro"/>
+          <w:rFonts w:ascii="Segoe UI Symbol" w:hAnsi="Segoe UI Symbol" w:cs="Segoe UI Historic"/>
           <w:sz w:val="18"/>
           <w:szCs w:val="18"/>
         </w:rPr>
@@ -827,7 +771,7 @@
       <w:proofErr w:type="gramStart"/>
       <w:r>
         <w:rPr>
-          <w:rFonts w:ascii="Helvetica" w:hAnsi="Helvetica" w:cs="Geeza Pro"/>
+          <w:rFonts w:ascii="Segoe UI Symbol" w:hAnsi="Segoe UI Symbol" w:cs="Segoe UI Historic"/>
           <w:sz w:val="18"/>
           <w:szCs w:val="18"/>
         </w:rPr>
@@ -836,7 +780,7 @@
       <w:proofErr w:type="spellStart"/>
       <w:r>
         <w:rPr>
-          <w:rFonts w:ascii="Helvetica" w:hAnsi="Helvetica" w:cs="Geeza Pro"/>
+          <w:rFonts w:ascii="Segoe UI Symbol" w:hAnsi="Segoe UI Symbol" w:cs="Segoe UI Historic"/>
           <w:sz w:val="18"/>
           <w:szCs w:val="18"/>
         </w:rPr>
@@ -845,7 +789,7 @@
       <w:proofErr w:type="gramEnd"/>
       <w:r>
         <w:rPr>
-          <w:rFonts w:ascii="Helvetica" w:hAnsi="Helvetica" w:cs="Geeza Pro"/>
+          <w:rFonts w:ascii="Segoe UI Symbol" w:hAnsi="Segoe UI Symbol" w:cs="Segoe UI Historic"/>
           <w:sz w:val="18"/>
           <w:szCs w:val="18"/>
         </w:rPr>
@@ -854,32 +798,16 @@
       <w:proofErr w:type="spellEnd"/>
       <w:r>
         <w:rPr>
-          <w:rFonts w:ascii="Helvetica" w:hAnsi="Helvetica" w:cs="Geeza Pro"/>
+          <w:rFonts w:ascii="Segoe UI Symbol" w:hAnsi="Segoe UI Symbol" w:cs="Segoe UI Historic"/>
           <w:sz w:val="18"/>
           <w:szCs w:val="18"/>
         </w:rPr>
-        <w:t>(today(), format=</w:t>
-      </w:r>
-      <w:r>
-        <w:rPr>
-          <w:rFonts w:ascii="Helvetica" w:hAnsi="Helvetica" w:cs="Times New Roman"/>
-          <w:sz w:val="18"/>
-          <w:szCs w:val="18"/>
-        </w:rPr>
-        <w:t>’</w:t>
-      </w:r>
-      <w:r>
-        <w:rPr>
-          <w:rFonts w:ascii="Helvetica" w:hAnsi="Helvetica" w:cs="Geeza Pro"/>
-          <w:sz w:val="18"/>
-          <w:szCs w:val="18"/>
-        </w:rPr>
-        <w:t xml:space="preserve">d MMM </w:t>
+        <w:t xml:space="preserve">(today(), format=’d MMM </w:t>
       </w:r>
       <w:proofErr w:type="spellStart"/>
       <w:r>
         <w:rPr>
-          <w:rFonts w:ascii="Helvetica" w:hAnsi="Helvetica" w:cs="Geeza Pro"/>
+          <w:rFonts w:ascii="Segoe UI Symbol" w:hAnsi="Segoe UI Symbol" w:cs="Segoe UI Historic"/>
           <w:sz w:val="18"/>
           <w:szCs w:val="18"/>
         </w:rPr>
@@ -888,27 +816,18 @@
       <w:proofErr w:type="spellEnd"/>
       <w:r>
         <w:rPr>
-          <w:rFonts w:ascii="Helvetica" w:hAnsi="Helvetica" w:cs="Times New Roman"/>
+          <w:rFonts w:ascii="Segoe UI Symbol" w:hAnsi="Segoe UI Symbol" w:cs="Segoe UI Historic"/>
           <w:sz w:val="18"/>
           <w:szCs w:val="18"/>
         </w:rPr>
-        <w:t>’</w:t>
-      </w:r>
-      <w:r>
-        <w:rPr>
-          <w:rFonts w:ascii="Helvetica" w:hAnsi="Helvetica" w:cs="Geeza Pro"/>
-          <w:sz w:val="18"/>
-          <w:szCs w:val="18"/>
-        </w:rPr>
-        <w:t>) }}</w:t>
+        <w:t>’) }}</w:t>
       </w:r>
     </w:p>
     <w:p>
       <w:pPr>
-        <w:spacing w:after="0"/>
         <w:jc w:val="center"/>
         <w:rPr>
-          <w:rFonts w:ascii="Helvetica" w:hAnsi="Helvetica" w:cs="Geeza Pro"/>
+          <w:rFonts w:ascii="Segoe UI Symbol" w:hAnsi="Segoe UI Symbol" w:cs="Segoe UI Historic"/>
           <w:sz w:val="18"/>
           <w:szCs w:val="18"/>
         </w:rPr>
@@ -916,10 +835,9 @@
     </w:p>
     <w:p>
       <w:pPr>
-        <w:spacing w:after="0"/>
         <w:jc w:val="center"/>
         <w:rPr>
-          <w:rFonts w:ascii="Helvetica" w:hAnsi="Helvetica" w:cs="Geeza Pro"/>
+          <w:rFonts w:ascii="Segoe UI Symbol" w:hAnsi="Segoe UI Symbol" w:cs="Segoe UI Historic"/>
           <w:sz w:val="18"/>
           <w:szCs w:val="18"/>
         </w:rPr>
@@ -927,9 +845,8 @@
     </w:p>
     <w:p>
       <w:pPr>
-        <w:spacing w:after="0"/>
-        <w:rPr>
-          <w:rFonts w:ascii="Helvetica" w:hAnsi="Helvetica" w:cs="Geeza Pro"/>
+        <w:rPr>
+          <w:rFonts w:ascii="Segoe UI Symbol" w:hAnsi="Segoe UI Symbol" w:cs="Segoe UI Historic"/>
           <w:sz w:val="18"/>
           <w:szCs w:val="18"/>
         </w:rPr>
@@ -950,9 +867,6 @@
 <w:endnotes xmlns:wpc="http://schemas.microsoft.com/office/word/2010/wordprocessingCanvas" xmlns:cx="http://schemas.microsoft.com/office/drawing/2014/chartex" xmlns:cx1="http://schemas.microsoft.com/office/drawing/2015/9/8/chartex" xmlns:cx2="http://schemas.microsoft.com/office/drawing/2015/10/21/chartex" xmlns:cx3="http://schemas.microsoft.com/office/drawing/2016/5/9/chartex" xmlns:cx4="http://schemas.microsoft.com/office/drawing/2016/5/10/chartex" xmlns:cx5="http://schemas.microsoft.com/office/drawing/2016/5/11/chartex" xmlns:cx6="http://schemas.microsoft.com/office/drawing/2016/5/12/chartex" xmlns:cx7="http://schemas.microsoft.com/office/drawing/2016/5/13/chartex" xmlns:cx8="http://schemas.microsoft.com/office/drawing/2016/5/14/chartex" xmlns:mc="http://schemas.openxmlformats.org/markup-compatibility/2006" xmlns:aink="http://schemas.microsoft.com/office/drawing/2016/ink" xmlns:am3d="http://schemas.microsoft.com/office/drawing/2017/model3d" xmlns:o="urn:schemas-microsoft-com:office:office" xmlns:r="http://schemas.openxmlformats.org/officeDocument/2006/relationships" xmlns:m="http://schemas.openxmlformats.org/officeDocument/2006/math" xmlns:v="urn:schemas-microsoft-com:vml" xmlns:wp14="http://schemas.microsoft.com/office/word/2010/wordprocessingDrawing" xmlns:wp="http://schemas.openxmlformats.org/drawingml/2006/wordprocessingDrawing" xmlns:w10="urn:schemas-microsoft-com:office:word" xmlns:w="http://schemas.openxmlformats.org/wordprocessingml/2006/main" xmlns:w14="http://schemas.microsoft.com/office/word/2010/wordml" xmlns:w15="http://schemas.microsoft.com/office/word/2012/wordml" xmlns:w16cid="http://schemas.microsoft.com/office/word/2016/wordml/cid" xmlns:w16se="http://schemas.microsoft.com/office/word/2015/wordml/symex" xmlns:wpg="http://schemas.microsoft.com/office/word/2010/wordprocessingGroup" xmlns:wpi="http://schemas.microsoft.com/office/word/2010/wordprocessingInk" xmlns:wne="http://schemas.microsoft.com/office/word/2006/wordml" xmlns:wps="http://schemas.microsoft.com/office/word/2010/wordprocessingShape" mc:Ignorable="w14 w15 w16se w16cid wp14">
   <w:endnote w:type="separator" w:id="-1">
     <w:p>
-      <w:pPr>
-        <w:spacing w:after="0" w:line="240" w:lineRule="auto"/>
-      </w:pPr>
       <w:r>
         <w:separator/>
       </w:r>
@@ -960,9 +874,6 @@
   </w:endnote>
   <w:endnote w:type="continuationSeparator" w:id="0">
     <w:p>
-      <w:pPr>
-        <w:spacing w:after="0" w:line="240" w:lineRule="auto"/>
-      </w:pPr>
       <w:r>
         <w:continuationSeparator/>
       </w:r>
@@ -975,9 +886,6 @@
 <w:footnotes xmlns:wpc="http://schemas.microsoft.com/office/word/2010/wordprocessingCanvas" xmlns:cx="http://schemas.microsoft.com/office/drawing/2014/chartex" xmlns:cx1="http://schemas.microsoft.com/office/drawing/2015/9/8/chartex" xmlns:cx2="http://schemas.microsoft.com/office/drawing/2015/10/21/chartex" xmlns:cx3="http://schemas.microsoft.com/office/drawing/2016/5/9/chartex" xmlns:cx4="http://schemas.microsoft.com/office/drawing/2016/5/10/chartex" xmlns:cx5="http://schemas.microsoft.com/office/drawing/2016/5/11/chartex" xmlns:cx6="http://schemas.microsoft.com/office/drawing/2016/5/12/chartex" xmlns:cx7="http://schemas.microsoft.com/office/drawing/2016/5/13/chartex" xmlns:cx8="http://schemas.microsoft.com/office/drawing/2016/5/14/chartex" xmlns:mc="http://schemas.openxmlformats.org/markup-compatibility/2006" xmlns:aink="http://schemas.microsoft.com/office/drawing/2016/ink" xmlns:am3d="http://schemas.microsoft.com/office/drawing/2017/model3d" xmlns:o="urn:schemas-microsoft-com:office:office" xmlns:r="http://schemas.openxmlformats.org/officeDocument/2006/relationships" xmlns:m="http://schemas.openxmlformats.org/officeDocument/2006/math" xmlns:v="urn:schemas-microsoft-com:vml" xmlns:wp14="http://schemas.microsoft.com/office/word/2010/wordprocessingDrawing" xmlns:wp="http://schemas.openxmlformats.org/drawingml/2006/wordprocessingDrawing" xmlns:w10="urn:schemas-microsoft-com:office:word" xmlns:w="http://schemas.openxmlformats.org/wordprocessingml/2006/main" xmlns:w14="http://schemas.microsoft.com/office/word/2010/wordml" xmlns:w15="http://schemas.microsoft.com/office/word/2012/wordml" xmlns:w16cid="http://schemas.microsoft.com/office/word/2016/wordml/cid" xmlns:w16se="http://schemas.microsoft.com/office/word/2015/wordml/symex" xmlns:wpg="http://schemas.microsoft.com/office/word/2010/wordprocessingGroup" xmlns:wpi="http://schemas.microsoft.com/office/word/2010/wordprocessingInk" xmlns:wne="http://schemas.microsoft.com/office/word/2006/wordml" xmlns:wps="http://schemas.microsoft.com/office/word/2010/wordprocessingShape" mc:Ignorable="w14 w15 w16se w16cid wp14">
   <w:footnote w:type="separator" w:id="-1">
     <w:p>
-      <w:pPr>
-        <w:spacing w:after="0" w:line="240" w:lineRule="auto"/>
-      </w:pPr>
       <w:r>
         <w:separator/>
       </w:r>
@@ -985,15 +893,133 @@
   </w:footnote>
   <w:footnote w:type="continuationSeparator" w:id="0">
     <w:p>
-      <w:pPr>
-        <w:spacing w:after="0" w:line="240" w:lineRule="auto"/>
-      </w:pPr>
       <w:r>
         <w:continuationSeparator/>
       </w:r>
     </w:p>
   </w:footnote>
 </w:footnotes>
+</file>
+
+<file path=word/numbering.xml><?xml version="1.0" encoding="utf-8"?>
+<w:numbering xmlns:wpc="http://schemas.microsoft.com/office/word/2010/wordprocessingCanvas" xmlns:cx="http://schemas.microsoft.com/office/drawing/2014/chartex" xmlns:cx1="http://schemas.microsoft.com/office/drawing/2015/9/8/chartex" xmlns:cx2="http://schemas.microsoft.com/office/drawing/2015/10/21/chartex" xmlns:cx3="http://schemas.microsoft.com/office/drawing/2016/5/9/chartex" xmlns:cx4="http://schemas.microsoft.com/office/drawing/2016/5/10/chartex" xmlns:cx5="http://schemas.microsoft.com/office/drawing/2016/5/11/chartex" xmlns:cx6="http://schemas.microsoft.com/office/drawing/2016/5/12/chartex" xmlns:cx7="http://schemas.microsoft.com/office/drawing/2016/5/13/chartex" xmlns:cx8="http://schemas.microsoft.com/office/drawing/2016/5/14/chartex" xmlns:mc="http://schemas.openxmlformats.org/markup-compatibility/2006" xmlns:aink="http://schemas.microsoft.com/office/drawing/2016/ink" xmlns:am3d="http://schemas.microsoft.com/office/drawing/2017/model3d" xmlns:o="urn:schemas-microsoft-com:office:office" xmlns:r="http://schemas.openxmlformats.org/officeDocument/2006/relationships" xmlns:m="http://schemas.openxmlformats.org/officeDocument/2006/math" xmlns:v="urn:schemas-microsoft-com:vml" xmlns:wp14="http://schemas.microsoft.com/office/word/2010/wordprocessingDrawing" xmlns:wp="http://schemas.openxmlformats.org/drawingml/2006/wordprocessingDrawing" xmlns:w10="urn:schemas-microsoft-com:office:word" xmlns:w="http://schemas.openxmlformats.org/wordprocessingml/2006/main" xmlns:w14="http://schemas.microsoft.com/office/word/2010/wordml" xmlns:w15="http://schemas.microsoft.com/office/word/2012/wordml" xmlns:w16cid="http://schemas.microsoft.com/office/word/2016/wordml/cid" xmlns:w16se="http://schemas.microsoft.com/office/word/2015/wordml/symex" xmlns:wpg="http://schemas.microsoft.com/office/word/2010/wordprocessingGroup" xmlns:wpi="http://schemas.microsoft.com/office/word/2010/wordprocessingInk" xmlns:wne="http://schemas.microsoft.com/office/word/2006/wordml" xmlns:wps="http://schemas.microsoft.com/office/word/2010/wordprocessingShape" mc:Ignorable="w14 w15 w16se w16cid wp14">
+  <w:abstractNum w:abstractNumId="0" w15:restartNumberingAfterBreak="0">
+    <w:nsid w:val="450D38C2"/>
+    <w:multiLevelType w:val="hybridMultilevel"/>
+    <w:tmpl w:val="736EAE66"/>
+    <w:lvl w:ilvl="0" w:tplc="04090001">
+      <w:start w:val="1"/>
+      <w:numFmt w:val="bullet"/>
+      <w:lvlText w:val=""/>
+      <w:lvlJc w:val="left"/>
+      <w:pPr>
+        <w:ind w:left="720" w:hanging="360"/>
+      </w:pPr>
+      <w:rPr>
+        <w:rFonts w:ascii="Symbol" w:hAnsi="Symbol" w:hint="default"/>
+      </w:rPr>
+    </w:lvl>
+    <w:lvl w:ilvl="1" w:tplc="04090003" w:tentative="1">
+      <w:start w:val="1"/>
+      <w:numFmt w:val="bullet"/>
+      <w:lvlText w:val="o"/>
+      <w:lvlJc w:val="left"/>
+      <w:pPr>
+        <w:ind w:left="1440" w:hanging="360"/>
+      </w:pPr>
+      <w:rPr>
+        <w:rFonts w:ascii="Courier New" w:hAnsi="Courier New" w:cs="Courier New" w:hint="default"/>
+      </w:rPr>
+    </w:lvl>
+    <w:lvl w:ilvl="2" w:tplc="04090005" w:tentative="1">
+      <w:start w:val="1"/>
+      <w:numFmt w:val="bullet"/>
+      <w:lvlText w:val=""/>
+      <w:lvlJc w:val="left"/>
+      <w:pPr>
+        <w:ind w:left="2160" w:hanging="360"/>
+      </w:pPr>
+      <w:rPr>
+        <w:rFonts w:ascii="Wingdings" w:hAnsi="Wingdings" w:hint="default"/>
+      </w:rPr>
+    </w:lvl>
+    <w:lvl w:ilvl="3" w:tplc="04090001" w:tentative="1">
+      <w:start w:val="1"/>
+      <w:numFmt w:val="bullet"/>
+      <w:lvlText w:val=""/>
+      <w:lvlJc w:val="left"/>
+      <w:pPr>
+        <w:ind w:left="2880" w:hanging="360"/>
+      </w:pPr>
+      <w:rPr>
+        <w:rFonts w:ascii="Symbol" w:hAnsi="Symbol" w:hint="default"/>
+      </w:rPr>
+    </w:lvl>
+    <w:lvl w:ilvl="4" w:tplc="04090003" w:tentative="1">
+      <w:start w:val="1"/>
+      <w:numFmt w:val="bullet"/>
+      <w:lvlText w:val="o"/>
+      <w:lvlJc w:val="left"/>
+      <w:pPr>
+        <w:ind w:left="3600" w:hanging="360"/>
+      </w:pPr>
+      <w:rPr>
+        <w:rFonts w:ascii="Courier New" w:hAnsi="Courier New" w:cs="Courier New" w:hint="default"/>
+      </w:rPr>
+    </w:lvl>
+    <w:lvl w:ilvl="5" w:tplc="04090005" w:tentative="1">
+      <w:start w:val="1"/>
+      <w:numFmt w:val="bullet"/>
+      <w:lvlText w:val=""/>
+      <w:lvlJc w:val="left"/>
+      <w:pPr>
+        <w:ind w:left="4320" w:hanging="360"/>
+      </w:pPr>
+      <w:rPr>
+        <w:rFonts w:ascii="Wingdings" w:hAnsi="Wingdings" w:hint="default"/>
+      </w:rPr>
+    </w:lvl>
+    <w:lvl w:ilvl="6" w:tplc="04090001" w:tentative="1">
+      <w:start w:val="1"/>
+      <w:numFmt w:val="bullet"/>
+      <w:lvlText w:val=""/>
+      <w:lvlJc w:val="left"/>
+      <w:pPr>
+        <w:ind w:left="5040" w:hanging="360"/>
+      </w:pPr>
+      <w:rPr>
+        <w:rFonts w:ascii="Symbol" w:hAnsi="Symbol" w:hint="default"/>
+      </w:rPr>
+    </w:lvl>
+    <w:lvl w:ilvl="7" w:tplc="04090003" w:tentative="1">
+      <w:start w:val="1"/>
+      <w:numFmt w:val="bullet"/>
+      <w:lvlText w:val="o"/>
+      <w:lvlJc w:val="left"/>
+      <w:pPr>
+        <w:ind w:left="5760" w:hanging="360"/>
+      </w:pPr>
+      <w:rPr>
+        <w:rFonts w:ascii="Courier New" w:hAnsi="Courier New" w:cs="Courier New" w:hint="default"/>
+      </w:rPr>
+    </w:lvl>
+    <w:lvl w:ilvl="8" w:tplc="04090005" w:tentative="1">
+      <w:start w:val="1"/>
+      <w:numFmt w:val="bullet"/>
+      <w:lvlText w:val=""/>
+      <w:lvlJc w:val="left"/>
+      <w:pPr>
+        <w:ind w:left="6480" w:hanging="360"/>
+      </w:pPr>
+      <w:rPr>
+        <w:rFonts w:ascii="Wingdings" w:hAnsi="Wingdings" w:hint="default"/>
+      </w:rPr>
+    </w:lvl>
+  </w:abstractNum>
+  <w:num w:numId="1">
+    <w:abstractNumId w:val="0"/>
+  </w:num>
+</w:numbering>
 </file>
 
 <file path=word/styles.xml><?xml version="1.0" encoding="utf-8"?>
@@ -1388,11 +1414,11 @@
   <w:style w:type="paragraph" w:default="1" w:styleId="Normal">
     <w:name w:val="Normal"/>
     <w:qFormat/>
-    <w:pPr>
-      <w:spacing w:after="200" w:line="276" w:lineRule="auto"/>
-    </w:pPr>
+    <w:rsid w:val="009470A8"/>
     <w:rPr>
-      <w:sz w:val="22"/>
+      <w:rFonts w:ascii="Times New Roman" w:eastAsia="Times New Roman" w:hAnsi="Times New Roman" w:cs="Times New Roman"/>
+      <w:sz w:val="24"/>
+      <w:szCs w:val="24"/>
     </w:rPr>
   </w:style>
   <w:style w:type="character" w:default="1" w:styleId="DefaultParagraphFont">
@@ -1523,7 +1549,7 @@
     <w:qFormat/>
     <w:pPr>
       <w:keepNext/>
-      <w:spacing w:before="240" w:after="120"/>
+      <w:spacing w:before="240" w:after="120" w:line="276" w:lineRule="auto"/>
     </w:pPr>
     <w:rPr>
       <w:rFonts w:ascii="Liberation Sans" w:eastAsia="Microsoft YaHei" w:hAnsi="Liberation Sans" w:cs="Lucida Sans"/>
@@ -1535,8 +1561,13 @@
     <w:name w:val="Body Text"/>
     <w:basedOn w:val="Normal"/>
     <w:pPr>
-      <w:spacing w:after="140"/>
+      <w:spacing w:after="140" w:line="276" w:lineRule="auto"/>
     </w:pPr>
+    <w:rPr>
+      <w:rFonts w:asciiTheme="minorHAnsi" w:eastAsiaTheme="minorHAnsi" w:hAnsiTheme="minorHAnsi" w:cstheme="minorBidi"/>
+      <w:sz w:val="22"/>
+      <w:szCs w:val="22"/>
+    </w:rPr>
   </w:style>
   <w:style w:type="paragraph" w:styleId="List">
     <w:name w:val="List"/>
@@ -1551,14 +1582,12 @@
     <w:qFormat/>
     <w:pPr>
       <w:suppressLineNumbers/>
-      <w:spacing w:before="120" w:after="120"/>
+      <w:spacing w:before="120" w:after="120" w:line="276" w:lineRule="auto"/>
     </w:pPr>
     <w:rPr>
-      <w:rFonts w:cs="Lucida Sans"/>
+      <w:rFonts w:asciiTheme="minorHAnsi" w:eastAsiaTheme="minorHAnsi" w:hAnsiTheme="minorHAnsi" w:cs="Lucida Sans"/>
       <w:i/>
       <w:iCs/>
-      <w:sz w:val="24"/>
-      <w:szCs w:val="24"/>
     </w:rPr>
   </w:style>
   <w:style w:type="paragraph" w:customStyle="1" w:styleId="Index">
@@ -1567,9 +1596,12 @@
     <w:qFormat/>
     <w:pPr>
       <w:suppressLineNumbers/>
+      <w:spacing w:after="200" w:line="276" w:lineRule="auto"/>
     </w:pPr>
     <w:rPr>
-      <w:rFonts w:cs="Lucida Sans"/>
+      <w:rFonts w:asciiTheme="minorHAnsi" w:eastAsiaTheme="minorHAnsi" w:hAnsiTheme="minorHAnsi" w:cs="Lucida Sans"/>
+      <w:sz w:val="22"/>
+      <w:szCs w:val="22"/>
     </w:rPr>
   </w:style>
   <w:style w:type="paragraph" w:styleId="Header">
@@ -1584,8 +1616,12 @@
         <w:tab w:val="center" w:pos="4513"/>
         <w:tab w:val="right" w:pos="9026"/>
       </w:tabs>
-      <w:spacing w:after="0" w:line="240" w:lineRule="auto"/>
     </w:pPr>
+    <w:rPr>
+      <w:rFonts w:asciiTheme="minorHAnsi" w:eastAsiaTheme="minorHAnsi" w:hAnsiTheme="minorHAnsi" w:cstheme="minorBidi"/>
+      <w:sz w:val="22"/>
+      <w:szCs w:val="22"/>
+    </w:rPr>
   </w:style>
   <w:style w:type="paragraph" w:styleId="Footer">
     <w:name w:val="footer"/>
@@ -1599,8 +1635,12 @@
         <w:tab w:val="center" w:pos="4513"/>
         <w:tab w:val="right" w:pos="9026"/>
       </w:tabs>
-      <w:spacing w:after="0" w:line="240" w:lineRule="auto"/>
     </w:pPr>
+    <w:rPr>
+      <w:rFonts w:asciiTheme="minorHAnsi" w:eastAsiaTheme="minorHAnsi" w:hAnsiTheme="minorHAnsi" w:cstheme="minorBidi"/>
+      <w:sz w:val="22"/>
+      <w:szCs w:val="22"/>
+    </w:rPr>
   </w:style>
   <w:style w:type="paragraph" w:styleId="BalloonText">
     <w:name w:val="Balloon Text"/>
@@ -1611,9 +1651,6 @@
     <w:unhideWhenUsed/>
     <w:qFormat/>
     <w:rsid w:val="00C77269"/>
-    <w:pPr>
-      <w:spacing w:after="0" w:line="240" w:lineRule="auto"/>
-    </w:pPr>
     <w:rPr>
       <w:rFonts w:ascii="Segoe UI" w:hAnsi="Segoe UI" w:cs="Segoe UI"/>
       <w:sz w:val="18"/>
@@ -1624,6 +1661,14 @@
     <w:name w:val="Frame Contents"/>
     <w:basedOn w:val="Normal"/>
     <w:qFormat/>
+    <w:pPr>
+      <w:spacing w:after="200" w:line="276" w:lineRule="auto"/>
+    </w:pPr>
+    <w:rPr>
+      <w:rFonts w:asciiTheme="minorHAnsi" w:eastAsiaTheme="minorHAnsi" w:hAnsiTheme="minorHAnsi" w:cstheme="minorBidi"/>
+      <w:sz w:val="22"/>
+      <w:szCs w:val="22"/>
+    </w:rPr>
   </w:style>
   <w:style w:type="paragraph" w:customStyle="1" w:styleId="TableContents">
     <w:name w:val="Table Contents"/>
@@ -1631,7 +1676,13 @@
     <w:qFormat/>
     <w:pPr>
       <w:suppressLineNumbers/>
+      <w:spacing w:after="200" w:line="276" w:lineRule="auto"/>
     </w:pPr>
+    <w:rPr>
+      <w:rFonts w:asciiTheme="minorHAnsi" w:eastAsiaTheme="minorHAnsi" w:hAnsiTheme="minorHAnsi" w:cstheme="minorBidi"/>
+      <w:sz w:val="22"/>
+      <w:szCs w:val="22"/>
+    </w:rPr>
   </w:style>
   <w:style w:type="paragraph" w:customStyle="1" w:styleId="TableHeading">
     <w:name w:val="Table Heading"/>
@@ -1734,6 +1785,23 @@
       </w:tcPr>
     </w:tblStylePr>
   </w:style>
+  <w:style w:type="paragraph" w:styleId="ListParagraph">
+    <w:name w:val="List Paragraph"/>
+    <w:basedOn w:val="Normal"/>
+    <w:uiPriority w:val="34"/>
+    <w:qFormat/>
+    <w:rsid w:val="00E70AFA"/>
+    <w:pPr>
+      <w:spacing w:after="200" w:line="276" w:lineRule="auto"/>
+      <w:ind w:left="720"/>
+      <w:contextualSpacing/>
+    </w:pPr>
+    <w:rPr>
+      <w:rFonts w:asciiTheme="minorHAnsi" w:eastAsiaTheme="minorHAnsi" w:hAnsiTheme="minorHAnsi" w:cstheme="minorBidi"/>
+      <w:sz w:val="22"/>
+      <w:szCs w:val="22"/>
+    </w:rPr>
+  </w:style>
 </w:styles>
 </file>
 
@@ -1780,12 +1848,12 @@
     </a:clrScheme>
     <a:fontScheme name="Office">
       <a:majorFont>
-        <a:latin typeface="Cambria"/>
+        <a:latin typeface="Calibri Light" panose="020F0302020204030204"/>
         <a:ea typeface=""/>
         <a:cs typeface=""/>
-        <a:font script="Jpan" typeface="ＭＳ ゴシック"/>
+        <a:font script="Jpan" typeface="游ゴシック Light"/>
         <a:font script="Hang" typeface="맑은 고딕"/>
-        <a:font script="Hans" typeface="宋体"/>
+        <a:font script="Hans" typeface="等线 Light"/>
         <a:font script="Hant" typeface="新細明體"/>
         <a:font script="Arab" typeface="Times New Roman"/>
         <a:font script="Hebr" typeface="Times New Roman"/>
@@ -1813,14 +1881,31 @@
         <a:font script="Viet" typeface="Times New Roman"/>
         <a:font script="Uigh" typeface="Microsoft Uighur"/>
         <a:font script="Geor" typeface="Sylfaen"/>
+        <a:font script="Armn" typeface="Arial"/>
+        <a:font script="Bugi" typeface="Leelawadee UI"/>
+        <a:font script="Bopo" typeface="Microsoft JhengHei"/>
+        <a:font script="Java" typeface="Javanese Text"/>
+        <a:font script="Lisu" typeface="Segoe UI"/>
+        <a:font script="Mymr" typeface="Myanmar Text"/>
+        <a:font script="Nkoo" typeface="Ebrima"/>
+        <a:font script="Olck" typeface="Nirmala UI"/>
+        <a:font script="Osma" typeface="Ebrima"/>
+        <a:font script="Phag" typeface="Phagspa"/>
+        <a:font script="Syrn" typeface="Estrangelo Edessa"/>
+        <a:font script="Syrj" typeface="Estrangelo Edessa"/>
+        <a:font script="Syre" typeface="Estrangelo Edessa"/>
+        <a:font script="Sora" typeface="Nirmala UI"/>
+        <a:font script="Tale" typeface="Microsoft Tai Le"/>
+        <a:font script="Talu" typeface="Microsoft New Tai Lue"/>
+        <a:font script="Tfng" typeface="Ebrima"/>
       </a:majorFont>
       <a:minorFont>
-        <a:latin typeface="Calibri"/>
+        <a:latin typeface="Calibri" panose="020F0502020204030204"/>
         <a:ea typeface=""/>
         <a:cs typeface=""/>
-        <a:font script="Jpan" typeface="ＭＳ 明朝"/>
+        <a:font script="Jpan" typeface="游明朝"/>
         <a:font script="Hang" typeface="맑은 고딕"/>
-        <a:font script="Hans" typeface="宋体"/>
+        <a:font script="Hans" typeface="等线"/>
         <a:font script="Hant" typeface="新細明體"/>
         <a:font script="Arab" typeface="Arial"/>
         <a:font script="Hebr" typeface="Arial"/>
@@ -1848,6 +1933,23 @@
         <a:font script="Viet" typeface="Arial"/>
         <a:font script="Uigh" typeface="Microsoft Uighur"/>
         <a:font script="Geor" typeface="Sylfaen"/>
+        <a:font script="Armn" typeface="Arial"/>
+        <a:font script="Bugi" typeface="Leelawadee UI"/>
+        <a:font script="Bopo" typeface="Microsoft JhengHei"/>
+        <a:font script="Java" typeface="Javanese Text"/>
+        <a:font script="Lisu" typeface="Segoe UI"/>
+        <a:font script="Mymr" typeface="Myanmar Text"/>
+        <a:font script="Nkoo" typeface="Ebrima"/>
+        <a:font script="Olck" typeface="Nirmala UI"/>
+        <a:font script="Osma" typeface="Ebrima"/>
+        <a:font script="Phag" typeface="Phagspa"/>
+        <a:font script="Syrn" typeface="Estrangelo Edessa"/>
+        <a:font script="Syrj" typeface="Estrangelo Edessa"/>
+        <a:font script="Syre" typeface="Estrangelo Edessa"/>
+        <a:font script="Sora" typeface="Nirmala UI"/>
+        <a:font script="Tale" typeface="Microsoft Tai Le"/>
+        <a:font script="Talu" typeface="Microsoft New Tai Lue"/>
+        <a:font script="Tfng" typeface="Ebrima"/>
       </a:minorFont>
     </a:fontScheme>
     <a:fmtScheme name="Office">

</xml_diff>

<commit_message>
few changes to CSS
</commit_message>
<xml_diff>
--- a/docassemble/LLAW33012021S1FLPN2/data/templates/FLPN_print_out.docx
+++ b/docassemble/LLAW33012021S1FLPN2/data/templates/FLPN_print_out.docx
@@ -130,10 +130,7 @@
     <w:p>
       <w:pPr>
         <w:rPr>
-          <w:rFonts w:ascii="Segoe UI Symbol" w:hAnsi="Segoe UI Symbol" w:cs="Segoe UI Historic"/>
-          <w:color w:val="000000" w:themeColor="text1"/>
-          <w:sz w:val="23"/>
-          <w:szCs w:val="23"/>
+          <w:rFonts w:ascii="Helvetica" w:hAnsi="Helvetica" w:cs="Geeza Pro"/>
         </w:rPr>
       </w:pPr>
     </w:p>
@@ -176,24 +173,22 @@
     </w:p>
     <w:p>
       <w:pPr>
-        <w:pStyle w:val="FrameContents"/>
-        <w:spacing w:after="0"/>
-        <w:textAlignment w:val="baseline"/>
-        <w:rPr>
-          <w:rFonts w:ascii="Segoe UI Symbol" w:hAnsi="Segoe UI Symbol" w:cs="Segoe UI Historic"/>
+        <w:jc w:val="both"/>
+        <w:rPr>
+          <w:rFonts w:ascii="Segoe UI Symbol" w:hAnsi="Segoe UI Symbol"/>
           <w:sz w:val="20"/>
           <w:szCs w:val="20"/>
         </w:rPr>
       </w:pPr>
-      <w:bookmarkStart w:id="0" w:name="_GoBack"/>
-      <w:bookmarkEnd w:id="0"/>
       <w:r>
         <w:rPr>
-          <w:rFonts w:ascii="Segoe UI Symbol" w:hAnsi="Segoe UI Symbol" w:cs="Segoe UI Historic"/>
+          <w:rFonts w:ascii="Segoe UI Symbol" w:hAnsi="Segoe UI Symbol" w:cs="Segoe UI"/>
+          <w:color w:val="212529"/>
           <w:sz w:val="20"/>
           <w:szCs w:val="20"/>
-        </w:rPr>
-        <w:t>Here is a list of family lawyers in your area, who may be able to provide services in languages other than English. Contact the lawyers below for more information.</w:t>
+          <w:shd w:val="clear" w:color="auto" w:fill="FFFFFF"/>
+        </w:rPr>
+        <w:t>Here is a list of 14 family lawyers matching your search criteria. Please contact the lawyers below for more information.</w:t>
       </w:r>
     </w:p>
     <w:p>
@@ -233,7 +228,7 @@
           <w:tcPr>
             <w:tcW w:w="4440" w:type="dxa"/>
             <w:tcBorders>
-              <w:left w:val="single" w:sz="24" w:space="0" w:color="8064A2"/>
+              <w:left w:val="single" w:sz="24" w:space="0" w:color="FFFFFF" w:themeColor="background1"/>
             </w:tcBorders>
             <w:shd w:val="clear" w:color="auto" w:fill="D9D9D9" w:themeFill="background1" w:themeFillShade="D9"/>
             <w:vAlign w:val="center"/>
@@ -295,7 +290,7 @@
             <w:tcW w:w="9242" w:type="dxa"/>
             <w:gridSpan w:val="2"/>
             <w:tcBorders>
-              <w:left w:val="single" w:sz="24" w:space="0" w:color="8064A2"/>
+              <w:left w:val="single" w:sz="24" w:space="0" w:color="FFFFFF" w:themeColor="background1"/>
             </w:tcBorders>
             <w:shd w:val="clear" w:color="auto" w:fill="F2F2F2" w:themeFill="background1" w:themeFillShade="F2"/>
             <w:vAlign w:val="center"/>
@@ -377,7 +372,7 @@
           <w:tcPr>
             <w:tcW w:w="4440" w:type="dxa"/>
             <w:tcBorders>
-              <w:left w:val="single" w:sz="24" w:space="0" w:color="8064A2"/>
+              <w:left w:val="single" w:sz="24" w:space="0" w:color="FFFFFF" w:themeColor="background1"/>
             </w:tcBorders>
             <w:shd w:val="clear" w:color="auto" w:fill="F2F2F2" w:themeFill="background1" w:themeFillShade="F2"/>
             <w:vAlign w:val="center"/>
@@ -614,7 +609,7 @@
             <w:tcW w:w="9242" w:type="dxa"/>
             <w:gridSpan w:val="2"/>
             <w:tcBorders>
-              <w:left w:val="single" w:sz="24" w:space="0" w:color="8064A2"/>
+              <w:left w:val="single" w:sz="24" w:space="0" w:color="FFFFFF" w:themeColor="background1"/>
             </w:tcBorders>
             <w:shd w:val="clear" w:color="auto" w:fill="F2F2F2" w:themeFill="background1" w:themeFillShade="F2"/>
             <w:vAlign w:val="center"/>
@@ -694,6 +689,17 @@
           <w:szCs w:val="20"/>
         </w:rPr>
       </w:pPr>
+    </w:p>
+    <w:p>
+      <w:pPr>
+        <w:rPr>
+          <w:rFonts w:ascii="Segoe UI Symbol" w:eastAsiaTheme="minorHAnsi" w:hAnsi="Segoe UI Symbol" w:cs="Segoe UI Historic"/>
+          <w:sz w:val="20"/>
+          <w:szCs w:val="20"/>
+        </w:rPr>
+      </w:pPr>
+      <w:bookmarkStart w:id="0" w:name="_GoBack"/>
+      <w:bookmarkEnd w:id="0"/>
       <w:r>
         <w:rPr>
           <w:rFonts w:ascii="Segoe UI Symbol" w:eastAsiaTheme="minorHAnsi" w:hAnsi="Segoe UI Symbol" w:cs="Segoe UI Historic"/>

</xml_diff>

<commit_message>
better mobile compatibility, changes as per workshop, consistent fonts
</commit_message>
<xml_diff>
--- a/docassemble/LLAW33012021S1FLPN2/data/templates/FLPN_print_out.docx
+++ b/docassemble/LLAW33012021S1FLPN2/data/templates/FLPN_print_out.docx
@@ -249,7 +249,7 @@
           <w:color w:val="212529"/>
           <w:shd w:val="clear" w:color="auto" w:fill="FFFFFF"/>
         </w:rPr>
-        <w:t>Here is a list of 14 family lawyers matching your search criteria. Please contact the lawyers below for more information.</w:t>
+        <w:t>Here is a list of family lawyers matching your search criteria. Please contact the lawyers below for more information.</w:t>
       </w:r>
     </w:p>
     <w:p>
@@ -285,8 +285,6 @@
         </w:rPr>
         <w:t>The information below is what has been provided by the lawyers themselves. We cannot guarantee the accuracy of this information, and cannot be held responsible for any issues that may arise with their engagement.</w:t>
       </w:r>
-      <w:bookmarkStart w:id="0" w:name="_GoBack"/>
-      <w:bookmarkEnd w:id="0"/>
     </w:p>
     <w:p>
       <w:pPr>
@@ -517,7 +515,23 @@
                 <w:rFonts w:ascii="Arial" w:hAnsi="Arial" w:cs="Arial"/>
                 <w:color w:val="8064A2" w:themeColor="accent4"/>
               </w:rPr>
-              <w:t>]}}</w:t>
+              <w:t>]</w:t>
+            </w:r>
+            <w:bookmarkStart w:id="0" w:name="_GoBack"/>
+            <w:bookmarkEnd w:id="0"/>
+            <w:r>
+              <w:rPr>
+                <w:rFonts w:ascii="Arial" w:hAnsi="Arial" w:cs="Arial"/>
+                <w:color w:val="8064A2" w:themeColor="accent4"/>
+              </w:rPr>
+              <w:t>}</w:t>
+            </w:r>
+            <w:r>
+              <w:rPr>
+                <w:rFonts w:ascii="Arial" w:hAnsi="Arial" w:cs="Arial"/>
+                <w:color w:val="8064A2" w:themeColor="accent4"/>
+              </w:rPr>
+              <w:t>}</w:t>
             </w:r>
           </w:p>
           <w:p>
@@ -535,6 +549,7 @@
               <w:rPr>
                 <w:rFonts w:ascii="Arial" w:hAnsi="Arial" w:cs="Arial"/>
                 <w:bCs/>
+                <w:color w:val="404040" w:themeColor="text1" w:themeTint="BF"/>
                 <w:sz w:val="20"/>
                 <w:szCs w:val="20"/>
               </w:rPr>
@@ -545,6 +560,7 @@
               <w:rPr>
                 <w:rFonts w:ascii="Arial" w:hAnsi="Arial" w:cs="Arial"/>
                 <w:bCs/>
+                <w:color w:val="404040" w:themeColor="text1" w:themeTint="BF"/>
                 <w:sz w:val="20"/>
                 <w:szCs w:val="20"/>
               </w:rPr>
@@ -554,6 +570,7 @@
               <w:rPr>
                 <w:rFonts w:ascii="Arial" w:hAnsi="Arial" w:cs="Arial"/>
                 <w:bCs/>
+                <w:color w:val="404040" w:themeColor="text1" w:themeTint="BF"/>
                 <w:sz w:val="20"/>
                 <w:szCs w:val="20"/>
               </w:rPr>
@@ -563,6 +580,7 @@
               <w:rPr>
                 <w:rFonts w:ascii="Arial" w:hAnsi="Arial" w:cs="Arial"/>
                 <w:bCs/>
+                <w:color w:val="404040" w:themeColor="text1" w:themeTint="BF"/>
                 <w:sz w:val="20"/>
                 <w:szCs w:val="20"/>
               </w:rPr>
@@ -573,6 +591,7 @@
               <w:rPr>
                 <w:rFonts w:ascii="Arial" w:hAnsi="Arial" w:cs="Arial"/>
                 <w:bCs/>
+                <w:color w:val="404040" w:themeColor="text1" w:themeTint="BF"/>
                 <w:sz w:val="20"/>
                 <w:szCs w:val="20"/>
               </w:rPr>
@@ -602,7 +621,6 @@
             <w:pPr>
               <w:spacing w:line="360" w:lineRule="auto"/>
               <w:ind w:left="284"/>
-              <w:jc w:val="center"/>
               <w:rPr>
                 <w:rFonts w:ascii="Arial" w:hAnsi="Arial" w:cs="Arial"/>
                 <w:bCs/>
@@ -626,7 +644,6 @@
             <w:pPr>
               <w:spacing w:line="360" w:lineRule="auto"/>
               <w:ind w:left="284"/>
-              <w:jc w:val="center"/>
               <w:rPr>
                 <w:rFonts w:ascii="Arial" w:hAnsi="Arial" w:cs="Arial"/>
                 <w:bCs/>
@@ -650,7 +667,6 @@
             <w:pPr>
               <w:spacing w:line="360" w:lineRule="auto"/>
               <w:ind w:left="284"/>
-              <w:jc w:val="center"/>
               <w:rPr>
                 <w:rFonts w:ascii="Arial" w:hAnsi="Arial" w:cs="Arial"/>
                 <w:bCs/>
@@ -674,7 +690,6 @@
             <w:pPr>
               <w:spacing w:line="360" w:lineRule="auto"/>
               <w:ind w:left="284"/>
-              <w:jc w:val="center"/>
               <w:rPr>
                 <w:rFonts w:ascii="Arial" w:hAnsi="Arial" w:cs="Arial"/>
                 <w:bCs/>
@@ -932,17 +947,7 @@
           <w:szCs w:val="30"/>
           <w:shd w:val="clear" w:color="auto" w:fill="FFFFFF"/>
         </w:rPr>
-        <w:t>endif</w:t>
-      </w:r>
-      <w:r>
-        <w:rPr>
-          <w:rFonts w:ascii="Segoe UI" w:hAnsi="Segoe UI" w:cs="Segoe UI"/>
-          <w:color w:val="212529"/>
-          <w:sz w:val="30"/>
-          <w:szCs w:val="30"/>
-          <w:shd w:val="clear" w:color="auto" w:fill="FFFFFF"/>
-        </w:rPr>
-        <w:t xml:space="preserve"> </w:t>
+        <w:t xml:space="preserve">endif </w:t>
       </w:r>
       <w:r>
         <w:rPr>
@@ -2359,12 +2364,9 @@
 </file>
 
 <file path=customXml/item1.xml><?xml version="1.0" encoding="utf-8"?>
-<?mso-contentType ?>
-<FormTemplates xmlns="http://schemas.microsoft.com/sharepoint/v3/contenttype/forms">
-  <Display>DocumentLibraryForm</Display>
-  <Edit>DocumentLibraryForm</Edit>
-  <New>DocumentLibraryForm</New>
-</FormTemplates>
+<p:properties xmlns:p="http://schemas.microsoft.com/office/2006/metadata/properties" xmlns:xsi="http://www.w3.org/2001/XMLSchema-instance" xmlns:pc="http://schemas.microsoft.com/office/infopath/2007/PartnerControls">
+  <documentManagement/>
+</p:properties>
 </file>
 
 <file path=customXml/item2.xml><?xml version="1.0" encoding="utf-8"?>
@@ -2518,15 +2520,19 @@
 </file>
 
 <file path=customXml/item3.xml><?xml version="1.0" encoding="utf-8"?>
-<p:properties xmlns:p="http://schemas.microsoft.com/office/2006/metadata/properties" xmlns:xsi="http://www.w3.org/2001/XMLSchema-instance" xmlns:pc="http://schemas.microsoft.com/office/infopath/2007/PartnerControls">
-  <documentManagement/>
-</p:properties>
+<?mso-contentType ?>
+<FormTemplates xmlns="http://schemas.microsoft.com/sharepoint/v3/contenttype/forms">
+  <Display>DocumentLibraryForm</Display>
+  <Edit>DocumentLibraryForm</Edit>
+  <New>DocumentLibraryForm</New>
+</FormTemplates>
 </file>
 
 <file path=customXml/itemProps1.xml><?xml version="1.0" encoding="utf-8"?>
-<ds:datastoreItem xmlns:ds="http://schemas.openxmlformats.org/officeDocument/2006/customXml" ds:itemID="{2D9B60CE-8320-4011-B846-5D93501620F6}">
+<ds:datastoreItem xmlns:ds="http://schemas.openxmlformats.org/officeDocument/2006/customXml" ds:itemID="{EF756563-25BD-4561-94EA-2D48E70BF7BE}">
   <ds:schemaRefs>
-    <ds:schemaRef ds:uri="http://schemas.microsoft.com/sharepoint/v3/contenttype/forms"/>
+    <ds:schemaRef ds:uri="http://schemas.microsoft.com/office/2006/metadata/properties"/>
+    <ds:schemaRef ds:uri="http://schemas.microsoft.com/office/infopath/2007/PartnerControls"/>
   </ds:schemaRefs>
 </ds:datastoreItem>
 </file>
@@ -2550,10 +2556,9 @@
 </file>
 
 <file path=customXml/itemProps3.xml><?xml version="1.0" encoding="utf-8"?>
-<ds:datastoreItem xmlns:ds="http://schemas.openxmlformats.org/officeDocument/2006/customXml" ds:itemID="{EF756563-25BD-4561-94EA-2D48E70BF7BE}">
+<ds:datastoreItem xmlns:ds="http://schemas.openxmlformats.org/officeDocument/2006/customXml" ds:itemID="{2D9B60CE-8320-4011-B846-5D93501620F6}">
   <ds:schemaRefs>
-    <ds:schemaRef ds:uri="http://schemas.microsoft.com/office/2006/metadata/properties"/>
-    <ds:schemaRef ds:uri="http://schemas.microsoft.com/office/infopath/2007/PartnerControls"/>
+    <ds:schemaRef ds:uri="http://schemas.microsoft.com/sharepoint/v3/contenttype/forms"/>
   </ds:schemaRefs>
 </ds:datastoreItem>
 </file>
</xml_diff>

<commit_message>
Added Hyperlinks to printout, added line to define entry['hyperlink'], moved FormatIntoList() into module
</commit_message>
<xml_diff>
--- a/docassemble/LLAW33012021S1FLPN2/data/templates/FLPN_print_out.docx
+++ b/docassemble/LLAW33012021S1FLPN2/data/templates/FLPN_print_out.docx
@@ -1,6 +1,6 @@
 
 <file path=word/document.xml><?xml version="1.0" encoding="utf-8"?>
-<w:document xmlns:wpc="http://schemas.microsoft.com/office/word/2010/wordprocessingCanvas" xmlns:cx="http://schemas.microsoft.com/office/drawing/2014/chartex" xmlns:cx1="http://schemas.microsoft.com/office/drawing/2015/9/8/chartex" xmlns:cx2="http://schemas.microsoft.com/office/drawing/2015/10/21/chartex" xmlns:cx3="http://schemas.microsoft.com/office/drawing/2016/5/9/chartex" xmlns:cx4="http://schemas.microsoft.com/office/drawing/2016/5/10/chartex" xmlns:cx5="http://schemas.microsoft.com/office/drawing/2016/5/11/chartex" xmlns:cx6="http://schemas.microsoft.com/office/drawing/2016/5/12/chartex" xmlns:cx7="http://schemas.microsoft.com/office/drawing/2016/5/13/chartex" xmlns:cx8="http://schemas.microsoft.com/office/drawing/2016/5/14/chartex" xmlns:mc="http://schemas.openxmlformats.org/markup-compatibility/2006" xmlns:aink="http://schemas.microsoft.com/office/drawing/2016/ink" xmlns:am3d="http://schemas.microsoft.com/office/drawing/2017/model3d" xmlns:o="urn:schemas-microsoft-com:office:office" xmlns:r="http://schemas.openxmlformats.org/officeDocument/2006/relationships" xmlns:m="http://schemas.openxmlformats.org/officeDocument/2006/math" xmlns:v="urn:schemas-microsoft-com:vml" xmlns:wp14="http://schemas.microsoft.com/office/word/2010/wordprocessingDrawing" xmlns:wp="http://schemas.openxmlformats.org/drawingml/2006/wordprocessingDrawing" xmlns:w10="urn:schemas-microsoft-com:office:word" xmlns:w="http://schemas.openxmlformats.org/wordprocessingml/2006/main" xmlns:w14="http://schemas.microsoft.com/office/word/2010/wordml" xmlns:w15="http://schemas.microsoft.com/office/word/2012/wordml" xmlns:w16cid="http://schemas.microsoft.com/office/word/2016/wordml/cid" xmlns:w16se="http://schemas.microsoft.com/office/word/2015/wordml/symex" xmlns:wpg="http://schemas.microsoft.com/office/word/2010/wordprocessingGroup" xmlns:wpi="http://schemas.microsoft.com/office/word/2010/wordprocessingInk" xmlns:wne="http://schemas.microsoft.com/office/word/2006/wordml" xmlns:wps="http://schemas.microsoft.com/office/word/2010/wordprocessingShape" mc:Ignorable="w14 w15 w16se w16cid wp14">
+<w:document xmlns:wpc="http://schemas.microsoft.com/office/word/2010/wordprocessingCanvas" xmlns:cx="http://schemas.microsoft.com/office/drawing/2014/chartex" xmlns:cx1="http://schemas.microsoft.com/office/drawing/2015/9/8/chartex" xmlns:cx2="http://schemas.microsoft.com/office/drawing/2015/10/21/chartex" xmlns:cx3="http://schemas.microsoft.com/office/drawing/2016/5/9/chartex" xmlns:cx4="http://schemas.microsoft.com/office/drawing/2016/5/10/chartex" xmlns:cx5="http://schemas.microsoft.com/office/drawing/2016/5/11/chartex" xmlns:cx6="http://schemas.microsoft.com/office/drawing/2016/5/12/chartex" xmlns:cx7="http://schemas.microsoft.com/office/drawing/2016/5/13/chartex" xmlns:cx8="http://schemas.microsoft.com/office/drawing/2016/5/14/chartex" xmlns:mc="http://schemas.openxmlformats.org/markup-compatibility/2006" xmlns:aink="http://schemas.microsoft.com/office/drawing/2016/ink" xmlns:am3d="http://schemas.microsoft.com/office/drawing/2017/model3d" xmlns:o="urn:schemas-microsoft-com:office:office" xmlns:r="http://schemas.openxmlformats.org/officeDocument/2006/relationships" xmlns:m="http://schemas.openxmlformats.org/officeDocument/2006/math" xmlns:v="urn:schemas-microsoft-com:vml" xmlns:wp14="http://schemas.microsoft.com/office/word/2010/wordprocessingDrawing" xmlns:wp="http://schemas.openxmlformats.org/drawingml/2006/wordprocessingDrawing" xmlns:w10="urn:schemas-microsoft-com:office:word" xmlns:w="http://schemas.openxmlformats.org/wordprocessingml/2006/main" xmlns:w14="http://schemas.microsoft.com/office/word/2010/wordml" xmlns:w15="http://schemas.microsoft.com/office/word/2012/wordml" xmlns:w16cex="http://schemas.microsoft.com/office/word/2018/wordml/cex" xmlns:w16cid="http://schemas.microsoft.com/office/word/2016/wordml/cid" xmlns:w16="http://schemas.microsoft.com/office/word/2018/wordml" xmlns:w16sdtdh="http://schemas.microsoft.com/office/word/2020/wordml/sdtdatahash" xmlns:w16se="http://schemas.microsoft.com/office/word/2015/wordml/symex" xmlns:wpg="http://schemas.microsoft.com/office/word/2010/wordprocessingGroup" xmlns:wpi="http://schemas.microsoft.com/office/word/2010/wordprocessingInk" xmlns:wne="http://schemas.microsoft.com/office/word/2006/wordml" xmlns:wps="http://schemas.microsoft.com/office/word/2010/wordprocessingShape" mc:Ignorable="w14 w15 w16se w16cid w16 w16cex w16sdtdh wp14">
   <w:body>
     <w:p>
       <w:pPr>
@@ -33,7 +33,7 @@
                     <pic:cNvPicPr/>
                   </pic:nvPicPr>
                   <pic:blipFill>
-                    <a:blip r:embed="rId10" cstate="print">
+                    <a:blip r:embed="rId11" cstate="print">
                       <a:extLst>
                         <a:ext uri="{28A0092B-C50C-407E-A947-70E740481C1C}">
                           <a14:useLocalDpi xmlns:a14="http://schemas.microsoft.com/office/drawing/2010/main" val="0"/>
@@ -196,7 +196,6 @@
         </w:rPr>
         <w:t xml:space="preserve"> if </w:t>
       </w:r>
-      <w:proofErr w:type="spellStart"/>
       <w:r>
         <w:rPr>
           <w:rFonts w:ascii="Segoe UI" w:hAnsi="Segoe UI" w:cs="Segoe UI"/>
@@ -207,7 +206,6 @@
         </w:rPr>
         <w:t>FLPNeligibleEntries</w:t>
       </w:r>
-      <w:proofErr w:type="spellEnd"/>
       <w:r>
         <w:rPr>
           <w:rFonts w:ascii="Segoe UI" w:hAnsi="Segoe UI" w:cs="Segoe UI"/>
@@ -249,7 +247,23 @@
           <w:color w:val="212529"/>
           <w:shd w:val="clear" w:color="auto" w:fill="FFFFFF"/>
         </w:rPr>
-        <w:t>Here is a list of family lawyers matching your search criteria. Please contact the lawyers below for more information.</w:t>
+        <w:t xml:space="preserve">Here is a list of family </w:t>
+      </w:r>
+      <w:r>
+        <w:rPr>
+          <w:rFonts w:ascii="Arial" w:hAnsi="Arial" w:cs="Arial"/>
+          <w:color w:val="212529"/>
+          <w:shd w:val="clear" w:color="auto" w:fill="FFFFFF"/>
+        </w:rPr>
+        <w:t>lawyers</w:t>
+      </w:r>
+      <w:r>
+        <w:rPr>
+          <w:rFonts w:ascii="Arial" w:hAnsi="Arial" w:cs="Arial"/>
+          <w:color w:val="212529"/>
+          <w:shd w:val="clear" w:color="auto" w:fill="FFFFFF"/>
+        </w:rPr>
+        <w:t xml:space="preserve"> matching your search criteria. Please contact the lawyers below for more information.</w:t>
       </w:r>
     </w:p>
     <w:p>
@@ -406,25 +420,7 @@
                 <w:sz w:val="16"/>
                 <w:szCs w:val="16"/>
               </w:rPr>
-              <w:t>{%</w:t>
-            </w:r>
-            <w:proofErr w:type="spellStart"/>
-            <w:r>
-              <w:rPr>
-                <w:rFonts w:ascii="Arial" w:hAnsi="Arial" w:cs="Arial"/>
-                <w:sz w:val="16"/>
-                <w:szCs w:val="16"/>
-              </w:rPr>
-              <w:t>tr</w:t>
-            </w:r>
-            <w:proofErr w:type="spellEnd"/>
-            <w:r>
-              <w:rPr>
-                <w:rFonts w:ascii="Arial" w:hAnsi="Arial" w:cs="Arial"/>
-                <w:sz w:val="16"/>
-                <w:szCs w:val="16"/>
-              </w:rPr>
-              <w:t xml:space="preserve"> for</w:t>
+              <w:t>{%tr for</w:t>
             </w:r>
             <w:r>
               <w:rPr>
@@ -440,25 +436,7 @@
                 <w:sz w:val="16"/>
                 <w:szCs w:val="16"/>
               </w:rPr>
-              <w:t xml:space="preserve"> </w:t>
-            </w:r>
-            <w:proofErr w:type="spellStart"/>
-            <w:r>
-              <w:rPr>
-                <w:rFonts w:ascii="Arial" w:hAnsi="Arial" w:cs="Arial"/>
-                <w:sz w:val="16"/>
-                <w:szCs w:val="16"/>
-              </w:rPr>
-              <w:t>FLPNeligibleEntries</w:t>
-            </w:r>
-            <w:proofErr w:type="spellEnd"/>
-            <w:r>
-              <w:rPr>
-                <w:rFonts w:ascii="Arial" w:hAnsi="Arial" w:cs="Arial"/>
-                <w:sz w:val="16"/>
-                <w:szCs w:val="16"/>
-              </w:rPr>
-              <w:t xml:space="preserve"> %}</w:t>
+              <w:t xml:space="preserve"> FLPNeligibleEntries %}</w:t>
             </w:r>
           </w:p>
         </w:tc>
@@ -517,8 +495,6 @@
               </w:rPr>
               <w:t>]</w:t>
             </w:r>
-            <w:bookmarkStart w:id="0" w:name="_GoBack"/>
-            <w:bookmarkEnd w:id="0"/>
             <w:r>
               <w:rPr>
                 <w:rFonts w:ascii="Arial" w:hAnsi="Arial" w:cs="Arial"/>
@@ -540,6 +516,58 @@
               <w:jc w:val="center"/>
               <w:rPr>
                 <w:rFonts w:ascii="Arial" w:hAnsi="Arial" w:cs="Arial"/>
+                <w:color w:val="8064A2" w:themeColor="accent4"/>
+              </w:rPr>
+            </w:pPr>
+            <w:r>
+              <w:rPr>
+                <w:rFonts w:ascii="Arial" w:hAnsi="Arial" w:cs="Arial"/>
+                <w:color w:val="8064A2" w:themeColor="accent4"/>
+              </w:rPr>
+              <w:t xml:space="preserve">{{r </w:t>
+            </w:r>
+            <w:r>
+              <w:rPr>
+                <w:rFonts w:ascii="Arial" w:hAnsi="Arial" w:cs="Arial"/>
+                <w:color w:val="8064A2" w:themeColor="accent4"/>
+              </w:rPr>
+              <w:t>entry[‘hyperlink’]</w:t>
+            </w:r>
+            <w:r>
+              <w:rPr>
+                <w:rFonts w:ascii="Arial" w:hAnsi="Arial" w:cs="Arial"/>
+                <w:color w:val="8064A2" w:themeColor="accent4"/>
+              </w:rPr>
+              <w:t xml:space="preserve"> </w:t>
+            </w:r>
+            <w:r>
+              <w:rPr>
+                <w:rFonts w:ascii="Arial" w:hAnsi="Arial" w:cs="Arial"/>
+                <w:color w:val="8064A2" w:themeColor="accent4"/>
+              </w:rPr>
+              <w:t>|</w:t>
+            </w:r>
+            <w:r>
+              <w:rPr>
+                <w:rFonts w:ascii="Arial" w:hAnsi="Arial" w:cs="Arial"/>
+                <w:color w:val="8064A2" w:themeColor="accent4"/>
+              </w:rPr>
+              <w:t xml:space="preserve"> inline_markdown</w:t>
+            </w:r>
+            <w:r>
+              <w:rPr>
+                <w:rFonts w:ascii="Arial" w:hAnsi="Arial" w:cs="Arial"/>
+                <w:color w:val="8064A2" w:themeColor="accent4"/>
+              </w:rPr>
+              <w:t>}}</w:t>
+            </w:r>
+          </w:p>
+          <w:p>
+            <w:pPr>
+              <w:spacing w:line="360" w:lineRule="auto"/>
+              <w:jc w:val="center"/>
+              <w:rPr>
+                <w:rFonts w:ascii="Arial" w:hAnsi="Arial" w:cs="Arial"/>
                 <w:bCs/>
                 <w:sz w:val="20"/>
                 <w:szCs w:val="20"/>
@@ -553,9 +581,8 @@
                 <w:sz w:val="20"/>
                 <w:szCs w:val="20"/>
               </w:rPr>
-              <w:t>{{entry[‘</w:t>
+              <w:t>{{entry[‘law</w:t>
             </w:r>
-            <w:proofErr w:type="spellStart"/>
             <w:r>
               <w:rPr>
                 <w:rFonts w:ascii="Arial" w:hAnsi="Arial" w:cs="Arial"/>
@@ -564,7 +591,7 @@
                 <w:sz w:val="20"/>
                 <w:szCs w:val="20"/>
               </w:rPr>
-              <w:t>law</w:t>
+              <w:t>_</w:t>
             </w:r>
             <w:r>
               <w:rPr>
@@ -574,28 +601,7 @@
                 <w:sz w:val="20"/>
                 <w:szCs w:val="20"/>
               </w:rPr>
-              <w:t>_</w:t>
-            </w:r>
-            <w:r>
-              <w:rPr>
-                <w:rFonts w:ascii="Arial" w:hAnsi="Arial" w:cs="Arial"/>
-                <w:bCs/>
-                <w:color w:val="404040" w:themeColor="text1" w:themeTint="BF"/>
-                <w:sz w:val="20"/>
-                <w:szCs w:val="20"/>
-              </w:rPr>
-              <w:t>firm</w:t>
-            </w:r>
-            <w:proofErr w:type="spellEnd"/>
-            <w:r>
-              <w:rPr>
-                <w:rFonts w:ascii="Arial" w:hAnsi="Arial" w:cs="Arial"/>
-                <w:bCs/>
-                <w:color w:val="404040" w:themeColor="text1" w:themeTint="BF"/>
-                <w:sz w:val="20"/>
-                <w:szCs w:val="20"/>
-              </w:rPr>
-              <w:t>’]}}</w:t>
+              <w:t>firm’]}}</w:t>
             </w:r>
           </w:p>
         </w:tc>
@@ -751,43 +757,7 @@
                 <w:sz w:val="16"/>
                 <w:szCs w:val="16"/>
               </w:rPr>
-              <w:t>{%</w:t>
-            </w:r>
-            <w:proofErr w:type="spellStart"/>
-            <w:r>
-              <w:rPr>
-                <w:rFonts w:ascii="Arial" w:hAnsi="Arial" w:cs="Arial"/>
-                <w:sz w:val="16"/>
-                <w:szCs w:val="16"/>
-              </w:rPr>
-              <w:t>tr</w:t>
-            </w:r>
-            <w:proofErr w:type="spellEnd"/>
-            <w:r>
-              <w:rPr>
-                <w:rFonts w:ascii="Arial" w:hAnsi="Arial" w:cs="Arial"/>
-                <w:sz w:val="16"/>
-                <w:szCs w:val="16"/>
-              </w:rPr>
-              <w:t xml:space="preserve"> </w:t>
-            </w:r>
-            <w:proofErr w:type="spellStart"/>
-            <w:r>
-              <w:rPr>
-                <w:rFonts w:ascii="Arial" w:hAnsi="Arial" w:cs="Arial"/>
-                <w:sz w:val="16"/>
-                <w:szCs w:val="16"/>
-              </w:rPr>
-              <w:t>endfor</w:t>
-            </w:r>
-            <w:proofErr w:type="spellEnd"/>
-            <w:r>
-              <w:rPr>
-                <w:rFonts w:ascii="Arial" w:hAnsi="Arial" w:cs="Arial"/>
-                <w:sz w:val="16"/>
-                <w:szCs w:val="16"/>
-              </w:rPr>
-              <w:t xml:space="preserve"> %}</w:t>
+              <w:t>{%tr endfor %}</w:t>
             </w:r>
           </w:p>
         </w:tc>
@@ -1003,60 +973,7 @@
           <w:szCs w:val="18"/>
         </w:rPr>
         <w:tab/>
-      </w:r>
-      <w:proofErr w:type="gramStart"/>
-      <w:r>
-        <w:rPr>
-          <w:rFonts w:ascii="Arial" w:hAnsi="Arial" w:cs="Arial"/>
-          <w:sz w:val="18"/>
-          <w:szCs w:val="18"/>
-        </w:rPr>
-        <w:t xml:space="preserve">{{ </w:t>
-      </w:r>
-      <w:proofErr w:type="spellStart"/>
-      <w:r>
-        <w:rPr>
-          <w:rFonts w:ascii="Arial" w:hAnsi="Arial" w:cs="Arial"/>
-          <w:sz w:val="18"/>
-          <w:szCs w:val="18"/>
-        </w:rPr>
-        <w:t>format</w:t>
-      </w:r>
-      <w:proofErr w:type="gramEnd"/>
-      <w:r>
-        <w:rPr>
-          <w:rFonts w:ascii="Arial" w:hAnsi="Arial" w:cs="Arial"/>
-          <w:sz w:val="18"/>
-          <w:szCs w:val="18"/>
-        </w:rPr>
-        <w:t>_date</w:t>
-      </w:r>
-      <w:proofErr w:type="spellEnd"/>
-      <w:r>
-        <w:rPr>
-          <w:rFonts w:ascii="Arial" w:hAnsi="Arial" w:cs="Arial"/>
-          <w:sz w:val="18"/>
-          <w:szCs w:val="18"/>
-        </w:rPr>
-        <w:t xml:space="preserve">(today(), format=’d MMM </w:t>
-      </w:r>
-      <w:proofErr w:type="spellStart"/>
-      <w:r>
-        <w:rPr>
-          <w:rFonts w:ascii="Arial" w:hAnsi="Arial" w:cs="Arial"/>
-          <w:sz w:val="18"/>
-          <w:szCs w:val="18"/>
-        </w:rPr>
-        <w:t>yyyy</w:t>
-      </w:r>
-      <w:proofErr w:type="spellEnd"/>
-      <w:r>
-        <w:rPr>
-          <w:rFonts w:ascii="Arial" w:hAnsi="Arial" w:cs="Arial"/>
-          <w:sz w:val="18"/>
-          <w:szCs w:val="18"/>
-        </w:rPr>
-        <w:t>’) }}</w:t>
+        <w:t>{{ format_date(today(), format=’d MMM yyyy’) }}</w:t>
       </w:r>
     </w:p>
     <w:p>
@@ -1103,7 +1020,7 @@
 </file>
 
 <file path=word/endnotes.xml><?xml version="1.0" encoding="utf-8"?>
-<w:endnotes xmlns:wpc="http://schemas.microsoft.com/office/word/2010/wordprocessingCanvas" xmlns:cx="http://schemas.microsoft.com/office/drawing/2014/chartex" xmlns:cx1="http://schemas.microsoft.com/office/drawing/2015/9/8/chartex" xmlns:cx2="http://schemas.microsoft.com/office/drawing/2015/10/21/chartex" xmlns:cx3="http://schemas.microsoft.com/office/drawing/2016/5/9/chartex" xmlns:cx4="http://schemas.microsoft.com/office/drawing/2016/5/10/chartex" xmlns:cx5="http://schemas.microsoft.com/office/drawing/2016/5/11/chartex" xmlns:cx6="http://schemas.microsoft.com/office/drawing/2016/5/12/chartex" xmlns:cx7="http://schemas.microsoft.com/office/drawing/2016/5/13/chartex" xmlns:cx8="http://schemas.microsoft.com/office/drawing/2016/5/14/chartex" xmlns:mc="http://schemas.openxmlformats.org/markup-compatibility/2006" xmlns:aink="http://schemas.microsoft.com/office/drawing/2016/ink" xmlns:am3d="http://schemas.microsoft.com/office/drawing/2017/model3d" xmlns:o="urn:schemas-microsoft-com:office:office" xmlns:r="http://schemas.openxmlformats.org/officeDocument/2006/relationships" xmlns:m="http://schemas.openxmlformats.org/officeDocument/2006/math" xmlns:v="urn:schemas-microsoft-com:vml" xmlns:wp14="http://schemas.microsoft.com/office/word/2010/wordprocessingDrawing" xmlns:wp="http://schemas.openxmlformats.org/drawingml/2006/wordprocessingDrawing" xmlns:w10="urn:schemas-microsoft-com:office:word" xmlns:w="http://schemas.openxmlformats.org/wordprocessingml/2006/main" xmlns:w14="http://schemas.microsoft.com/office/word/2010/wordml" xmlns:w15="http://schemas.microsoft.com/office/word/2012/wordml" xmlns:w16cid="http://schemas.microsoft.com/office/word/2016/wordml/cid" xmlns:w16se="http://schemas.microsoft.com/office/word/2015/wordml/symex" xmlns:wpg="http://schemas.microsoft.com/office/word/2010/wordprocessingGroup" xmlns:wpi="http://schemas.microsoft.com/office/word/2010/wordprocessingInk" xmlns:wne="http://schemas.microsoft.com/office/word/2006/wordml" xmlns:wps="http://schemas.microsoft.com/office/word/2010/wordprocessingShape" mc:Ignorable="w14 w15 w16se w16cid wp14">
+<w:endnotes xmlns:wpc="http://schemas.microsoft.com/office/word/2010/wordprocessingCanvas" xmlns:cx="http://schemas.microsoft.com/office/drawing/2014/chartex" xmlns:cx1="http://schemas.microsoft.com/office/drawing/2015/9/8/chartex" xmlns:cx2="http://schemas.microsoft.com/office/drawing/2015/10/21/chartex" xmlns:cx3="http://schemas.microsoft.com/office/drawing/2016/5/9/chartex" xmlns:cx4="http://schemas.microsoft.com/office/drawing/2016/5/10/chartex" xmlns:cx5="http://schemas.microsoft.com/office/drawing/2016/5/11/chartex" xmlns:cx6="http://schemas.microsoft.com/office/drawing/2016/5/12/chartex" xmlns:cx7="http://schemas.microsoft.com/office/drawing/2016/5/13/chartex" xmlns:cx8="http://schemas.microsoft.com/office/drawing/2016/5/14/chartex" xmlns:mc="http://schemas.openxmlformats.org/markup-compatibility/2006" xmlns:aink="http://schemas.microsoft.com/office/drawing/2016/ink" xmlns:am3d="http://schemas.microsoft.com/office/drawing/2017/model3d" xmlns:o="urn:schemas-microsoft-com:office:office" xmlns:r="http://schemas.openxmlformats.org/officeDocument/2006/relationships" xmlns:m="http://schemas.openxmlformats.org/officeDocument/2006/math" xmlns:v="urn:schemas-microsoft-com:vml" xmlns:wp14="http://schemas.microsoft.com/office/word/2010/wordprocessingDrawing" xmlns:wp="http://schemas.openxmlformats.org/drawingml/2006/wordprocessingDrawing" xmlns:w10="urn:schemas-microsoft-com:office:word" xmlns:w="http://schemas.openxmlformats.org/wordprocessingml/2006/main" xmlns:w14="http://schemas.microsoft.com/office/word/2010/wordml" xmlns:w15="http://schemas.microsoft.com/office/word/2012/wordml" xmlns:w16cex="http://schemas.microsoft.com/office/word/2018/wordml/cex" xmlns:w16cid="http://schemas.microsoft.com/office/word/2016/wordml/cid" xmlns:w16="http://schemas.microsoft.com/office/word/2018/wordml" xmlns:w16sdtdh="http://schemas.microsoft.com/office/word/2020/wordml/sdtdatahash" xmlns:w16se="http://schemas.microsoft.com/office/word/2015/wordml/symex" xmlns:wpg="http://schemas.microsoft.com/office/word/2010/wordprocessingGroup" xmlns:wpi="http://schemas.microsoft.com/office/word/2010/wordprocessingInk" xmlns:wne="http://schemas.microsoft.com/office/word/2006/wordml" xmlns:wps="http://schemas.microsoft.com/office/word/2010/wordprocessingShape" mc:Ignorable="w14 w15 w16se w16cid w16 w16cex w16sdtdh wp14">
   <w:endnote w:type="separator" w:id="-1">
     <w:p>
       <w:r>
@@ -1122,7 +1039,7 @@
 </file>
 
 <file path=word/footnotes.xml><?xml version="1.0" encoding="utf-8"?>
-<w:footnotes xmlns:wpc="http://schemas.microsoft.com/office/word/2010/wordprocessingCanvas" xmlns:cx="http://schemas.microsoft.com/office/drawing/2014/chartex" xmlns:cx1="http://schemas.microsoft.com/office/drawing/2015/9/8/chartex" xmlns:cx2="http://schemas.microsoft.com/office/drawing/2015/10/21/chartex" xmlns:cx3="http://schemas.microsoft.com/office/drawing/2016/5/9/chartex" xmlns:cx4="http://schemas.microsoft.com/office/drawing/2016/5/10/chartex" xmlns:cx5="http://schemas.microsoft.com/office/drawing/2016/5/11/chartex" xmlns:cx6="http://schemas.microsoft.com/office/drawing/2016/5/12/chartex" xmlns:cx7="http://schemas.microsoft.com/office/drawing/2016/5/13/chartex" xmlns:cx8="http://schemas.microsoft.com/office/drawing/2016/5/14/chartex" xmlns:mc="http://schemas.openxmlformats.org/markup-compatibility/2006" xmlns:aink="http://schemas.microsoft.com/office/drawing/2016/ink" xmlns:am3d="http://schemas.microsoft.com/office/drawing/2017/model3d" xmlns:o="urn:schemas-microsoft-com:office:office" xmlns:r="http://schemas.openxmlformats.org/officeDocument/2006/relationships" xmlns:m="http://schemas.openxmlformats.org/officeDocument/2006/math" xmlns:v="urn:schemas-microsoft-com:vml" xmlns:wp14="http://schemas.microsoft.com/office/word/2010/wordprocessingDrawing" xmlns:wp="http://schemas.openxmlformats.org/drawingml/2006/wordprocessingDrawing" xmlns:w10="urn:schemas-microsoft-com:office:word" xmlns:w="http://schemas.openxmlformats.org/wordprocessingml/2006/main" xmlns:w14="http://schemas.microsoft.com/office/word/2010/wordml" xmlns:w15="http://schemas.microsoft.com/office/word/2012/wordml" xmlns:w16cid="http://schemas.microsoft.com/office/word/2016/wordml/cid" xmlns:w16se="http://schemas.microsoft.com/office/word/2015/wordml/symex" xmlns:wpg="http://schemas.microsoft.com/office/word/2010/wordprocessingGroup" xmlns:wpi="http://schemas.microsoft.com/office/word/2010/wordprocessingInk" xmlns:wne="http://schemas.microsoft.com/office/word/2006/wordml" xmlns:wps="http://schemas.microsoft.com/office/word/2010/wordprocessingShape" mc:Ignorable="w14 w15 w16se w16cid wp14">
+<w:footnotes xmlns:wpc="http://schemas.microsoft.com/office/word/2010/wordprocessingCanvas" xmlns:cx="http://schemas.microsoft.com/office/drawing/2014/chartex" xmlns:cx1="http://schemas.microsoft.com/office/drawing/2015/9/8/chartex" xmlns:cx2="http://schemas.microsoft.com/office/drawing/2015/10/21/chartex" xmlns:cx3="http://schemas.microsoft.com/office/drawing/2016/5/9/chartex" xmlns:cx4="http://schemas.microsoft.com/office/drawing/2016/5/10/chartex" xmlns:cx5="http://schemas.microsoft.com/office/drawing/2016/5/11/chartex" xmlns:cx6="http://schemas.microsoft.com/office/drawing/2016/5/12/chartex" xmlns:cx7="http://schemas.microsoft.com/office/drawing/2016/5/13/chartex" xmlns:cx8="http://schemas.microsoft.com/office/drawing/2016/5/14/chartex" xmlns:mc="http://schemas.openxmlformats.org/markup-compatibility/2006" xmlns:aink="http://schemas.microsoft.com/office/drawing/2016/ink" xmlns:am3d="http://schemas.microsoft.com/office/drawing/2017/model3d" xmlns:o="urn:schemas-microsoft-com:office:office" xmlns:r="http://schemas.openxmlformats.org/officeDocument/2006/relationships" xmlns:m="http://schemas.openxmlformats.org/officeDocument/2006/math" xmlns:v="urn:schemas-microsoft-com:vml" xmlns:wp14="http://schemas.microsoft.com/office/word/2010/wordprocessingDrawing" xmlns:wp="http://schemas.openxmlformats.org/drawingml/2006/wordprocessingDrawing" xmlns:w10="urn:schemas-microsoft-com:office:word" xmlns:w="http://schemas.openxmlformats.org/wordprocessingml/2006/main" xmlns:w14="http://schemas.microsoft.com/office/word/2010/wordml" xmlns:w15="http://schemas.microsoft.com/office/word/2012/wordml" xmlns:w16cex="http://schemas.microsoft.com/office/word/2018/wordml/cex" xmlns:w16cid="http://schemas.microsoft.com/office/word/2016/wordml/cid" xmlns:w16="http://schemas.microsoft.com/office/word/2018/wordml" xmlns:w16sdtdh="http://schemas.microsoft.com/office/word/2020/wordml/sdtdatahash" xmlns:w16se="http://schemas.microsoft.com/office/word/2015/wordml/symex" xmlns:wpg="http://schemas.microsoft.com/office/word/2010/wordprocessingGroup" xmlns:wpi="http://schemas.microsoft.com/office/word/2010/wordprocessingInk" xmlns:wne="http://schemas.microsoft.com/office/word/2006/wordml" xmlns:wps="http://schemas.microsoft.com/office/word/2010/wordprocessingShape" mc:Ignorable="w14 w15 w16se w16cid w16 w16cex w16sdtdh wp14">
   <w:footnote w:type="separator" w:id="-1">
     <w:p>
       <w:r>
@@ -1141,7 +1058,7 @@
 </file>
 
 <file path=word/numbering.xml><?xml version="1.0" encoding="utf-8"?>
-<w:numbering xmlns:wpc="http://schemas.microsoft.com/office/word/2010/wordprocessingCanvas" xmlns:cx="http://schemas.microsoft.com/office/drawing/2014/chartex" xmlns:cx1="http://schemas.microsoft.com/office/drawing/2015/9/8/chartex" xmlns:cx2="http://schemas.microsoft.com/office/drawing/2015/10/21/chartex" xmlns:cx3="http://schemas.microsoft.com/office/drawing/2016/5/9/chartex" xmlns:cx4="http://schemas.microsoft.com/office/drawing/2016/5/10/chartex" xmlns:cx5="http://schemas.microsoft.com/office/drawing/2016/5/11/chartex" xmlns:cx6="http://schemas.microsoft.com/office/drawing/2016/5/12/chartex" xmlns:cx7="http://schemas.microsoft.com/office/drawing/2016/5/13/chartex" xmlns:cx8="http://schemas.microsoft.com/office/drawing/2016/5/14/chartex" xmlns:mc="http://schemas.openxmlformats.org/markup-compatibility/2006" xmlns:aink="http://schemas.microsoft.com/office/drawing/2016/ink" xmlns:am3d="http://schemas.microsoft.com/office/drawing/2017/model3d" xmlns:o="urn:schemas-microsoft-com:office:office" xmlns:r="http://schemas.openxmlformats.org/officeDocument/2006/relationships" xmlns:m="http://schemas.openxmlformats.org/officeDocument/2006/math" xmlns:v="urn:schemas-microsoft-com:vml" xmlns:wp14="http://schemas.microsoft.com/office/word/2010/wordprocessingDrawing" xmlns:wp="http://schemas.openxmlformats.org/drawingml/2006/wordprocessingDrawing" xmlns:w10="urn:schemas-microsoft-com:office:word" xmlns:w="http://schemas.openxmlformats.org/wordprocessingml/2006/main" xmlns:w14="http://schemas.microsoft.com/office/word/2010/wordml" xmlns:w15="http://schemas.microsoft.com/office/word/2012/wordml" xmlns:w16cid="http://schemas.microsoft.com/office/word/2016/wordml/cid" xmlns:w16se="http://schemas.microsoft.com/office/word/2015/wordml/symex" xmlns:wpg="http://schemas.microsoft.com/office/word/2010/wordprocessingGroup" xmlns:wpi="http://schemas.microsoft.com/office/word/2010/wordprocessingInk" xmlns:wne="http://schemas.microsoft.com/office/word/2006/wordml" xmlns:wps="http://schemas.microsoft.com/office/word/2010/wordprocessingShape" mc:Ignorable="w14 w15 w16se w16cid wp14">
+<w:numbering xmlns:wpc="http://schemas.microsoft.com/office/word/2010/wordprocessingCanvas" xmlns:cx="http://schemas.microsoft.com/office/drawing/2014/chartex" xmlns:cx1="http://schemas.microsoft.com/office/drawing/2015/9/8/chartex" xmlns:cx2="http://schemas.microsoft.com/office/drawing/2015/10/21/chartex" xmlns:cx3="http://schemas.microsoft.com/office/drawing/2016/5/9/chartex" xmlns:cx4="http://schemas.microsoft.com/office/drawing/2016/5/10/chartex" xmlns:cx5="http://schemas.microsoft.com/office/drawing/2016/5/11/chartex" xmlns:cx6="http://schemas.microsoft.com/office/drawing/2016/5/12/chartex" xmlns:cx7="http://schemas.microsoft.com/office/drawing/2016/5/13/chartex" xmlns:cx8="http://schemas.microsoft.com/office/drawing/2016/5/14/chartex" xmlns:mc="http://schemas.openxmlformats.org/markup-compatibility/2006" xmlns:aink="http://schemas.microsoft.com/office/drawing/2016/ink" xmlns:am3d="http://schemas.microsoft.com/office/drawing/2017/model3d" xmlns:o="urn:schemas-microsoft-com:office:office" xmlns:r="http://schemas.openxmlformats.org/officeDocument/2006/relationships" xmlns:m="http://schemas.openxmlformats.org/officeDocument/2006/math" xmlns:v="urn:schemas-microsoft-com:vml" xmlns:wp14="http://schemas.microsoft.com/office/word/2010/wordprocessingDrawing" xmlns:wp="http://schemas.openxmlformats.org/drawingml/2006/wordprocessingDrawing" xmlns:w10="urn:schemas-microsoft-com:office:word" xmlns:w="http://schemas.openxmlformats.org/wordprocessingml/2006/main" xmlns:w14="http://schemas.microsoft.com/office/word/2010/wordml" xmlns:w15="http://schemas.microsoft.com/office/word/2012/wordml" xmlns:w16cex="http://schemas.microsoft.com/office/word/2018/wordml/cex" xmlns:w16cid="http://schemas.microsoft.com/office/word/2016/wordml/cid" xmlns:w16="http://schemas.microsoft.com/office/word/2018/wordml" xmlns:w16sdtdh="http://schemas.microsoft.com/office/word/2020/wordml/sdtdatahash" xmlns:w16se="http://schemas.microsoft.com/office/word/2015/wordml/symex" xmlns:wpg="http://schemas.microsoft.com/office/word/2010/wordprocessingGroup" xmlns:wpi="http://schemas.microsoft.com/office/word/2010/wordprocessingInk" xmlns:wne="http://schemas.microsoft.com/office/word/2006/wordml" xmlns:wps="http://schemas.microsoft.com/office/word/2010/wordprocessingShape" mc:Ignorable="w14 w15 w16se w16cid w16 w16cex w16sdtdh wp14">
   <w:abstractNum w:abstractNumId="0" w15:restartNumberingAfterBreak="0">
     <w:nsid w:val="450D38C2"/>
     <w:multiLevelType w:val="hybridMultilevel"/>
@@ -1262,7 +1179,7 @@
 </file>
 
 <file path=word/styles.xml><?xml version="1.0" encoding="utf-8"?>
-<w:styles xmlns:mc="http://schemas.openxmlformats.org/markup-compatibility/2006" xmlns:r="http://schemas.openxmlformats.org/officeDocument/2006/relationships" xmlns:w="http://schemas.openxmlformats.org/wordprocessingml/2006/main" xmlns:w14="http://schemas.microsoft.com/office/word/2010/wordml" xmlns:w15="http://schemas.microsoft.com/office/word/2012/wordml" xmlns:w16cid="http://schemas.microsoft.com/office/word/2016/wordml/cid" xmlns:w16se="http://schemas.microsoft.com/office/word/2015/wordml/symex" mc:Ignorable="w14 w15 w16se w16cid">
+<w:styles xmlns:mc="http://schemas.openxmlformats.org/markup-compatibility/2006" xmlns:r="http://schemas.openxmlformats.org/officeDocument/2006/relationships" xmlns:w="http://schemas.openxmlformats.org/wordprocessingml/2006/main" xmlns:w14="http://schemas.microsoft.com/office/word/2010/wordml" xmlns:w15="http://schemas.microsoft.com/office/word/2012/wordml" xmlns:w16cex="http://schemas.microsoft.com/office/word/2018/wordml/cex" xmlns:w16cid="http://schemas.microsoft.com/office/word/2016/wordml/cid" xmlns:w16="http://schemas.microsoft.com/office/word/2018/wordml" xmlns:w16sdtdh="http://schemas.microsoft.com/office/word/2020/wordml/sdtdatahash" xmlns:w16se="http://schemas.microsoft.com/office/word/2015/wordml/symex" mc:Ignorable="w14 w15 w16se w16cid w16 w16cex w16sdtdh">
   <w:docDefaults>
     <w:rPrDefault>
       <w:rPr>
@@ -1273,7 +1190,7 @@
     </w:rPrDefault>
     <w:pPrDefault/>
   </w:docDefaults>
-  <w:latentStyles w:defLockedState="0" w:defUIPriority="99" w:defSemiHidden="0" w:defUnhideWhenUsed="0" w:defQFormat="0" w:count="375">
+  <w:latentStyles w:defLockedState="0" w:defUIPriority="99" w:defSemiHidden="0" w:defUnhideWhenUsed="0" w:defQFormat="0" w:count="376">
     <w:lsdException w:name="Normal" w:uiPriority="0" w:qFormat="1"/>
     <w:lsdException w:name="heading 1" w:uiPriority="9" w:qFormat="1"/>
     <w:lsdException w:name="heading 2" w:semiHidden="1" w:uiPriority="9" w:unhideWhenUsed="1" w:qFormat="1"/>
@@ -1649,6 +1566,7 @@
     <w:lsdException w:name="Smart Hyperlink" w:semiHidden="1" w:unhideWhenUsed="1"/>
     <w:lsdException w:name="Hashtag" w:semiHidden="1" w:unhideWhenUsed="1"/>
     <w:lsdException w:name="Unresolved Mention" w:semiHidden="1" w:unhideWhenUsed="1"/>
+    <w:lsdException w:name="Smart Link" w:semiHidden="1" w:unhideWhenUsed="1"/>
   </w:latentStyles>
   <w:style w:type="paragraph" w:default="1" w:styleId="Normal">
     <w:name w:val="Normal"/>
@@ -2039,6 +1957,17 @@
       <w:rFonts w:asciiTheme="minorHAnsi" w:eastAsiaTheme="minorHAnsi" w:hAnsiTheme="minorHAnsi" w:cstheme="minorBidi"/>
       <w:sz w:val="22"/>
       <w:szCs w:val="22"/>
+    </w:rPr>
+  </w:style>
+  <w:style w:type="character" w:styleId="Hyperlink">
+    <w:name w:val="Hyperlink"/>
+    <w:basedOn w:val="DefaultParagraphFont"/>
+    <w:uiPriority w:val="99"/>
+    <w:unhideWhenUsed/>
+    <w:rsid w:val="00D84103"/>
+    <w:rPr>
+      <w:color w:val="0000FF" w:themeColor="hyperlink"/>
+      <w:u w:val="single"/>
     </w:rPr>
   </w:style>
 </w:styles>
@@ -2364,12 +2293,6 @@
 </file>
 
 <file path=customXml/item1.xml><?xml version="1.0" encoding="utf-8"?>
-<p:properties xmlns:p="http://schemas.microsoft.com/office/2006/metadata/properties" xmlns:xsi="http://www.w3.org/2001/XMLSchema-instance" xmlns:pc="http://schemas.microsoft.com/office/infopath/2007/PartnerControls">
-  <documentManagement/>
-</p:properties>
-</file>
-
-<file path=customXml/item2.xml><?xml version="1.0" encoding="utf-8"?>
 <ct:contentTypeSchema xmlns:ct="http://schemas.microsoft.com/office/2006/metadata/contentType" xmlns:ma="http://schemas.microsoft.com/office/2006/metadata/properties/metaAttributes" ct:_="" ma:_="" ma:contentTypeName="Document" ma:contentTypeID="0x0101009757EAA32392B64DBB72B3B16D75A208" ma:contentTypeVersion="5" ma:contentTypeDescription="Create a new document." ma:contentTypeScope="" ma:versionID="67e3b408597731fbe62053d2d336188d">
   <xsd:schema xmlns:xsd="http://www.w3.org/2001/XMLSchema" xmlns:xs="http://www.w3.org/2001/XMLSchema" xmlns:p="http://schemas.microsoft.com/office/2006/metadata/properties" xmlns:ns2="2714850d-7b81-4abe-9d54-13f8595983a3" targetNamespace="http://schemas.microsoft.com/office/2006/metadata/properties" ma:root="true" ma:fieldsID="a1f8e26f514a346f83f395057ef7cdcb" ns2:_="">
     <xsd:import namespace="2714850d-7b81-4abe-9d54-13f8595983a3"/>
@@ -2519,7 +2442,7 @@
 </ct:contentTypeSchema>
 </file>
 
-<file path=customXml/item3.xml><?xml version="1.0" encoding="utf-8"?>
+<file path=customXml/item2.xml><?xml version="1.0" encoding="utf-8"?>
 <?mso-contentType ?>
 <FormTemplates xmlns="http://schemas.microsoft.com/sharepoint/v3/contenttype/forms">
   <Display>DocumentLibraryForm</Display>
@@ -2528,16 +2451,17 @@
 </FormTemplates>
 </file>
 
-<file path=customXml/itemProps1.xml><?xml version="1.0" encoding="utf-8"?>
-<ds:datastoreItem xmlns:ds="http://schemas.openxmlformats.org/officeDocument/2006/customXml" ds:itemID="{EF756563-25BD-4561-94EA-2D48E70BF7BE}">
-  <ds:schemaRefs>
-    <ds:schemaRef ds:uri="http://schemas.microsoft.com/office/2006/metadata/properties"/>
-    <ds:schemaRef ds:uri="http://schemas.microsoft.com/office/infopath/2007/PartnerControls"/>
-  </ds:schemaRefs>
-</ds:datastoreItem>
+<file path=customXml/item3.xml><?xml version="1.0" encoding="utf-8"?>
+<p:properties xmlns:p="http://schemas.microsoft.com/office/2006/metadata/properties" xmlns:xsi="http://www.w3.org/2001/XMLSchema-instance" xmlns:pc="http://schemas.microsoft.com/office/infopath/2007/PartnerControls">
+  <documentManagement/>
+</p:properties>
 </file>
 
-<file path=customXml/itemProps2.xml><?xml version="1.0" encoding="utf-8"?>
+<file path=customXml/item4.xml><?xml version="1.0" encoding="utf-8"?>
+<b:Sources xmlns:b="http://schemas.openxmlformats.org/officeDocument/2006/bibliography" xmlns="http://schemas.openxmlformats.org/officeDocument/2006/bibliography" SelectedStyle="\APASixthEditionOfficeOnline.xsl" StyleName="APA" Version="6"/>
+</file>
+
+<file path=customXml/itemProps1.xml><?xml version="1.0" encoding="utf-8"?>
 <ds:datastoreItem xmlns:ds="http://schemas.openxmlformats.org/officeDocument/2006/customXml" ds:itemID="{0C20778E-2DF2-4A2B-BA38-2D94EBF136D7}">
   <ds:schemaRefs>
     <ds:schemaRef ds:uri="http://schemas.microsoft.com/office/2006/metadata/contentType"/>
@@ -2555,10 +2479,27 @@
 </ds:datastoreItem>
 </file>
 
-<file path=customXml/itemProps3.xml><?xml version="1.0" encoding="utf-8"?>
+<file path=customXml/itemProps2.xml><?xml version="1.0" encoding="utf-8"?>
 <ds:datastoreItem xmlns:ds="http://schemas.openxmlformats.org/officeDocument/2006/customXml" ds:itemID="{2D9B60CE-8320-4011-B846-5D93501620F6}">
   <ds:schemaRefs>
     <ds:schemaRef ds:uri="http://schemas.microsoft.com/sharepoint/v3/contenttype/forms"/>
   </ds:schemaRefs>
 </ds:datastoreItem>
+</file>
+
+<file path=customXml/itemProps3.xml><?xml version="1.0" encoding="utf-8"?>
+<ds:datastoreItem xmlns:ds="http://schemas.openxmlformats.org/officeDocument/2006/customXml" ds:itemID="{EF756563-25BD-4561-94EA-2D48E70BF7BE}">
+  <ds:schemaRefs>
+    <ds:schemaRef ds:uri="http://schemas.microsoft.com/office/2006/metadata/properties"/>
+    <ds:schemaRef ds:uri="http://schemas.microsoft.com/office/infopath/2007/PartnerControls"/>
+  </ds:schemaRefs>
+</ds:datastoreItem>
+</file>
+
+<file path=customXml/itemProps4.xml><?xml version="1.0" encoding="utf-8"?>
+<ds:datastoreItem xmlns:ds="http://schemas.openxmlformats.org/officeDocument/2006/customXml" ds:itemID="{910D4934-A4ED-4539-BBF7-9D5DEB56CA10}">
+  <ds:schemaRefs>
+    <ds:schemaRef ds:uri="http://schemas.openxmlformats.org/officeDocument/2006/bibliography"/>
+  </ds:schemaRefs>
+</ds:datastoreItem>
 </file>
</xml_diff>

<commit_message>
pdf style issues are fixed
</commit_message>
<xml_diff>
--- a/docassemble/LLAW33012021S1FLPN2/data/templates/FLPN_print_out.docx
+++ b/docassemble/LLAW33012021S1FLPN2/data/templates/FLPN_print_out.docx
@@ -1,6 +1,6 @@
 
 <file path=word/document.xml><?xml version="1.0" encoding="utf-8"?>
-<w:document xmlns:wpc="http://schemas.microsoft.com/office/word/2010/wordprocessingCanvas" xmlns:cx="http://schemas.microsoft.com/office/drawing/2014/chartex" xmlns:cx1="http://schemas.microsoft.com/office/drawing/2015/9/8/chartex" xmlns:cx2="http://schemas.microsoft.com/office/drawing/2015/10/21/chartex" xmlns:cx3="http://schemas.microsoft.com/office/drawing/2016/5/9/chartex" xmlns:cx4="http://schemas.microsoft.com/office/drawing/2016/5/10/chartex" xmlns:cx5="http://schemas.microsoft.com/office/drawing/2016/5/11/chartex" xmlns:cx6="http://schemas.microsoft.com/office/drawing/2016/5/12/chartex" xmlns:cx7="http://schemas.microsoft.com/office/drawing/2016/5/13/chartex" xmlns:cx8="http://schemas.microsoft.com/office/drawing/2016/5/14/chartex" xmlns:mc="http://schemas.openxmlformats.org/markup-compatibility/2006" xmlns:aink="http://schemas.microsoft.com/office/drawing/2016/ink" xmlns:am3d="http://schemas.microsoft.com/office/drawing/2017/model3d" xmlns:o="urn:schemas-microsoft-com:office:office" xmlns:r="http://schemas.openxmlformats.org/officeDocument/2006/relationships" xmlns:m="http://schemas.openxmlformats.org/officeDocument/2006/math" xmlns:v="urn:schemas-microsoft-com:vml" xmlns:wp14="http://schemas.microsoft.com/office/word/2010/wordprocessingDrawing" xmlns:wp="http://schemas.openxmlformats.org/drawingml/2006/wordprocessingDrawing" xmlns:w10="urn:schemas-microsoft-com:office:word" xmlns:w="http://schemas.openxmlformats.org/wordprocessingml/2006/main" xmlns:w14="http://schemas.microsoft.com/office/word/2010/wordml" xmlns:w15="http://schemas.microsoft.com/office/word/2012/wordml" xmlns:w16cex="http://schemas.microsoft.com/office/word/2018/wordml/cex" xmlns:w16cid="http://schemas.microsoft.com/office/word/2016/wordml/cid" xmlns:w16="http://schemas.microsoft.com/office/word/2018/wordml" xmlns:w16sdtdh="http://schemas.microsoft.com/office/word/2020/wordml/sdtdatahash" xmlns:w16se="http://schemas.microsoft.com/office/word/2015/wordml/symex" xmlns:wpg="http://schemas.microsoft.com/office/word/2010/wordprocessingGroup" xmlns:wpi="http://schemas.microsoft.com/office/word/2010/wordprocessingInk" xmlns:wne="http://schemas.microsoft.com/office/word/2006/wordml" xmlns:wps="http://schemas.microsoft.com/office/word/2010/wordprocessingShape" mc:Ignorable="w14 w15 w16se w16cid w16 w16cex w16sdtdh wp14">
+<w:document xmlns:wpc="http://schemas.microsoft.com/office/word/2010/wordprocessingCanvas" xmlns:cx="http://schemas.microsoft.com/office/drawing/2014/chartex" xmlns:cx1="http://schemas.microsoft.com/office/drawing/2015/9/8/chartex" xmlns:cx2="http://schemas.microsoft.com/office/drawing/2015/10/21/chartex" xmlns:cx3="http://schemas.microsoft.com/office/drawing/2016/5/9/chartex" xmlns:cx4="http://schemas.microsoft.com/office/drawing/2016/5/10/chartex" xmlns:cx5="http://schemas.microsoft.com/office/drawing/2016/5/11/chartex" xmlns:cx6="http://schemas.microsoft.com/office/drawing/2016/5/12/chartex" xmlns:cx7="http://schemas.microsoft.com/office/drawing/2016/5/13/chartex" xmlns:cx8="http://schemas.microsoft.com/office/drawing/2016/5/14/chartex" xmlns:mc="http://schemas.openxmlformats.org/markup-compatibility/2006" xmlns:aink="http://schemas.microsoft.com/office/drawing/2016/ink" xmlns:am3d="http://schemas.microsoft.com/office/drawing/2017/model3d" xmlns:o="urn:schemas-microsoft-com:office:office" xmlns:r="http://schemas.openxmlformats.org/officeDocument/2006/relationships" xmlns:m="http://schemas.openxmlformats.org/officeDocument/2006/math" xmlns:v="urn:schemas-microsoft-com:vml" xmlns:wp14="http://schemas.microsoft.com/office/word/2010/wordprocessingDrawing" xmlns:wp="http://schemas.openxmlformats.org/drawingml/2006/wordprocessingDrawing" xmlns:w10="urn:schemas-microsoft-com:office:word" xmlns:w="http://schemas.openxmlformats.org/wordprocessingml/2006/main" xmlns:w14="http://schemas.microsoft.com/office/word/2010/wordml" xmlns:w15="http://schemas.microsoft.com/office/word/2012/wordml" xmlns:w16cid="http://schemas.microsoft.com/office/word/2016/wordml/cid" xmlns:w16se="http://schemas.microsoft.com/office/word/2015/wordml/symex" xmlns:wpg="http://schemas.microsoft.com/office/word/2010/wordprocessingGroup" xmlns:wpi="http://schemas.microsoft.com/office/word/2010/wordprocessingInk" xmlns:wne="http://schemas.microsoft.com/office/word/2006/wordml" xmlns:wps="http://schemas.microsoft.com/office/word/2010/wordprocessingShape" mc:Ignorable="w14 w15 w16se w16cid wp14">
   <w:body>
     <w:p>
       <w:pPr>
@@ -196,6 +196,7 @@
         </w:rPr>
         <w:t xml:space="preserve"> if </w:t>
       </w:r>
+      <w:proofErr w:type="spellStart"/>
       <w:r>
         <w:rPr>
           <w:rFonts w:ascii="Segoe UI" w:hAnsi="Segoe UI" w:cs="Segoe UI"/>
@@ -206,6 +207,7 @@
         </w:rPr>
         <w:t>FLPNeligibleEntries</w:t>
       </w:r>
+      <w:proofErr w:type="spellEnd"/>
       <w:r>
         <w:rPr>
           <w:rFonts w:ascii="Segoe UI" w:hAnsi="Segoe UI" w:cs="Segoe UI"/>
@@ -420,23 +422,59 @@
                 <w:sz w:val="16"/>
                 <w:szCs w:val="16"/>
               </w:rPr>
-              <w:t>{%tr for</w:t>
-            </w:r>
+              <w:t>{%</w:t>
+            </w:r>
+            <w:proofErr w:type="spellStart"/>
             <w:r>
               <w:rPr>
                 <w:rFonts w:ascii="Arial" w:hAnsi="Arial" w:cs="Arial"/>
                 <w:sz w:val="16"/>
                 <w:szCs w:val="16"/>
               </w:rPr>
-              <w:t xml:space="preserve"> entry in</w:t>
-            </w:r>
+              <w:t>tr</w:t>
+            </w:r>
+            <w:proofErr w:type="spellEnd"/>
             <w:r>
               <w:rPr>
                 <w:rFonts w:ascii="Arial" w:hAnsi="Arial" w:cs="Arial"/>
                 <w:sz w:val="16"/>
                 <w:szCs w:val="16"/>
               </w:rPr>
-              <w:t xml:space="preserve"> FLPNeligibleEntries %}</w:t>
+              <w:t xml:space="preserve"> for</w:t>
+            </w:r>
+            <w:r>
+              <w:rPr>
+                <w:rFonts w:ascii="Arial" w:hAnsi="Arial" w:cs="Arial"/>
+                <w:sz w:val="16"/>
+                <w:szCs w:val="16"/>
+              </w:rPr>
+              <w:t xml:space="preserve"> entry in</w:t>
+            </w:r>
+            <w:r>
+              <w:rPr>
+                <w:rFonts w:ascii="Arial" w:hAnsi="Arial" w:cs="Arial"/>
+                <w:sz w:val="16"/>
+                <w:szCs w:val="16"/>
+              </w:rPr>
+              <w:t xml:space="preserve"> </w:t>
+            </w:r>
+            <w:proofErr w:type="spellStart"/>
+            <w:r>
+              <w:rPr>
+                <w:rFonts w:ascii="Arial" w:hAnsi="Arial" w:cs="Arial"/>
+                <w:sz w:val="16"/>
+                <w:szCs w:val="16"/>
+              </w:rPr>
+              <w:t>FLPNeligibleEntries</w:t>
+            </w:r>
+            <w:proofErr w:type="spellEnd"/>
+            <w:r>
+              <w:rPr>
+                <w:rFonts w:ascii="Arial" w:hAnsi="Arial" w:cs="Arial"/>
+                <w:sz w:val="16"/>
+                <w:szCs w:val="16"/>
+              </w:rPr>
+              <w:t xml:space="preserve"> %}</w:t>
             </w:r>
           </w:p>
         </w:tc>
@@ -465,43 +503,26 @@
                 <w:rFonts w:ascii="Arial" w:hAnsi="Arial" w:cs="Arial"/>
                 <w:color w:val="8064A2" w:themeColor="accent4"/>
               </w:rPr>
-              <w:t>{{</w:t>
-            </w:r>
+              <w:t xml:space="preserve">{{r entry[‘hyperlink’] | </w:t>
+            </w:r>
+            <w:proofErr w:type="spellStart"/>
             <w:r>
               <w:rPr>
                 <w:rFonts w:ascii="Arial" w:hAnsi="Arial" w:cs="Arial"/>
                 <w:color w:val="8064A2" w:themeColor="accent4"/>
               </w:rPr>
-              <w:t>entry</w:t>
-            </w:r>
+              <w:t>inline_markdown</w:t>
+            </w:r>
+            <w:proofErr w:type="spellEnd"/>
             <w:r>
               <w:rPr>
                 <w:rFonts w:ascii="Arial" w:hAnsi="Arial" w:cs="Arial"/>
                 <w:color w:val="8064A2" w:themeColor="accent4"/>
               </w:rPr>
-              <w:t>[‘</w:t>
-            </w:r>
-            <w:r>
-              <w:rPr>
-                <w:rFonts w:ascii="Arial" w:hAnsi="Arial" w:cs="Arial"/>
-                <w:color w:val="8064A2" w:themeColor="accent4"/>
-              </w:rPr>
-              <w:t>lawyer’</w:t>
-            </w:r>
-            <w:r>
-              <w:rPr>
-                <w:rFonts w:ascii="Arial" w:hAnsi="Arial" w:cs="Arial"/>
-                <w:color w:val="8064A2" w:themeColor="accent4"/>
-              </w:rPr>
-              <w:t>]</w:t>
-            </w:r>
-            <w:r>
-              <w:rPr>
-                <w:rFonts w:ascii="Arial" w:hAnsi="Arial" w:cs="Arial"/>
-                <w:color w:val="8064A2" w:themeColor="accent4"/>
-              </w:rPr>
               <w:t>}</w:t>
             </w:r>
+            <w:bookmarkStart w:id="0" w:name="_GoBack"/>
+            <w:bookmarkEnd w:id="0"/>
             <w:r>
               <w:rPr>
                 <w:rFonts w:ascii="Arial" w:hAnsi="Arial" w:cs="Arial"/>
@@ -515,93 +536,68 @@
               <w:spacing w:line="360" w:lineRule="auto"/>
               <w:jc w:val="center"/>
               <w:rPr>
-                <w:rFonts w:ascii="Arial" w:hAnsi="Arial" w:cs="Arial"/>
-                <w:color w:val="8064A2" w:themeColor="accent4"/>
-              </w:rPr>
-            </w:pPr>
-            <w:r>
-              <w:rPr>
-                <w:rFonts w:ascii="Arial" w:hAnsi="Arial" w:cs="Arial"/>
-                <w:color w:val="8064A2" w:themeColor="accent4"/>
-              </w:rPr>
-              <w:t xml:space="preserve">{{r </w:t>
-            </w:r>
-            <w:r>
-              <w:rPr>
-                <w:rFonts w:ascii="Arial" w:hAnsi="Arial" w:cs="Arial"/>
-                <w:color w:val="8064A2" w:themeColor="accent4"/>
-              </w:rPr>
-              <w:t>entry[‘hyperlink’]</w:t>
-            </w:r>
-            <w:r>
-              <w:rPr>
-                <w:rFonts w:ascii="Arial" w:hAnsi="Arial" w:cs="Arial"/>
-                <w:color w:val="8064A2" w:themeColor="accent4"/>
-              </w:rPr>
-              <w:t xml:space="preserve"> </w:t>
-            </w:r>
-            <w:r>
-              <w:rPr>
-                <w:rFonts w:ascii="Arial" w:hAnsi="Arial" w:cs="Arial"/>
-                <w:color w:val="8064A2" w:themeColor="accent4"/>
-              </w:rPr>
-              <w:t>|</w:t>
-            </w:r>
-            <w:r>
-              <w:rPr>
-                <w:rFonts w:ascii="Arial" w:hAnsi="Arial" w:cs="Arial"/>
-                <w:color w:val="8064A2" w:themeColor="accent4"/>
-              </w:rPr>
-              <w:t xml:space="preserve"> inline_markdown</w:t>
-            </w:r>
-            <w:r>
-              <w:rPr>
-                <w:rFonts w:ascii="Arial" w:hAnsi="Arial" w:cs="Arial"/>
-                <w:color w:val="8064A2" w:themeColor="accent4"/>
-              </w:rPr>
-              <w:t>}}</w:t>
-            </w:r>
-          </w:p>
-          <w:p>
-            <w:pPr>
-              <w:spacing w:line="360" w:lineRule="auto"/>
-              <w:jc w:val="center"/>
-              <w:rPr>
-                <w:rFonts w:ascii="Arial" w:hAnsi="Arial" w:cs="Arial"/>
-                <w:bCs/>
-                <w:sz w:val="20"/>
-                <w:szCs w:val="20"/>
-              </w:rPr>
-            </w:pPr>
-            <w:r>
-              <w:rPr>
-                <w:rFonts w:ascii="Arial" w:hAnsi="Arial" w:cs="Arial"/>
-                <w:bCs/>
+                <w:rStyle w:val="InternetLink"/>
+                <w:rFonts w:cs="Arial"/>
                 <w:color w:val="404040" w:themeColor="text1" w:themeTint="BF"/>
                 <w:sz w:val="20"/>
                 <w:szCs w:val="20"/>
               </w:rPr>
-              <w:t>{{entry[‘law</w:t>
-            </w:r>
-            <w:r>
-              <w:rPr>
-                <w:rFonts w:ascii="Arial" w:hAnsi="Arial" w:cs="Arial"/>
-                <w:bCs/>
+            </w:pPr>
+            <w:r>
+              <w:rPr>
+                <w:rFonts w:ascii="Arial" w:hAnsi="Arial" w:cs="Arial"/>
                 <w:color w:val="404040" w:themeColor="text1" w:themeTint="BF"/>
                 <w:sz w:val="20"/>
                 <w:szCs w:val="20"/>
               </w:rPr>
-              <w:t>_</w:t>
-            </w:r>
-            <w:r>
-              <w:rPr>
-                <w:rFonts w:ascii="Arial" w:hAnsi="Arial" w:cs="Arial"/>
-                <w:bCs/>
+              <w:t>{{</w:t>
+            </w:r>
+            <w:r>
+              <w:rPr>
+                <w:rFonts w:ascii="Arial" w:hAnsi="Arial" w:cs="Arial"/>
                 <w:color w:val="404040" w:themeColor="text1" w:themeTint="BF"/>
                 <w:sz w:val="20"/>
                 <w:szCs w:val="20"/>
               </w:rPr>
-              <w:t>firm’]}}</w:t>
+              <w:t>entry[‘</w:t>
+            </w:r>
+            <w:proofErr w:type="spellStart"/>
+            <w:r>
+              <w:rPr>
+                <w:rFonts w:ascii="Arial" w:hAnsi="Arial" w:cs="Arial"/>
+                <w:color w:val="404040" w:themeColor="text1" w:themeTint="BF"/>
+                <w:sz w:val="20"/>
+                <w:szCs w:val="20"/>
+              </w:rPr>
+              <w:t>law</w:t>
+            </w:r>
+            <w:r>
+              <w:rPr>
+                <w:rFonts w:ascii="Arial" w:hAnsi="Arial" w:cs="Arial"/>
+                <w:color w:val="404040" w:themeColor="text1" w:themeTint="BF"/>
+                <w:sz w:val="20"/>
+                <w:szCs w:val="20"/>
+              </w:rPr>
+              <w:t>_</w:t>
+            </w:r>
+            <w:r>
+              <w:rPr>
+                <w:rFonts w:ascii="Arial" w:hAnsi="Arial" w:cs="Arial"/>
+                <w:color w:val="404040" w:themeColor="text1" w:themeTint="BF"/>
+                <w:sz w:val="20"/>
+                <w:szCs w:val="20"/>
+              </w:rPr>
+              <w:t>firm</w:t>
+            </w:r>
+            <w:proofErr w:type="spellEnd"/>
+            <w:r>
+              <w:rPr>
+                <w:rFonts w:ascii="Arial" w:hAnsi="Arial" w:cs="Arial"/>
+                <w:color w:val="404040" w:themeColor="text1" w:themeTint="BF"/>
+                <w:sz w:val="20"/>
+                <w:szCs w:val="20"/>
+              </w:rPr>
+              <w:t>’]}}</w:t>
             </w:r>
           </w:p>
         </w:tc>
@@ -757,7 +753,43 @@
                 <w:sz w:val="16"/>
                 <w:szCs w:val="16"/>
               </w:rPr>
-              <w:t>{%tr endfor %}</w:t>
+              <w:t>{%</w:t>
+            </w:r>
+            <w:proofErr w:type="spellStart"/>
+            <w:r>
+              <w:rPr>
+                <w:rFonts w:ascii="Arial" w:hAnsi="Arial" w:cs="Arial"/>
+                <w:sz w:val="16"/>
+                <w:szCs w:val="16"/>
+              </w:rPr>
+              <w:t>tr</w:t>
+            </w:r>
+            <w:proofErr w:type="spellEnd"/>
+            <w:r>
+              <w:rPr>
+                <w:rFonts w:ascii="Arial" w:hAnsi="Arial" w:cs="Arial"/>
+                <w:sz w:val="16"/>
+                <w:szCs w:val="16"/>
+              </w:rPr>
+              <w:t xml:space="preserve"> </w:t>
+            </w:r>
+            <w:proofErr w:type="spellStart"/>
+            <w:r>
+              <w:rPr>
+                <w:rFonts w:ascii="Arial" w:hAnsi="Arial" w:cs="Arial"/>
+                <w:sz w:val="16"/>
+                <w:szCs w:val="16"/>
+              </w:rPr>
+              <w:t>endfor</w:t>
+            </w:r>
+            <w:proofErr w:type="spellEnd"/>
+            <w:r>
+              <w:rPr>
+                <w:rFonts w:ascii="Arial" w:hAnsi="Arial" w:cs="Arial"/>
+                <w:sz w:val="16"/>
+                <w:szCs w:val="16"/>
+              </w:rPr>
+              <w:t xml:space="preserve"> %}</w:t>
             </w:r>
           </w:p>
         </w:tc>
@@ -973,7 +1005,60 @@
           <w:szCs w:val="18"/>
         </w:rPr>
         <w:tab/>
-        <w:t>{{ format_date(today(), format=’d MMM yyyy’) }}</w:t>
+      </w:r>
+      <w:proofErr w:type="gramStart"/>
+      <w:r>
+        <w:rPr>
+          <w:rFonts w:ascii="Arial" w:hAnsi="Arial" w:cs="Arial"/>
+          <w:sz w:val="18"/>
+          <w:szCs w:val="18"/>
+        </w:rPr>
+        <w:t xml:space="preserve">{{ </w:t>
+      </w:r>
+      <w:proofErr w:type="spellStart"/>
+      <w:r>
+        <w:rPr>
+          <w:rFonts w:ascii="Arial" w:hAnsi="Arial" w:cs="Arial"/>
+          <w:sz w:val="18"/>
+          <w:szCs w:val="18"/>
+        </w:rPr>
+        <w:t>format</w:t>
+      </w:r>
+      <w:proofErr w:type="gramEnd"/>
+      <w:r>
+        <w:rPr>
+          <w:rFonts w:ascii="Arial" w:hAnsi="Arial" w:cs="Arial"/>
+          <w:sz w:val="18"/>
+          <w:szCs w:val="18"/>
+        </w:rPr>
+        <w:t>_date</w:t>
+      </w:r>
+      <w:proofErr w:type="spellEnd"/>
+      <w:r>
+        <w:rPr>
+          <w:rFonts w:ascii="Arial" w:hAnsi="Arial" w:cs="Arial"/>
+          <w:sz w:val="18"/>
+          <w:szCs w:val="18"/>
+        </w:rPr>
+        <w:t xml:space="preserve">(today(), format=’d MMM </w:t>
+      </w:r>
+      <w:proofErr w:type="spellStart"/>
+      <w:r>
+        <w:rPr>
+          <w:rFonts w:ascii="Arial" w:hAnsi="Arial" w:cs="Arial"/>
+          <w:sz w:val="18"/>
+          <w:szCs w:val="18"/>
+        </w:rPr>
+        <w:t>yyyy</w:t>
+      </w:r>
+      <w:proofErr w:type="spellEnd"/>
+      <w:r>
+        <w:rPr>
+          <w:rFonts w:ascii="Arial" w:hAnsi="Arial" w:cs="Arial"/>
+          <w:sz w:val="18"/>
+          <w:szCs w:val="18"/>
+        </w:rPr>
+        <w:t>’) }}</w:t>
       </w:r>
     </w:p>
     <w:p>
@@ -1020,7 +1105,7 @@
 </file>
 
 <file path=word/endnotes.xml><?xml version="1.0" encoding="utf-8"?>
-<w:endnotes xmlns:wpc="http://schemas.microsoft.com/office/word/2010/wordprocessingCanvas" xmlns:cx="http://schemas.microsoft.com/office/drawing/2014/chartex" xmlns:cx1="http://schemas.microsoft.com/office/drawing/2015/9/8/chartex" xmlns:cx2="http://schemas.microsoft.com/office/drawing/2015/10/21/chartex" xmlns:cx3="http://schemas.microsoft.com/office/drawing/2016/5/9/chartex" xmlns:cx4="http://schemas.microsoft.com/office/drawing/2016/5/10/chartex" xmlns:cx5="http://schemas.microsoft.com/office/drawing/2016/5/11/chartex" xmlns:cx6="http://schemas.microsoft.com/office/drawing/2016/5/12/chartex" xmlns:cx7="http://schemas.microsoft.com/office/drawing/2016/5/13/chartex" xmlns:cx8="http://schemas.microsoft.com/office/drawing/2016/5/14/chartex" xmlns:mc="http://schemas.openxmlformats.org/markup-compatibility/2006" xmlns:aink="http://schemas.microsoft.com/office/drawing/2016/ink" xmlns:am3d="http://schemas.microsoft.com/office/drawing/2017/model3d" xmlns:o="urn:schemas-microsoft-com:office:office" xmlns:r="http://schemas.openxmlformats.org/officeDocument/2006/relationships" xmlns:m="http://schemas.openxmlformats.org/officeDocument/2006/math" xmlns:v="urn:schemas-microsoft-com:vml" xmlns:wp14="http://schemas.microsoft.com/office/word/2010/wordprocessingDrawing" xmlns:wp="http://schemas.openxmlformats.org/drawingml/2006/wordprocessingDrawing" xmlns:w10="urn:schemas-microsoft-com:office:word" xmlns:w="http://schemas.openxmlformats.org/wordprocessingml/2006/main" xmlns:w14="http://schemas.microsoft.com/office/word/2010/wordml" xmlns:w15="http://schemas.microsoft.com/office/word/2012/wordml" xmlns:w16cex="http://schemas.microsoft.com/office/word/2018/wordml/cex" xmlns:w16cid="http://schemas.microsoft.com/office/word/2016/wordml/cid" xmlns:w16="http://schemas.microsoft.com/office/word/2018/wordml" xmlns:w16sdtdh="http://schemas.microsoft.com/office/word/2020/wordml/sdtdatahash" xmlns:w16se="http://schemas.microsoft.com/office/word/2015/wordml/symex" xmlns:wpg="http://schemas.microsoft.com/office/word/2010/wordprocessingGroup" xmlns:wpi="http://schemas.microsoft.com/office/word/2010/wordprocessingInk" xmlns:wne="http://schemas.microsoft.com/office/word/2006/wordml" xmlns:wps="http://schemas.microsoft.com/office/word/2010/wordprocessingShape" mc:Ignorable="w14 w15 w16se w16cid w16 w16cex w16sdtdh wp14">
+<w:endnotes xmlns:wpc="http://schemas.microsoft.com/office/word/2010/wordprocessingCanvas" xmlns:cx="http://schemas.microsoft.com/office/drawing/2014/chartex" xmlns:cx1="http://schemas.microsoft.com/office/drawing/2015/9/8/chartex" xmlns:cx2="http://schemas.microsoft.com/office/drawing/2015/10/21/chartex" xmlns:cx3="http://schemas.microsoft.com/office/drawing/2016/5/9/chartex" xmlns:cx4="http://schemas.microsoft.com/office/drawing/2016/5/10/chartex" xmlns:cx5="http://schemas.microsoft.com/office/drawing/2016/5/11/chartex" xmlns:cx6="http://schemas.microsoft.com/office/drawing/2016/5/12/chartex" xmlns:cx7="http://schemas.microsoft.com/office/drawing/2016/5/13/chartex" xmlns:cx8="http://schemas.microsoft.com/office/drawing/2016/5/14/chartex" xmlns:mc="http://schemas.openxmlformats.org/markup-compatibility/2006" xmlns:aink="http://schemas.microsoft.com/office/drawing/2016/ink" xmlns:am3d="http://schemas.microsoft.com/office/drawing/2017/model3d" xmlns:o="urn:schemas-microsoft-com:office:office" xmlns:r="http://schemas.openxmlformats.org/officeDocument/2006/relationships" xmlns:m="http://schemas.openxmlformats.org/officeDocument/2006/math" xmlns:v="urn:schemas-microsoft-com:vml" xmlns:wp14="http://schemas.microsoft.com/office/word/2010/wordprocessingDrawing" xmlns:wp="http://schemas.openxmlformats.org/drawingml/2006/wordprocessingDrawing" xmlns:w10="urn:schemas-microsoft-com:office:word" xmlns:w="http://schemas.openxmlformats.org/wordprocessingml/2006/main" xmlns:w14="http://schemas.microsoft.com/office/word/2010/wordml" xmlns:w15="http://schemas.microsoft.com/office/word/2012/wordml" xmlns:w16cid="http://schemas.microsoft.com/office/word/2016/wordml/cid" xmlns:w16se="http://schemas.microsoft.com/office/word/2015/wordml/symex" xmlns:wpg="http://schemas.microsoft.com/office/word/2010/wordprocessingGroup" xmlns:wpi="http://schemas.microsoft.com/office/word/2010/wordprocessingInk" xmlns:wne="http://schemas.microsoft.com/office/word/2006/wordml" xmlns:wps="http://schemas.microsoft.com/office/word/2010/wordprocessingShape" mc:Ignorable="w14 w15 w16se w16cid wp14">
   <w:endnote w:type="separator" w:id="-1">
     <w:p>
       <w:r>
@@ -1039,7 +1124,7 @@
 </file>
 
 <file path=word/footnotes.xml><?xml version="1.0" encoding="utf-8"?>
-<w:footnotes xmlns:wpc="http://schemas.microsoft.com/office/word/2010/wordprocessingCanvas" xmlns:cx="http://schemas.microsoft.com/office/drawing/2014/chartex" xmlns:cx1="http://schemas.microsoft.com/office/drawing/2015/9/8/chartex" xmlns:cx2="http://schemas.microsoft.com/office/drawing/2015/10/21/chartex" xmlns:cx3="http://schemas.microsoft.com/office/drawing/2016/5/9/chartex" xmlns:cx4="http://schemas.microsoft.com/office/drawing/2016/5/10/chartex" xmlns:cx5="http://schemas.microsoft.com/office/drawing/2016/5/11/chartex" xmlns:cx6="http://schemas.microsoft.com/office/drawing/2016/5/12/chartex" xmlns:cx7="http://schemas.microsoft.com/office/drawing/2016/5/13/chartex" xmlns:cx8="http://schemas.microsoft.com/office/drawing/2016/5/14/chartex" xmlns:mc="http://schemas.openxmlformats.org/markup-compatibility/2006" xmlns:aink="http://schemas.microsoft.com/office/drawing/2016/ink" xmlns:am3d="http://schemas.microsoft.com/office/drawing/2017/model3d" xmlns:o="urn:schemas-microsoft-com:office:office" xmlns:r="http://schemas.openxmlformats.org/officeDocument/2006/relationships" xmlns:m="http://schemas.openxmlformats.org/officeDocument/2006/math" xmlns:v="urn:schemas-microsoft-com:vml" xmlns:wp14="http://schemas.microsoft.com/office/word/2010/wordprocessingDrawing" xmlns:wp="http://schemas.openxmlformats.org/drawingml/2006/wordprocessingDrawing" xmlns:w10="urn:schemas-microsoft-com:office:word" xmlns:w="http://schemas.openxmlformats.org/wordprocessingml/2006/main" xmlns:w14="http://schemas.microsoft.com/office/word/2010/wordml" xmlns:w15="http://schemas.microsoft.com/office/word/2012/wordml" xmlns:w16cex="http://schemas.microsoft.com/office/word/2018/wordml/cex" xmlns:w16cid="http://schemas.microsoft.com/office/word/2016/wordml/cid" xmlns:w16="http://schemas.microsoft.com/office/word/2018/wordml" xmlns:w16sdtdh="http://schemas.microsoft.com/office/word/2020/wordml/sdtdatahash" xmlns:w16se="http://schemas.microsoft.com/office/word/2015/wordml/symex" xmlns:wpg="http://schemas.microsoft.com/office/word/2010/wordprocessingGroup" xmlns:wpi="http://schemas.microsoft.com/office/word/2010/wordprocessingInk" xmlns:wne="http://schemas.microsoft.com/office/word/2006/wordml" xmlns:wps="http://schemas.microsoft.com/office/word/2010/wordprocessingShape" mc:Ignorable="w14 w15 w16se w16cid w16 w16cex w16sdtdh wp14">
+<w:footnotes xmlns:wpc="http://schemas.microsoft.com/office/word/2010/wordprocessingCanvas" xmlns:cx="http://schemas.microsoft.com/office/drawing/2014/chartex" xmlns:cx1="http://schemas.microsoft.com/office/drawing/2015/9/8/chartex" xmlns:cx2="http://schemas.microsoft.com/office/drawing/2015/10/21/chartex" xmlns:cx3="http://schemas.microsoft.com/office/drawing/2016/5/9/chartex" xmlns:cx4="http://schemas.microsoft.com/office/drawing/2016/5/10/chartex" xmlns:cx5="http://schemas.microsoft.com/office/drawing/2016/5/11/chartex" xmlns:cx6="http://schemas.microsoft.com/office/drawing/2016/5/12/chartex" xmlns:cx7="http://schemas.microsoft.com/office/drawing/2016/5/13/chartex" xmlns:cx8="http://schemas.microsoft.com/office/drawing/2016/5/14/chartex" xmlns:mc="http://schemas.openxmlformats.org/markup-compatibility/2006" xmlns:aink="http://schemas.microsoft.com/office/drawing/2016/ink" xmlns:am3d="http://schemas.microsoft.com/office/drawing/2017/model3d" xmlns:o="urn:schemas-microsoft-com:office:office" xmlns:r="http://schemas.openxmlformats.org/officeDocument/2006/relationships" xmlns:m="http://schemas.openxmlformats.org/officeDocument/2006/math" xmlns:v="urn:schemas-microsoft-com:vml" xmlns:wp14="http://schemas.microsoft.com/office/word/2010/wordprocessingDrawing" xmlns:wp="http://schemas.openxmlformats.org/drawingml/2006/wordprocessingDrawing" xmlns:w10="urn:schemas-microsoft-com:office:word" xmlns:w="http://schemas.openxmlformats.org/wordprocessingml/2006/main" xmlns:w14="http://schemas.microsoft.com/office/word/2010/wordml" xmlns:w15="http://schemas.microsoft.com/office/word/2012/wordml" xmlns:w16cid="http://schemas.microsoft.com/office/word/2016/wordml/cid" xmlns:w16se="http://schemas.microsoft.com/office/word/2015/wordml/symex" xmlns:wpg="http://schemas.microsoft.com/office/word/2010/wordprocessingGroup" xmlns:wpi="http://schemas.microsoft.com/office/word/2010/wordprocessingInk" xmlns:wne="http://schemas.microsoft.com/office/word/2006/wordml" xmlns:wps="http://schemas.microsoft.com/office/word/2010/wordprocessingShape" mc:Ignorable="w14 w15 w16se w16cid wp14">
   <w:footnote w:type="separator" w:id="-1">
     <w:p>
       <w:r>
@@ -1058,7 +1143,7 @@
 </file>
 
 <file path=word/numbering.xml><?xml version="1.0" encoding="utf-8"?>
-<w:numbering xmlns:wpc="http://schemas.microsoft.com/office/word/2010/wordprocessingCanvas" xmlns:cx="http://schemas.microsoft.com/office/drawing/2014/chartex" xmlns:cx1="http://schemas.microsoft.com/office/drawing/2015/9/8/chartex" xmlns:cx2="http://schemas.microsoft.com/office/drawing/2015/10/21/chartex" xmlns:cx3="http://schemas.microsoft.com/office/drawing/2016/5/9/chartex" xmlns:cx4="http://schemas.microsoft.com/office/drawing/2016/5/10/chartex" xmlns:cx5="http://schemas.microsoft.com/office/drawing/2016/5/11/chartex" xmlns:cx6="http://schemas.microsoft.com/office/drawing/2016/5/12/chartex" xmlns:cx7="http://schemas.microsoft.com/office/drawing/2016/5/13/chartex" xmlns:cx8="http://schemas.microsoft.com/office/drawing/2016/5/14/chartex" xmlns:mc="http://schemas.openxmlformats.org/markup-compatibility/2006" xmlns:aink="http://schemas.microsoft.com/office/drawing/2016/ink" xmlns:am3d="http://schemas.microsoft.com/office/drawing/2017/model3d" xmlns:o="urn:schemas-microsoft-com:office:office" xmlns:r="http://schemas.openxmlformats.org/officeDocument/2006/relationships" xmlns:m="http://schemas.openxmlformats.org/officeDocument/2006/math" xmlns:v="urn:schemas-microsoft-com:vml" xmlns:wp14="http://schemas.microsoft.com/office/word/2010/wordprocessingDrawing" xmlns:wp="http://schemas.openxmlformats.org/drawingml/2006/wordprocessingDrawing" xmlns:w10="urn:schemas-microsoft-com:office:word" xmlns:w="http://schemas.openxmlformats.org/wordprocessingml/2006/main" xmlns:w14="http://schemas.microsoft.com/office/word/2010/wordml" xmlns:w15="http://schemas.microsoft.com/office/word/2012/wordml" xmlns:w16cex="http://schemas.microsoft.com/office/word/2018/wordml/cex" xmlns:w16cid="http://schemas.microsoft.com/office/word/2016/wordml/cid" xmlns:w16="http://schemas.microsoft.com/office/word/2018/wordml" xmlns:w16sdtdh="http://schemas.microsoft.com/office/word/2020/wordml/sdtdatahash" xmlns:w16se="http://schemas.microsoft.com/office/word/2015/wordml/symex" xmlns:wpg="http://schemas.microsoft.com/office/word/2010/wordprocessingGroup" xmlns:wpi="http://schemas.microsoft.com/office/word/2010/wordprocessingInk" xmlns:wne="http://schemas.microsoft.com/office/word/2006/wordml" xmlns:wps="http://schemas.microsoft.com/office/word/2010/wordprocessingShape" mc:Ignorable="w14 w15 w16se w16cid w16 w16cex w16sdtdh wp14">
+<w:numbering xmlns:wpc="http://schemas.microsoft.com/office/word/2010/wordprocessingCanvas" xmlns:cx="http://schemas.microsoft.com/office/drawing/2014/chartex" xmlns:cx1="http://schemas.microsoft.com/office/drawing/2015/9/8/chartex" xmlns:cx2="http://schemas.microsoft.com/office/drawing/2015/10/21/chartex" xmlns:cx3="http://schemas.microsoft.com/office/drawing/2016/5/9/chartex" xmlns:cx4="http://schemas.microsoft.com/office/drawing/2016/5/10/chartex" xmlns:cx5="http://schemas.microsoft.com/office/drawing/2016/5/11/chartex" xmlns:cx6="http://schemas.microsoft.com/office/drawing/2016/5/12/chartex" xmlns:cx7="http://schemas.microsoft.com/office/drawing/2016/5/13/chartex" xmlns:cx8="http://schemas.microsoft.com/office/drawing/2016/5/14/chartex" xmlns:mc="http://schemas.openxmlformats.org/markup-compatibility/2006" xmlns:aink="http://schemas.microsoft.com/office/drawing/2016/ink" xmlns:am3d="http://schemas.microsoft.com/office/drawing/2017/model3d" xmlns:o="urn:schemas-microsoft-com:office:office" xmlns:r="http://schemas.openxmlformats.org/officeDocument/2006/relationships" xmlns:m="http://schemas.openxmlformats.org/officeDocument/2006/math" xmlns:v="urn:schemas-microsoft-com:vml" xmlns:wp14="http://schemas.microsoft.com/office/word/2010/wordprocessingDrawing" xmlns:wp="http://schemas.openxmlformats.org/drawingml/2006/wordprocessingDrawing" xmlns:w10="urn:schemas-microsoft-com:office:word" xmlns:w="http://schemas.openxmlformats.org/wordprocessingml/2006/main" xmlns:w14="http://schemas.microsoft.com/office/word/2010/wordml" xmlns:w15="http://schemas.microsoft.com/office/word/2012/wordml" xmlns:w16cid="http://schemas.microsoft.com/office/word/2016/wordml/cid" xmlns:w16se="http://schemas.microsoft.com/office/word/2015/wordml/symex" xmlns:wpg="http://schemas.microsoft.com/office/word/2010/wordprocessingGroup" xmlns:wpi="http://schemas.microsoft.com/office/word/2010/wordprocessingInk" xmlns:wne="http://schemas.microsoft.com/office/word/2006/wordml" xmlns:wps="http://schemas.microsoft.com/office/word/2010/wordprocessingShape" mc:Ignorable="w14 w15 w16se w16cid wp14">
   <w:abstractNum w:abstractNumId="0" w15:restartNumberingAfterBreak="0">
     <w:nsid w:val="450D38C2"/>
     <w:multiLevelType w:val="hybridMultilevel"/>
@@ -1179,7 +1264,7 @@
 </file>
 
 <file path=word/styles.xml><?xml version="1.0" encoding="utf-8"?>
-<w:styles xmlns:mc="http://schemas.openxmlformats.org/markup-compatibility/2006" xmlns:r="http://schemas.openxmlformats.org/officeDocument/2006/relationships" xmlns:w="http://schemas.openxmlformats.org/wordprocessingml/2006/main" xmlns:w14="http://schemas.microsoft.com/office/word/2010/wordml" xmlns:w15="http://schemas.microsoft.com/office/word/2012/wordml" xmlns:w16cex="http://schemas.microsoft.com/office/word/2018/wordml/cex" xmlns:w16cid="http://schemas.microsoft.com/office/word/2016/wordml/cid" xmlns:w16="http://schemas.microsoft.com/office/word/2018/wordml" xmlns:w16sdtdh="http://schemas.microsoft.com/office/word/2020/wordml/sdtdatahash" xmlns:w16se="http://schemas.microsoft.com/office/word/2015/wordml/symex" mc:Ignorable="w14 w15 w16se w16cid w16 w16cex w16sdtdh">
+<w:styles xmlns:mc="http://schemas.openxmlformats.org/markup-compatibility/2006" xmlns:r="http://schemas.openxmlformats.org/officeDocument/2006/relationships" xmlns:w="http://schemas.openxmlformats.org/wordprocessingml/2006/main" xmlns:w14="http://schemas.microsoft.com/office/word/2010/wordml" xmlns:w15="http://schemas.microsoft.com/office/word/2012/wordml" xmlns:w16cid="http://schemas.microsoft.com/office/word/2016/wordml/cid" xmlns:w16se="http://schemas.microsoft.com/office/word/2015/wordml/symex" mc:Ignorable="w14 w15 w16se w16cid">
   <w:docDefaults>
     <w:rPrDefault>
       <w:rPr>
@@ -1190,7 +1275,7 @@
     </w:rPrDefault>
     <w:pPrDefault/>
   </w:docDefaults>
-  <w:latentStyles w:defLockedState="0" w:defUIPriority="99" w:defSemiHidden="0" w:defUnhideWhenUsed="0" w:defQFormat="0" w:count="376">
+  <w:latentStyles w:defLockedState="0" w:defUIPriority="99" w:defSemiHidden="0" w:defUnhideWhenUsed="0" w:defQFormat="0" w:count="375">
     <w:lsdException w:name="Normal" w:uiPriority="0" w:qFormat="1"/>
     <w:lsdException w:name="heading 1" w:uiPriority="9" w:qFormat="1"/>
     <w:lsdException w:name="heading 2" w:semiHidden="1" w:uiPriority="9" w:unhideWhenUsed="1" w:qFormat="1"/>
@@ -1276,7 +1361,7 @@
     <w:lsdException w:name="Body Text Indent 2" w:semiHidden="1" w:unhideWhenUsed="1"/>
     <w:lsdException w:name="Body Text Indent 3" w:semiHidden="1" w:unhideWhenUsed="1"/>
     <w:lsdException w:name="Block Text" w:semiHidden="1" w:unhideWhenUsed="1"/>
-    <w:lsdException w:name="Hyperlink" w:semiHidden="1" w:unhideWhenUsed="1"/>
+    <w:lsdException w:name="Hyperlink" w:semiHidden="1" w:unhideWhenUsed="1" w:qFormat="1"/>
     <w:lsdException w:name="FollowedHyperlink" w:semiHidden="1" w:unhideWhenUsed="1"/>
     <w:lsdException w:name="Strong" w:uiPriority="22" w:qFormat="1"/>
     <w:lsdException w:name="Emphasis" w:uiPriority="20" w:qFormat="1"/>
@@ -1566,7 +1651,6 @@
     <w:lsdException w:name="Smart Hyperlink" w:semiHidden="1" w:unhideWhenUsed="1"/>
     <w:lsdException w:name="Hashtag" w:semiHidden="1" w:unhideWhenUsed="1"/>
     <w:lsdException w:name="Unresolved Mention" w:semiHidden="1" w:unhideWhenUsed="1"/>
-    <w:lsdException w:name="Smart Link" w:semiHidden="1" w:unhideWhenUsed="1"/>
   </w:latentStyles>
   <w:style w:type="paragraph" w:default="1" w:styleId="Normal">
     <w:name w:val="Normal"/>
@@ -1610,10 +1694,11 @@
     <w:basedOn w:val="DefaultParagraphFont"/>
     <w:uiPriority w:val="99"/>
     <w:unhideWhenUsed/>
-    <w:rsid w:val="00E67148"/>
+    <w:rsid w:val="00093C07"/>
     <w:rPr>
-      <w:color w:val="0000FF" w:themeColor="hyperlink"/>
-      <w:u w:val="single"/>
+      <w:rFonts w:ascii="Arial" w:hAnsi="Arial"/>
+      <w:color w:val="8064A2" w:themeColor="accent4"/>
+      <w:u w:val="none"/>
     </w:rPr>
   </w:style>
   <w:style w:type="character" w:styleId="UnresolvedMention">
@@ -1964,10 +2049,40 @@
     <w:basedOn w:val="DefaultParagraphFont"/>
     <w:uiPriority w:val="99"/>
     <w:unhideWhenUsed/>
-    <w:rsid w:val="00D84103"/>
+    <w:qFormat/>
+    <w:rsid w:val="004D1F8A"/>
     <w:rPr>
-      <w:color w:val="0000FF" w:themeColor="hyperlink"/>
-      <w:u w:val="single"/>
+      <w:rFonts w:ascii="Arial" w:hAnsi="Arial"/>
+      <w:color w:val="8064A2" w:themeColor="accent4"/>
+      <w:u w:val="none"/>
+    </w:rPr>
+  </w:style>
+  <w:style w:type="paragraph" w:customStyle="1" w:styleId="Style1">
+    <w:name w:val="Style1"/>
+    <w:basedOn w:val="Normal"/>
+    <w:link w:val="Style1Char"/>
+    <w:qFormat/>
+    <w:rsid w:val="00FD04E2"/>
+    <w:pPr>
+      <w:spacing w:line="360" w:lineRule="auto"/>
+      <w:jc w:val="center"/>
+    </w:pPr>
+    <w:rPr>
+      <w:rFonts w:ascii="Arial" w:hAnsi="Arial" w:cs="Arial"/>
+      <w:color w:val="404040" w:themeColor="text1" w:themeTint="BF"/>
+      <w:sz w:val="20"/>
+      <w:szCs w:val="20"/>
+    </w:rPr>
+  </w:style>
+  <w:style w:type="character" w:customStyle="1" w:styleId="Style1Char">
+    <w:name w:val="Style1 Char"/>
+    <w:basedOn w:val="DefaultParagraphFont"/>
+    <w:link w:val="Style1"/>
+    <w:rsid w:val="00FD04E2"/>
+    <w:rPr>
+      <w:rFonts w:ascii="Arial" w:eastAsia="Times New Roman" w:hAnsi="Arial" w:cs="Arial"/>
+      <w:color w:val="404040" w:themeColor="text1" w:themeTint="BF"/>
+      <w:szCs w:val="20"/>
     </w:rPr>
   </w:style>
 </w:styles>
@@ -2443,18 +2558,18 @@
 </file>
 
 <file path=customXml/item2.xml><?xml version="1.0" encoding="utf-8"?>
+<p:properties xmlns:p="http://schemas.microsoft.com/office/2006/metadata/properties" xmlns:xsi="http://www.w3.org/2001/XMLSchema-instance" xmlns:pc="http://schemas.microsoft.com/office/infopath/2007/PartnerControls">
+  <documentManagement/>
+</p:properties>
+</file>
+
+<file path=customXml/item3.xml><?xml version="1.0" encoding="utf-8"?>
 <?mso-contentType ?>
 <FormTemplates xmlns="http://schemas.microsoft.com/sharepoint/v3/contenttype/forms">
   <Display>DocumentLibraryForm</Display>
   <Edit>DocumentLibraryForm</Edit>
   <New>DocumentLibraryForm</New>
 </FormTemplates>
-</file>
-
-<file path=customXml/item3.xml><?xml version="1.0" encoding="utf-8"?>
-<p:properties xmlns:p="http://schemas.microsoft.com/office/2006/metadata/properties" xmlns:xsi="http://www.w3.org/2001/XMLSchema-instance" xmlns:pc="http://schemas.microsoft.com/office/infopath/2007/PartnerControls">
-  <documentManagement/>
-</p:properties>
 </file>
 
 <file path=customXml/item4.xml><?xml version="1.0" encoding="utf-8"?>
@@ -2480,14 +2595,6 @@
 </file>
 
 <file path=customXml/itemProps2.xml><?xml version="1.0" encoding="utf-8"?>
-<ds:datastoreItem xmlns:ds="http://schemas.openxmlformats.org/officeDocument/2006/customXml" ds:itemID="{2D9B60CE-8320-4011-B846-5D93501620F6}">
-  <ds:schemaRefs>
-    <ds:schemaRef ds:uri="http://schemas.microsoft.com/sharepoint/v3/contenttype/forms"/>
-  </ds:schemaRefs>
-</ds:datastoreItem>
-</file>
-
-<file path=customXml/itemProps3.xml><?xml version="1.0" encoding="utf-8"?>
 <ds:datastoreItem xmlns:ds="http://schemas.openxmlformats.org/officeDocument/2006/customXml" ds:itemID="{EF756563-25BD-4561-94EA-2D48E70BF7BE}">
   <ds:schemaRefs>
     <ds:schemaRef ds:uri="http://schemas.microsoft.com/office/2006/metadata/properties"/>
@@ -2496,8 +2603,16 @@
 </ds:datastoreItem>
 </file>
 
+<file path=customXml/itemProps3.xml><?xml version="1.0" encoding="utf-8"?>
+<ds:datastoreItem xmlns:ds="http://schemas.openxmlformats.org/officeDocument/2006/customXml" ds:itemID="{2D9B60CE-8320-4011-B846-5D93501620F6}">
+  <ds:schemaRefs>
+    <ds:schemaRef ds:uri="http://schemas.microsoft.com/sharepoint/v3/contenttype/forms"/>
+  </ds:schemaRefs>
+</ds:datastoreItem>
+</file>
+
 <file path=customXml/itemProps4.xml><?xml version="1.0" encoding="utf-8"?>
-<ds:datastoreItem xmlns:ds="http://schemas.openxmlformats.org/officeDocument/2006/customXml" ds:itemID="{910D4934-A4ED-4539-BBF7-9D5DEB56CA10}">
+<ds:datastoreItem xmlns:ds="http://schemas.openxmlformats.org/officeDocument/2006/customXml" ds:itemID="{7EDAF71D-09C2-8C45-A780-A6E903FD4B83}">
   <ds:schemaRefs>
     <ds:schemaRef ds:uri="http://schemas.openxmlformats.org/officeDocument/2006/bibliography"/>
   </ds:schemaRefs>

</xml_diff>

<commit_message>
Added hyperlinks for email,phone,URL to docx template. Set appropriate markdown variables in runtime
</commit_message>
<xml_diff>
--- a/docassemble/LLAW33012021S1FLPN2/data/templates/FLPN_print_out.docx
+++ b/docassemble/LLAW33012021S1FLPN2/data/templates/FLPN_print_out.docx
@@ -1,6 +1,6 @@
 
 <file path=word/document.xml><?xml version="1.0" encoding="utf-8"?>
-<w:document xmlns:wpc="http://schemas.microsoft.com/office/word/2010/wordprocessingCanvas" xmlns:cx="http://schemas.microsoft.com/office/drawing/2014/chartex" xmlns:cx1="http://schemas.microsoft.com/office/drawing/2015/9/8/chartex" xmlns:cx2="http://schemas.microsoft.com/office/drawing/2015/10/21/chartex" xmlns:cx3="http://schemas.microsoft.com/office/drawing/2016/5/9/chartex" xmlns:cx4="http://schemas.microsoft.com/office/drawing/2016/5/10/chartex" xmlns:cx5="http://schemas.microsoft.com/office/drawing/2016/5/11/chartex" xmlns:cx6="http://schemas.microsoft.com/office/drawing/2016/5/12/chartex" xmlns:cx7="http://schemas.microsoft.com/office/drawing/2016/5/13/chartex" xmlns:cx8="http://schemas.microsoft.com/office/drawing/2016/5/14/chartex" xmlns:mc="http://schemas.openxmlformats.org/markup-compatibility/2006" xmlns:aink="http://schemas.microsoft.com/office/drawing/2016/ink" xmlns:am3d="http://schemas.microsoft.com/office/drawing/2017/model3d" xmlns:o="urn:schemas-microsoft-com:office:office" xmlns:r="http://schemas.openxmlformats.org/officeDocument/2006/relationships" xmlns:m="http://schemas.openxmlformats.org/officeDocument/2006/math" xmlns:v="urn:schemas-microsoft-com:vml" xmlns:wp14="http://schemas.microsoft.com/office/word/2010/wordprocessingDrawing" xmlns:wp="http://schemas.openxmlformats.org/drawingml/2006/wordprocessingDrawing" xmlns:w10="urn:schemas-microsoft-com:office:word" xmlns:w="http://schemas.openxmlformats.org/wordprocessingml/2006/main" xmlns:w14="http://schemas.microsoft.com/office/word/2010/wordml" xmlns:w15="http://schemas.microsoft.com/office/word/2012/wordml" xmlns:w16cid="http://schemas.microsoft.com/office/word/2016/wordml/cid" xmlns:w16se="http://schemas.microsoft.com/office/word/2015/wordml/symex" xmlns:wpg="http://schemas.microsoft.com/office/word/2010/wordprocessingGroup" xmlns:wpi="http://schemas.microsoft.com/office/word/2010/wordprocessingInk" xmlns:wne="http://schemas.microsoft.com/office/word/2006/wordml" xmlns:wps="http://schemas.microsoft.com/office/word/2010/wordprocessingShape" mc:Ignorable="w14 w15 w16se w16cid wp14">
+<w:document xmlns:wpc="http://schemas.microsoft.com/office/word/2010/wordprocessingCanvas" xmlns:cx="http://schemas.microsoft.com/office/drawing/2014/chartex" xmlns:cx1="http://schemas.microsoft.com/office/drawing/2015/9/8/chartex" xmlns:cx2="http://schemas.microsoft.com/office/drawing/2015/10/21/chartex" xmlns:cx3="http://schemas.microsoft.com/office/drawing/2016/5/9/chartex" xmlns:cx4="http://schemas.microsoft.com/office/drawing/2016/5/10/chartex" xmlns:cx5="http://schemas.microsoft.com/office/drawing/2016/5/11/chartex" xmlns:cx6="http://schemas.microsoft.com/office/drawing/2016/5/12/chartex" xmlns:cx7="http://schemas.microsoft.com/office/drawing/2016/5/13/chartex" xmlns:cx8="http://schemas.microsoft.com/office/drawing/2016/5/14/chartex" xmlns:mc="http://schemas.openxmlformats.org/markup-compatibility/2006" xmlns:aink="http://schemas.microsoft.com/office/drawing/2016/ink" xmlns:am3d="http://schemas.microsoft.com/office/drawing/2017/model3d" xmlns:o="urn:schemas-microsoft-com:office:office" xmlns:r="http://schemas.openxmlformats.org/officeDocument/2006/relationships" xmlns:m="http://schemas.openxmlformats.org/officeDocument/2006/math" xmlns:v="urn:schemas-microsoft-com:vml" xmlns:wp14="http://schemas.microsoft.com/office/word/2010/wordprocessingDrawing" xmlns:wp="http://schemas.openxmlformats.org/drawingml/2006/wordprocessingDrawing" xmlns:w10="urn:schemas-microsoft-com:office:word" xmlns:w="http://schemas.openxmlformats.org/wordprocessingml/2006/main" xmlns:w14="http://schemas.microsoft.com/office/word/2010/wordml" xmlns:w15="http://schemas.microsoft.com/office/word/2012/wordml" xmlns:w16cex="http://schemas.microsoft.com/office/word/2018/wordml/cex" xmlns:w16cid="http://schemas.microsoft.com/office/word/2016/wordml/cid" xmlns:w16="http://schemas.microsoft.com/office/word/2018/wordml" xmlns:w16sdtdh="http://schemas.microsoft.com/office/word/2020/wordml/sdtdatahash" xmlns:w16se="http://schemas.microsoft.com/office/word/2015/wordml/symex" xmlns:wpg="http://schemas.microsoft.com/office/word/2010/wordprocessingGroup" xmlns:wpi="http://schemas.microsoft.com/office/word/2010/wordprocessingInk" xmlns:wne="http://schemas.microsoft.com/office/word/2006/wordml" xmlns:wps="http://schemas.microsoft.com/office/word/2010/wordprocessingShape" mc:Ignorable="w14 w15 w16se w16cid w16 w16cex w16sdtdh wp14">
   <w:body>
     <w:p>
       <w:pPr>
@@ -422,25 +422,7 @@
                 <w:sz w:val="16"/>
                 <w:szCs w:val="16"/>
               </w:rPr>
-              <w:t>{%</w:t>
-            </w:r>
-            <w:proofErr w:type="spellStart"/>
-            <w:r>
-              <w:rPr>
-                <w:rFonts w:ascii="Arial" w:hAnsi="Arial" w:cs="Arial"/>
-                <w:sz w:val="16"/>
-                <w:szCs w:val="16"/>
-              </w:rPr>
-              <w:t>tr</w:t>
-            </w:r>
-            <w:proofErr w:type="spellEnd"/>
-            <w:r>
-              <w:rPr>
-                <w:rFonts w:ascii="Arial" w:hAnsi="Arial" w:cs="Arial"/>
-                <w:sz w:val="16"/>
-                <w:szCs w:val="16"/>
-              </w:rPr>
-              <w:t xml:space="preserve"> for</w:t>
+              <w:t>{%tr for</w:t>
             </w:r>
             <w:r>
               <w:rPr>
@@ -503,7 +485,7 @@
                 <w:rFonts w:ascii="Arial" w:hAnsi="Arial" w:cs="Arial"/>
                 <w:color w:val="8064A2" w:themeColor="accent4"/>
               </w:rPr>
-              <w:t xml:space="preserve">{{r entry[‘hyperlink’] | </w:t>
+              <w:t>{{r entry[‘</w:t>
             </w:r>
             <w:proofErr w:type="spellStart"/>
             <w:r>
@@ -511,6 +493,29 @@
                 <w:rFonts w:ascii="Arial" w:hAnsi="Arial" w:cs="Arial"/>
                 <w:color w:val="8064A2" w:themeColor="accent4"/>
               </w:rPr>
+              <w:t>hyperlink</w:t>
+            </w:r>
+            <w:r>
+              <w:rPr>
+                <w:rFonts w:ascii="Arial" w:hAnsi="Arial" w:cs="Arial"/>
+                <w:color w:val="8064A2" w:themeColor="accent4"/>
+              </w:rPr>
+              <w:t>ForName</w:t>
+            </w:r>
+            <w:proofErr w:type="spellEnd"/>
+            <w:r>
+              <w:rPr>
+                <w:rFonts w:ascii="Arial" w:hAnsi="Arial" w:cs="Arial"/>
+                <w:color w:val="8064A2" w:themeColor="accent4"/>
+              </w:rPr>
+              <w:t xml:space="preserve">’] | </w:t>
+            </w:r>
+            <w:proofErr w:type="spellStart"/>
+            <w:r>
+              <w:rPr>
+                <w:rFonts w:ascii="Arial" w:hAnsi="Arial" w:cs="Arial"/>
+                <w:color w:val="8064A2" w:themeColor="accent4"/>
+              </w:rPr>
               <w:t>inline_markdown</w:t>
             </w:r>
             <w:proofErr w:type="spellEnd"/>
@@ -519,16 +524,7 @@
                 <w:rFonts w:ascii="Arial" w:hAnsi="Arial" w:cs="Arial"/>
                 <w:color w:val="8064A2" w:themeColor="accent4"/>
               </w:rPr>
-              <w:t>}</w:t>
-            </w:r>
-            <w:bookmarkStart w:id="0" w:name="_GoBack"/>
-            <w:bookmarkEnd w:id="0"/>
-            <w:r>
-              <w:rPr>
-                <w:rFonts w:ascii="Arial" w:hAnsi="Arial" w:cs="Arial"/>
-                <w:color w:val="8064A2" w:themeColor="accent4"/>
-              </w:rPr>
-              <w:t>}</w:t>
+              <w:t>}}</w:t>
             </w:r>
           </w:p>
           <w:p>
@@ -639,7 +635,81 @@
                 <w:sz w:val="16"/>
                 <w:szCs w:val="16"/>
               </w:rPr>
-              <w:t>{{entry[‘phone’]}}</w:t>
+              <w:t>{{</w:t>
+            </w:r>
+            <w:r>
+              <w:rPr>
+                <w:rFonts w:ascii="Arial" w:hAnsi="Arial" w:cs="Arial"/>
+                <w:bCs/>
+                <w:color w:val="595959" w:themeColor="text1" w:themeTint="A6"/>
+                <w:sz w:val="16"/>
+                <w:szCs w:val="16"/>
+              </w:rPr>
+              <w:t xml:space="preserve">r </w:t>
+            </w:r>
+            <w:r>
+              <w:rPr>
+                <w:rFonts w:ascii="Arial" w:hAnsi="Arial" w:cs="Arial"/>
+                <w:bCs/>
+                <w:color w:val="595959" w:themeColor="text1" w:themeTint="A6"/>
+                <w:sz w:val="16"/>
+                <w:szCs w:val="16"/>
+              </w:rPr>
+              <w:t>entry[‘</w:t>
+            </w:r>
+            <w:proofErr w:type="spellStart"/>
+            <w:r>
+              <w:rPr>
+                <w:rFonts w:ascii="Arial" w:hAnsi="Arial" w:cs="Arial"/>
+                <w:bCs/>
+                <w:color w:val="595959" w:themeColor="text1" w:themeTint="A6"/>
+                <w:sz w:val="16"/>
+                <w:szCs w:val="16"/>
+              </w:rPr>
+              <w:t>hyperlinkForPhone</w:t>
+            </w:r>
+            <w:proofErr w:type="spellEnd"/>
+            <w:r>
+              <w:rPr>
+                <w:rFonts w:ascii="Arial" w:hAnsi="Arial" w:cs="Arial"/>
+                <w:bCs/>
+                <w:color w:val="595959" w:themeColor="text1" w:themeTint="A6"/>
+                <w:sz w:val="16"/>
+                <w:szCs w:val="16"/>
+              </w:rPr>
+              <w:t>’]</w:t>
+            </w:r>
+            <w:r>
+              <w:rPr>
+                <w:rFonts w:ascii="Arial" w:hAnsi="Arial" w:cs="Arial"/>
+                <w:bCs/>
+                <w:color w:val="595959" w:themeColor="text1" w:themeTint="A6"/>
+                <w:sz w:val="16"/>
+                <w:szCs w:val="16"/>
+              </w:rPr>
+              <w:t xml:space="preserve"> | </w:t>
+            </w:r>
+            <w:proofErr w:type="spellStart"/>
+            <w:r>
+              <w:rPr>
+                <w:rFonts w:ascii="Arial" w:hAnsi="Arial" w:cs="Arial"/>
+                <w:bCs/>
+                <w:color w:val="595959" w:themeColor="text1" w:themeTint="A6"/>
+                <w:sz w:val="16"/>
+                <w:szCs w:val="16"/>
+              </w:rPr>
+              <w:t>inline_markdown</w:t>
+            </w:r>
+            <w:proofErr w:type="spellEnd"/>
+            <w:r>
+              <w:rPr>
+                <w:rFonts w:ascii="Arial" w:hAnsi="Arial" w:cs="Arial"/>
+                <w:bCs/>
+                <w:color w:val="595959" w:themeColor="text1" w:themeTint="A6"/>
+                <w:sz w:val="16"/>
+                <w:szCs w:val="16"/>
+              </w:rPr>
+              <w:t>}}</w:t>
             </w:r>
           </w:p>
           <w:p>
@@ -662,7 +732,81 @@
                 <w:sz w:val="16"/>
                 <w:szCs w:val="16"/>
               </w:rPr>
-              <w:t>{{entry[‘email’]}}</w:t>
+              <w:t>{{</w:t>
+            </w:r>
+            <w:r>
+              <w:rPr>
+                <w:rFonts w:ascii="Arial" w:hAnsi="Arial" w:cs="Arial"/>
+                <w:bCs/>
+                <w:color w:val="404040" w:themeColor="text1" w:themeTint="BF"/>
+                <w:sz w:val="16"/>
+                <w:szCs w:val="16"/>
+              </w:rPr>
+              <w:t xml:space="preserve">r </w:t>
+            </w:r>
+            <w:r>
+              <w:rPr>
+                <w:rFonts w:ascii="Arial" w:hAnsi="Arial" w:cs="Arial"/>
+                <w:bCs/>
+                <w:color w:val="404040" w:themeColor="text1" w:themeTint="BF"/>
+                <w:sz w:val="16"/>
+                <w:szCs w:val="16"/>
+              </w:rPr>
+              <w:t>entry[‘</w:t>
+            </w:r>
+            <w:proofErr w:type="spellStart"/>
+            <w:r>
+              <w:rPr>
+                <w:rFonts w:ascii="Arial" w:hAnsi="Arial" w:cs="Arial"/>
+                <w:bCs/>
+                <w:color w:val="404040" w:themeColor="text1" w:themeTint="BF"/>
+                <w:sz w:val="16"/>
+                <w:szCs w:val="16"/>
+              </w:rPr>
+              <w:t>hyperlinkForEmail</w:t>
+            </w:r>
+            <w:proofErr w:type="spellEnd"/>
+            <w:r>
+              <w:rPr>
+                <w:rFonts w:ascii="Arial" w:hAnsi="Arial" w:cs="Arial"/>
+                <w:bCs/>
+                <w:color w:val="404040" w:themeColor="text1" w:themeTint="BF"/>
+                <w:sz w:val="16"/>
+                <w:szCs w:val="16"/>
+              </w:rPr>
+              <w:t>’]</w:t>
+            </w:r>
+            <w:r>
+              <w:rPr>
+                <w:rFonts w:ascii="Arial" w:hAnsi="Arial" w:cs="Arial"/>
+                <w:bCs/>
+                <w:color w:val="404040" w:themeColor="text1" w:themeTint="BF"/>
+                <w:sz w:val="16"/>
+                <w:szCs w:val="16"/>
+              </w:rPr>
+              <w:t xml:space="preserve"> | </w:t>
+            </w:r>
+            <w:proofErr w:type="spellStart"/>
+            <w:r>
+              <w:rPr>
+                <w:rFonts w:ascii="Arial" w:hAnsi="Arial" w:cs="Arial"/>
+                <w:bCs/>
+                <w:color w:val="404040" w:themeColor="text1" w:themeTint="BF"/>
+                <w:sz w:val="16"/>
+                <w:szCs w:val="16"/>
+              </w:rPr>
+              <w:t>inline_markdown</w:t>
+            </w:r>
+            <w:proofErr w:type="spellEnd"/>
+            <w:r>
+              <w:rPr>
+                <w:rFonts w:ascii="Arial" w:hAnsi="Arial" w:cs="Arial"/>
+                <w:bCs/>
+                <w:color w:val="404040" w:themeColor="text1" w:themeTint="BF"/>
+                <w:sz w:val="16"/>
+                <w:szCs w:val="16"/>
+              </w:rPr>
+              <w:t>}}</w:t>
             </w:r>
           </w:p>
           <w:p>
@@ -708,7 +852,91 @@
                 <w:sz w:val="16"/>
                 <w:szCs w:val="16"/>
               </w:rPr>
-              <w:t>{{entry[‘website’]}}</w:t>
+              <w:t>{{</w:t>
+            </w:r>
+            <w:r>
+              <w:rPr>
+                <w:rFonts w:ascii="Arial" w:hAnsi="Arial" w:cs="Arial"/>
+                <w:bCs/>
+                <w:color w:val="0D0D0D" w:themeColor="text1" w:themeTint="F2"/>
+                <w:sz w:val="16"/>
+                <w:szCs w:val="16"/>
+              </w:rPr>
+              <w:t xml:space="preserve">r </w:t>
+            </w:r>
+            <w:r>
+              <w:rPr>
+                <w:rFonts w:ascii="Arial" w:hAnsi="Arial" w:cs="Arial"/>
+                <w:bCs/>
+                <w:color w:val="0D0D0D" w:themeColor="text1" w:themeTint="F2"/>
+                <w:sz w:val="16"/>
+                <w:szCs w:val="16"/>
+              </w:rPr>
+              <w:t>entry[‘</w:t>
+            </w:r>
+            <w:proofErr w:type="spellStart"/>
+            <w:r>
+              <w:rPr>
+                <w:rFonts w:ascii="Arial" w:hAnsi="Arial" w:cs="Arial"/>
+                <w:bCs/>
+                <w:color w:val="0D0D0D" w:themeColor="text1" w:themeTint="F2"/>
+                <w:sz w:val="16"/>
+                <w:szCs w:val="16"/>
+              </w:rPr>
+              <w:t>hyperlinkForURL</w:t>
+            </w:r>
+            <w:proofErr w:type="spellEnd"/>
+            <w:r>
+              <w:rPr>
+                <w:rFonts w:ascii="Arial" w:hAnsi="Arial" w:cs="Arial"/>
+                <w:bCs/>
+                <w:color w:val="0D0D0D" w:themeColor="text1" w:themeTint="F2"/>
+                <w:sz w:val="16"/>
+                <w:szCs w:val="16"/>
+              </w:rPr>
+              <w:t>’</w:t>
+            </w:r>
+            <w:r>
+              <w:rPr>
+                <w:rFonts w:ascii="Arial" w:hAnsi="Arial" w:cs="Arial"/>
+                <w:bCs/>
+                <w:color w:val="0D0D0D" w:themeColor="text1" w:themeTint="F2"/>
+                <w:sz w:val="16"/>
+                <w:szCs w:val="16"/>
+              </w:rPr>
+              <w:t>]</w:t>
+            </w:r>
+            <w:r>
+              <w:rPr>
+                <w:rFonts w:ascii="Arial" w:hAnsi="Arial" w:cs="Arial"/>
+                <w:bCs/>
+                <w:color w:val="0D0D0D" w:themeColor="text1" w:themeTint="F2"/>
+                <w:sz w:val="16"/>
+                <w:szCs w:val="16"/>
+              </w:rPr>
+              <w:t xml:space="preserve"> | </w:t>
+            </w:r>
+            <w:proofErr w:type="spellStart"/>
+            <w:r>
+              <w:rPr>
+                <w:rFonts w:ascii="Arial" w:hAnsi="Arial" w:cs="Arial"/>
+                <w:bCs/>
+                <w:color w:val="0D0D0D" w:themeColor="text1" w:themeTint="F2"/>
+                <w:sz w:val="16"/>
+                <w:szCs w:val="16"/>
+              </w:rPr>
+              <w:t>inline_markdown</w:t>
+            </w:r>
+            <w:proofErr w:type="spellEnd"/>
+            <w:r>
+              <w:rPr>
+                <w:rFonts w:ascii="Arial" w:hAnsi="Arial" w:cs="Arial"/>
+                <w:bCs/>
+                <w:color w:val="0D0D0D" w:themeColor="text1" w:themeTint="F2"/>
+                <w:sz w:val="16"/>
+                <w:szCs w:val="16"/>
+              </w:rPr>
+              <w:t>}}</w:t>
             </w:r>
           </w:p>
           <w:p>
@@ -753,25 +981,7 @@
                 <w:sz w:val="16"/>
                 <w:szCs w:val="16"/>
               </w:rPr>
-              <w:t>{%</w:t>
-            </w:r>
-            <w:proofErr w:type="spellStart"/>
-            <w:r>
-              <w:rPr>
-                <w:rFonts w:ascii="Arial" w:hAnsi="Arial" w:cs="Arial"/>
-                <w:sz w:val="16"/>
-                <w:szCs w:val="16"/>
-              </w:rPr>
-              <w:t>tr</w:t>
-            </w:r>
-            <w:proofErr w:type="spellEnd"/>
-            <w:r>
-              <w:rPr>
-                <w:rFonts w:ascii="Arial" w:hAnsi="Arial" w:cs="Arial"/>
-                <w:sz w:val="16"/>
-                <w:szCs w:val="16"/>
-              </w:rPr>
-              <w:t xml:space="preserve"> </w:t>
+              <w:t xml:space="preserve">{%tr </w:t>
             </w:r>
             <w:proofErr w:type="spellStart"/>
             <w:r>
@@ -1005,33 +1215,16 @@
           <w:szCs w:val="18"/>
         </w:rPr>
         <w:tab/>
-      </w:r>
-      <w:proofErr w:type="gramStart"/>
+        <w:t xml:space="preserve">{{ </w:t>
+      </w:r>
+      <w:proofErr w:type="spellStart"/>
       <w:r>
         <w:rPr>
           <w:rFonts w:ascii="Arial" w:hAnsi="Arial" w:cs="Arial"/>
           <w:sz w:val="18"/>
           <w:szCs w:val="18"/>
         </w:rPr>
-        <w:t xml:space="preserve">{{ </w:t>
-      </w:r>
-      <w:proofErr w:type="spellStart"/>
-      <w:r>
-        <w:rPr>
-          <w:rFonts w:ascii="Arial" w:hAnsi="Arial" w:cs="Arial"/>
-          <w:sz w:val="18"/>
-          <w:szCs w:val="18"/>
-        </w:rPr>
-        <w:t>format</w:t>
-      </w:r>
-      <w:proofErr w:type="gramEnd"/>
-      <w:r>
-        <w:rPr>
-          <w:rFonts w:ascii="Arial" w:hAnsi="Arial" w:cs="Arial"/>
-          <w:sz w:val="18"/>
-          <w:szCs w:val="18"/>
-        </w:rPr>
-        <w:t>_date</w:t>
+        <w:t>format_date</w:t>
       </w:r>
       <w:proofErr w:type="spellEnd"/>
       <w:r>
@@ -1105,7 +1298,7 @@
 </file>
 
 <file path=word/endnotes.xml><?xml version="1.0" encoding="utf-8"?>
-<w:endnotes xmlns:wpc="http://schemas.microsoft.com/office/word/2010/wordprocessingCanvas" xmlns:cx="http://schemas.microsoft.com/office/drawing/2014/chartex" xmlns:cx1="http://schemas.microsoft.com/office/drawing/2015/9/8/chartex" xmlns:cx2="http://schemas.microsoft.com/office/drawing/2015/10/21/chartex" xmlns:cx3="http://schemas.microsoft.com/office/drawing/2016/5/9/chartex" xmlns:cx4="http://schemas.microsoft.com/office/drawing/2016/5/10/chartex" xmlns:cx5="http://schemas.microsoft.com/office/drawing/2016/5/11/chartex" xmlns:cx6="http://schemas.microsoft.com/office/drawing/2016/5/12/chartex" xmlns:cx7="http://schemas.microsoft.com/office/drawing/2016/5/13/chartex" xmlns:cx8="http://schemas.microsoft.com/office/drawing/2016/5/14/chartex" xmlns:mc="http://schemas.openxmlformats.org/markup-compatibility/2006" xmlns:aink="http://schemas.microsoft.com/office/drawing/2016/ink" xmlns:am3d="http://schemas.microsoft.com/office/drawing/2017/model3d" xmlns:o="urn:schemas-microsoft-com:office:office" xmlns:r="http://schemas.openxmlformats.org/officeDocument/2006/relationships" xmlns:m="http://schemas.openxmlformats.org/officeDocument/2006/math" xmlns:v="urn:schemas-microsoft-com:vml" xmlns:wp14="http://schemas.microsoft.com/office/word/2010/wordprocessingDrawing" xmlns:wp="http://schemas.openxmlformats.org/drawingml/2006/wordprocessingDrawing" xmlns:w10="urn:schemas-microsoft-com:office:word" xmlns:w="http://schemas.openxmlformats.org/wordprocessingml/2006/main" xmlns:w14="http://schemas.microsoft.com/office/word/2010/wordml" xmlns:w15="http://schemas.microsoft.com/office/word/2012/wordml" xmlns:w16cid="http://schemas.microsoft.com/office/word/2016/wordml/cid" xmlns:w16se="http://schemas.microsoft.com/office/word/2015/wordml/symex" xmlns:wpg="http://schemas.microsoft.com/office/word/2010/wordprocessingGroup" xmlns:wpi="http://schemas.microsoft.com/office/word/2010/wordprocessingInk" xmlns:wne="http://schemas.microsoft.com/office/word/2006/wordml" xmlns:wps="http://schemas.microsoft.com/office/word/2010/wordprocessingShape" mc:Ignorable="w14 w15 w16se w16cid wp14">
+<w:endnotes xmlns:wpc="http://schemas.microsoft.com/office/word/2010/wordprocessingCanvas" xmlns:cx="http://schemas.microsoft.com/office/drawing/2014/chartex" xmlns:cx1="http://schemas.microsoft.com/office/drawing/2015/9/8/chartex" xmlns:cx2="http://schemas.microsoft.com/office/drawing/2015/10/21/chartex" xmlns:cx3="http://schemas.microsoft.com/office/drawing/2016/5/9/chartex" xmlns:cx4="http://schemas.microsoft.com/office/drawing/2016/5/10/chartex" xmlns:cx5="http://schemas.microsoft.com/office/drawing/2016/5/11/chartex" xmlns:cx6="http://schemas.microsoft.com/office/drawing/2016/5/12/chartex" xmlns:cx7="http://schemas.microsoft.com/office/drawing/2016/5/13/chartex" xmlns:cx8="http://schemas.microsoft.com/office/drawing/2016/5/14/chartex" xmlns:mc="http://schemas.openxmlformats.org/markup-compatibility/2006" xmlns:aink="http://schemas.microsoft.com/office/drawing/2016/ink" xmlns:am3d="http://schemas.microsoft.com/office/drawing/2017/model3d" xmlns:o="urn:schemas-microsoft-com:office:office" xmlns:r="http://schemas.openxmlformats.org/officeDocument/2006/relationships" xmlns:m="http://schemas.openxmlformats.org/officeDocument/2006/math" xmlns:v="urn:schemas-microsoft-com:vml" xmlns:wp14="http://schemas.microsoft.com/office/word/2010/wordprocessingDrawing" xmlns:wp="http://schemas.openxmlformats.org/drawingml/2006/wordprocessingDrawing" xmlns:w10="urn:schemas-microsoft-com:office:word" xmlns:w="http://schemas.openxmlformats.org/wordprocessingml/2006/main" xmlns:w14="http://schemas.microsoft.com/office/word/2010/wordml" xmlns:w15="http://schemas.microsoft.com/office/word/2012/wordml" xmlns:w16cex="http://schemas.microsoft.com/office/word/2018/wordml/cex" xmlns:w16cid="http://schemas.microsoft.com/office/word/2016/wordml/cid" xmlns:w16="http://schemas.microsoft.com/office/word/2018/wordml" xmlns:w16sdtdh="http://schemas.microsoft.com/office/word/2020/wordml/sdtdatahash" xmlns:w16se="http://schemas.microsoft.com/office/word/2015/wordml/symex" xmlns:wpg="http://schemas.microsoft.com/office/word/2010/wordprocessingGroup" xmlns:wpi="http://schemas.microsoft.com/office/word/2010/wordprocessingInk" xmlns:wne="http://schemas.microsoft.com/office/word/2006/wordml" xmlns:wps="http://schemas.microsoft.com/office/word/2010/wordprocessingShape" mc:Ignorable="w14 w15 w16se w16cid w16 w16cex w16sdtdh wp14">
   <w:endnote w:type="separator" w:id="-1">
     <w:p>
       <w:r>
@@ -1124,7 +1317,7 @@
 </file>
 
 <file path=word/footnotes.xml><?xml version="1.0" encoding="utf-8"?>
-<w:footnotes xmlns:wpc="http://schemas.microsoft.com/office/word/2010/wordprocessingCanvas" xmlns:cx="http://schemas.microsoft.com/office/drawing/2014/chartex" xmlns:cx1="http://schemas.microsoft.com/office/drawing/2015/9/8/chartex" xmlns:cx2="http://schemas.microsoft.com/office/drawing/2015/10/21/chartex" xmlns:cx3="http://schemas.microsoft.com/office/drawing/2016/5/9/chartex" xmlns:cx4="http://schemas.microsoft.com/office/drawing/2016/5/10/chartex" xmlns:cx5="http://schemas.microsoft.com/office/drawing/2016/5/11/chartex" xmlns:cx6="http://schemas.microsoft.com/office/drawing/2016/5/12/chartex" xmlns:cx7="http://schemas.microsoft.com/office/drawing/2016/5/13/chartex" xmlns:cx8="http://schemas.microsoft.com/office/drawing/2016/5/14/chartex" xmlns:mc="http://schemas.openxmlformats.org/markup-compatibility/2006" xmlns:aink="http://schemas.microsoft.com/office/drawing/2016/ink" xmlns:am3d="http://schemas.microsoft.com/office/drawing/2017/model3d" xmlns:o="urn:schemas-microsoft-com:office:office" xmlns:r="http://schemas.openxmlformats.org/officeDocument/2006/relationships" xmlns:m="http://schemas.openxmlformats.org/officeDocument/2006/math" xmlns:v="urn:schemas-microsoft-com:vml" xmlns:wp14="http://schemas.microsoft.com/office/word/2010/wordprocessingDrawing" xmlns:wp="http://schemas.openxmlformats.org/drawingml/2006/wordprocessingDrawing" xmlns:w10="urn:schemas-microsoft-com:office:word" xmlns:w="http://schemas.openxmlformats.org/wordprocessingml/2006/main" xmlns:w14="http://schemas.microsoft.com/office/word/2010/wordml" xmlns:w15="http://schemas.microsoft.com/office/word/2012/wordml" xmlns:w16cid="http://schemas.microsoft.com/office/word/2016/wordml/cid" xmlns:w16se="http://schemas.microsoft.com/office/word/2015/wordml/symex" xmlns:wpg="http://schemas.microsoft.com/office/word/2010/wordprocessingGroup" xmlns:wpi="http://schemas.microsoft.com/office/word/2010/wordprocessingInk" xmlns:wne="http://schemas.microsoft.com/office/word/2006/wordml" xmlns:wps="http://schemas.microsoft.com/office/word/2010/wordprocessingShape" mc:Ignorable="w14 w15 w16se w16cid wp14">
+<w:footnotes xmlns:wpc="http://schemas.microsoft.com/office/word/2010/wordprocessingCanvas" xmlns:cx="http://schemas.microsoft.com/office/drawing/2014/chartex" xmlns:cx1="http://schemas.microsoft.com/office/drawing/2015/9/8/chartex" xmlns:cx2="http://schemas.microsoft.com/office/drawing/2015/10/21/chartex" xmlns:cx3="http://schemas.microsoft.com/office/drawing/2016/5/9/chartex" xmlns:cx4="http://schemas.microsoft.com/office/drawing/2016/5/10/chartex" xmlns:cx5="http://schemas.microsoft.com/office/drawing/2016/5/11/chartex" xmlns:cx6="http://schemas.microsoft.com/office/drawing/2016/5/12/chartex" xmlns:cx7="http://schemas.microsoft.com/office/drawing/2016/5/13/chartex" xmlns:cx8="http://schemas.microsoft.com/office/drawing/2016/5/14/chartex" xmlns:mc="http://schemas.openxmlformats.org/markup-compatibility/2006" xmlns:aink="http://schemas.microsoft.com/office/drawing/2016/ink" xmlns:am3d="http://schemas.microsoft.com/office/drawing/2017/model3d" xmlns:o="urn:schemas-microsoft-com:office:office" xmlns:r="http://schemas.openxmlformats.org/officeDocument/2006/relationships" xmlns:m="http://schemas.openxmlformats.org/officeDocument/2006/math" xmlns:v="urn:schemas-microsoft-com:vml" xmlns:wp14="http://schemas.microsoft.com/office/word/2010/wordprocessingDrawing" xmlns:wp="http://schemas.openxmlformats.org/drawingml/2006/wordprocessingDrawing" xmlns:w10="urn:schemas-microsoft-com:office:word" xmlns:w="http://schemas.openxmlformats.org/wordprocessingml/2006/main" xmlns:w14="http://schemas.microsoft.com/office/word/2010/wordml" xmlns:w15="http://schemas.microsoft.com/office/word/2012/wordml" xmlns:w16cex="http://schemas.microsoft.com/office/word/2018/wordml/cex" xmlns:w16cid="http://schemas.microsoft.com/office/word/2016/wordml/cid" xmlns:w16="http://schemas.microsoft.com/office/word/2018/wordml" xmlns:w16sdtdh="http://schemas.microsoft.com/office/word/2020/wordml/sdtdatahash" xmlns:w16se="http://schemas.microsoft.com/office/word/2015/wordml/symex" xmlns:wpg="http://schemas.microsoft.com/office/word/2010/wordprocessingGroup" xmlns:wpi="http://schemas.microsoft.com/office/word/2010/wordprocessingInk" xmlns:wne="http://schemas.microsoft.com/office/word/2006/wordml" xmlns:wps="http://schemas.microsoft.com/office/word/2010/wordprocessingShape" mc:Ignorable="w14 w15 w16se w16cid w16 w16cex w16sdtdh wp14">
   <w:footnote w:type="separator" w:id="-1">
     <w:p>
       <w:r>
@@ -1143,7 +1336,7 @@
 </file>
 
 <file path=word/numbering.xml><?xml version="1.0" encoding="utf-8"?>
-<w:numbering xmlns:wpc="http://schemas.microsoft.com/office/word/2010/wordprocessingCanvas" xmlns:cx="http://schemas.microsoft.com/office/drawing/2014/chartex" xmlns:cx1="http://schemas.microsoft.com/office/drawing/2015/9/8/chartex" xmlns:cx2="http://schemas.microsoft.com/office/drawing/2015/10/21/chartex" xmlns:cx3="http://schemas.microsoft.com/office/drawing/2016/5/9/chartex" xmlns:cx4="http://schemas.microsoft.com/office/drawing/2016/5/10/chartex" xmlns:cx5="http://schemas.microsoft.com/office/drawing/2016/5/11/chartex" xmlns:cx6="http://schemas.microsoft.com/office/drawing/2016/5/12/chartex" xmlns:cx7="http://schemas.microsoft.com/office/drawing/2016/5/13/chartex" xmlns:cx8="http://schemas.microsoft.com/office/drawing/2016/5/14/chartex" xmlns:mc="http://schemas.openxmlformats.org/markup-compatibility/2006" xmlns:aink="http://schemas.microsoft.com/office/drawing/2016/ink" xmlns:am3d="http://schemas.microsoft.com/office/drawing/2017/model3d" xmlns:o="urn:schemas-microsoft-com:office:office" xmlns:r="http://schemas.openxmlformats.org/officeDocument/2006/relationships" xmlns:m="http://schemas.openxmlformats.org/officeDocument/2006/math" xmlns:v="urn:schemas-microsoft-com:vml" xmlns:wp14="http://schemas.microsoft.com/office/word/2010/wordprocessingDrawing" xmlns:wp="http://schemas.openxmlformats.org/drawingml/2006/wordprocessingDrawing" xmlns:w10="urn:schemas-microsoft-com:office:word" xmlns:w="http://schemas.openxmlformats.org/wordprocessingml/2006/main" xmlns:w14="http://schemas.microsoft.com/office/word/2010/wordml" xmlns:w15="http://schemas.microsoft.com/office/word/2012/wordml" xmlns:w16cid="http://schemas.microsoft.com/office/word/2016/wordml/cid" xmlns:w16se="http://schemas.microsoft.com/office/word/2015/wordml/symex" xmlns:wpg="http://schemas.microsoft.com/office/word/2010/wordprocessingGroup" xmlns:wpi="http://schemas.microsoft.com/office/word/2010/wordprocessingInk" xmlns:wne="http://schemas.microsoft.com/office/word/2006/wordml" xmlns:wps="http://schemas.microsoft.com/office/word/2010/wordprocessingShape" mc:Ignorable="w14 w15 w16se w16cid wp14">
+<w:numbering xmlns:wpc="http://schemas.microsoft.com/office/word/2010/wordprocessingCanvas" xmlns:cx="http://schemas.microsoft.com/office/drawing/2014/chartex" xmlns:cx1="http://schemas.microsoft.com/office/drawing/2015/9/8/chartex" xmlns:cx2="http://schemas.microsoft.com/office/drawing/2015/10/21/chartex" xmlns:cx3="http://schemas.microsoft.com/office/drawing/2016/5/9/chartex" xmlns:cx4="http://schemas.microsoft.com/office/drawing/2016/5/10/chartex" xmlns:cx5="http://schemas.microsoft.com/office/drawing/2016/5/11/chartex" xmlns:cx6="http://schemas.microsoft.com/office/drawing/2016/5/12/chartex" xmlns:cx7="http://schemas.microsoft.com/office/drawing/2016/5/13/chartex" xmlns:cx8="http://schemas.microsoft.com/office/drawing/2016/5/14/chartex" xmlns:mc="http://schemas.openxmlformats.org/markup-compatibility/2006" xmlns:aink="http://schemas.microsoft.com/office/drawing/2016/ink" xmlns:am3d="http://schemas.microsoft.com/office/drawing/2017/model3d" xmlns:o="urn:schemas-microsoft-com:office:office" xmlns:r="http://schemas.openxmlformats.org/officeDocument/2006/relationships" xmlns:m="http://schemas.openxmlformats.org/officeDocument/2006/math" xmlns:v="urn:schemas-microsoft-com:vml" xmlns:wp14="http://schemas.microsoft.com/office/word/2010/wordprocessingDrawing" xmlns:wp="http://schemas.openxmlformats.org/drawingml/2006/wordprocessingDrawing" xmlns:w10="urn:schemas-microsoft-com:office:word" xmlns:w="http://schemas.openxmlformats.org/wordprocessingml/2006/main" xmlns:w14="http://schemas.microsoft.com/office/word/2010/wordml" xmlns:w15="http://schemas.microsoft.com/office/word/2012/wordml" xmlns:w16cex="http://schemas.microsoft.com/office/word/2018/wordml/cex" xmlns:w16cid="http://schemas.microsoft.com/office/word/2016/wordml/cid" xmlns:w16="http://schemas.microsoft.com/office/word/2018/wordml" xmlns:w16sdtdh="http://schemas.microsoft.com/office/word/2020/wordml/sdtdatahash" xmlns:w16se="http://schemas.microsoft.com/office/word/2015/wordml/symex" xmlns:wpg="http://schemas.microsoft.com/office/word/2010/wordprocessingGroup" xmlns:wpi="http://schemas.microsoft.com/office/word/2010/wordprocessingInk" xmlns:wne="http://schemas.microsoft.com/office/word/2006/wordml" xmlns:wps="http://schemas.microsoft.com/office/word/2010/wordprocessingShape" mc:Ignorable="w14 w15 w16se w16cid w16 w16cex w16sdtdh wp14">
   <w:abstractNum w:abstractNumId="0" w15:restartNumberingAfterBreak="0">
     <w:nsid w:val="450D38C2"/>
     <w:multiLevelType w:val="hybridMultilevel"/>
@@ -1264,7 +1457,7 @@
 </file>
 
 <file path=word/styles.xml><?xml version="1.0" encoding="utf-8"?>
-<w:styles xmlns:mc="http://schemas.openxmlformats.org/markup-compatibility/2006" xmlns:r="http://schemas.openxmlformats.org/officeDocument/2006/relationships" xmlns:w="http://schemas.openxmlformats.org/wordprocessingml/2006/main" xmlns:w14="http://schemas.microsoft.com/office/word/2010/wordml" xmlns:w15="http://schemas.microsoft.com/office/word/2012/wordml" xmlns:w16cid="http://schemas.microsoft.com/office/word/2016/wordml/cid" xmlns:w16se="http://schemas.microsoft.com/office/word/2015/wordml/symex" mc:Ignorable="w14 w15 w16se w16cid">
+<w:styles xmlns:mc="http://schemas.openxmlformats.org/markup-compatibility/2006" xmlns:r="http://schemas.openxmlformats.org/officeDocument/2006/relationships" xmlns:w="http://schemas.openxmlformats.org/wordprocessingml/2006/main" xmlns:w14="http://schemas.microsoft.com/office/word/2010/wordml" xmlns:w15="http://schemas.microsoft.com/office/word/2012/wordml" xmlns:w16cex="http://schemas.microsoft.com/office/word/2018/wordml/cex" xmlns:w16cid="http://schemas.microsoft.com/office/word/2016/wordml/cid" xmlns:w16="http://schemas.microsoft.com/office/word/2018/wordml" xmlns:w16sdtdh="http://schemas.microsoft.com/office/word/2020/wordml/sdtdatahash" xmlns:w16se="http://schemas.microsoft.com/office/word/2015/wordml/symex" mc:Ignorable="w14 w15 w16se w16cid w16 w16cex w16sdtdh">
   <w:docDefaults>
     <w:rPrDefault>
       <w:rPr>
@@ -1275,7 +1468,7 @@
     </w:rPrDefault>
     <w:pPrDefault/>
   </w:docDefaults>
-  <w:latentStyles w:defLockedState="0" w:defUIPriority="99" w:defSemiHidden="0" w:defUnhideWhenUsed="0" w:defQFormat="0" w:count="375">
+  <w:latentStyles w:defLockedState="0" w:defUIPriority="99" w:defSemiHidden="0" w:defUnhideWhenUsed="0" w:defQFormat="0" w:count="376">
     <w:lsdException w:name="Normal" w:uiPriority="0" w:qFormat="1"/>
     <w:lsdException w:name="heading 1" w:uiPriority="9" w:qFormat="1"/>
     <w:lsdException w:name="heading 2" w:semiHidden="1" w:uiPriority="9" w:unhideWhenUsed="1" w:qFormat="1"/>
@@ -1651,6 +1844,7 @@
     <w:lsdException w:name="Smart Hyperlink" w:semiHidden="1" w:unhideWhenUsed="1"/>
     <w:lsdException w:name="Hashtag" w:semiHidden="1" w:unhideWhenUsed="1"/>
     <w:lsdException w:name="Unresolved Mention" w:semiHidden="1" w:unhideWhenUsed="1"/>
+    <w:lsdException w:name="Smart Link" w:semiHidden="1" w:unhideWhenUsed="1"/>
   </w:latentStyles>
   <w:style w:type="paragraph" w:default="1" w:styleId="Normal">
     <w:name w:val="Normal"/>

</xml_diff>

<commit_message>
fixed pdf issues and added percentages to the progress bar
</commit_message>
<xml_diff>
--- a/docassemble/LLAW33012021S1FLPN2/data/templates/FLPN_print_out.docx
+++ b/docassemble/LLAW33012021S1FLPN2/data/templates/FLPN_print_out.docx
@@ -1,6 +1,6 @@
 
 <file path=word/document.xml><?xml version="1.0" encoding="utf-8"?>
-<w:document xmlns:wpc="http://schemas.microsoft.com/office/word/2010/wordprocessingCanvas" xmlns:cx="http://schemas.microsoft.com/office/drawing/2014/chartex" xmlns:cx1="http://schemas.microsoft.com/office/drawing/2015/9/8/chartex" xmlns:cx2="http://schemas.microsoft.com/office/drawing/2015/10/21/chartex" xmlns:cx3="http://schemas.microsoft.com/office/drawing/2016/5/9/chartex" xmlns:cx4="http://schemas.microsoft.com/office/drawing/2016/5/10/chartex" xmlns:cx5="http://schemas.microsoft.com/office/drawing/2016/5/11/chartex" xmlns:cx6="http://schemas.microsoft.com/office/drawing/2016/5/12/chartex" xmlns:cx7="http://schemas.microsoft.com/office/drawing/2016/5/13/chartex" xmlns:cx8="http://schemas.microsoft.com/office/drawing/2016/5/14/chartex" xmlns:mc="http://schemas.openxmlformats.org/markup-compatibility/2006" xmlns:aink="http://schemas.microsoft.com/office/drawing/2016/ink" xmlns:am3d="http://schemas.microsoft.com/office/drawing/2017/model3d" xmlns:o="urn:schemas-microsoft-com:office:office" xmlns:r="http://schemas.openxmlformats.org/officeDocument/2006/relationships" xmlns:m="http://schemas.openxmlformats.org/officeDocument/2006/math" xmlns:v="urn:schemas-microsoft-com:vml" xmlns:wp14="http://schemas.microsoft.com/office/word/2010/wordprocessingDrawing" xmlns:wp="http://schemas.openxmlformats.org/drawingml/2006/wordprocessingDrawing" xmlns:w10="urn:schemas-microsoft-com:office:word" xmlns:w="http://schemas.openxmlformats.org/wordprocessingml/2006/main" xmlns:w14="http://schemas.microsoft.com/office/word/2010/wordml" xmlns:w15="http://schemas.microsoft.com/office/word/2012/wordml" xmlns:w16cex="http://schemas.microsoft.com/office/word/2018/wordml/cex" xmlns:w16cid="http://schemas.microsoft.com/office/word/2016/wordml/cid" xmlns:w16="http://schemas.microsoft.com/office/word/2018/wordml" xmlns:w16sdtdh="http://schemas.microsoft.com/office/word/2020/wordml/sdtdatahash" xmlns:w16se="http://schemas.microsoft.com/office/word/2015/wordml/symex" xmlns:wpg="http://schemas.microsoft.com/office/word/2010/wordprocessingGroup" xmlns:wpi="http://schemas.microsoft.com/office/word/2010/wordprocessingInk" xmlns:wne="http://schemas.microsoft.com/office/word/2006/wordml" xmlns:wps="http://schemas.microsoft.com/office/word/2010/wordprocessingShape" mc:Ignorable="w14 w15 w16se w16cid w16 w16cex w16sdtdh wp14">
+<w:document xmlns:wpc="http://schemas.microsoft.com/office/word/2010/wordprocessingCanvas" xmlns:cx="http://schemas.microsoft.com/office/drawing/2014/chartex" xmlns:cx1="http://schemas.microsoft.com/office/drawing/2015/9/8/chartex" xmlns:cx2="http://schemas.microsoft.com/office/drawing/2015/10/21/chartex" xmlns:cx3="http://schemas.microsoft.com/office/drawing/2016/5/9/chartex" xmlns:cx4="http://schemas.microsoft.com/office/drawing/2016/5/10/chartex" xmlns:cx5="http://schemas.microsoft.com/office/drawing/2016/5/11/chartex" xmlns:cx6="http://schemas.microsoft.com/office/drawing/2016/5/12/chartex" xmlns:cx7="http://schemas.microsoft.com/office/drawing/2016/5/13/chartex" xmlns:cx8="http://schemas.microsoft.com/office/drawing/2016/5/14/chartex" xmlns:mc="http://schemas.openxmlformats.org/markup-compatibility/2006" xmlns:aink="http://schemas.microsoft.com/office/drawing/2016/ink" xmlns:am3d="http://schemas.microsoft.com/office/drawing/2017/model3d" xmlns:o="urn:schemas-microsoft-com:office:office" xmlns:r="http://schemas.openxmlformats.org/officeDocument/2006/relationships" xmlns:m="http://schemas.openxmlformats.org/officeDocument/2006/math" xmlns:v="urn:schemas-microsoft-com:vml" xmlns:wp14="http://schemas.microsoft.com/office/word/2010/wordprocessingDrawing" xmlns:wp="http://schemas.openxmlformats.org/drawingml/2006/wordprocessingDrawing" xmlns:w10="urn:schemas-microsoft-com:office:word" xmlns:w="http://schemas.openxmlformats.org/wordprocessingml/2006/main" xmlns:w14="http://schemas.microsoft.com/office/word/2010/wordml" xmlns:w15="http://schemas.microsoft.com/office/word/2012/wordml" xmlns:w16cid="http://schemas.microsoft.com/office/word/2016/wordml/cid" xmlns:w16se="http://schemas.microsoft.com/office/word/2015/wordml/symex" xmlns:wpg="http://schemas.microsoft.com/office/word/2010/wordprocessingGroup" xmlns:wpi="http://schemas.microsoft.com/office/word/2010/wordprocessingInk" xmlns:wne="http://schemas.microsoft.com/office/word/2006/wordml" xmlns:wps="http://schemas.microsoft.com/office/word/2010/wordprocessingShape" mc:Ignorable="w14 w15 w16se w16cid wp14">
   <w:body>
     <w:p>
       <w:pPr>
@@ -333,7 +333,9 @@
       </w:tblGrid>
       <w:tr>
         <w:trPr>
+          <w:cantSplit/>
           <w:trHeight w:val="281"/>
+          <w:tblHeader/>
         </w:trPr>
         <w:tc>
           <w:tcPr>
@@ -342,7 +344,7 @@
               <w:left w:val="single" w:sz="24" w:space="0" w:color="FFFFFF" w:themeColor="background1"/>
             </w:tcBorders>
             <w:shd w:val="clear" w:color="auto" w:fill="D9D9D9" w:themeFill="background1" w:themeFillShade="D9"/>
-            <w:vAlign w:val="center"/>
+            <w:vAlign w:val="bottom"/>
           </w:tcPr>
           <w:p>
             <w:pPr>
@@ -351,18 +353,16 @@
               <w:rPr>
                 <w:rFonts w:ascii="Arial" w:hAnsi="Arial" w:cs="Arial"/>
                 <w:bCs/>
-                <w:sz w:val="18"/>
-                <w:szCs w:val="18"/>
+                <w:color w:val="404040" w:themeColor="text1" w:themeTint="BF"/>
               </w:rPr>
             </w:pPr>
             <w:r>
               <w:rPr>
                 <w:rFonts w:ascii="Arial" w:hAnsi="Arial" w:cs="Arial"/>
                 <w:bCs/>
-                <w:sz w:val="18"/>
-                <w:szCs w:val="18"/>
-              </w:rPr>
-              <w:t>LAWYER</w:t>
+                <w:color w:val="404040" w:themeColor="text1" w:themeTint="BF"/>
+              </w:rPr>
+              <w:t>Lawyer</w:t>
             </w:r>
           </w:p>
         </w:tc>
@@ -370,7 +370,7 @@
           <w:tcPr>
             <w:tcW w:w="4802" w:type="dxa"/>
             <w:shd w:val="clear" w:color="auto" w:fill="D9D9D9" w:themeFill="background1" w:themeFillShade="D9"/>
-            <w:vAlign w:val="center"/>
+            <w:vAlign w:val="bottom"/>
           </w:tcPr>
           <w:p>
             <w:pPr>
@@ -379,23 +379,37 @@
               <w:rPr>
                 <w:rFonts w:ascii="Arial" w:hAnsi="Arial" w:cs="Arial"/>
                 <w:bCs/>
-                <w:sz w:val="18"/>
-                <w:szCs w:val="18"/>
+                <w:color w:val="404040" w:themeColor="text1" w:themeTint="BF"/>
+                <w:sz w:val="2"/>
+                <w:szCs w:val="2"/>
               </w:rPr>
             </w:pPr>
-            <w:r>
+          </w:p>
+          <w:p>
+            <w:pPr>
+              <w:spacing w:before="100" w:after="100" w:line="360" w:lineRule="auto"/>
+              <w:jc w:val="center"/>
               <w:rPr>
                 <w:rFonts w:ascii="Arial" w:hAnsi="Arial" w:cs="Arial"/>
                 <w:bCs/>
-                <w:sz w:val="18"/>
-                <w:szCs w:val="18"/>
-              </w:rPr>
-              <w:t>CONTACT DETAILS</w:t>
+                <w:color w:val="404040" w:themeColor="text1" w:themeTint="BF"/>
+              </w:rPr>
+            </w:pPr>
+            <w:r>
+              <w:rPr>
+                <w:rFonts w:ascii="Arial" w:hAnsi="Arial" w:cs="Arial"/>
+                <w:bCs/>
+                <w:color w:val="404040" w:themeColor="text1" w:themeTint="BF"/>
+              </w:rPr>
+              <w:t>Contact Details</w:t>
             </w:r>
           </w:p>
         </w:tc>
       </w:tr>
       <w:tr>
+        <w:trPr>
+          <w:cantSplit/>
+        </w:trPr>
         <w:tc>
           <w:tcPr>
             <w:tcW w:w="9242" w:type="dxa"/>
@@ -422,7 +436,25 @@
                 <w:sz w:val="16"/>
                 <w:szCs w:val="16"/>
               </w:rPr>
-              <w:t>{%tr for</w:t>
+              <w:t>{%</w:t>
+            </w:r>
+            <w:proofErr w:type="spellStart"/>
+            <w:r>
+              <w:rPr>
+                <w:rFonts w:ascii="Arial" w:hAnsi="Arial" w:cs="Arial"/>
+                <w:sz w:val="16"/>
+                <w:szCs w:val="16"/>
+              </w:rPr>
+              <w:t>tr</w:t>
+            </w:r>
+            <w:proofErr w:type="spellEnd"/>
+            <w:r>
+              <w:rPr>
+                <w:rFonts w:ascii="Arial" w:hAnsi="Arial" w:cs="Arial"/>
+                <w:sz w:val="16"/>
+                <w:szCs w:val="16"/>
+              </w:rPr>
+              <w:t xml:space="preserve"> for</w:t>
             </w:r>
             <w:r>
               <w:rPr>
@@ -462,6 +494,9 @@
         </w:tc>
       </w:tr>
       <w:tr>
+        <w:trPr>
+          <w:cantSplit/>
+        </w:trPr>
         <w:tc>
           <w:tcPr>
             <w:tcW w:w="4440" w:type="dxa"/>
@@ -485,46 +520,21 @@
                 <w:rFonts w:ascii="Arial" w:hAnsi="Arial" w:cs="Arial"/>
                 <w:color w:val="8064A2" w:themeColor="accent4"/>
               </w:rPr>
-              <w:t>{{r entry[‘</w:t>
-            </w:r>
-            <w:proofErr w:type="spellStart"/>
+              <w:t>{{entry[‘</w:t>
+            </w:r>
             <w:r>
               <w:rPr>
                 <w:rFonts w:ascii="Arial" w:hAnsi="Arial" w:cs="Arial"/>
                 <w:color w:val="8064A2" w:themeColor="accent4"/>
               </w:rPr>
-              <w:t>hyperlink</w:t>
+              <w:t>lawyer</w:t>
             </w:r>
             <w:r>
               <w:rPr>
                 <w:rFonts w:ascii="Arial" w:hAnsi="Arial" w:cs="Arial"/>
                 <w:color w:val="8064A2" w:themeColor="accent4"/>
               </w:rPr>
-              <w:t>ForName</w:t>
-            </w:r>
-            <w:proofErr w:type="spellEnd"/>
-            <w:r>
-              <w:rPr>
-                <w:rFonts w:ascii="Arial" w:hAnsi="Arial" w:cs="Arial"/>
-                <w:color w:val="8064A2" w:themeColor="accent4"/>
-              </w:rPr>
-              <w:t xml:space="preserve">’] | </w:t>
-            </w:r>
-            <w:proofErr w:type="spellStart"/>
-            <w:r>
-              <w:rPr>
-                <w:rFonts w:ascii="Arial" w:hAnsi="Arial" w:cs="Arial"/>
-                <w:color w:val="8064A2" w:themeColor="accent4"/>
-              </w:rPr>
-              <w:t>inline_markdown</w:t>
-            </w:r>
-            <w:proofErr w:type="spellEnd"/>
-            <w:r>
-              <w:rPr>
-                <w:rFonts w:ascii="Arial" w:hAnsi="Arial" w:cs="Arial"/>
-                <w:color w:val="8064A2" w:themeColor="accent4"/>
-              </w:rPr>
-              <w:t>}}</w:t>
+              <w:t>’]}}</w:t>
             </w:r>
           </w:p>
           <w:p>
@@ -535,16 +545,16 @@
                 <w:rStyle w:val="InternetLink"/>
                 <w:rFonts w:cs="Arial"/>
                 <w:color w:val="404040" w:themeColor="text1" w:themeTint="BF"/>
-                <w:sz w:val="20"/>
-                <w:szCs w:val="20"/>
+                <w:sz w:val="16"/>
+                <w:szCs w:val="16"/>
               </w:rPr>
             </w:pPr>
             <w:r>
               <w:rPr>
                 <w:rFonts w:ascii="Arial" w:hAnsi="Arial" w:cs="Arial"/>
                 <w:color w:val="404040" w:themeColor="text1" w:themeTint="BF"/>
-                <w:sz w:val="20"/>
-                <w:szCs w:val="20"/>
+                <w:sz w:val="16"/>
+                <w:szCs w:val="16"/>
               </w:rPr>
               <w:t>{{</w:t>
             </w:r>
@@ -552,8 +562,17 @@
               <w:rPr>
                 <w:rFonts w:ascii="Arial" w:hAnsi="Arial" w:cs="Arial"/>
                 <w:color w:val="404040" w:themeColor="text1" w:themeTint="BF"/>
-                <w:sz w:val="20"/>
-                <w:szCs w:val="20"/>
+                <w:sz w:val="16"/>
+                <w:szCs w:val="16"/>
+              </w:rPr>
+              <w:t xml:space="preserve">r </w:t>
+            </w:r>
+            <w:r>
+              <w:rPr>
+                <w:rFonts w:ascii="Arial" w:hAnsi="Arial" w:cs="Arial"/>
+                <w:color w:val="404040" w:themeColor="text1" w:themeTint="BF"/>
+                <w:sz w:val="16"/>
+                <w:szCs w:val="16"/>
               </w:rPr>
               <w:t>entry[‘</w:t>
             </w:r>
@@ -562,38 +581,87 @@
               <w:rPr>
                 <w:rFonts w:ascii="Arial" w:hAnsi="Arial" w:cs="Arial"/>
                 <w:color w:val="404040" w:themeColor="text1" w:themeTint="BF"/>
-                <w:sz w:val="20"/>
-                <w:szCs w:val="20"/>
-              </w:rPr>
-              <w:t>law</w:t>
+                <w:sz w:val="16"/>
+                <w:szCs w:val="16"/>
+              </w:rPr>
+              <w:t>hyperlinkFor</w:t>
             </w:r>
             <w:r>
               <w:rPr>
                 <w:rFonts w:ascii="Arial" w:hAnsi="Arial" w:cs="Arial"/>
                 <w:color w:val="404040" w:themeColor="text1" w:themeTint="BF"/>
-                <w:sz w:val="20"/>
-                <w:szCs w:val="20"/>
-              </w:rPr>
-              <w:t>_</w:t>
-            </w:r>
+                <w:sz w:val="16"/>
+                <w:szCs w:val="16"/>
+              </w:rPr>
+              <w:t>Name</w:t>
+            </w:r>
+            <w:proofErr w:type="spellEnd"/>
             <w:r>
               <w:rPr>
                 <w:rFonts w:ascii="Arial" w:hAnsi="Arial" w:cs="Arial"/>
                 <w:color w:val="404040" w:themeColor="text1" w:themeTint="BF"/>
-                <w:sz w:val="20"/>
-                <w:szCs w:val="20"/>
-              </w:rPr>
-              <w:t>firm</w:t>
+                <w:sz w:val="16"/>
+                <w:szCs w:val="16"/>
+              </w:rPr>
+              <w:t>’</w:t>
+            </w:r>
+            <w:r>
+              <w:rPr>
+                <w:rFonts w:ascii="Arial" w:hAnsi="Arial" w:cs="Arial"/>
+                <w:color w:val="404040" w:themeColor="text1" w:themeTint="BF"/>
+                <w:sz w:val="16"/>
+                <w:szCs w:val="16"/>
+              </w:rPr>
+              <w:t>]</w:t>
+            </w:r>
+            <w:r>
+              <w:rPr>
+                <w:rFonts w:ascii="Arial" w:hAnsi="Arial" w:cs="Arial"/>
+                <w:color w:val="404040" w:themeColor="text1" w:themeTint="BF"/>
+                <w:sz w:val="16"/>
+                <w:szCs w:val="16"/>
+              </w:rPr>
+              <w:t xml:space="preserve"> |</w:t>
+            </w:r>
+            <w:bookmarkStart w:id="0" w:name="_GoBack"/>
+            <w:bookmarkEnd w:id="0"/>
+            <w:r>
+              <w:rPr>
+                <w:rFonts w:ascii="Arial" w:hAnsi="Arial" w:cs="Arial"/>
+                <w:color w:val="404040" w:themeColor="text1" w:themeTint="BF"/>
+                <w:sz w:val="16"/>
+                <w:szCs w:val="16"/>
+              </w:rPr>
+              <w:t xml:space="preserve"> </w:t>
+            </w:r>
+            <w:proofErr w:type="spellStart"/>
+            <w:r>
+              <w:rPr>
+                <w:rFonts w:ascii="Arial" w:hAnsi="Arial" w:cs="Arial"/>
+                <w:color w:val="404040" w:themeColor="text1" w:themeTint="BF"/>
+                <w:sz w:val="16"/>
+                <w:szCs w:val="16"/>
+              </w:rPr>
+              <w:t>inline_markdown</w:t>
             </w:r>
             <w:proofErr w:type="spellEnd"/>
             <w:r>
               <w:rPr>
                 <w:rFonts w:ascii="Arial" w:hAnsi="Arial" w:cs="Arial"/>
                 <w:color w:val="404040" w:themeColor="text1" w:themeTint="BF"/>
-                <w:sz w:val="20"/>
-                <w:szCs w:val="20"/>
-              </w:rPr>
-              <w:t>’]}}</w:t>
+                <w:sz w:val="16"/>
+                <w:szCs w:val="16"/>
+              </w:rPr>
+              <w:t xml:space="preserve"> </w:t>
+            </w:r>
+            <w:r>
+              <w:rPr>
+                <w:rFonts w:ascii="Arial" w:hAnsi="Arial" w:cs="Arial"/>
+                <w:color w:val="404040" w:themeColor="text1" w:themeTint="BF"/>
+                <w:sz w:val="16"/>
+                <w:szCs w:val="16"/>
+              </w:rPr>
+              <w:t>}}</w:t>
             </w:r>
           </w:p>
         </w:tc>
@@ -608,10 +676,7 @@
               <w:spacing w:line="360" w:lineRule="auto"/>
               <w:jc w:val="center"/>
               <w:rPr>
-                <w:rFonts w:ascii="Arial" w:hAnsi="Arial" w:cs="Arial"/>
-                <w:bCs/>
-                <w:sz w:val="16"/>
-                <w:szCs w:val="16"/>
+                <w:rStyle w:val="Hyperlink"/>
               </w:rPr>
             </w:pPr>
           </w:p>
@@ -620,94 +685,58 @@
               <w:spacing w:line="360" w:lineRule="auto"/>
               <w:ind w:left="284"/>
               <w:rPr>
-                <w:rFonts w:ascii="Arial" w:hAnsi="Arial" w:cs="Arial"/>
-                <w:bCs/>
-                <w:color w:val="595959" w:themeColor="text1" w:themeTint="A6"/>
-                <w:sz w:val="16"/>
-                <w:szCs w:val="16"/>
+                <w:rStyle w:val="Hyperlink"/>
               </w:rPr>
             </w:pPr>
             <w:r>
               <w:rPr>
-                <w:rFonts w:ascii="Arial" w:hAnsi="Arial" w:cs="Arial"/>
-                <w:bCs/>
-                <w:color w:val="595959" w:themeColor="text1" w:themeTint="A6"/>
-                <w:sz w:val="16"/>
-                <w:szCs w:val="16"/>
+                <w:rStyle w:val="Hyperlink"/>
               </w:rPr>
               <w:t>{{</w:t>
             </w:r>
             <w:r>
               <w:rPr>
-                <w:rFonts w:ascii="Arial" w:hAnsi="Arial" w:cs="Arial"/>
-                <w:bCs/>
-                <w:color w:val="595959" w:themeColor="text1" w:themeTint="A6"/>
-                <w:sz w:val="16"/>
-                <w:szCs w:val="16"/>
+                <w:rStyle w:val="Hyperlink"/>
               </w:rPr>
               <w:t xml:space="preserve">r </w:t>
             </w:r>
             <w:r>
               <w:rPr>
-                <w:rFonts w:ascii="Arial" w:hAnsi="Arial" w:cs="Arial"/>
-                <w:bCs/>
-                <w:color w:val="595959" w:themeColor="text1" w:themeTint="A6"/>
-                <w:sz w:val="16"/>
-                <w:szCs w:val="16"/>
+                <w:rStyle w:val="Hyperlink"/>
               </w:rPr>
               <w:t>entry[‘</w:t>
             </w:r>
             <w:proofErr w:type="spellStart"/>
             <w:r>
               <w:rPr>
-                <w:rFonts w:ascii="Arial" w:hAnsi="Arial" w:cs="Arial"/>
-                <w:bCs/>
-                <w:color w:val="595959" w:themeColor="text1" w:themeTint="A6"/>
-                <w:sz w:val="16"/>
-                <w:szCs w:val="16"/>
+                <w:rStyle w:val="Hyperlink"/>
               </w:rPr>
               <w:t>hyperlinkForPhone</w:t>
             </w:r>
             <w:proofErr w:type="spellEnd"/>
             <w:r>
               <w:rPr>
-                <w:rFonts w:ascii="Arial" w:hAnsi="Arial" w:cs="Arial"/>
-                <w:bCs/>
-                <w:color w:val="595959" w:themeColor="text1" w:themeTint="A6"/>
-                <w:sz w:val="16"/>
-                <w:szCs w:val="16"/>
+                <w:rStyle w:val="Hyperlink"/>
               </w:rPr>
               <w:t>’]</w:t>
             </w:r>
             <w:r>
               <w:rPr>
-                <w:rFonts w:ascii="Arial" w:hAnsi="Arial" w:cs="Arial"/>
-                <w:bCs/>
-                <w:color w:val="595959" w:themeColor="text1" w:themeTint="A6"/>
-                <w:sz w:val="16"/>
-                <w:szCs w:val="16"/>
+                <w:rStyle w:val="Hyperlink"/>
               </w:rPr>
               <w:t xml:space="preserve"> | </w:t>
             </w:r>
             <w:proofErr w:type="spellStart"/>
             <w:r>
               <w:rPr>
-                <w:rFonts w:ascii="Arial" w:hAnsi="Arial" w:cs="Arial"/>
-                <w:bCs/>
-                <w:color w:val="595959" w:themeColor="text1" w:themeTint="A6"/>
-                <w:sz w:val="16"/>
-                <w:szCs w:val="16"/>
+                <w:rStyle w:val="Hyperlink"/>
               </w:rPr>
               <w:t>inline_markdown</w:t>
             </w:r>
             <w:proofErr w:type="spellEnd"/>
             <w:r>
               <w:rPr>
-                <w:rFonts w:ascii="Arial" w:hAnsi="Arial" w:cs="Arial"/>
-                <w:bCs/>
-                <w:color w:val="595959" w:themeColor="text1" w:themeTint="A6"/>
-                <w:sz w:val="16"/>
-                <w:szCs w:val="16"/>
+                <w:rStyle w:val="Hyperlink"/>
               </w:rPr>
               <w:t>}}</w:t>
             </w:r>
@@ -717,94 +746,58 @@
               <w:spacing w:line="360" w:lineRule="auto"/>
               <w:ind w:left="284"/>
               <w:rPr>
-                <w:rFonts w:ascii="Arial" w:hAnsi="Arial" w:cs="Arial"/>
-                <w:bCs/>
-                <w:color w:val="404040" w:themeColor="text1" w:themeTint="BF"/>
-                <w:sz w:val="16"/>
-                <w:szCs w:val="16"/>
+                <w:rStyle w:val="Hyperlink"/>
               </w:rPr>
             </w:pPr>
             <w:r>
               <w:rPr>
-                <w:rFonts w:ascii="Arial" w:hAnsi="Arial" w:cs="Arial"/>
-                <w:bCs/>
-                <w:color w:val="404040" w:themeColor="text1" w:themeTint="BF"/>
-                <w:sz w:val="16"/>
-                <w:szCs w:val="16"/>
+                <w:rStyle w:val="Hyperlink"/>
               </w:rPr>
               <w:t>{{</w:t>
             </w:r>
             <w:r>
               <w:rPr>
-                <w:rFonts w:ascii="Arial" w:hAnsi="Arial" w:cs="Arial"/>
-                <w:bCs/>
-                <w:color w:val="404040" w:themeColor="text1" w:themeTint="BF"/>
-                <w:sz w:val="16"/>
-                <w:szCs w:val="16"/>
+                <w:rStyle w:val="Hyperlink"/>
               </w:rPr>
               <w:t xml:space="preserve">r </w:t>
             </w:r>
             <w:r>
               <w:rPr>
-                <w:rFonts w:ascii="Arial" w:hAnsi="Arial" w:cs="Arial"/>
-                <w:bCs/>
-                <w:color w:val="404040" w:themeColor="text1" w:themeTint="BF"/>
-                <w:sz w:val="16"/>
-                <w:szCs w:val="16"/>
+                <w:rStyle w:val="Hyperlink"/>
               </w:rPr>
               <w:t>entry[‘</w:t>
             </w:r>
             <w:proofErr w:type="spellStart"/>
             <w:r>
               <w:rPr>
-                <w:rFonts w:ascii="Arial" w:hAnsi="Arial" w:cs="Arial"/>
-                <w:bCs/>
-                <w:color w:val="404040" w:themeColor="text1" w:themeTint="BF"/>
-                <w:sz w:val="16"/>
-                <w:szCs w:val="16"/>
+                <w:rStyle w:val="Hyperlink"/>
               </w:rPr>
               <w:t>hyperlinkForEmail</w:t>
             </w:r>
             <w:proofErr w:type="spellEnd"/>
             <w:r>
               <w:rPr>
-                <w:rFonts w:ascii="Arial" w:hAnsi="Arial" w:cs="Arial"/>
-                <w:bCs/>
-                <w:color w:val="404040" w:themeColor="text1" w:themeTint="BF"/>
-                <w:sz w:val="16"/>
-                <w:szCs w:val="16"/>
+                <w:rStyle w:val="Hyperlink"/>
               </w:rPr>
               <w:t>’]</w:t>
             </w:r>
             <w:r>
               <w:rPr>
-                <w:rFonts w:ascii="Arial" w:hAnsi="Arial" w:cs="Arial"/>
-                <w:bCs/>
-                <w:color w:val="404040" w:themeColor="text1" w:themeTint="BF"/>
-                <w:sz w:val="16"/>
-                <w:szCs w:val="16"/>
+                <w:rStyle w:val="Hyperlink"/>
               </w:rPr>
               <w:t xml:space="preserve"> | </w:t>
             </w:r>
             <w:proofErr w:type="spellStart"/>
             <w:r>
               <w:rPr>
-                <w:rFonts w:ascii="Arial" w:hAnsi="Arial" w:cs="Arial"/>
-                <w:bCs/>
-                <w:color w:val="404040" w:themeColor="text1" w:themeTint="BF"/>
-                <w:sz w:val="16"/>
-                <w:szCs w:val="16"/>
+                <w:rStyle w:val="Hyperlink"/>
               </w:rPr>
               <w:t>inline_markdown</w:t>
             </w:r>
             <w:proofErr w:type="spellEnd"/>
             <w:r>
               <w:rPr>
-                <w:rFonts w:ascii="Arial" w:hAnsi="Arial" w:cs="Arial"/>
-                <w:bCs/>
-                <w:color w:val="404040" w:themeColor="text1" w:themeTint="BF"/>
-                <w:sz w:val="16"/>
-                <w:szCs w:val="16"/>
+                <w:rStyle w:val="Hyperlink"/>
               </w:rPr>
               <w:t>}}</w:t>
             </w:r>
@@ -814,20 +807,12 @@
               <w:spacing w:line="360" w:lineRule="auto"/>
               <w:ind w:left="284"/>
               <w:rPr>
-                <w:rFonts w:ascii="Arial" w:hAnsi="Arial" w:cs="Arial"/>
-                <w:bCs/>
-                <w:color w:val="262626" w:themeColor="text1" w:themeTint="D9"/>
-                <w:sz w:val="16"/>
-                <w:szCs w:val="16"/>
+                <w:rStyle w:val="Hyperlink"/>
               </w:rPr>
             </w:pPr>
             <w:r>
               <w:rPr>
-                <w:rFonts w:ascii="Arial" w:hAnsi="Arial" w:cs="Arial"/>
-                <w:bCs/>
-                <w:color w:val="262626" w:themeColor="text1" w:themeTint="D9"/>
-                <w:sz w:val="16"/>
-                <w:szCs w:val="16"/>
+                <w:rStyle w:val="Hyperlink"/>
               </w:rPr>
               <w:t>{{entry[‘address’]}}</w:t>
             </w:r>
@@ -837,104 +822,64 @@
               <w:spacing w:line="360" w:lineRule="auto"/>
               <w:ind w:left="284"/>
               <w:rPr>
-                <w:rFonts w:ascii="Arial" w:hAnsi="Arial" w:cs="Arial"/>
-                <w:bCs/>
-                <w:color w:val="0D0D0D" w:themeColor="text1" w:themeTint="F2"/>
-                <w:sz w:val="16"/>
-                <w:szCs w:val="16"/>
+                <w:rStyle w:val="Hyperlink"/>
               </w:rPr>
             </w:pPr>
             <w:r>
               <w:rPr>
-                <w:rFonts w:ascii="Arial" w:hAnsi="Arial" w:cs="Arial"/>
-                <w:bCs/>
-                <w:color w:val="0D0D0D" w:themeColor="text1" w:themeTint="F2"/>
-                <w:sz w:val="16"/>
-                <w:szCs w:val="16"/>
+                <w:rStyle w:val="Hyperlink"/>
               </w:rPr>
               <w:t>{{</w:t>
             </w:r>
             <w:r>
               <w:rPr>
-                <w:rFonts w:ascii="Arial" w:hAnsi="Arial" w:cs="Arial"/>
-                <w:bCs/>
-                <w:color w:val="0D0D0D" w:themeColor="text1" w:themeTint="F2"/>
-                <w:sz w:val="16"/>
-                <w:szCs w:val="16"/>
+                <w:rStyle w:val="Hyperlink"/>
               </w:rPr>
               <w:t xml:space="preserve">r </w:t>
             </w:r>
             <w:r>
               <w:rPr>
-                <w:rFonts w:ascii="Arial" w:hAnsi="Arial" w:cs="Arial"/>
-                <w:bCs/>
-                <w:color w:val="0D0D0D" w:themeColor="text1" w:themeTint="F2"/>
-                <w:sz w:val="16"/>
-                <w:szCs w:val="16"/>
+                <w:rStyle w:val="Hyperlink"/>
               </w:rPr>
               <w:t>entry[‘</w:t>
             </w:r>
             <w:proofErr w:type="spellStart"/>
             <w:r>
               <w:rPr>
-                <w:rFonts w:ascii="Arial" w:hAnsi="Arial" w:cs="Arial"/>
-                <w:bCs/>
-                <w:color w:val="0D0D0D" w:themeColor="text1" w:themeTint="F2"/>
-                <w:sz w:val="16"/>
-                <w:szCs w:val="16"/>
+                <w:rStyle w:val="Hyperlink"/>
               </w:rPr>
               <w:t>hyperlinkForURL</w:t>
             </w:r>
             <w:proofErr w:type="spellEnd"/>
             <w:r>
               <w:rPr>
-                <w:rFonts w:ascii="Arial" w:hAnsi="Arial" w:cs="Arial"/>
-                <w:bCs/>
-                <w:color w:val="0D0D0D" w:themeColor="text1" w:themeTint="F2"/>
-                <w:sz w:val="16"/>
-                <w:szCs w:val="16"/>
+                <w:rStyle w:val="Hyperlink"/>
               </w:rPr>
               <w:t>’</w:t>
             </w:r>
             <w:r>
               <w:rPr>
-                <w:rFonts w:ascii="Arial" w:hAnsi="Arial" w:cs="Arial"/>
-                <w:bCs/>
-                <w:color w:val="0D0D0D" w:themeColor="text1" w:themeTint="F2"/>
-                <w:sz w:val="16"/>
-                <w:szCs w:val="16"/>
+                <w:rStyle w:val="Hyperlink"/>
               </w:rPr>
               <w:t>]</w:t>
             </w:r>
             <w:r>
               <w:rPr>
-                <w:rFonts w:ascii="Arial" w:hAnsi="Arial" w:cs="Arial"/>
-                <w:bCs/>
-                <w:color w:val="0D0D0D" w:themeColor="text1" w:themeTint="F2"/>
-                <w:sz w:val="16"/>
-                <w:szCs w:val="16"/>
+                <w:rStyle w:val="Hyperlink"/>
               </w:rPr>
               <w:t xml:space="preserve"> | </w:t>
             </w:r>
             <w:proofErr w:type="spellStart"/>
             <w:r>
               <w:rPr>
-                <w:rFonts w:ascii="Arial" w:hAnsi="Arial" w:cs="Arial"/>
-                <w:bCs/>
-                <w:color w:val="0D0D0D" w:themeColor="text1" w:themeTint="F2"/>
-                <w:sz w:val="16"/>
-                <w:szCs w:val="16"/>
+                <w:rStyle w:val="Hyperlink"/>
               </w:rPr>
               <w:t>inline_markdown</w:t>
             </w:r>
             <w:proofErr w:type="spellEnd"/>
             <w:r>
               <w:rPr>
-                <w:rFonts w:ascii="Arial" w:hAnsi="Arial" w:cs="Arial"/>
-                <w:bCs/>
-                <w:color w:val="0D0D0D" w:themeColor="text1" w:themeTint="F2"/>
-                <w:sz w:val="16"/>
-                <w:szCs w:val="16"/>
+                <w:rStyle w:val="Hyperlink"/>
               </w:rPr>
               <w:t>}}</w:t>
             </w:r>
@@ -944,17 +889,16 @@
               <w:spacing w:line="360" w:lineRule="auto"/>
               <w:jc w:val="center"/>
               <w:rPr>
-                <w:rFonts w:ascii="Arial" w:hAnsi="Arial" w:cs="Arial"/>
-                <w:b/>
-                <w:bCs/>
-                <w:sz w:val="16"/>
-                <w:szCs w:val="16"/>
+                <w:rStyle w:val="Hyperlink"/>
               </w:rPr>
             </w:pPr>
           </w:p>
         </w:tc>
       </w:tr>
       <w:tr>
+        <w:trPr>
+          <w:cantSplit/>
+        </w:trPr>
         <w:tc>
           <w:tcPr>
             <w:tcW w:w="9242" w:type="dxa"/>
@@ -981,7 +925,25 @@
                 <w:sz w:val="16"/>
                 <w:szCs w:val="16"/>
               </w:rPr>
-              <w:t xml:space="preserve">{%tr </w:t>
+              <w:t>{%</w:t>
+            </w:r>
+            <w:proofErr w:type="spellStart"/>
+            <w:r>
+              <w:rPr>
+                <w:rFonts w:ascii="Arial" w:hAnsi="Arial" w:cs="Arial"/>
+                <w:sz w:val="16"/>
+                <w:szCs w:val="16"/>
+              </w:rPr>
+              <w:t>tr</w:t>
+            </w:r>
+            <w:proofErr w:type="spellEnd"/>
+            <w:r>
+              <w:rPr>
+                <w:rFonts w:ascii="Arial" w:hAnsi="Arial" w:cs="Arial"/>
+                <w:sz w:val="16"/>
+                <w:szCs w:val="16"/>
+              </w:rPr>
+              <w:t xml:space="preserve"> </w:t>
             </w:r>
             <w:proofErr w:type="spellStart"/>
             <w:r>
@@ -1215,16 +1177,33 @@
           <w:szCs w:val="18"/>
         </w:rPr>
         <w:tab/>
-        <w:t xml:space="preserve">{{ </w:t>
-      </w:r>
-      <w:proofErr w:type="spellStart"/>
+      </w:r>
+      <w:proofErr w:type="gramStart"/>
       <w:r>
         <w:rPr>
           <w:rFonts w:ascii="Arial" w:hAnsi="Arial" w:cs="Arial"/>
           <w:sz w:val="18"/>
           <w:szCs w:val="18"/>
         </w:rPr>
-        <w:t>format_date</w:t>
+        <w:t xml:space="preserve">{{ </w:t>
+      </w:r>
+      <w:proofErr w:type="spellStart"/>
+      <w:r>
+        <w:rPr>
+          <w:rFonts w:ascii="Arial" w:hAnsi="Arial" w:cs="Arial"/>
+          <w:sz w:val="18"/>
+          <w:szCs w:val="18"/>
+        </w:rPr>
+        <w:t>format</w:t>
+      </w:r>
+      <w:proofErr w:type="gramEnd"/>
+      <w:r>
+        <w:rPr>
+          <w:rFonts w:ascii="Arial" w:hAnsi="Arial" w:cs="Arial"/>
+          <w:sz w:val="18"/>
+          <w:szCs w:val="18"/>
+        </w:rPr>
+        <w:t>_date</w:t>
       </w:r>
       <w:proofErr w:type="spellEnd"/>
       <w:r>
@@ -1298,7 +1277,7 @@
 </file>
 
 <file path=word/endnotes.xml><?xml version="1.0" encoding="utf-8"?>
-<w:endnotes xmlns:wpc="http://schemas.microsoft.com/office/word/2010/wordprocessingCanvas" xmlns:cx="http://schemas.microsoft.com/office/drawing/2014/chartex" xmlns:cx1="http://schemas.microsoft.com/office/drawing/2015/9/8/chartex" xmlns:cx2="http://schemas.microsoft.com/office/drawing/2015/10/21/chartex" xmlns:cx3="http://schemas.microsoft.com/office/drawing/2016/5/9/chartex" xmlns:cx4="http://schemas.microsoft.com/office/drawing/2016/5/10/chartex" xmlns:cx5="http://schemas.microsoft.com/office/drawing/2016/5/11/chartex" xmlns:cx6="http://schemas.microsoft.com/office/drawing/2016/5/12/chartex" xmlns:cx7="http://schemas.microsoft.com/office/drawing/2016/5/13/chartex" xmlns:cx8="http://schemas.microsoft.com/office/drawing/2016/5/14/chartex" xmlns:mc="http://schemas.openxmlformats.org/markup-compatibility/2006" xmlns:aink="http://schemas.microsoft.com/office/drawing/2016/ink" xmlns:am3d="http://schemas.microsoft.com/office/drawing/2017/model3d" xmlns:o="urn:schemas-microsoft-com:office:office" xmlns:r="http://schemas.openxmlformats.org/officeDocument/2006/relationships" xmlns:m="http://schemas.openxmlformats.org/officeDocument/2006/math" xmlns:v="urn:schemas-microsoft-com:vml" xmlns:wp14="http://schemas.microsoft.com/office/word/2010/wordprocessingDrawing" xmlns:wp="http://schemas.openxmlformats.org/drawingml/2006/wordprocessingDrawing" xmlns:w10="urn:schemas-microsoft-com:office:word" xmlns:w="http://schemas.openxmlformats.org/wordprocessingml/2006/main" xmlns:w14="http://schemas.microsoft.com/office/word/2010/wordml" xmlns:w15="http://schemas.microsoft.com/office/word/2012/wordml" xmlns:w16cex="http://schemas.microsoft.com/office/word/2018/wordml/cex" xmlns:w16cid="http://schemas.microsoft.com/office/word/2016/wordml/cid" xmlns:w16="http://schemas.microsoft.com/office/word/2018/wordml" xmlns:w16sdtdh="http://schemas.microsoft.com/office/word/2020/wordml/sdtdatahash" xmlns:w16se="http://schemas.microsoft.com/office/word/2015/wordml/symex" xmlns:wpg="http://schemas.microsoft.com/office/word/2010/wordprocessingGroup" xmlns:wpi="http://schemas.microsoft.com/office/word/2010/wordprocessingInk" xmlns:wne="http://schemas.microsoft.com/office/word/2006/wordml" xmlns:wps="http://schemas.microsoft.com/office/word/2010/wordprocessingShape" mc:Ignorable="w14 w15 w16se w16cid w16 w16cex w16sdtdh wp14">
+<w:endnotes xmlns:wpc="http://schemas.microsoft.com/office/word/2010/wordprocessingCanvas" xmlns:cx="http://schemas.microsoft.com/office/drawing/2014/chartex" xmlns:cx1="http://schemas.microsoft.com/office/drawing/2015/9/8/chartex" xmlns:cx2="http://schemas.microsoft.com/office/drawing/2015/10/21/chartex" xmlns:cx3="http://schemas.microsoft.com/office/drawing/2016/5/9/chartex" xmlns:cx4="http://schemas.microsoft.com/office/drawing/2016/5/10/chartex" xmlns:cx5="http://schemas.microsoft.com/office/drawing/2016/5/11/chartex" xmlns:cx6="http://schemas.microsoft.com/office/drawing/2016/5/12/chartex" xmlns:cx7="http://schemas.microsoft.com/office/drawing/2016/5/13/chartex" xmlns:cx8="http://schemas.microsoft.com/office/drawing/2016/5/14/chartex" xmlns:mc="http://schemas.openxmlformats.org/markup-compatibility/2006" xmlns:aink="http://schemas.microsoft.com/office/drawing/2016/ink" xmlns:am3d="http://schemas.microsoft.com/office/drawing/2017/model3d" xmlns:o="urn:schemas-microsoft-com:office:office" xmlns:r="http://schemas.openxmlformats.org/officeDocument/2006/relationships" xmlns:m="http://schemas.openxmlformats.org/officeDocument/2006/math" xmlns:v="urn:schemas-microsoft-com:vml" xmlns:wp14="http://schemas.microsoft.com/office/word/2010/wordprocessingDrawing" xmlns:wp="http://schemas.openxmlformats.org/drawingml/2006/wordprocessingDrawing" xmlns:w10="urn:schemas-microsoft-com:office:word" xmlns:w="http://schemas.openxmlformats.org/wordprocessingml/2006/main" xmlns:w14="http://schemas.microsoft.com/office/word/2010/wordml" xmlns:w15="http://schemas.microsoft.com/office/word/2012/wordml" xmlns:w16cid="http://schemas.microsoft.com/office/word/2016/wordml/cid" xmlns:w16se="http://schemas.microsoft.com/office/word/2015/wordml/symex" xmlns:wpg="http://schemas.microsoft.com/office/word/2010/wordprocessingGroup" xmlns:wpi="http://schemas.microsoft.com/office/word/2010/wordprocessingInk" xmlns:wne="http://schemas.microsoft.com/office/word/2006/wordml" xmlns:wps="http://schemas.microsoft.com/office/word/2010/wordprocessingShape" mc:Ignorable="w14 w15 w16se w16cid wp14">
   <w:endnote w:type="separator" w:id="-1">
     <w:p>
       <w:r>
@@ -1317,7 +1296,7 @@
 </file>
 
 <file path=word/footnotes.xml><?xml version="1.0" encoding="utf-8"?>
-<w:footnotes xmlns:wpc="http://schemas.microsoft.com/office/word/2010/wordprocessingCanvas" xmlns:cx="http://schemas.microsoft.com/office/drawing/2014/chartex" xmlns:cx1="http://schemas.microsoft.com/office/drawing/2015/9/8/chartex" xmlns:cx2="http://schemas.microsoft.com/office/drawing/2015/10/21/chartex" xmlns:cx3="http://schemas.microsoft.com/office/drawing/2016/5/9/chartex" xmlns:cx4="http://schemas.microsoft.com/office/drawing/2016/5/10/chartex" xmlns:cx5="http://schemas.microsoft.com/office/drawing/2016/5/11/chartex" xmlns:cx6="http://schemas.microsoft.com/office/drawing/2016/5/12/chartex" xmlns:cx7="http://schemas.microsoft.com/office/drawing/2016/5/13/chartex" xmlns:cx8="http://schemas.microsoft.com/office/drawing/2016/5/14/chartex" xmlns:mc="http://schemas.openxmlformats.org/markup-compatibility/2006" xmlns:aink="http://schemas.microsoft.com/office/drawing/2016/ink" xmlns:am3d="http://schemas.microsoft.com/office/drawing/2017/model3d" xmlns:o="urn:schemas-microsoft-com:office:office" xmlns:r="http://schemas.openxmlformats.org/officeDocument/2006/relationships" xmlns:m="http://schemas.openxmlformats.org/officeDocument/2006/math" xmlns:v="urn:schemas-microsoft-com:vml" xmlns:wp14="http://schemas.microsoft.com/office/word/2010/wordprocessingDrawing" xmlns:wp="http://schemas.openxmlformats.org/drawingml/2006/wordprocessingDrawing" xmlns:w10="urn:schemas-microsoft-com:office:word" xmlns:w="http://schemas.openxmlformats.org/wordprocessingml/2006/main" xmlns:w14="http://schemas.microsoft.com/office/word/2010/wordml" xmlns:w15="http://schemas.microsoft.com/office/word/2012/wordml" xmlns:w16cex="http://schemas.microsoft.com/office/word/2018/wordml/cex" xmlns:w16cid="http://schemas.microsoft.com/office/word/2016/wordml/cid" xmlns:w16="http://schemas.microsoft.com/office/word/2018/wordml" xmlns:w16sdtdh="http://schemas.microsoft.com/office/word/2020/wordml/sdtdatahash" xmlns:w16se="http://schemas.microsoft.com/office/word/2015/wordml/symex" xmlns:wpg="http://schemas.microsoft.com/office/word/2010/wordprocessingGroup" xmlns:wpi="http://schemas.microsoft.com/office/word/2010/wordprocessingInk" xmlns:wne="http://schemas.microsoft.com/office/word/2006/wordml" xmlns:wps="http://schemas.microsoft.com/office/word/2010/wordprocessingShape" mc:Ignorable="w14 w15 w16se w16cid w16 w16cex w16sdtdh wp14">
+<w:footnotes xmlns:wpc="http://schemas.microsoft.com/office/word/2010/wordprocessingCanvas" xmlns:cx="http://schemas.microsoft.com/office/drawing/2014/chartex" xmlns:cx1="http://schemas.microsoft.com/office/drawing/2015/9/8/chartex" xmlns:cx2="http://schemas.microsoft.com/office/drawing/2015/10/21/chartex" xmlns:cx3="http://schemas.microsoft.com/office/drawing/2016/5/9/chartex" xmlns:cx4="http://schemas.microsoft.com/office/drawing/2016/5/10/chartex" xmlns:cx5="http://schemas.microsoft.com/office/drawing/2016/5/11/chartex" xmlns:cx6="http://schemas.microsoft.com/office/drawing/2016/5/12/chartex" xmlns:cx7="http://schemas.microsoft.com/office/drawing/2016/5/13/chartex" xmlns:cx8="http://schemas.microsoft.com/office/drawing/2016/5/14/chartex" xmlns:mc="http://schemas.openxmlformats.org/markup-compatibility/2006" xmlns:aink="http://schemas.microsoft.com/office/drawing/2016/ink" xmlns:am3d="http://schemas.microsoft.com/office/drawing/2017/model3d" xmlns:o="urn:schemas-microsoft-com:office:office" xmlns:r="http://schemas.openxmlformats.org/officeDocument/2006/relationships" xmlns:m="http://schemas.openxmlformats.org/officeDocument/2006/math" xmlns:v="urn:schemas-microsoft-com:vml" xmlns:wp14="http://schemas.microsoft.com/office/word/2010/wordprocessingDrawing" xmlns:wp="http://schemas.openxmlformats.org/drawingml/2006/wordprocessingDrawing" xmlns:w10="urn:schemas-microsoft-com:office:word" xmlns:w="http://schemas.openxmlformats.org/wordprocessingml/2006/main" xmlns:w14="http://schemas.microsoft.com/office/word/2010/wordml" xmlns:w15="http://schemas.microsoft.com/office/word/2012/wordml" xmlns:w16cid="http://schemas.microsoft.com/office/word/2016/wordml/cid" xmlns:w16se="http://schemas.microsoft.com/office/word/2015/wordml/symex" xmlns:wpg="http://schemas.microsoft.com/office/word/2010/wordprocessingGroup" xmlns:wpi="http://schemas.microsoft.com/office/word/2010/wordprocessingInk" xmlns:wne="http://schemas.microsoft.com/office/word/2006/wordml" xmlns:wps="http://schemas.microsoft.com/office/word/2010/wordprocessingShape" mc:Ignorable="w14 w15 w16se w16cid wp14">
   <w:footnote w:type="separator" w:id="-1">
     <w:p>
       <w:r>
@@ -1336,7 +1315,7 @@
 </file>
 
 <file path=word/numbering.xml><?xml version="1.0" encoding="utf-8"?>
-<w:numbering xmlns:wpc="http://schemas.microsoft.com/office/word/2010/wordprocessingCanvas" xmlns:cx="http://schemas.microsoft.com/office/drawing/2014/chartex" xmlns:cx1="http://schemas.microsoft.com/office/drawing/2015/9/8/chartex" xmlns:cx2="http://schemas.microsoft.com/office/drawing/2015/10/21/chartex" xmlns:cx3="http://schemas.microsoft.com/office/drawing/2016/5/9/chartex" xmlns:cx4="http://schemas.microsoft.com/office/drawing/2016/5/10/chartex" xmlns:cx5="http://schemas.microsoft.com/office/drawing/2016/5/11/chartex" xmlns:cx6="http://schemas.microsoft.com/office/drawing/2016/5/12/chartex" xmlns:cx7="http://schemas.microsoft.com/office/drawing/2016/5/13/chartex" xmlns:cx8="http://schemas.microsoft.com/office/drawing/2016/5/14/chartex" xmlns:mc="http://schemas.openxmlformats.org/markup-compatibility/2006" xmlns:aink="http://schemas.microsoft.com/office/drawing/2016/ink" xmlns:am3d="http://schemas.microsoft.com/office/drawing/2017/model3d" xmlns:o="urn:schemas-microsoft-com:office:office" xmlns:r="http://schemas.openxmlformats.org/officeDocument/2006/relationships" xmlns:m="http://schemas.openxmlformats.org/officeDocument/2006/math" xmlns:v="urn:schemas-microsoft-com:vml" xmlns:wp14="http://schemas.microsoft.com/office/word/2010/wordprocessingDrawing" xmlns:wp="http://schemas.openxmlformats.org/drawingml/2006/wordprocessingDrawing" xmlns:w10="urn:schemas-microsoft-com:office:word" xmlns:w="http://schemas.openxmlformats.org/wordprocessingml/2006/main" xmlns:w14="http://schemas.microsoft.com/office/word/2010/wordml" xmlns:w15="http://schemas.microsoft.com/office/word/2012/wordml" xmlns:w16cex="http://schemas.microsoft.com/office/word/2018/wordml/cex" xmlns:w16cid="http://schemas.microsoft.com/office/word/2016/wordml/cid" xmlns:w16="http://schemas.microsoft.com/office/word/2018/wordml" xmlns:w16sdtdh="http://schemas.microsoft.com/office/word/2020/wordml/sdtdatahash" xmlns:w16se="http://schemas.microsoft.com/office/word/2015/wordml/symex" xmlns:wpg="http://schemas.microsoft.com/office/word/2010/wordprocessingGroup" xmlns:wpi="http://schemas.microsoft.com/office/word/2010/wordprocessingInk" xmlns:wne="http://schemas.microsoft.com/office/word/2006/wordml" xmlns:wps="http://schemas.microsoft.com/office/word/2010/wordprocessingShape" mc:Ignorable="w14 w15 w16se w16cid w16 w16cex w16sdtdh wp14">
+<w:numbering xmlns:wpc="http://schemas.microsoft.com/office/word/2010/wordprocessingCanvas" xmlns:cx="http://schemas.microsoft.com/office/drawing/2014/chartex" xmlns:cx1="http://schemas.microsoft.com/office/drawing/2015/9/8/chartex" xmlns:cx2="http://schemas.microsoft.com/office/drawing/2015/10/21/chartex" xmlns:cx3="http://schemas.microsoft.com/office/drawing/2016/5/9/chartex" xmlns:cx4="http://schemas.microsoft.com/office/drawing/2016/5/10/chartex" xmlns:cx5="http://schemas.microsoft.com/office/drawing/2016/5/11/chartex" xmlns:cx6="http://schemas.microsoft.com/office/drawing/2016/5/12/chartex" xmlns:cx7="http://schemas.microsoft.com/office/drawing/2016/5/13/chartex" xmlns:cx8="http://schemas.microsoft.com/office/drawing/2016/5/14/chartex" xmlns:mc="http://schemas.openxmlformats.org/markup-compatibility/2006" xmlns:aink="http://schemas.microsoft.com/office/drawing/2016/ink" xmlns:am3d="http://schemas.microsoft.com/office/drawing/2017/model3d" xmlns:o="urn:schemas-microsoft-com:office:office" xmlns:r="http://schemas.openxmlformats.org/officeDocument/2006/relationships" xmlns:m="http://schemas.openxmlformats.org/officeDocument/2006/math" xmlns:v="urn:schemas-microsoft-com:vml" xmlns:wp14="http://schemas.microsoft.com/office/word/2010/wordprocessingDrawing" xmlns:wp="http://schemas.openxmlformats.org/drawingml/2006/wordprocessingDrawing" xmlns:w10="urn:schemas-microsoft-com:office:word" xmlns:w="http://schemas.openxmlformats.org/wordprocessingml/2006/main" xmlns:w14="http://schemas.microsoft.com/office/word/2010/wordml" xmlns:w15="http://schemas.microsoft.com/office/word/2012/wordml" xmlns:w16cid="http://schemas.microsoft.com/office/word/2016/wordml/cid" xmlns:w16se="http://schemas.microsoft.com/office/word/2015/wordml/symex" xmlns:wpg="http://schemas.microsoft.com/office/word/2010/wordprocessingGroup" xmlns:wpi="http://schemas.microsoft.com/office/word/2010/wordprocessingInk" xmlns:wne="http://schemas.microsoft.com/office/word/2006/wordml" xmlns:wps="http://schemas.microsoft.com/office/word/2010/wordprocessingShape" mc:Ignorable="w14 w15 w16se w16cid wp14">
   <w:abstractNum w:abstractNumId="0" w15:restartNumberingAfterBreak="0">
     <w:nsid w:val="450D38C2"/>
     <w:multiLevelType w:val="hybridMultilevel"/>
@@ -1457,7 +1436,7 @@
 </file>
 
 <file path=word/styles.xml><?xml version="1.0" encoding="utf-8"?>
-<w:styles xmlns:mc="http://schemas.openxmlformats.org/markup-compatibility/2006" xmlns:r="http://schemas.openxmlformats.org/officeDocument/2006/relationships" xmlns:w="http://schemas.openxmlformats.org/wordprocessingml/2006/main" xmlns:w14="http://schemas.microsoft.com/office/word/2010/wordml" xmlns:w15="http://schemas.microsoft.com/office/word/2012/wordml" xmlns:w16cex="http://schemas.microsoft.com/office/word/2018/wordml/cex" xmlns:w16cid="http://schemas.microsoft.com/office/word/2016/wordml/cid" xmlns:w16="http://schemas.microsoft.com/office/word/2018/wordml" xmlns:w16sdtdh="http://schemas.microsoft.com/office/word/2020/wordml/sdtdatahash" xmlns:w16se="http://schemas.microsoft.com/office/word/2015/wordml/symex" mc:Ignorable="w14 w15 w16se w16cid w16 w16cex w16sdtdh">
+<w:styles xmlns:mc="http://schemas.openxmlformats.org/markup-compatibility/2006" xmlns:r="http://schemas.openxmlformats.org/officeDocument/2006/relationships" xmlns:w="http://schemas.openxmlformats.org/wordprocessingml/2006/main" xmlns:w14="http://schemas.microsoft.com/office/word/2010/wordml" xmlns:w15="http://schemas.microsoft.com/office/word/2012/wordml" xmlns:w16cid="http://schemas.microsoft.com/office/word/2016/wordml/cid" xmlns:w16se="http://schemas.microsoft.com/office/word/2015/wordml/symex" mc:Ignorable="w14 w15 w16se w16cid">
   <w:docDefaults>
     <w:rPrDefault>
       <w:rPr>
@@ -1468,7 +1447,7 @@
     </w:rPrDefault>
     <w:pPrDefault/>
   </w:docDefaults>
-  <w:latentStyles w:defLockedState="0" w:defUIPriority="99" w:defSemiHidden="0" w:defUnhideWhenUsed="0" w:defQFormat="0" w:count="376">
+  <w:latentStyles w:defLockedState="0" w:defUIPriority="99" w:defSemiHidden="0" w:defUnhideWhenUsed="0" w:defQFormat="0" w:count="375">
     <w:lsdException w:name="Normal" w:uiPriority="0" w:qFormat="1"/>
     <w:lsdException w:name="heading 1" w:uiPriority="9" w:qFormat="1"/>
     <w:lsdException w:name="heading 2" w:semiHidden="1" w:uiPriority="9" w:unhideWhenUsed="1" w:qFormat="1"/>
@@ -1844,7 +1823,6 @@
     <w:lsdException w:name="Smart Hyperlink" w:semiHidden="1" w:unhideWhenUsed="1"/>
     <w:lsdException w:name="Hashtag" w:semiHidden="1" w:unhideWhenUsed="1"/>
     <w:lsdException w:name="Unresolved Mention" w:semiHidden="1" w:unhideWhenUsed="1"/>
-    <w:lsdException w:name="Smart Link" w:semiHidden="1" w:unhideWhenUsed="1"/>
   </w:latentStyles>
   <w:style w:type="paragraph" w:default="1" w:styleId="Normal">
     <w:name w:val="Normal"/>
@@ -2244,10 +2222,11 @@
     <w:uiPriority w:val="99"/>
     <w:unhideWhenUsed/>
     <w:qFormat/>
-    <w:rsid w:val="004D1F8A"/>
+    <w:rsid w:val="003E11D6"/>
     <w:rPr>
       <w:rFonts w:ascii="Arial" w:hAnsi="Arial"/>
-      <w:color w:val="8064A2" w:themeColor="accent4"/>
+      <w:color w:val="404040" w:themeColor="text1" w:themeTint="BF"/>
+      <w:sz w:val="16"/>
       <w:u w:val="none"/>
     </w:rPr>
   </w:style>
@@ -2806,7 +2785,7 @@
 </file>
 
 <file path=customXml/itemProps4.xml><?xml version="1.0" encoding="utf-8"?>
-<ds:datastoreItem xmlns:ds="http://schemas.openxmlformats.org/officeDocument/2006/customXml" ds:itemID="{7EDAF71D-09C2-8C45-A780-A6E903FD4B83}">
+<ds:datastoreItem xmlns:ds="http://schemas.openxmlformats.org/officeDocument/2006/customXml" ds:itemID="{1853097F-826F-7041-9922-C96812A70659}">
   <ds:schemaRefs>
     <ds:schemaRef ds:uri="http://schemas.openxmlformats.org/officeDocument/2006/bibliography"/>
   </ds:schemaRefs>

</xml_diff>

<commit_message>
added links to pdf template
</commit_message>
<xml_diff>
--- a/docassemble/LLAW33012021S1FLPN2/data/templates/FLPN_print_out.docx
+++ b/docassemble/LLAW33012021S1FLPN2/data/templates/FLPN_print_out.docx
@@ -164,63 +164,6 @@
     </w:p>
     <w:p>
       <w:pPr>
-        <w:jc w:val="center"/>
-      </w:pPr>
-      <w:r>
-        <w:rPr>
-          <w:rFonts w:ascii="Segoe UI" w:hAnsi="Segoe UI" w:cs="Segoe UI"/>
-          <w:color w:val="212529"/>
-          <w:sz w:val="30"/>
-          <w:szCs w:val="30"/>
-          <w:shd w:val="clear" w:color="auto" w:fill="FFFFFF"/>
-        </w:rPr>
-        <w:t>{%</w:t>
-      </w:r>
-      <w:r>
-        <w:rPr>
-          <w:rFonts w:ascii="Segoe UI" w:hAnsi="Segoe UI" w:cs="Segoe UI"/>
-          <w:color w:val="212529"/>
-          <w:sz w:val="30"/>
-          <w:szCs w:val="30"/>
-          <w:shd w:val="clear" w:color="auto" w:fill="FFFFFF"/>
-        </w:rPr>
-        <w:t>p</w:t>
-      </w:r>
-      <w:r>
-        <w:rPr>
-          <w:rFonts w:ascii="Segoe UI" w:hAnsi="Segoe UI" w:cs="Segoe UI"/>
-          <w:color w:val="212529"/>
-          <w:sz w:val="30"/>
-          <w:szCs w:val="30"/>
-          <w:shd w:val="clear" w:color="auto" w:fill="FFFFFF"/>
-        </w:rPr>
-        <w:t xml:space="preserve"> if </w:t>
-      </w:r>
-      <w:proofErr w:type="spellStart"/>
-      <w:r>
-        <w:rPr>
-          <w:rFonts w:ascii="Segoe UI" w:hAnsi="Segoe UI" w:cs="Segoe UI"/>
-          <w:color w:val="212529"/>
-          <w:sz w:val="30"/>
-          <w:szCs w:val="30"/>
-          <w:shd w:val="clear" w:color="auto" w:fill="FFFFFF"/>
-        </w:rPr>
-        <w:t>FLPNeligibleEntries</w:t>
-      </w:r>
-      <w:proofErr w:type="spellEnd"/>
-      <w:r>
-        <w:rPr>
-          <w:rFonts w:ascii="Segoe UI" w:hAnsi="Segoe UI" w:cs="Segoe UI"/>
-          <w:color w:val="212529"/>
-          <w:sz w:val="30"/>
-          <w:szCs w:val="30"/>
-          <w:shd w:val="clear" w:color="auto" w:fill="FFFFFF"/>
-        </w:rPr>
-        <w:t xml:space="preserve"> %}</w:t>
-      </w:r>
-    </w:p>
-    <w:p>
-      <w:pPr>
         <w:pStyle w:val="FrameContents"/>
         <w:spacing w:after="0" w:line="360" w:lineRule="auto"/>
         <w:textAlignment w:val="baseline"/>
@@ -621,18 +564,7 @@
                 <w:sz w:val="16"/>
                 <w:szCs w:val="16"/>
               </w:rPr>
-              <w:t xml:space="preserve"> |</w:t>
-            </w:r>
-            <w:bookmarkStart w:id="0" w:name="_GoBack"/>
-            <w:bookmarkEnd w:id="0"/>
-            <w:r>
-              <w:rPr>
-                <w:rFonts w:ascii="Arial" w:hAnsi="Arial" w:cs="Arial"/>
-                <w:color w:val="404040" w:themeColor="text1" w:themeTint="BF"/>
-                <w:sz w:val="16"/>
-                <w:szCs w:val="16"/>
-              </w:rPr>
-              <w:t xml:space="preserve"> </w:t>
+              <w:t xml:space="preserve"> | </w:t>
             </w:r>
             <w:proofErr w:type="spellStart"/>
             <w:r>
@@ -969,67 +901,213 @@
     </w:tbl>
     <w:p>
       <w:pPr>
+        <w:spacing w:line="360" w:lineRule="auto"/>
         <w:jc w:val="center"/>
+        <w:rPr>
+          <w:rFonts w:ascii="Arial" w:eastAsiaTheme="minorHAnsi" w:hAnsi="Arial" w:cs="Arial"/>
+          <w:sz w:val="20"/>
+          <w:szCs w:val="20"/>
+        </w:rPr>
+      </w:pPr>
+    </w:p>
+    <w:p>
+      <w:pPr>
+        <w:spacing w:line="360" w:lineRule="auto"/>
+        <w:jc w:val="center"/>
+        <w:rPr>
+          <w:rFonts w:ascii="Arial" w:eastAsiaTheme="minorHAnsi" w:hAnsi="Arial" w:cs="Arial"/>
+          <w:sz w:val="20"/>
+          <w:szCs w:val="20"/>
+        </w:rPr>
+      </w:pPr>
+      <w:bookmarkStart w:id="0" w:name="_GoBack"/>
+      <w:bookmarkEnd w:id="0"/>
+    </w:p>
+    <w:p>
+      <w:pPr>
+        <w:spacing w:line="360" w:lineRule="auto"/>
+        <w:jc w:val="center"/>
+        <w:rPr>
+          <w:rFonts w:ascii="Arial" w:hAnsi="Arial" w:cs="Arial"/>
+          <w:color w:val="7030A0"/>
+        </w:rPr>
       </w:pPr>
       <w:r>
         <w:rPr>
-          <w:rFonts w:ascii="Segoe UI" w:hAnsi="Segoe UI" w:cs="Segoe UI"/>
-          <w:color w:val="212529"/>
-          <w:sz w:val="30"/>
-          <w:szCs w:val="30"/>
-          <w:shd w:val="clear" w:color="auto" w:fill="FFFFFF"/>
-        </w:rPr>
-        <w:t>{%</w:t>
+          <w:rFonts w:ascii="Arial" w:hAnsi="Arial" w:cs="Arial"/>
+          <w:color w:val="7030A0"/>
+        </w:rPr>
+        <w:t>LINKS TO MORE INFORMATION</w:t>
       </w:r>
+    </w:p>
+    <w:p>
+      <w:pPr>
+        <w:spacing w:line="360" w:lineRule="auto"/>
+        <w:jc w:val="center"/>
+        <w:rPr>
+          <w:rFonts w:ascii="Arial" w:eastAsiaTheme="minorHAnsi" w:hAnsi="Arial" w:cs="Arial"/>
+          <w:sz w:val="16"/>
+          <w:szCs w:val="16"/>
+        </w:rPr>
+      </w:pPr>
+    </w:p>
+    <w:p>
+      <w:pPr>
+        <w:spacing w:line="360" w:lineRule="auto"/>
+        <w:jc w:val="center"/>
+        <w:rPr>
+          <w:rFonts w:ascii="Arial" w:eastAsiaTheme="minorHAnsi" w:hAnsi="Arial" w:cs="Arial"/>
+          <w:color w:val="404040" w:themeColor="text1" w:themeTint="BF"/>
+          <w:sz w:val="20"/>
+          <w:szCs w:val="20"/>
+          <w:u w:val="single"/>
+        </w:rPr>
+      </w:pPr>
+      <w:hyperlink r:id="rId12" w:history="1">
+        <w:r>
+          <w:rPr>
+            <w:rStyle w:val="Hyperlink"/>
+            <w:rFonts w:eastAsiaTheme="minorHAnsi" w:cs="Arial"/>
+            <w:sz w:val="20"/>
+            <w:szCs w:val="20"/>
+            <w:u w:val="single"/>
+          </w:rPr>
+          <w:t>The Law S</w:t>
+        </w:r>
+        <w:r>
+          <w:rPr>
+            <w:rStyle w:val="Hyperlink"/>
+            <w:rFonts w:eastAsiaTheme="minorHAnsi" w:cs="Arial"/>
+            <w:sz w:val="20"/>
+            <w:szCs w:val="20"/>
+            <w:u w:val="single"/>
+          </w:rPr>
+          <w:t>o</w:t>
+        </w:r>
+        <w:r>
+          <w:rPr>
+            <w:rStyle w:val="Hyperlink"/>
+            <w:rFonts w:eastAsiaTheme="minorHAnsi" w:cs="Arial"/>
+            <w:sz w:val="20"/>
+            <w:szCs w:val="20"/>
+            <w:u w:val="single"/>
+          </w:rPr>
+          <w:t>ciety of South Australia</w:t>
+        </w:r>
+      </w:hyperlink>
+    </w:p>
+    <w:p>
+      <w:pPr>
+        <w:spacing w:line="360" w:lineRule="auto"/>
+        <w:jc w:val="center"/>
+        <w:rPr>
+          <w:rFonts w:ascii="Arial" w:eastAsiaTheme="minorHAnsi" w:hAnsi="Arial" w:cs="Arial"/>
+          <w:color w:val="404040" w:themeColor="text1" w:themeTint="BF"/>
+          <w:sz w:val="20"/>
+          <w:szCs w:val="20"/>
+          <w:u w:val="single"/>
+        </w:rPr>
+      </w:pPr>
+      <w:hyperlink r:id="rId13" w:history="1">
+        <w:r>
+          <w:rPr>
+            <w:rStyle w:val="Hyperlink"/>
+            <w:rFonts w:eastAsiaTheme="minorHAnsi" w:cs="Arial"/>
+            <w:sz w:val="20"/>
+            <w:szCs w:val="20"/>
+            <w:u w:val="single"/>
+            <w14:textFill>
+              <w14:solidFill>
+                <w14:schemeClr w14:val="tx1">
+                  <w14:lumMod w14:val="75000"/>
+                  <w14:lumOff w14:val="25000"/>
+                  <w14:lumMod w14:val="75000"/>
+                  <w14:lumOff w14:val="25000"/>
+                </w14:schemeClr>
+              </w14:solidFill>
+            </w14:textFill>
+          </w:rPr>
+          <w:t>Legal Services Commission of South Australia</w:t>
+        </w:r>
+      </w:hyperlink>
+    </w:p>
+    <w:p>
+      <w:pPr>
+        <w:spacing w:line="360" w:lineRule="auto"/>
+        <w:jc w:val="center"/>
+        <w:rPr>
+          <w:rFonts w:ascii="Arial" w:eastAsiaTheme="minorHAnsi" w:hAnsi="Arial" w:cs="Arial"/>
+          <w:sz w:val="16"/>
+          <w:szCs w:val="16"/>
+        </w:rPr>
+      </w:pPr>
+    </w:p>
+    <w:p>
+      <w:pPr>
+        <w:spacing w:line="360" w:lineRule="auto"/>
+        <w:jc w:val="center"/>
+        <w:rPr>
+          <w:rFonts w:ascii="Arial" w:eastAsiaTheme="minorHAnsi" w:hAnsi="Arial" w:cs="Arial"/>
+          <w:sz w:val="20"/>
+          <w:szCs w:val="20"/>
+        </w:rPr>
+      </w:pPr>
       <w:r>
         <w:rPr>
-          <w:rFonts w:ascii="Segoe UI" w:hAnsi="Segoe UI" w:cs="Segoe UI"/>
-          <w:color w:val="212529"/>
-          <w:sz w:val="30"/>
-          <w:szCs w:val="30"/>
-          <w:shd w:val="clear" w:color="auto" w:fill="FFFFFF"/>
-        </w:rPr>
-        <w:t>p</w:t>
+          <w:rFonts w:ascii="Arial" w:eastAsiaTheme="minorHAnsi" w:hAnsi="Arial" w:cs="Arial"/>
+          <w:sz w:val="20"/>
+          <w:szCs w:val="20"/>
+        </w:rPr>
+        <w:t xml:space="preserve">For details of family law related services and courses, please </w:t>
       </w:r>
+      <w:hyperlink r:id="rId14" w:history="1">
+        <w:r>
+          <w:rPr>
+            <w:rStyle w:val="Hyperlink"/>
+            <w:rFonts w:eastAsiaTheme="minorHAnsi" w:cs="Arial"/>
+            <w:color w:val="7030A0"/>
+            <w:sz w:val="20"/>
+            <w:szCs w:val="20"/>
+            <w:u w:val="single"/>
+          </w:rPr>
+          <w:t>click here</w:t>
+        </w:r>
+      </w:hyperlink>
       <w:r>
         <w:rPr>
-          <w:rFonts w:ascii="Segoe UI" w:hAnsi="Segoe UI" w:cs="Segoe UI"/>
-          <w:color w:val="212529"/>
-          <w:sz w:val="30"/>
-          <w:szCs w:val="30"/>
-          <w:shd w:val="clear" w:color="auto" w:fill="FFFFFF"/>
+          <w:rFonts w:ascii="Arial" w:eastAsiaTheme="minorHAnsi" w:hAnsi="Arial" w:cs="Arial"/>
+          <w:color w:val="7030A0"/>
+          <w:sz w:val="20"/>
+          <w:szCs w:val="20"/>
         </w:rPr>
         <w:t xml:space="preserve"> </w:t>
       </w:r>
       <w:r>
         <w:rPr>
-          <w:rFonts w:ascii="Segoe UI" w:hAnsi="Segoe UI" w:cs="Segoe UI"/>
-          <w:color w:val="212529"/>
-          <w:sz w:val="30"/>
-          <w:szCs w:val="30"/>
-          <w:shd w:val="clear" w:color="auto" w:fill="FFFFFF"/>
-        </w:rPr>
-        <w:t>else</w:t>
+          <w:rFonts w:ascii="Arial" w:eastAsiaTheme="minorHAnsi" w:hAnsi="Arial" w:cs="Arial"/>
+          <w:sz w:val="20"/>
+          <w:szCs w:val="20"/>
+        </w:rPr>
+        <w:t xml:space="preserve">to go to our </w:t>
       </w:r>
+      <w:proofErr w:type="spellStart"/>
       <w:r>
         <w:rPr>
-          <w:rFonts w:ascii="Segoe UI" w:hAnsi="Segoe UI" w:cs="Segoe UI"/>
-          <w:color w:val="212529"/>
-          <w:sz w:val="30"/>
-          <w:szCs w:val="30"/>
-          <w:shd w:val="clear" w:color="auto" w:fill="FFFFFF"/>
-        </w:rPr>
-        <w:t xml:space="preserve"> </w:t>
+          <w:rFonts w:ascii="Arial" w:eastAsiaTheme="minorHAnsi" w:hAnsi="Arial" w:cs="Arial"/>
+          <w:b/>
+          <w:sz w:val="20"/>
+          <w:szCs w:val="20"/>
+        </w:rPr>
+        <w:t>iReferSA</w:t>
       </w:r>
+      <w:proofErr w:type="spellEnd"/>
       <w:r>
         <w:rPr>
-          <w:rFonts w:ascii="Segoe UI" w:hAnsi="Segoe UI" w:cs="Segoe UI"/>
-          <w:color w:val="212529"/>
-          <w:sz w:val="30"/>
-          <w:szCs w:val="30"/>
-          <w:shd w:val="clear" w:color="auto" w:fill="FFFFFF"/>
-        </w:rPr>
-        <w:t>%}</w:t>
+          <w:rFonts w:ascii="Arial" w:eastAsiaTheme="minorHAnsi" w:hAnsi="Arial" w:cs="Arial"/>
+          <w:sz w:val="20"/>
+          <w:szCs w:val="20"/>
+        </w:rPr>
+        <w:t xml:space="preserve"> App.</w:t>
       </w:r>
     </w:p>
     <w:p>
@@ -1038,107 +1116,6 @@
         <w:jc w:val="center"/>
         <w:rPr>
           <w:rFonts w:ascii="Arial" w:eastAsiaTheme="minorHAnsi" w:hAnsi="Arial" w:cs="Arial"/>
-          <w:sz w:val="20"/>
-          <w:szCs w:val="20"/>
-        </w:rPr>
-      </w:pPr>
-    </w:p>
-    <w:p>
-      <w:pPr>
-        <w:spacing w:line="360" w:lineRule="auto"/>
-        <w:jc w:val="both"/>
-        <w:rPr>
-          <w:rFonts w:ascii="Arial" w:eastAsiaTheme="minorHAnsi" w:hAnsi="Arial" w:cs="Arial"/>
-          <w:sz w:val="20"/>
-          <w:szCs w:val="20"/>
-        </w:rPr>
-      </w:pPr>
-      <w:r>
-        <w:rPr>
-          <w:rFonts w:ascii="Arial" w:eastAsiaTheme="minorHAnsi" w:hAnsi="Arial" w:cs="Arial"/>
-        </w:rPr>
-        <w:t>Unfortunately, we weren’t able to find any lawyers fitting your search criteria. You can try searching in a different region. Otherwise you will need to make your own enquiries into finding a family lawyer</w:t>
-      </w:r>
-      <w:r>
-        <w:rPr>
-          <w:rFonts w:ascii="Arial" w:eastAsiaTheme="minorHAnsi" w:hAnsi="Arial" w:cs="Arial"/>
-          <w:sz w:val="20"/>
-          <w:szCs w:val="20"/>
-        </w:rPr>
-        <w:t>.</w:t>
-      </w:r>
-    </w:p>
-    <w:p>
-      <w:pPr>
-        <w:spacing w:line="360" w:lineRule="auto"/>
-        <w:jc w:val="center"/>
-        <w:rPr>
-          <w:rFonts w:ascii="Arial" w:hAnsi="Arial" w:cs="Arial"/>
-          <w:sz w:val="22"/>
-          <w:szCs w:val="22"/>
-        </w:rPr>
-      </w:pPr>
-    </w:p>
-    <w:p>
-      <w:pPr>
-        <w:jc w:val="center"/>
-      </w:pPr>
-      <w:r>
-        <w:rPr>
-          <w:rFonts w:ascii="Segoe UI" w:hAnsi="Segoe UI" w:cs="Segoe UI"/>
-          <w:color w:val="212529"/>
-          <w:sz w:val="30"/>
-          <w:szCs w:val="30"/>
-          <w:shd w:val="clear" w:color="auto" w:fill="FFFFFF"/>
-        </w:rPr>
-        <w:t>{%</w:t>
-      </w:r>
-      <w:r>
-        <w:rPr>
-          <w:rFonts w:ascii="Segoe UI" w:hAnsi="Segoe UI" w:cs="Segoe UI"/>
-          <w:color w:val="212529"/>
-          <w:sz w:val="30"/>
-          <w:szCs w:val="30"/>
-          <w:shd w:val="clear" w:color="auto" w:fill="FFFFFF"/>
-        </w:rPr>
-        <w:t>p</w:t>
-      </w:r>
-      <w:r>
-        <w:rPr>
-          <w:rFonts w:ascii="Segoe UI" w:hAnsi="Segoe UI" w:cs="Segoe UI"/>
-          <w:color w:val="212529"/>
-          <w:sz w:val="30"/>
-          <w:szCs w:val="30"/>
-          <w:shd w:val="clear" w:color="auto" w:fill="FFFFFF"/>
-        </w:rPr>
-        <w:t xml:space="preserve"> </w:t>
-      </w:r>
-      <w:r>
-        <w:rPr>
-          <w:rFonts w:ascii="Segoe UI" w:hAnsi="Segoe UI" w:cs="Segoe UI"/>
-          <w:color w:val="212529"/>
-          <w:sz w:val="30"/>
-          <w:szCs w:val="30"/>
-          <w:shd w:val="clear" w:color="auto" w:fill="FFFFFF"/>
-        </w:rPr>
-        <w:t xml:space="preserve">endif </w:t>
-      </w:r>
-      <w:r>
-        <w:rPr>
-          <w:rFonts w:ascii="Segoe UI" w:hAnsi="Segoe UI" w:cs="Segoe UI"/>
-          <w:color w:val="212529"/>
-          <w:sz w:val="30"/>
-          <w:szCs w:val="30"/>
-          <w:shd w:val="clear" w:color="auto" w:fill="FFFFFF"/>
-        </w:rPr>
-        <w:t>%}</w:t>
-      </w:r>
-    </w:p>
-    <w:p>
-      <w:pPr>
-        <w:spacing w:line="360" w:lineRule="auto"/>
-        <w:rPr>
-          <w:rFonts w:ascii="Arial" w:hAnsi="Arial" w:cs="Arial"/>
         </w:rPr>
       </w:pPr>
     </w:p>
@@ -1232,38 +1209,6 @@
         </w:rPr>
         <w:t>’) }}</w:t>
       </w:r>
-    </w:p>
-    <w:p>
-      <w:pPr>
-        <w:spacing w:line="360" w:lineRule="auto"/>
-        <w:jc w:val="center"/>
-        <w:rPr>
-          <w:rFonts w:ascii="Arial" w:hAnsi="Arial" w:cs="Arial"/>
-          <w:sz w:val="18"/>
-          <w:szCs w:val="18"/>
-        </w:rPr>
-      </w:pPr>
-    </w:p>
-    <w:p>
-      <w:pPr>
-        <w:spacing w:line="360" w:lineRule="auto"/>
-        <w:jc w:val="center"/>
-        <w:rPr>
-          <w:rFonts w:ascii="Arial" w:hAnsi="Arial" w:cs="Arial"/>
-          <w:sz w:val="18"/>
-          <w:szCs w:val="18"/>
-        </w:rPr>
-      </w:pPr>
-    </w:p>
-    <w:p>
-      <w:pPr>
-        <w:spacing w:line="360" w:lineRule="auto"/>
-        <w:rPr>
-          <w:rFonts w:ascii="Arial" w:hAnsi="Arial" w:cs="Arial"/>
-          <w:sz w:val="18"/>
-          <w:szCs w:val="18"/>
-        </w:rPr>
-      </w:pPr>
     </w:p>
     <w:sectPr>
       <w:pgSz w:w="11906" w:h="16838"/>
@@ -2581,6 +2526,12 @@
 </file>
 
 <file path=customXml/item1.xml><?xml version="1.0" encoding="utf-8"?>
+<p:properties xmlns:p="http://schemas.microsoft.com/office/2006/metadata/properties" xmlns:xsi="http://www.w3.org/2001/XMLSchema-instance" xmlns:pc="http://schemas.microsoft.com/office/infopath/2007/PartnerControls">
+  <documentManagement/>
+</p:properties>
+</file>
+
+<file path=customXml/item2.xml><?xml version="1.0" encoding="utf-8"?>
 <ct:contentTypeSchema xmlns:ct="http://schemas.microsoft.com/office/2006/metadata/contentType" xmlns:ma="http://schemas.microsoft.com/office/2006/metadata/properties/metaAttributes" ct:_="" ma:_="" ma:contentTypeName="Document" ma:contentTypeID="0x0101009757EAA32392B64DBB72B3B16D75A208" ma:contentTypeVersion="5" ma:contentTypeDescription="Create a new document." ma:contentTypeScope="" ma:versionID="67e3b408597731fbe62053d2d336188d">
   <xsd:schema xmlns:xsd="http://www.w3.org/2001/XMLSchema" xmlns:xs="http://www.w3.org/2001/XMLSchema" xmlns:p="http://schemas.microsoft.com/office/2006/metadata/properties" xmlns:ns2="2714850d-7b81-4abe-9d54-13f8595983a3" targetNamespace="http://schemas.microsoft.com/office/2006/metadata/properties" ma:root="true" ma:fieldsID="a1f8e26f514a346f83f395057ef7cdcb" ns2:_="">
     <xsd:import namespace="2714850d-7b81-4abe-9d54-13f8595983a3"/>
@@ -2730,12 +2681,6 @@
 </ct:contentTypeSchema>
 </file>
 
-<file path=customXml/item2.xml><?xml version="1.0" encoding="utf-8"?>
-<p:properties xmlns:p="http://schemas.microsoft.com/office/2006/metadata/properties" xmlns:xsi="http://www.w3.org/2001/XMLSchema-instance" xmlns:pc="http://schemas.microsoft.com/office/infopath/2007/PartnerControls">
-  <documentManagement/>
-</p:properties>
-</file>
-
 <file path=customXml/item3.xml><?xml version="1.0" encoding="utf-8"?>
 <?mso-contentType ?>
 <FormTemplates xmlns="http://schemas.microsoft.com/sharepoint/v3/contenttype/forms">
@@ -2750,6 +2695,15 @@
 </file>
 
 <file path=customXml/itemProps1.xml><?xml version="1.0" encoding="utf-8"?>
+<ds:datastoreItem xmlns:ds="http://schemas.openxmlformats.org/officeDocument/2006/customXml" ds:itemID="{EF756563-25BD-4561-94EA-2D48E70BF7BE}">
+  <ds:schemaRefs>
+    <ds:schemaRef ds:uri="http://schemas.microsoft.com/office/2006/metadata/properties"/>
+    <ds:schemaRef ds:uri="http://schemas.microsoft.com/office/infopath/2007/PartnerControls"/>
+  </ds:schemaRefs>
+</ds:datastoreItem>
+</file>
+
+<file path=customXml/itemProps2.xml><?xml version="1.0" encoding="utf-8"?>
 <ds:datastoreItem xmlns:ds="http://schemas.openxmlformats.org/officeDocument/2006/customXml" ds:itemID="{0C20778E-2DF2-4A2B-BA38-2D94EBF136D7}">
   <ds:schemaRefs>
     <ds:schemaRef ds:uri="http://schemas.microsoft.com/office/2006/metadata/contentType"/>
@@ -2767,15 +2721,6 @@
 </ds:datastoreItem>
 </file>
 
-<file path=customXml/itemProps2.xml><?xml version="1.0" encoding="utf-8"?>
-<ds:datastoreItem xmlns:ds="http://schemas.openxmlformats.org/officeDocument/2006/customXml" ds:itemID="{EF756563-25BD-4561-94EA-2D48E70BF7BE}">
-  <ds:schemaRefs>
-    <ds:schemaRef ds:uri="http://schemas.microsoft.com/office/2006/metadata/properties"/>
-    <ds:schemaRef ds:uri="http://schemas.microsoft.com/office/infopath/2007/PartnerControls"/>
-  </ds:schemaRefs>
-</ds:datastoreItem>
-</file>
-
 <file path=customXml/itemProps3.xml><?xml version="1.0" encoding="utf-8"?>
 <ds:datastoreItem xmlns:ds="http://schemas.openxmlformats.org/officeDocument/2006/customXml" ds:itemID="{2D9B60CE-8320-4011-B846-5D93501620F6}">
   <ds:schemaRefs>
@@ -2785,7 +2730,7 @@
 </file>
 
 <file path=customXml/itemProps4.xml><?xml version="1.0" encoding="utf-8"?>
-<ds:datastoreItem xmlns:ds="http://schemas.openxmlformats.org/officeDocument/2006/customXml" ds:itemID="{1853097F-826F-7041-9922-C96812A70659}">
+<ds:datastoreItem xmlns:ds="http://schemas.openxmlformats.org/officeDocument/2006/customXml" ds:itemID="{A66487B5-D72A-F948-AE31-93912339327F}">
   <ds:schemaRefs>
     <ds:schemaRef ds:uri="http://schemas.openxmlformats.org/officeDocument/2006/bibliography"/>
   </ds:schemaRefs>

</xml_diff>

<commit_message>
fixed formatting on template
</commit_message>
<xml_diff>
--- a/docassemble/LLAW33012021S1FLPN2/data/templates/FLPN_print_out.docx
+++ b/docassemble/LLAW33012021S1FLPN2/data/templates/FLPN_print_out.docx
@@ -7,13 +7,13 @@
         <w:spacing w:line="360" w:lineRule="auto"/>
         <w:jc w:val="center"/>
         <w:rPr>
-          <w:rFonts w:ascii="Arial" w:hAnsi="Arial" w:cs="Arial"/>
+          <w:rFonts w:cs="Arial"/>
           <w:sz w:val="44"/>
         </w:rPr>
       </w:pPr>
       <w:r>
         <w:rPr>
-          <w:rFonts w:ascii="Arial" w:hAnsi="Arial" w:cs="Arial"/>
+          <w:rFonts w:cs="Arial"/>
           <w:noProof/>
           <w:sz w:val="44"/>
         </w:rPr>
@@ -65,7 +65,7 @@
         <w:spacing w:line="360" w:lineRule="auto"/>
         <w:jc w:val="center"/>
         <w:rPr>
-          <w:rFonts w:ascii="Arial" w:hAnsi="Arial" w:cs="Arial"/>
+          <w:rFonts w:cs="Arial"/>
           <w:sz w:val="10"/>
           <w:szCs w:val="10"/>
         </w:rPr>
@@ -80,7 +80,7 @@
         <w:spacing w:line="360" w:lineRule="auto"/>
         <w:jc w:val="center"/>
         <w:rPr>
-          <w:rFonts w:ascii="Arial" w:hAnsi="Arial" w:cs="Arial"/>
+          <w:rFonts w:cs="Arial"/>
           <w:b/>
           <w:bCs/>
           <w:sz w:val="14"/>
@@ -97,7 +97,7 @@
         <w:spacing w:line="360" w:lineRule="auto"/>
         <w:jc w:val="center"/>
         <w:rPr>
-          <w:rFonts w:ascii="Arial" w:hAnsi="Arial" w:cs="Arial"/>
+          <w:rFonts w:cs="Arial"/>
           <w:bCs/>
           <w:color w:val="8064A2" w:themeColor="accent4"/>
           <w:sz w:val="32"/>
@@ -106,7 +106,7 @@
       </w:pPr>
       <w:r>
         <w:rPr>
-          <w:rFonts w:ascii="Arial" w:hAnsi="Arial" w:cs="Arial"/>
+          <w:rFonts w:cs="Arial"/>
           <w:bCs/>
           <w:color w:val="8064A2" w:themeColor="accent4"/>
           <w:sz w:val="32"/>
@@ -123,7 +123,7 @@
         </w:pBdr>
         <w:spacing w:line="360" w:lineRule="auto"/>
         <w:rPr>
-          <w:rFonts w:ascii="Arial" w:hAnsi="Arial" w:cs="Arial"/>
+          <w:rFonts w:cs="Arial"/>
           <w:b/>
           <w:bCs/>
           <w:sz w:val="14"/>
@@ -135,7 +135,7 @@
       <w:pPr>
         <w:spacing w:line="360" w:lineRule="auto"/>
         <w:rPr>
-          <w:rFonts w:ascii="Arial" w:hAnsi="Arial" w:cs="Arial"/>
+          <w:rFonts w:cs="Arial"/>
         </w:rPr>
       </w:pPr>
     </w:p>
@@ -181,34 +181,22 @@
         <w:spacing w:line="360" w:lineRule="auto"/>
         <w:jc w:val="both"/>
         <w:rPr>
-          <w:rFonts w:ascii="Arial" w:hAnsi="Arial" w:cs="Arial"/>
+          <w:rFonts w:cs="Arial"/>
           <w:color w:val="212529"/>
+          <w:sz w:val="22"/>
+          <w:szCs w:val="22"/>
           <w:shd w:val="clear" w:color="auto" w:fill="FFFFFF"/>
         </w:rPr>
       </w:pPr>
       <w:r>
         <w:rPr>
-          <w:rFonts w:ascii="Arial" w:hAnsi="Arial" w:cs="Arial"/>
+          <w:rFonts w:cs="Arial"/>
           <w:color w:val="212529"/>
+          <w:sz w:val="22"/>
+          <w:szCs w:val="22"/>
           <w:shd w:val="clear" w:color="auto" w:fill="FFFFFF"/>
         </w:rPr>
-        <w:t xml:space="preserve">Here is a list of family </w:t>
-      </w:r>
-      <w:r>
-        <w:rPr>
-          <w:rFonts w:ascii="Arial" w:hAnsi="Arial" w:cs="Arial"/>
-          <w:color w:val="212529"/>
-          <w:shd w:val="clear" w:color="auto" w:fill="FFFFFF"/>
-        </w:rPr>
-        <w:t>lawyers</w:t>
-      </w:r>
-      <w:r>
-        <w:rPr>
-          <w:rFonts w:ascii="Arial" w:hAnsi="Arial" w:cs="Arial"/>
-          <w:color w:val="212529"/>
-          <w:shd w:val="clear" w:color="auto" w:fill="FFFFFF"/>
-        </w:rPr>
-        <w:t xml:space="preserve"> matching your search criteria. Please contact the lawyers below for more information.</w:t>
+        <w:t>Here is a list of family lawyers matching your search criteria. Please contact the lawyers below for more information.</w:t>
       </w:r>
     </w:p>
     <w:p>
@@ -216,7 +204,7 @@
         <w:spacing w:line="360" w:lineRule="auto"/>
         <w:jc w:val="both"/>
         <w:rPr>
-          <w:rFonts w:ascii="Arial" w:hAnsi="Arial" w:cs="Arial"/>
+          <w:rFonts w:cs="Arial"/>
           <w:color w:val="212529"/>
           <w:shd w:val="clear" w:color="auto" w:fill="FFFFFF"/>
         </w:rPr>
@@ -227,7 +215,7 @@
         <w:spacing w:line="360" w:lineRule="auto"/>
         <w:jc w:val="both"/>
         <w:rPr>
-          <w:rFonts w:ascii="Arial" w:hAnsi="Arial" w:cs="Arial"/>
+          <w:rFonts w:cs="Arial"/>
           <w:i/>
           <w:color w:val="8064A2" w:themeColor="accent4"/>
           <w:sz w:val="20"/>
@@ -236,20 +224,19 @@
       </w:pPr>
       <w:r>
         <w:rPr>
-          <w:rFonts w:ascii="Arial" w:hAnsi="Arial" w:cs="Arial"/>
+          <w:rFonts w:cs="Arial"/>
           <w:i/>
           <w:color w:val="8064A2" w:themeColor="accent4"/>
           <w:sz w:val="20"/>
           <w:szCs w:val="20"/>
         </w:rPr>
-        <w:t>The information below is what has been provided by the lawyers themselves. We cannot guarantee the accuracy of this information, and cannot be held responsible for any issues that may arise with their engagement.</w:t>
+        <w:t>The information below has been provided by the lawyers themselves. We do not guarantee the accuracy of this information, and we accept no responsibility for any issues that may arise from their engagement.</w:t>
       </w:r>
     </w:p>
     <w:p>
       <w:pPr>
         <w:pStyle w:val="FrameContents"/>
         <w:spacing w:after="0" w:line="360" w:lineRule="auto"/>
-        <w:jc w:val="center"/>
         <w:textAlignment w:val="baseline"/>
         <w:rPr>
           <w:rFonts w:ascii="Arial" w:hAnsi="Arial" w:cs="Arial"/>
@@ -258,17 +245,9 @@
     </w:p>
     <w:tbl>
       <w:tblPr>
-        <w:tblStyle w:val="TableGrid"/>
+        <w:tblStyle w:val="hello"/>
         <w:tblW w:w="9242" w:type="dxa"/>
-        <w:tblBorders>
-          <w:top w:val="none" w:sz="0" w:space="0" w:color="auto"/>
-          <w:left w:val="none" w:sz="0" w:space="0" w:color="auto"/>
-          <w:bottom w:val="none" w:sz="0" w:space="0" w:color="auto"/>
-          <w:right w:val="none" w:sz="0" w:space="0" w:color="auto"/>
-          <w:insideH w:val="single" w:sz="24" w:space="0" w:color="FFFFFF" w:themeColor="background1"/>
-          <w:insideV w:val="single" w:sz="24" w:space="0" w:color="FFFFFF" w:themeColor="background1"/>
-        </w:tblBorders>
-        <w:tblLook w:val="06A0" w:firstRow="1" w:lastRow="0" w:firstColumn="1" w:lastColumn="0" w:noHBand="1" w:noVBand="1"/>
+        <w:tblLook w:val="04A0" w:firstRow="1" w:lastRow="0" w:firstColumn="1" w:lastColumn="0" w:noHBand="0" w:noVBand="1"/>
       </w:tblPr>
       <w:tblGrid>
         <w:gridCol w:w="4440"/>
@@ -276,6 +255,7 @@
       </w:tblGrid>
       <w:tr>
         <w:trPr>
+          <w:cnfStyle w:val="100000000000" w:firstRow="1" w:lastRow="0" w:firstColumn="0" w:lastColumn="0" w:oddVBand="0" w:evenVBand="0" w:oddHBand="0" w:evenHBand="0" w:firstRowFirstColumn="0" w:firstRowLastColumn="0" w:lastRowFirstColumn="0" w:lastRowLastColumn="0"/>
           <w:cantSplit/>
           <w:trHeight w:val="281"/>
           <w:tblHeader/>
@@ -283,27 +263,24 @@
         <w:tc>
           <w:tcPr>
             <w:tcW w:w="4440" w:type="dxa"/>
-            <w:tcBorders>
-              <w:left w:val="single" w:sz="24" w:space="0" w:color="FFFFFF" w:themeColor="background1"/>
-            </w:tcBorders>
-            <w:shd w:val="clear" w:color="auto" w:fill="D9D9D9" w:themeFill="background1" w:themeFillShade="D9"/>
-            <w:vAlign w:val="bottom"/>
+            <w:shd w:val="clear" w:color="auto" w:fill="E7E7E7"/>
           </w:tcPr>
           <w:p>
             <w:pPr>
               <w:spacing w:before="100" w:after="100" w:line="360" w:lineRule="auto"/>
-              <w:jc w:val="center"/>
-              <w:rPr>
-                <w:rFonts w:ascii="Arial" w:hAnsi="Arial" w:cs="Arial"/>
+              <w:rPr>
+                <w:rFonts w:cs="Arial"/>
                 <w:bCs/>
-                <w:color w:val="404040" w:themeColor="text1" w:themeTint="BF"/>
+                <w:sz w:val="22"/>
+                <w:szCs w:val="22"/>
               </w:rPr>
             </w:pPr>
             <w:r>
               <w:rPr>
-                <w:rFonts w:ascii="Arial" w:hAnsi="Arial" w:cs="Arial"/>
+                <w:rFonts w:cs="Arial"/>
                 <w:bCs/>
-                <w:color w:val="404040" w:themeColor="text1" w:themeTint="BF"/>
+                <w:sz w:val="22"/>
+                <w:szCs w:val="22"/>
               </w:rPr>
               <w:t>Lawyer</w:t>
             </w:r>
@@ -312,37 +289,24 @@
         <w:tc>
           <w:tcPr>
             <w:tcW w:w="4802" w:type="dxa"/>
-            <w:shd w:val="clear" w:color="auto" w:fill="D9D9D9" w:themeFill="background1" w:themeFillShade="D9"/>
-            <w:vAlign w:val="bottom"/>
+            <w:shd w:val="clear" w:color="auto" w:fill="E7E7E7"/>
           </w:tcPr>
           <w:p>
             <w:pPr>
               <w:spacing w:before="100" w:after="100" w:line="360" w:lineRule="auto"/>
-              <w:jc w:val="center"/>
-              <w:rPr>
-                <w:rFonts w:ascii="Arial" w:hAnsi="Arial" w:cs="Arial"/>
+              <w:rPr>
+                <w:rFonts w:cs="Arial"/>
                 <w:bCs/>
-                <w:color w:val="404040" w:themeColor="text1" w:themeTint="BF"/>
-                <w:sz w:val="2"/>
-                <w:szCs w:val="2"/>
+                <w:sz w:val="22"/>
+                <w:szCs w:val="22"/>
               </w:rPr>
             </w:pPr>
-          </w:p>
-          <w:p>
-            <w:pPr>
-              <w:spacing w:before="100" w:after="100" w:line="360" w:lineRule="auto"/>
-              <w:jc w:val="center"/>
-              <w:rPr>
-                <w:rFonts w:ascii="Arial" w:hAnsi="Arial" w:cs="Arial"/>
+            <w:r>
+              <w:rPr>
+                <w:rFonts w:cs="Arial"/>
                 <w:bCs/>
-                <w:color w:val="404040" w:themeColor="text1" w:themeTint="BF"/>
-              </w:rPr>
-            </w:pPr>
-            <w:r>
-              <w:rPr>
-                <w:rFonts w:ascii="Arial" w:hAnsi="Arial" w:cs="Arial"/>
-                <w:bCs/>
-                <w:color w:val="404040" w:themeColor="text1" w:themeTint="BF"/>
+                <w:sz w:val="22"/>
+                <w:szCs w:val="22"/>
               </w:rPr>
               <w:t>Contact Details</w:t>
             </w:r>
@@ -351,32 +315,25 @@
       </w:tr>
       <w:tr>
         <w:trPr>
+          <w:cnfStyle w:val="000000100000" w:firstRow="0" w:lastRow="0" w:firstColumn="0" w:lastColumn="0" w:oddVBand="0" w:evenVBand="0" w:oddHBand="1" w:evenHBand="0" w:firstRowFirstColumn="0" w:firstRowLastColumn="0" w:lastRowFirstColumn="0" w:lastRowLastColumn="0"/>
           <w:cantSplit/>
         </w:trPr>
         <w:tc>
           <w:tcPr>
             <w:tcW w:w="9242" w:type="dxa"/>
             <w:gridSpan w:val="2"/>
-            <w:tcBorders>
-              <w:left w:val="single" w:sz="24" w:space="0" w:color="FFFFFF" w:themeColor="background1"/>
-            </w:tcBorders>
-            <w:shd w:val="clear" w:color="auto" w:fill="F2F2F2" w:themeFill="background1" w:themeFillShade="F2"/>
-            <w:vAlign w:val="center"/>
           </w:tcPr>
           <w:p>
             <w:pPr>
               <w:spacing w:line="360" w:lineRule="auto"/>
-              <w:jc w:val="center"/>
-              <w:rPr>
-                <w:rFonts w:ascii="Arial" w:hAnsi="Arial" w:cs="Arial"/>
-                <w:sz w:val="16"/>
+              <w:rPr>
+                <w:rFonts w:cs="Arial"/>
                 <w:szCs w:val="16"/>
               </w:rPr>
             </w:pPr>
             <w:r>
               <w:rPr>
-                <w:rFonts w:ascii="Arial" w:hAnsi="Arial" w:cs="Arial"/>
-                <w:sz w:val="16"/>
+                <w:rFonts w:cs="Arial"/>
                 <w:szCs w:val="16"/>
               </w:rPr>
               <w:t>{%</w:t>
@@ -384,8 +341,7 @@
             <w:proofErr w:type="spellStart"/>
             <w:r>
               <w:rPr>
-                <w:rFonts w:ascii="Arial" w:hAnsi="Arial" w:cs="Arial"/>
-                <w:sz w:val="16"/>
+                <w:rFonts w:cs="Arial"/>
                 <w:szCs w:val="16"/>
               </w:rPr>
               <w:t>tr</w:t>
@@ -393,24 +349,21 @@
             <w:proofErr w:type="spellEnd"/>
             <w:r>
               <w:rPr>
-                <w:rFonts w:ascii="Arial" w:hAnsi="Arial" w:cs="Arial"/>
-                <w:sz w:val="16"/>
+                <w:rFonts w:cs="Arial"/>
                 <w:szCs w:val="16"/>
               </w:rPr>
               <w:t xml:space="preserve"> for</w:t>
             </w:r>
             <w:r>
               <w:rPr>
-                <w:rFonts w:ascii="Arial" w:hAnsi="Arial" w:cs="Arial"/>
-                <w:sz w:val="16"/>
+                <w:rFonts w:cs="Arial"/>
                 <w:szCs w:val="16"/>
               </w:rPr>
               <w:t xml:space="preserve"> entry in</w:t>
             </w:r>
             <w:r>
               <w:rPr>
-                <w:rFonts w:ascii="Arial" w:hAnsi="Arial" w:cs="Arial"/>
-                <w:sz w:val="16"/>
+                <w:rFonts w:cs="Arial"/>
                 <w:szCs w:val="16"/>
               </w:rPr>
               <w:t xml:space="preserve"> </w:t>
@@ -418,8 +371,7 @@
             <w:proofErr w:type="spellStart"/>
             <w:r>
               <w:rPr>
-                <w:rFonts w:ascii="Arial" w:hAnsi="Arial" w:cs="Arial"/>
-                <w:sz w:val="16"/>
+                <w:rFonts w:cs="Arial"/>
                 <w:szCs w:val="16"/>
               </w:rPr>
               <w:t>FLPNeligibleEntries</w:t>
@@ -427,8 +379,7 @@
             <w:proofErr w:type="spellEnd"/>
             <w:r>
               <w:rPr>
-                <w:rFonts w:ascii="Arial" w:hAnsi="Arial" w:cs="Arial"/>
-                <w:sz w:val="16"/>
+                <w:rFonts w:cs="Arial"/>
                 <w:szCs w:val="16"/>
               </w:rPr>
               <w:t xml:space="preserve"> %}</w:t>
@@ -438,44 +389,43 @@
       </w:tr>
       <w:tr>
         <w:trPr>
+          <w:cnfStyle w:val="000000010000" w:firstRow="0" w:lastRow="0" w:firstColumn="0" w:lastColumn="0" w:oddVBand="0" w:evenVBand="0" w:oddHBand="0" w:evenHBand="1" w:firstRowFirstColumn="0" w:firstRowLastColumn="0" w:lastRowFirstColumn="0" w:lastRowLastColumn="0"/>
           <w:cantSplit/>
         </w:trPr>
         <w:tc>
           <w:tcPr>
             <w:tcW w:w="4440" w:type="dxa"/>
-            <w:tcBorders>
-              <w:left w:val="single" w:sz="24" w:space="0" w:color="FFFFFF" w:themeColor="background1"/>
-            </w:tcBorders>
-            <w:shd w:val="clear" w:color="auto" w:fill="F2F2F2" w:themeFill="background1" w:themeFillShade="F2"/>
-            <w:vAlign w:val="center"/>
           </w:tcPr>
           <w:p>
             <w:pPr>
               <w:spacing w:line="360" w:lineRule="auto"/>
-              <w:jc w:val="center"/>
-              <w:rPr>
-                <w:rFonts w:ascii="Arial" w:hAnsi="Arial" w:cs="Arial"/>
+              <w:rPr>
+                <w:rFonts w:cs="Arial"/>
                 <w:color w:val="8064A2" w:themeColor="accent4"/>
+                <w:sz w:val="24"/>
               </w:rPr>
             </w:pPr>
             <w:r>
               <w:rPr>
-                <w:rFonts w:ascii="Arial" w:hAnsi="Arial" w:cs="Arial"/>
+                <w:rFonts w:cs="Arial"/>
                 <w:color w:val="8064A2" w:themeColor="accent4"/>
+                <w:sz w:val="24"/>
               </w:rPr>
               <w:t>{{entry[‘</w:t>
             </w:r>
             <w:r>
               <w:rPr>
-                <w:rFonts w:ascii="Arial" w:hAnsi="Arial" w:cs="Arial"/>
+                <w:rFonts w:cs="Arial"/>
                 <w:color w:val="8064A2" w:themeColor="accent4"/>
+                <w:sz w:val="24"/>
               </w:rPr>
               <w:t>lawyer</w:t>
             </w:r>
             <w:r>
               <w:rPr>
-                <w:rFonts w:ascii="Arial" w:hAnsi="Arial" w:cs="Arial"/>
+                <w:rFonts w:cs="Arial"/>
                 <w:color w:val="8064A2" w:themeColor="accent4"/>
+                <w:sz w:val="24"/>
               </w:rPr>
               <w:t>’]}}</w:t>
             </w:r>
@@ -483,38 +433,30 @@
           <w:p>
             <w:pPr>
               <w:spacing w:line="360" w:lineRule="auto"/>
-              <w:jc w:val="center"/>
               <w:rPr>
                 <w:rStyle w:val="InternetLink"/>
                 <w:rFonts w:cs="Arial"/>
                 <w:color w:val="404040" w:themeColor="text1" w:themeTint="BF"/>
-                <w:sz w:val="16"/>
                 <w:szCs w:val="16"/>
               </w:rPr>
             </w:pPr>
             <w:r>
               <w:rPr>
-                <w:rFonts w:ascii="Arial" w:hAnsi="Arial" w:cs="Arial"/>
-                <w:color w:val="404040" w:themeColor="text1" w:themeTint="BF"/>
-                <w:sz w:val="16"/>
+                <w:rFonts w:cs="Arial"/>
                 <w:szCs w:val="16"/>
               </w:rPr>
               <w:t>{{</w:t>
             </w:r>
             <w:r>
               <w:rPr>
-                <w:rFonts w:ascii="Arial" w:hAnsi="Arial" w:cs="Arial"/>
-                <w:color w:val="404040" w:themeColor="text1" w:themeTint="BF"/>
-                <w:sz w:val="16"/>
+                <w:rFonts w:cs="Arial"/>
                 <w:szCs w:val="16"/>
               </w:rPr>
               <w:t xml:space="preserve">r </w:t>
             </w:r>
             <w:r>
               <w:rPr>
-                <w:rFonts w:ascii="Arial" w:hAnsi="Arial" w:cs="Arial"/>
-                <w:color w:val="404040" w:themeColor="text1" w:themeTint="BF"/>
-                <w:sz w:val="16"/>
+                <w:rFonts w:cs="Arial"/>
                 <w:szCs w:val="16"/>
               </w:rPr>
               <w:t>entry[‘</w:t>
@@ -522,18 +464,14 @@
             <w:proofErr w:type="spellStart"/>
             <w:r>
               <w:rPr>
-                <w:rFonts w:ascii="Arial" w:hAnsi="Arial" w:cs="Arial"/>
-                <w:color w:val="404040" w:themeColor="text1" w:themeTint="BF"/>
-                <w:sz w:val="16"/>
+                <w:rFonts w:cs="Arial"/>
                 <w:szCs w:val="16"/>
               </w:rPr>
               <w:t>hyperlinkFor</w:t>
             </w:r>
             <w:r>
               <w:rPr>
-                <w:rFonts w:ascii="Arial" w:hAnsi="Arial" w:cs="Arial"/>
-                <w:color w:val="404040" w:themeColor="text1" w:themeTint="BF"/>
-                <w:sz w:val="16"/>
+                <w:rFonts w:cs="Arial"/>
                 <w:szCs w:val="16"/>
               </w:rPr>
               <w:t>Name</w:t>
@@ -541,27 +479,21 @@
             <w:proofErr w:type="spellEnd"/>
             <w:r>
               <w:rPr>
-                <w:rFonts w:ascii="Arial" w:hAnsi="Arial" w:cs="Arial"/>
-                <w:color w:val="404040" w:themeColor="text1" w:themeTint="BF"/>
-                <w:sz w:val="16"/>
+                <w:rFonts w:cs="Arial"/>
                 <w:szCs w:val="16"/>
               </w:rPr>
               <w:t>’</w:t>
             </w:r>
             <w:r>
               <w:rPr>
-                <w:rFonts w:ascii="Arial" w:hAnsi="Arial" w:cs="Arial"/>
-                <w:color w:val="404040" w:themeColor="text1" w:themeTint="BF"/>
-                <w:sz w:val="16"/>
+                <w:rFonts w:cs="Arial"/>
                 <w:szCs w:val="16"/>
               </w:rPr>
               <w:t>]</w:t>
             </w:r>
             <w:r>
               <w:rPr>
-                <w:rFonts w:ascii="Arial" w:hAnsi="Arial" w:cs="Arial"/>
-                <w:color w:val="404040" w:themeColor="text1" w:themeTint="BF"/>
-                <w:sz w:val="16"/>
+                <w:rFonts w:cs="Arial"/>
                 <w:szCs w:val="16"/>
               </w:rPr>
               <w:t xml:space="preserve"> | </w:t>
@@ -569,9 +501,7 @@
             <w:proofErr w:type="spellStart"/>
             <w:r>
               <w:rPr>
-                <w:rFonts w:ascii="Arial" w:hAnsi="Arial" w:cs="Arial"/>
-                <w:color w:val="404040" w:themeColor="text1" w:themeTint="BF"/>
-                <w:sz w:val="16"/>
+                <w:rFonts w:cs="Arial"/>
                 <w:szCs w:val="16"/>
               </w:rPr>
               <w:t>inline_markdown</w:t>
@@ -579,18 +509,14 @@
             <w:proofErr w:type="spellEnd"/>
             <w:r>
               <w:rPr>
-                <w:rFonts w:ascii="Arial" w:hAnsi="Arial" w:cs="Arial"/>
-                <w:color w:val="404040" w:themeColor="text1" w:themeTint="BF"/>
-                <w:sz w:val="16"/>
+                <w:rFonts w:cs="Arial"/>
                 <w:szCs w:val="16"/>
               </w:rPr>
               <w:t xml:space="preserve"> </w:t>
             </w:r>
             <w:r>
               <w:rPr>
-                <w:rFonts w:ascii="Arial" w:hAnsi="Arial" w:cs="Arial"/>
-                <w:color w:val="404040" w:themeColor="text1" w:themeTint="BF"/>
-                <w:sz w:val="16"/>
+                <w:rFonts w:cs="Arial"/>
                 <w:szCs w:val="16"/>
               </w:rPr>
               <w:t>}}</w:t>
@@ -600,13 +526,10 @@
         <w:tc>
           <w:tcPr>
             <w:tcW w:w="4802" w:type="dxa"/>
-            <w:shd w:val="clear" w:color="auto" w:fill="F2F2F2" w:themeFill="background1" w:themeFillShade="F2"/>
-            <w:vAlign w:val="center"/>
           </w:tcPr>
           <w:p>
             <w:pPr>
               <w:spacing w:line="360" w:lineRule="auto"/>
-              <w:jc w:val="center"/>
               <w:rPr>
                 <w:rStyle w:val="Hyperlink"/>
               </w:rPr>
@@ -616,6 +539,7 @@
             <w:pPr>
               <w:spacing w:line="360" w:lineRule="auto"/>
               <w:ind w:left="284"/>
+              <w:jc w:val="left"/>
               <w:rPr>
                 <w:rStyle w:val="Hyperlink"/>
               </w:rPr>
@@ -677,6 +601,7 @@
             <w:pPr>
               <w:spacing w:line="360" w:lineRule="auto"/>
               <w:ind w:left="284"/>
+              <w:jc w:val="left"/>
               <w:rPr>
                 <w:rStyle w:val="Hyperlink"/>
               </w:rPr>
@@ -724,7 +649,15 @@
               <w:rPr>
                 <w:rStyle w:val="Hyperlink"/>
               </w:rPr>
-              <w:t>inline_markdown</w:t>
+              <w:t>inline</w:t>
+            </w:r>
+            <w:bookmarkStart w:id="0" w:name="_GoBack"/>
+            <w:bookmarkEnd w:id="0"/>
+            <w:r>
+              <w:rPr>
+                <w:rStyle w:val="Hyperlink"/>
+              </w:rPr>
+              <w:t>_markdown</w:t>
             </w:r>
             <w:proofErr w:type="spellEnd"/>
             <w:r>
@@ -738,6 +671,7 @@
             <w:pPr>
               <w:spacing w:line="360" w:lineRule="auto"/>
               <w:ind w:left="284"/>
+              <w:jc w:val="left"/>
               <w:rPr>
                 <w:rStyle w:val="Hyperlink"/>
               </w:rPr>
@@ -753,6 +687,7 @@
             <w:pPr>
               <w:spacing w:line="360" w:lineRule="auto"/>
               <w:ind w:left="284"/>
+              <w:jc w:val="left"/>
               <w:rPr>
                 <w:rStyle w:val="Hyperlink"/>
               </w:rPr>
@@ -819,7 +754,6 @@
           <w:p>
             <w:pPr>
               <w:spacing w:line="360" w:lineRule="auto"/>
-              <w:jc w:val="center"/>
               <w:rPr>
                 <w:rStyle w:val="Hyperlink"/>
               </w:rPr>
@@ -829,32 +763,25 @@
       </w:tr>
       <w:tr>
         <w:trPr>
+          <w:cnfStyle w:val="000000100000" w:firstRow="0" w:lastRow="0" w:firstColumn="0" w:lastColumn="0" w:oddVBand="0" w:evenVBand="0" w:oddHBand="1" w:evenHBand="0" w:firstRowFirstColumn="0" w:firstRowLastColumn="0" w:lastRowFirstColumn="0" w:lastRowLastColumn="0"/>
           <w:cantSplit/>
         </w:trPr>
         <w:tc>
           <w:tcPr>
             <w:tcW w:w="9242" w:type="dxa"/>
             <w:gridSpan w:val="2"/>
-            <w:tcBorders>
-              <w:left w:val="single" w:sz="24" w:space="0" w:color="FFFFFF" w:themeColor="background1"/>
-            </w:tcBorders>
-            <w:shd w:val="clear" w:color="auto" w:fill="F2F2F2" w:themeFill="background1" w:themeFillShade="F2"/>
-            <w:vAlign w:val="center"/>
           </w:tcPr>
           <w:p>
             <w:pPr>
               <w:spacing w:line="360" w:lineRule="auto"/>
-              <w:jc w:val="center"/>
-              <w:rPr>
-                <w:rFonts w:ascii="Arial" w:hAnsi="Arial" w:cs="Arial"/>
-                <w:sz w:val="16"/>
+              <w:rPr>
+                <w:rFonts w:cs="Arial"/>
                 <w:szCs w:val="16"/>
               </w:rPr>
             </w:pPr>
             <w:r>
               <w:rPr>
-                <w:rFonts w:ascii="Arial" w:hAnsi="Arial" w:cs="Arial"/>
-                <w:sz w:val="16"/>
+                <w:rFonts w:cs="Arial"/>
                 <w:szCs w:val="16"/>
               </w:rPr>
               <w:t>{%</w:t>
@@ -862,8 +789,7 @@
             <w:proofErr w:type="spellStart"/>
             <w:r>
               <w:rPr>
-                <w:rFonts w:ascii="Arial" w:hAnsi="Arial" w:cs="Arial"/>
-                <w:sz w:val="16"/>
+                <w:rFonts w:cs="Arial"/>
                 <w:szCs w:val="16"/>
               </w:rPr>
               <w:t>tr</w:t>
@@ -871,8 +797,7 @@
             <w:proofErr w:type="spellEnd"/>
             <w:r>
               <w:rPr>
-                <w:rFonts w:ascii="Arial" w:hAnsi="Arial" w:cs="Arial"/>
-                <w:sz w:val="16"/>
+                <w:rFonts w:cs="Arial"/>
                 <w:szCs w:val="16"/>
               </w:rPr>
               <w:t xml:space="preserve"> </w:t>
@@ -880,8 +805,7 @@
             <w:proofErr w:type="spellStart"/>
             <w:r>
               <w:rPr>
-                <w:rFonts w:ascii="Arial" w:hAnsi="Arial" w:cs="Arial"/>
-                <w:sz w:val="16"/>
+                <w:rFonts w:cs="Arial"/>
                 <w:szCs w:val="16"/>
               </w:rPr>
               <w:t>endfor</w:t>
@@ -889,8 +813,7 @@
             <w:proofErr w:type="spellEnd"/>
             <w:r>
               <w:rPr>
-                <w:rFonts w:ascii="Arial" w:hAnsi="Arial" w:cs="Arial"/>
-                <w:sz w:val="16"/>
+                <w:rFonts w:cs="Arial"/>
                 <w:szCs w:val="16"/>
               </w:rPr>
               <w:t xml:space="preserve"> %}</w:t>
@@ -904,7 +827,7 @@
         <w:spacing w:line="360" w:lineRule="auto"/>
         <w:jc w:val="center"/>
         <w:rPr>
-          <w:rFonts w:ascii="Arial" w:eastAsiaTheme="minorHAnsi" w:hAnsi="Arial" w:cs="Arial"/>
+          <w:rFonts w:eastAsiaTheme="minorHAnsi" w:cs="Arial"/>
           <w:sz w:val="20"/>
           <w:szCs w:val="20"/>
         </w:rPr>
@@ -915,27 +838,27 @@
         <w:spacing w:line="360" w:lineRule="auto"/>
         <w:jc w:val="center"/>
         <w:rPr>
-          <w:rFonts w:ascii="Arial" w:eastAsiaTheme="minorHAnsi" w:hAnsi="Arial" w:cs="Arial"/>
+          <w:rFonts w:eastAsiaTheme="minorHAnsi" w:cs="Arial"/>
           <w:sz w:val="20"/>
           <w:szCs w:val="20"/>
         </w:rPr>
       </w:pPr>
-      <w:bookmarkStart w:id="0" w:name="_GoBack"/>
-      <w:bookmarkEnd w:id="0"/>
     </w:p>
     <w:p>
       <w:pPr>
         <w:spacing w:line="360" w:lineRule="auto"/>
         <w:jc w:val="center"/>
         <w:rPr>
-          <w:rFonts w:ascii="Arial" w:hAnsi="Arial" w:cs="Arial"/>
+          <w:rFonts w:cs="Arial"/>
           <w:color w:val="7030A0"/>
+          <w:sz w:val="24"/>
         </w:rPr>
       </w:pPr>
       <w:r>
         <w:rPr>
-          <w:rFonts w:ascii="Arial" w:hAnsi="Arial" w:cs="Arial"/>
+          <w:rFonts w:cs="Arial"/>
           <w:color w:val="7030A0"/>
+          <w:sz w:val="24"/>
         </w:rPr>
         <w:t>LINKS TO MORE INFORMATION</w:t>
       </w:r>
@@ -945,8 +868,7 @@
         <w:spacing w:line="360" w:lineRule="auto"/>
         <w:jc w:val="center"/>
         <w:rPr>
-          <w:rFonts w:ascii="Arial" w:eastAsiaTheme="minorHAnsi" w:hAnsi="Arial" w:cs="Arial"/>
-          <w:sz w:val="16"/>
+          <w:rFonts w:eastAsiaTheme="minorHAnsi" w:cs="Arial"/>
           <w:szCs w:val="16"/>
         </w:rPr>
       </w:pPr>
@@ -956,8 +878,8 @@
         <w:spacing w:line="360" w:lineRule="auto"/>
         <w:jc w:val="center"/>
         <w:rPr>
-          <w:rFonts w:ascii="Arial" w:eastAsiaTheme="minorHAnsi" w:hAnsi="Arial" w:cs="Arial"/>
-          <w:color w:val="404040" w:themeColor="text1" w:themeTint="BF"/>
+          <w:rFonts w:eastAsiaTheme="minorHAnsi" w:cs="Arial"/>
+          <w:color w:val="7F7F7F" w:themeColor="text1" w:themeTint="80"/>
           <w:sz w:val="20"/>
           <w:szCs w:val="20"/>
           <w:u w:val="single"/>
@@ -968,31 +890,12 @@
           <w:rPr>
             <w:rStyle w:val="Hyperlink"/>
             <w:rFonts w:eastAsiaTheme="minorHAnsi" w:cs="Arial"/>
+            <w:color w:val="7F7F7F" w:themeColor="text1" w:themeTint="80"/>
             <w:sz w:val="20"/>
             <w:szCs w:val="20"/>
             <w:u w:val="single"/>
           </w:rPr>
-          <w:t>The Law S</w:t>
-        </w:r>
-        <w:r>
-          <w:rPr>
-            <w:rStyle w:val="Hyperlink"/>
-            <w:rFonts w:eastAsiaTheme="minorHAnsi" w:cs="Arial"/>
-            <w:sz w:val="20"/>
-            <w:szCs w:val="20"/>
-            <w:u w:val="single"/>
-          </w:rPr>
-          <w:t>o</w:t>
-        </w:r>
-        <w:r>
-          <w:rPr>
-            <w:rStyle w:val="Hyperlink"/>
-            <w:rFonts w:eastAsiaTheme="minorHAnsi" w:cs="Arial"/>
-            <w:sz w:val="20"/>
-            <w:szCs w:val="20"/>
-            <w:u w:val="single"/>
-          </w:rPr>
-          <w:t>ciety of South Australia</w:t>
+          <w:t>The Law Society of South Australia</w:t>
         </w:r>
       </w:hyperlink>
     </w:p>
@@ -1001,8 +904,8 @@
         <w:spacing w:line="360" w:lineRule="auto"/>
         <w:jc w:val="center"/>
         <w:rPr>
-          <w:rFonts w:ascii="Arial" w:eastAsiaTheme="minorHAnsi" w:hAnsi="Arial" w:cs="Arial"/>
-          <w:color w:val="404040" w:themeColor="text1" w:themeTint="BF"/>
+          <w:rFonts w:eastAsiaTheme="minorHAnsi" w:cs="Arial"/>
+          <w:color w:val="7F7F7F" w:themeColor="text1" w:themeTint="80"/>
           <w:sz w:val="20"/>
           <w:szCs w:val="20"/>
           <w:u w:val="single"/>
@@ -1013,19 +916,10 @@
           <w:rPr>
             <w:rStyle w:val="Hyperlink"/>
             <w:rFonts w:eastAsiaTheme="minorHAnsi" w:cs="Arial"/>
+            <w:color w:val="7F7F7F" w:themeColor="text1" w:themeTint="80"/>
             <w:sz w:val="20"/>
             <w:szCs w:val="20"/>
             <w:u w:val="single"/>
-            <w14:textFill>
-              <w14:solidFill>
-                <w14:schemeClr w14:val="tx1">
-                  <w14:lumMod w14:val="75000"/>
-                  <w14:lumOff w14:val="25000"/>
-                  <w14:lumMod w14:val="75000"/>
-                  <w14:lumOff w14:val="25000"/>
-                </w14:schemeClr>
-              </w14:solidFill>
-            </w14:textFill>
           </w:rPr>
           <w:t>Legal Services Commission of South Australia</w:t>
         </w:r>
@@ -1036,8 +930,7 @@
         <w:spacing w:line="360" w:lineRule="auto"/>
         <w:jc w:val="center"/>
         <w:rPr>
-          <w:rFonts w:ascii="Arial" w:eastAsiaTheme="minorHAnsi" w:hAnsi="Arial" w:cs="Arial"/>
-          <w:sz w:val="16"/>
+          <w:rFonts w:eastAsiaTheme="minorHAnsi" w:cs="Arial"/>
           <w:szCs w:val="16"/>
         </w:rPr>
       </w:pPr>
@@ -1047,14 +940,14 @@
         <w:spacing w:line="360" w:lineRule="auto"/>
         <w:jc w:val="center"/>
         <w:rPr>
-          <w:rFonts w:ascii="Arial" w:eastAsiaTheme="minorHAnsi" w:hAnsi="Arial" w:cs="Arial"/>
+          <w:rFonts w:eastAsiaTheme="minorHAnsi" w:cs="Arial"/>
           <w:sz w:val="20"/>
           <w:szCs w:val="20"/>
         </w:rPr>
       </w:pPr>
       <w:r>
         <w:rPr>
-          <w:rFonts w:ascii="Arial" w:eastAsiaTheme="minorHAnsi" w:hAnsi="Arial" w:cs="Arial"/>
+          <w:rFonts w:eastAsiaTheme="minorHAnsi" w:cs="Arial"/>
           <w:sz w:val="20"/>
           <w:szCs w:val="20"/>
         </w:rPr>
@@ -1075,7 +968,7 @@
       </w:hyperlink>
       <w:r>
         <w:rPr>
-          <w:rFonts w:ascii="Arial" w:eastAsiaTheme="minorHAnsi" w:hAnsi="Arial" w:cs="Arial"/>
+          <w:rFonts w:eastAsiaTheme="minorHAnsi" w:cs="Arial"/>
           <w:color w:val="7030A0"/>
           <w:sz w:val="20"/>
           <w:szCs w:val="20"/>
@@ -1084,7 +977,7 @@
       </w:r>
       <w:r>
         <w:rPr>
-          <w:rFonts w:ascii="Arial" w:eastAsiaTheme="minorHAnsi" w:hAnsi="Arial" w:cs="Arial"/>
+          <w:rFonts w:eastAsiaTheme="minorHAnsi" w:cs="Arial"/>
           <w:sz w:val="20"/>
           <w:szCs w:val="20"/>
         </w:rPr>
@@ -1093,7 +986,7 @@
       <w:proofErr w:type="spellStart"/>
       <w:r>
         <w:rPr>
-          <w:rFonts w:ascii="Arial" w:eastAsiaTheme="minorHAnsi" w:hAnsi="Arial" w:cs="Arial"/>
+          <w:rFonts w:eastAsiaTheme="minorHAnsi" w:cs="Arial"/>
           <w:b/>
           <w:sz w:val="20"/>
           <w:szCs w:val="20"/>
@@ -1103,7 +996,7 @@
       <w:proofErr w:type="spellEnd"/>
       <w:r>
         <w:rPr>
-          <w:rFonts w:ascii="Arial" w:eastAsiaTheme="minorHAnsi" w:hAnsi="Arial" w:cs="Arial"/>
+          <w:rFonts w:eastAsiaTheme="minorHAnsi" w:cs="Arial"/>
           <w:sz w:val="20"/>
           <w:szCs w:val="20"/>
         </w:rPr>
@@ -1115,7 +1008,7 @@
         <w:spacing w:line="360" w:lineRule="auto"/>
         <w:jc w:val="center"/>
         <w:rPr>
-          <w:rFonts w:ascii="Arial" w:eastAsiaTheme="minorHAnsi" w:hAnsi="Arial" w:cs="Arial"/>
+          <w:rFonts w:eastAsiaTheme="minorHAnsi" w:cs="Arial"/>
         </w:rPr>
       </w:pPr>
     </w:p>
@@ -1124,14 +1017,14 @@
         <w:spacing w:line="360" w:lineRule="auto"/>
         <w:jc w:val="center"/>
         <w:rPr>
-          <w:rFonts w:ascii="Arial" w:hAnsi="Arial" w:cs="Arial"/>
+          <w:rFonts w:cs="Arial"/>
           <w:sz w:val="18"/>
           <w:szCs w:val="18"/>
         </w:rPr>
       </w:pPr>
       <w:r>
         <w:rPr>
-          <w:rFonts w:ascii="Arial" w:hAnsi="Arial" w:cs="Arial"/>
+          <w:rFonts w:cs="Arial"/>
           <w:b/>
           <w:bCs/>
           <w:sz w:val="18"/>
@@ -1141,7 +1034,7 @@
       </w:r>
       <w:r>
         <w:rPr>
-          <w:rFonts w:ascii="Arial" w:hAnsi="Arial" w:cs="Arial"/>
+          <w:rFonts w:cs="Arial"/>
           <w:sz w:val="18"/>
           <w:szCs w:val="18"/>
         </w:rPr>
@@ -1149,7 +1042,7 @@
       </w:r>
       <w:r>
         <w:rPr>
-          <w:rFonts w:ascii="Arial" w:hAnsi="Arial" w:cs="Arial"/>
+          <w:rFonts w:cs="Arial"/>
           <w:sz w:val="18"/>
           <w:szCs w:val="18"/>
         </w:rPr>
@@ -1158,7 +1051,7 @@
       <w:proofErr w:type="gramStart"/>
       <w:r>
         <w:rPr>
-          <w:rFonts w:ascii="Arial" w:hAnsi="Arial" w:cs="Arial"/>
+          <w:rFonts w:cs="Arial"/>
           <w:sz w:val="18"/>
           <w:szCs w:val="18"/>
         </w:rPr>
@@ -1167,7 +1060,7 @@
       <w:proofErr w:type="spellStart"/>
       <w:r>
         <w:rPr>
-          <w:rFonts w:ascii="Arial" w:hAnsi="Arial" w:cs="Arial"/>
+          <w:rFonts w:cs="Arial"/>
           <w:sz w:val="18"/>
           <w:szCs w:val="18"/>
         </w:rPr>
@@ -1176,7 +1069,7 @@
       <w:proofErr w:type="gramEnd"/>
       <w:r>
         <w:rPr>
-          <w:rFonts w:ascii="Arial" w:hAnsi="Arial" w:cs="Arial"/>
+          <w:rFonts w:cs="Arial"/>
           <w:sz w:val="18"/>
           <w:szCs w:val="18"/>
         </w:rPr>
@@ -1185,7 +1078,7 @@
       <w:proofErr w:type="spellEnd"/>
       <w:r>
         <w:rPr>
-          <w:rFonts w:ascii="Arial" w:hAnsi="Arial" w:cs="Arial"/>
+          <w:rFonts w:cs="Arial"/>
           <w:sz w:val="18"/>
           <w:szCs w:val="18"/>
         </w:rPr>
@@ -1194,7 +1087,7 @@
       <w:proofErr w:type="spellStart"/>
       <w:r>
         <w:rPr>
-          <w:rFonts w:ascii="Arial" w:hAnsi="Arial" w:cs="Arial"/>
+          <w:rFonts w:cs="Arial"/>
           <w:sz w:val="18"/>
           <w:szCs w:val="18"/>
         </w:rPr>
@@ -1203,7 +1096,7 @@
       <w:proofErr w:type="spellEnd"/>
       <w:r>
         <w:rPr>
-          <w:rFonts w:ascii="Arial" w:hAnsi="Arial" w:cs="Arial"/>
+          <w:rFonts w:cs="Arial"/>
           <w:sz w:val="18"/>
           <w:szCs w:val="18"/>
         </w:rPr>
@@ -1772,10 +1665,11 @@
   <w:style w:type="paragraph" w:default="1" w:styleId="Normal">
     <w:name w:val="Normal"/>
     <w:qFormat/>
-    <w:rsid w:val="009470A8"/>
+    <w:rsid w:val="00E80584"/>
     <w:rPr>
-      <w:rFonts w:ascii="Times New Roman" w:eastAsia="Times New Roman" w:hAnsi="Times New Roman" w:cs="Times New Roman"/>
-      <w:sz w:val="24"/>
+      <w:rFonts w:ascii="Arial" w:eastAsia="Times New Roman" w:hAnsi="Arial" w:cs="Times New Roman"/>
+      <w:color w:val="404040" w:themeColor="text1" w:themeTint="BF"/>
+      <w:sz w:val="16"/>
       <w:szCs w:val="24"/>
     </w:rPr>
   </w:style>
@@ -2186,8 +2080,7 @@
       <w:jc w:val="center"/>
     </w:pPr>
     <w:rPr>
-      <w:rFonts w:ascii="Arial" w:hAnsi="Arial" w:cs="Arial"/>
-      <w:color w:val="404040" w:themeColor="text1" w:themeTint="BF"/>
+      <w:rFonts w:cs="Arial"/>
       <w:sz w:val="20"/>
       <w:szCs w:val="20"/>
     </w:rPr>
@@ -2202,6 +2095,111 @@
       <w:color w:val="404040" w:themeColor="text1" w:themeTint="BF"/>
       <w:szCs w:val="20"/>
     </w:rPr>
+  </w:style>
+  <w:style w:type="table" w:customStyle="1" w:styleId="Style2">
+    <w:name w:val="Style2"/>
+    <w:basedOn w:val="TableNormal"/>
+    <w:uiPriority w:val="99"/>
+    <w:rsid w:val="00DC2611"/>
+    <w:tblPr>
+      <w:tblStyleRowBandSize w:val="1"/>
+    </w:tblPr>
+    <w:tblStylePr w:type="band2Horz">
+      <w:tblPr/>
+      <w:tcPr>
+        <w:shd w:val="clear" w:color="auto" w:fill="E5DFEC" w:themeFill="accent4" w:themeFillTint="33"/>
+      </w:tcPr>
+    </w:tblStylePr>
+  </w:style>
+  <w:style w:type="table" w:customStyle="1" w:styleId="Style3">
+    <w:name w:val="Style3"/>
+    <w:basedOn w:val="TableNormal"/>
+    <w:uiPriority w:val="99"/>
+    <w:rsid w:val="00DC2611"/>
+    <w:tblPr>
+      <w:tblStyleRowBandSize w:val="1"/>
+    </w:tblPr>
+    <w:tblStylePr w:type="band2Horz">
+      <w:tblPr/>
+      <w:tcPr>
+        <w:shd w:val="clear" w:color="auto" w:fill="E5DFEC" w:themeFill="accent4" w:themeFillTint="33"/>
+      </w:tcPr>
+    </w:tblStylePr>
+  </w:style>
+  <w:style w:type="table" w:customStyle="1" w:styleId="FLPN">
+    <w:name w:val="FLPN"/>
+    <w:basedOn w:val="TableNormal"/>
+    <w:uiPriority w:val="99"/>
+    <w:rsid w:val="003419F2"/>
+    <w:tblPr>
+      <w:tblStyleRowBandSize w:val="1"/>
+    </w:tblPr>
+    <w:tblStylePr w:type="band2Horz">
+      <w:tblPr/>
+      <w:tcPr>
+        <w:shd w:val="clear" w:color="auto" w:fill="E5DFEC" w:themeFill="accent4" w:themeFillTint="33"/>
+      </w:tcPr>
+    </w:tblStylePr>
+  </w:style>
+  <w:style w:type="table" w:customStyle="1" w:styleId="hello">
+    <w:name w:val="hello"/>
+    <w:basedOn w:val="TableNormal"/>
+    <w:uiPriority w:val="99"/>
+    <w:rsid w:val="00D60AFC"/>
+    <w:pPr>
+      <w:jc w:val="center"/>
+    </w:pPr>
+    <w:tblPr>
+      <w:tblStyleRowBandSize w:val="1"/>
+      <w:tblStyleColBandSize w:val="1"/>
+      <w:tblBorders>
+        <w:top w:val="single" w:sz="24" w:space="0" w:color="FFFFFF" w:themeColor="background1"/>
+        <w:left w:val="single" w:sz="24" w:space="0" w:color="FFFFFF" w:themeColor="background1"/>
+        <w:bottom w:val="single" w:sz="24" w:space="0" w:color="FFFFFF" w:themeColor="background1"/>
+        <w:right w:val="single" w:sz="24" w:space="0" w:color="FFFFFF" w:themeColor="background1"/>
+        <w:insideH w:val="single" w:sz="24" w:space="0" w:color="FFFFFF" w:themeColor="background1"/>
+        <w:insideV w:val="single" w:sz="24" w:space="0" w:color="FFFFFF" w:themeColor="background1"/>
+      </w:tblBorders>
+    </w:tblPr>
+    <w:tcPr>
+      <w:vAlign w:val="center"/>
+    </w:tcPr>
+    <w:tblStylePr w:type="firstRow">
+      <w:pPr>
+        <w:jc w:val="center"/>
+      </w:pPr>
+      <w:tblPr/>
+      <w:tcPr>
+        <w:shd w:val="clear" w:color="auto" w:fill="D9D9D9" w:themeFill="background1" w:themeFillShade="D9"/>
+      </w:tcPr>
+    </w:tblStylePr>
+    <w:tblStylePr w:type="band2Vert">
+      <w:pPr>
+        <w:jc w:val="left"/>
+      </w:pPr>
+      <w:tblPr/>
+      <w:tcPr>
+        <w:vAlign w:val="top"/>
+      </w:tcPr>
+    </w:tblStylePr>
+    <w:tblStylePr w:type="band1Horz">
+      <w:pPr>
+        <w:jc w:val="center"/>
+      </w:pPr>
+      <w:tblPr/>
+      <w:tcPr>
+        <w:shd w:val="clear" w:color="auto" w:fill="F4F2F5"/>
+      </w:tcPr>
+    </w:tblStylePr>
+    <w:tblStylePr w:type="band2Horz">
+      <w:pPr>
+        <w:jc w:val="center"/>
+      </w:pPr>
+      <w:tblPr/>
+      <w:tcPr>
+        <w:shd w:val="clear" w:color="auto" w:fill="F4F2F5"/>
+      </w:tcPr>
+    </w:tblStylePr>
   </w:style>
 </w:styles>
 </file>
@@ -2532,6 +2530,15 @@
 </file>
 
 <file path=customXml/item2.xml><?xml version="1.0" encoding="utf-8"?>
+<?mso-contentType ?>
+<FormTemplates xmlns="http://schemas.microsoft.com/sharepoint/v3/contenttype/forms">
+  <Display>DocumentLibraryForm</Display>
+  <Edit>DocumentLibraryForm</Edit>
+  <New>DocumentLibraryForm</New>
+</FormTemplates>
+</file>
+
+<file path=customXml/item3.xml><?xml version="1.0" encoding="utf-8"?>
 <ct:contentTypeSchema xmlns:ct="http://schemas.microsoft.com/office/2006/metadata/contentType" xmlns:ma="http://schemas.microsoft.com/office/2006/metadata/properties/metaAttributes" ct:_="" ma:_="" ma:contentTypeName="Document" ma:contentTypeID="0x0101009757EAA32392B64DBB72B3B16D75A208" ma:contentTypeVersion="5" ma:contentTypeDescription="Create a new document." ma:contentTypeScope="" ma:versionID="67e3b408597731fbe62053d2d336188d">
   <xsd:schema xmlns:xsd="http://www.w3.org/2001/XMLSchema" xmlns:xs="http://www.w3.org/2001/XMLSchema" xmlns:p="http://schemas.microsoft.com/office/2006/metadata/properties" xmlns:ns2="2714850d-7b81-4abe-9d54-13f8595983a3" targetNamespace="http://schemas.microsoft.com/office/2006/metadata/properties" ma:root="true" ma:fieldsID="a1f8e26f514a346f83f395057ef7cdcb" ns2:_="">
     <xsd:import namespace="2714850d-7b81-4abe-9d54-13f8595983a3"/>
@@ -2681,15 +2688,6 @@
 </ct:contentTypeSchema>
 </file>
 
-<file path=customXml/item3.xml><?xml version="1.0" encoding="utf-8"?>
-<?mso-contentType ?>
-<FormTemplates xmlns="http://schemas.microsoft.com/sharepoint/v3/contenttype/forms">
-  <Display>DocumentLibraryForm</Display>
-  <Edit>DocumentLibraryForm</Edit>
-  <New>DocumentLibraryForm</New>
-</FormTemplates>
-</file>
-
 <file path=customXml/item4.xml><?xml version="1.0" encoding="utf-8"?>
 <b:Sources xmlns:b="http://schemas.openxmlformats.org/officeDocument/2006/bibliography" xmlns="http://schemas.openxmlformats.org/officeDocument/2006/bibliography" SelectedStyle="\APASixthEditionOfficeOnline.xsl" StyleName="APA" Version="6"/>
 </file>
@@ -2704,6 +2702,14 @@
 </file>
 
 <file path=customXml/itemProps2.xml><?xml version="1.0" encoding="utf-8"?>
+<ds:datastoreItem xmlns:ds="http://schemas.openxmlformats.org/officeDocument/2006/customXml" ds:itemID="{2D9B60CE-8320-4011-B846-5D93501620F6}">
+  <ds:schemaRefs>
+    <ds:schemaRef ds:uri="http://schemas.microsoft.com/sharepoint/v3/contenttype/forms"/>
+  </ds:schemaRefs>
+</ds:datastoreItem>
+</file>
+
+<file path=customXml/itemProps3.xml><?xml version="1.0" encoding="utf-8"?>
 <ds:datastoreItem xmlns:ds="http://schemas.openxmlformats.org/officeDocument/2006/customXml" ds:itemID="{0C20778E-2DF2-4A2B-BA38-2D94EBF136D7}">
   <ds:schemaRefs>
     <ds:schemaRef ds:uri="http://schemas.microsoft.com/office/2006/metadata/contentType"/>
@@ -2721,16 +2727,8 @@
 </ds:datastoreItem>
 </file>
 
-<file path=customXml/itemProps3.xml><?xml version="1.0" encoding="utf-8"?>
-<ds:datastoreItem xmlns:ds="http://schemas.openxmlformats.org/officeDocument/2006/customXml" ds:itemID="{2D9B60CE-8320-4011-B846-5D93501620F6}">
-  <ds:schemaRefs>
-    <ds:schemaRef ds:uri="http://schemas.microsoft.com/sharepoint/v3/contenttype/forms"/>
-  </ds:schemaRefs>
-</ds:datastoreItem>
-</file>
-
 <file path=customXml/itemProps4.xml><?xml version="1.0" encoding="utf-8"?>
-<ds:datastoreItem xmlns:ds="http://schemas.openxmlformats.org/officeDocument/2006/customXml" ds:itemID="{A66487B5-D72A-F948-AE31-93912339327F}">
+<ds:datastoreItem xmlns:ds="http://schemas.openxmlformats.org/officeDocument/2006/customXml" ds:itemID="{F5D0AB0A-687F-2940-9C4F-B9A3A65DB2CB}">
   <ds:schemaRefs>
     <ds:schemaRef ds:uri="http://schemas.openxmlformats.org/officeDocument/2006/bibliography"/>
   </ds:schemaRefs>

</xml_diff>

<commit_message>
changed template font, changed none selected final screen
</commit_message>
<xml_diff>
--- a/docassemble/LLAW33012021S1FLPN2/data/templates/FLPN_print_out.docx
+++ b/docassemble/LLAW33012021S1FLPN2/data/templates/FLPN_print_out.docx
@@ -1,19 +1,19 @@
 
 <file path=word/document.xml><?xml version="1.0" encoding="utf-8"?>
-<w:document xmlns:wpc="http://schemas.microsoft.com/office/word/2010/wordprocessingCanvas" xmlns:cx="http://schemas.microsoft.com/office/drawing/2014/chartex" xmlns:cx1="http://schemas.microsoft.com/office/drawing/2015/9/8/chartex" xmlns:cx2="http://schemas.microsoft.com/office/drawing/2015/10/21/chartex" xmlns:cx3="http://schemas.microsoft.com/office/drawing/2016/5/9/chartex" xmlns:cx4="http://schemas.microsoft.com/office/drawing/2016/5/10/chartex" xmlns:cx5="http://schemas.microsoft.com/office/drawing/2016/5/11/chartex" xmlns:cx6="http://schemas.microsoft.com/office/drawing/2016/5/12/chartex" xmlns:cx7="http://schemas.microsoft.com/office/drawing/2016/5/13/chartex" xmlns:cx8="http://schemas.microsoft.com/office/drawing/2016/5/14/chartex" xmlns:mc="http://schemas.openxmlformats.org/markup-compatibility/2006" xmlns:aink="http://schemas.microsoft.com/office/drawing/2016/ink" xmlns:am3d="http://schemas.microsoft.com/office/drawing/2017/model3d" xmlns:o="urn:schemas-microsoft-com:office:office" xmlns:r="http://schemas.openxmlformats.org/officeDocument/2006/relationships" xmlns:m="http://schemas.openxmlformats.org/officeDocument/2006/math" xmlns:v="urn:schemas-microsoft-com:vml" xmlns:wp14="http://schemas.microsoft.com/office/word/2010/wordprocessingDrawing" xmlns:wp="http://schemas.openxmlformats.org/drawingml/2006/wordprocessingDrawing" xmlns:w10="urn:schemas-microsoft-com:office:word" xmlns:w="http://schemas.openxmlformats.org/wordprocessingml/2006/main" xmlns:w14="http://schemas.microsoft.com/office/word/2010/wordml" xmlns:w15="http://schemas.microsoft.com/office/word/2012/wordml" xmlns:w16cid="http://schemas.microsoft.com/office/word/2016/wordml/cid" xmlns:w16se="http://schemas.microsoft.com/office/word/2015/wordml/symex" xmlns:wpg="http://schemas.microsoft.com/office/word/2010/wordprocessingGroup" xmlns:wpi="http://schemas.microsoft.com/office/word/2010/wordprocessingInk" xmlns:wne="http://schemas.microsoft.com/office/word/2006/wordml" xmlns:wps="http://schemas.microsoft.com/office/word/2010/wordprocessingShape" mc:Ignorable="w14 w15 w16se w16cid wp14">
+<w:document xmlns:wpc="http://schemas.microsoft.com/office/word/2010/wordprocessingCanvas" xmlns:cx="http://schemas.microsoft.com/office/drawing/2014/chartex" xmlns:cx1="http://schemas.microsoft.com/office/drawing/2015/9/8/chartex" xmlns:cx2="http://schemas.microsoft.com/office/drawing/2015/10/21/chartex" xmlns:cx3="http://schemas.microsoft.com/office/drawing/2016/5/9/chartex" xmlns:cx4="http://schemas.microsoft.com/office/drawing/2016/5/10/chartex" xmlns:cx5="http://schemas.microsoft.com/office/drawing/2016/5/11/chartex" xmlns:cx6="http://schemas.microsoft.com/office/drawing/2016/5/12/chartex" xmlns:cx7="http://schemas.microsoft.com/office/drawing/2016/5/13/chartex" xmlns:cx8="http://schemas.microsoft.com/office/drawing/2016/5/14/chartex" xmlns:mc="http://schemas.openxmlformats.org/markup-compatibility/2006" xmlns:aink="http://schemas.microsoft.com/office/drawing/2016/ink" xmlns:am3d="http://schemas.microsoft.com/office/drawing/2017/model3d" xmlns:o="urn:schemas-microsoft-com:office:office" xmlns:r="http://schemas.openxmlformats.org/officeDocument/2006/relationships" xmlns:m="http://schemas.openxmlformats.org/officeDocument/2006/math" xmlns:v="urn:schemas-microsoft-com:vml" xmlns:wp14="http://schemas.microsoft.com/office/word/2010/wordprocessingDrawing" xmlns:wp="http://schemas.openxmlformats.org/drawingml/2006/wordprocessingDrawing" xmlns:w10="urn:schemas-microsoft-com:office:word" xmlns:w="http://schemas.openxmlformats.org/wordprocessingml/2006/main" xmlns:w14="http://schemas.microsoft.com/office/word/2010/wordml" xmlns:w15="http://schemas.microsoft.com/office/word/2012/wordml" xmlns:w16cex="http://schemas.microsoft.com/office/word/2018/wordml/cex" xmlns:w16cid="http://schemas.microsoft.com/office/word/2016/wordml/cid" xmlns:w16="http://schemas.microsoft.com/office/word/2018/wordml" xmlns:w16se="http://schemas.microsoft.com/office/word/2015/wordml/symex" xmlns:wpg="http://schemas.microsoft.com/office/word/2010/wordprocessingGroup" xmlns:wpi="http://schemas.microsoft.com/office/word/2010/wordprocessingInk" xmlns:wne="http://schemas.microsoft.com/office/word/2006/wordml" xmlns:wps="http://schemas.microsoft.com/office/word/2010/wordprocessingShape" mc:Ignorable="w14 w15 w16se w16cid w16 w16cex wp14">
   <w:body>
     <w:p>
       <w:pPr>
         <w:spacing w:line="360" w:lineRule="auto"/>
         <w:jc w:val="center"/>
         <w:rPr>
-          <w:rFonts w:cs="Arial"/>
+          <w:rFonts w:ascii="Avenir Next LT Pro" w:hAnsi="Avenir Next LT Pro" w:cs="Arial"/>
           <w:sz w:val="44"/>
         </w:rPr>
       </w:pPr>
       <w:r>
         <w:rPr>
-          <w:rFonts w:cs="Arial"/>
+          <w:rFonts w:ascii="Avenir Next LT Pro" w:hAnsi="Avenir Next LT Pro" w:cs="Arial"/>
           <w:noProof/>
           <w:sz w:val="44"/>
         </w:rPr>
@@ -65,7 +65,7 @@
         <w:spacing w:line="360" w:lineRule="auto"/>
         <w:jc w:val="center"/>
         <w:rPr>
-          <w:rFonts w:cs="Arial"/>
+          <w:rFonts w:ascii="Avenir Next LT Pro" w:hAnsi="Avenir Next LT Pro" w:cs="Arial"/>
           <w:sz w:val="10"/>
           <w:szCs w:val="10"/>
         </w:rPr>
@@ -80,7 +80,7 @@
         <w:spacing w:line="360" w:lineRule="auto"/>
         <w:jc w:val="center"/>
         <w:rPr>
-          <w:rFonts w:cs="Arial"/>
+          <w:rFonts w:ascii="Avenir Next LT Pro" w:hAnsi="Avenir Next LT Pro" w:cs="Arial"/>
           <w:b/>
           <w:bCs/>
           <w:sz w:val="14"/>
@@ -97,7 +97,7 @@
         <w:spacing w:line="360" w:lineRule="auto"/>
         <w:jc w:val="center"/>
         <w:rPr>
-          <w:rFonts w:cs="Arial"/>
+          <w:rFonts w:ascii="Avenir Next LT Pro" w:hAnsi="Avenir Next LT Pro" w:cs="Arial"/>
           <w:bCs/>
           <w:color w:val="8064A2" w:themeColor="accent4"/>
           <w:sz w:val="32"/>
@@ -106,7 +106,7 @@
       </w:pPr>
       <w:r>
         <w:rPr>
-          <w:rFonts w:cs="Arial"/>
+          <w:rFonts w:ascii="Avenir Next LT Pro" w:hAnsi="Avenir Next LT Pro" w:cs="Arial"/>
           <w:bCs/>
           <w:color w:val="8064A2" w:themeColor="accent4"/>
           <w:sz w:val="32"/>
@@ -123,7 +123,7 @@
         </w:pBdr>
         <w:spacing w:line="360" w:lineRule="auto"/>
         <w:rPr>
-          <w:rFonts w:cs="Arial"/>
+          <w:rFonts w:ascii="Avenir Next LT Pro" w:hAnsi="Avenir Next LT Pro" w:cs="Arial"/>
           <w:b/>
           <w:bCs/>
           <w:sz w:val="14"/>
@@ -135,7 +135,7 @@
       <w:pPr>
         <w:spacing w:line="360" w:lineRule="auto"/>
         <w:rPr>
-          <w:rFonts w:cs="Arial"/>
+          <w:rFonts w:ascii="Avenir Next LT Pro" w:hAnsi="Avenir Next LT Pro" w:cs="Arial"/>
         </w:rPr>
       </w:pPr>
     </w:p>
@@ -146,7 +146,7 @@
         <w:jc w:val="center"/>
         <w:textAlignment w:val="baseline"/>
         <w:rPr>
-          <w:rFonts w:ascii="Arial" w:hAnsi="Arial" w:cs="Arial"/>
+          <w:rFonts w:ascii="Avenir Next LT Pro" w:hAnsi="Avenir Next LT Pro" w:cs="Arial"/>
           <w:color w:val="000000" w:themeColor="text1"/>
           <w:sz w:val="24"/>
           <w:szCs w:val="24"/>
@@ -154,7 +154,7 @@
       </w:pPr>
       <w:r>
         <w:rPr>
-          <w:rFonts w:ascii="Arial" w:hAnsi="Arial" w:cs="Arial"/>
+          <w:rFonts w:ascii="Avenir Next LT Pro" w:hAnsi="Avenir Next LT Pro" w:cs="Arial"/>
           <w:color w:val="000000" w:themeColor="text1"/>
           <w:sz w:val="24"/>
           <w:szCs w:val="24"/>
@@ -168,7 +168,7 @@
         <w:spacing w:after="0" w:line="360" w:lineRule="auto"/>
         <w:textAlignment w:val="baseline"/>
         <w:rPr>
-          <w:rFonts w:ascii="Arial" w:hAnsi="Arial" w:cs="Arial"/>
+          <w:rFonts w:ascii="Avenir Next LT Pro" w:hAnsi="Avenir Next LT Pro" w:cs="Arial"/>
           <w:b/>
           <w:color w:val="8064A2" w:themeColor="accent4"/>
           <w:sz w:val="10"/>
@@ -181,7 +181,7 @@
         <w:spacing w:line="360" w:lineRule="auto"/>
         <w:jc w:val="both"/>
         <w:rPr>
-          <w:rFonts w:cs="Arial"/>
+          <w:rFonts w:ascii="Avenir Next LT Pro" w:hAnsi="Avenir Next LT Pro" w:cs="Arial"/>
           <w:color w:val="212529"/>
           <w:sz w:val="22"/>
           <w:szCs w:val="22"/>
@@ -190,7 +190,7 @@
       </w:pPr>
       <w:r>
         <w:rPr>
-          <w:rFonts w:cs="Arial"/>
+          <w:rFonts w:ascii="Avenir Next LT Pro" w:hAnsi="Avenir Next LT Pro" w:cs="Arial"/>
           <w:color w:val="212529"/>
           <w:sz w:val="22"/>
           <w:szCs w:val="22"/>
@@ -204,7 +204,7 @@
         <w:spacing w:line="360" w:lineRule="auto"/>
         <w:jc w:val="both"/>
         <w:rPr>
-          <w:rFonts w:cs="Arial"/>
+          <w:rFonts w:ascii="Avenir Next LT Pro" w:hAnsi="Avenir Next LT Pro" w:cs="Arial"/>
           <w:color w:val="212529"/>
           <w:shd w:val="clear" w:color="auto" w:fill="FFFFFF"/>
         </w:rPr>
@@ -215,7 +215,7 @@
         <w:spacing w:line="360" w:lineRule="auto"/>
         <w:jc w:val="both"/>
         <w:rPr>
-          <w:rFonts w:cs="Arial"/>
+          <w:rFonts w:ascii="Avenir Next LT Pro" w:hAnsi="Avenir Next LT Pro" w:cs="Arial"/>
           <w:i/>
           <w:color w:val="8064A2" w:themeColor="accent4"/>
           <w:sz w:val="20"/>
@@ -224,7 +224,7 @@
       </w:pPr>
       <w:r>
         <w:rPr>
-          <w:rFonts w:cs="Arial"/>
+          <w:rFonts w:ascii="Avenir Next LT Pro" w:hAnsi="Avenir Next LT Pro" w:cs="Arial"/>
           <w:i/>
           <w:color w:val="8064A2" w:themeColor="accent4"/>
           <w:sz w:val="20"/>
@@ -239,7 +239,7 @@
         <w:spacing w:after="0" w:line="360" w:lineRule="auto"/>
         <w:textAlignment w:val="baseline"/>
         <w:rPr>
-          <w:rFonts w:ascii="Arial" w:hAnsi="Arial" w:cs="Arial"/>
+          <w:rFonts w:ascii="Avenir Next LT Pro" w:hAnsi="Avenir Next LT Pro" w:cs="Arial"/>
         </w:rPr>
       </w:pPr>
     </w:p>
@@ -269,7 +269,7 @@
             <w:pPr>
               <w:spacing w:before="100" w:after="100" w:line="360" w:lineRule="auto"/>
               <w:rPr>
-                <w:rFonts w:cs="Arial"/>
+                <w:rFonts w:ascii="Avenir Next LT Pro" w:hAnsi="Avenir Next LT Pro" w:cs="Arial"/>
                 <w:bCs/>
                 <w:sz w:val="22"/>
                 <w:szCs w:val="22"/>
@@ -277,7 +277,7 @@
             </w:pPr>
             <w:r>
               <w:rPr>
-                <w:rFonts w:cs="Arial"/>
+                <w:rFonts w:ascii="Avenir Next LT Pro" w:hAnsi="Avenir Next LT Pro" w:cs="Arial"/>
                 <w:bCs/>
                 <w:sz w:val="22"/>
                 <w:szCs w:val="22"/>
@@ -295,7 +295,7 @@
             <w:pPr>
               <w:spacing w:before="100" w:after="100" w:line="360" w:lineRule="auto"/>
               <w:rPr>
-                <w:rFonts w:cs="Arial"/>
+                <w:rFonts w:ascii="Avenir Next LT Pro" w:hAnsi="Avenir Next LT Pro" w:cs="Arial"/>
                 <w:bCs/>
                 <w:sz w:val="22"/>
                 <w:szCs w:val="22"/>
@@ -303,7 +303,7 @@
             </w:pPr>
             <w:r>
               <w:rPr>
-                <w:rFonts w:cs="Arial"/>
+                <w:rFonts w:ascii="Avenir Next LT Pro" w:hAnsi="Avenir Next LT Pro" w:cs="Arial"/>
                 <w:bCs/>
                 <w:sz w:val="22"/>
                 <w:szCs w:val="22"/>
@@ -327,62 +327,30 @@
             <w:pPr>
               <w:spacing w:line="360" w:lineRule="auto"/>
               <w:rPr>
-                <w:rFonts w:cs="Arial"/>
+                <w:rFonts w:ascii="Avenir Next LT Pro" w:hAnsi="Avenir Next LT Pro" w:cs="Arial"/>
                 <w:szCs w:val="16"/>
               </w:rPr>
             </w:pPr>
             <w:r>
               <w:rPr>
-                <w:rFonts w:cs="Arial"/>
+                <w:rFonts w:ascii="Avenir Next LT Pro" w:hAnsi="Avenir Next LT Pro" w:cs="Arial"/>
                 <w:szCs w:val="16"/>
               </w:rPr>
-              <w:t>{%</w:t>
-            </w:r>
-            <w:proofErr w:type="spellStart"/>
-            <w:r>
-              <w:rPr>
-                <w:rFonts w:cs="Arial"/>
+              <w:t>{%tr for</w:t>
+            </w:r>
+            <w:r>
+              <w:rPr>
+                <w:rFonts w:ascii="Avenir Next LT Pro" w:hAnsi="Avenir Next LT Pro" w:cs="Arial"/>
                 <w:szCs w:val="16"/>
               </w:rPr>
-              <w:t>tr</w:t>
-            </w:r>
-            <w:proofErr w:type="spellEnd"/>
-            <w:r>
-              <w:rPr>
-                <w:rFonts w:cs="Arial"/>
+              <w:t xml:space="preserve"> entry in</w:t>
+            </w:r>
+            <w:r>
+              <w:rPr>
+                <w:rFonts w:ascii="Avenir Next LT Pro" w:hAnsi="Avenir Next LT Pro" w:cs="Arial"/>
                 <w:szCs w:val="16"/>
               </w:rPr>
-              <w:t xml:space="preserve"> for</w:t>
-            </w:r>
-            <w:r>
-              <w:rPr>
-                <w:rFonts w:cs="Arial"/>
-                <w:szCs w:val="16"/>
-              </w:rPr>
-              <w:t xml:space="preserve"> entry in</w:t>
-            </w:r>
-            <w:r>
-              <w:rPr>
-                <w:rFonts w:cs="Arial"/>
-                <w:szCs w:val="16"/>
-              </w:rPr>
-              <w:t xml:space="preserve"> </w:t>
-            </w:r>
-            <w:proofErr w:type="spellStart"/>
-            <w:r>
-              <w:rPr>
-                <w:rFonts w:cs="Arial"/>
-                <w:szCs w:val="16"/>
-              </w:rPr>
-              <w:t>FLPNeligibleEntries</w:t>
-            </w:r>
-            <w:proofErr w:type="spellEnd"/>
-            <w:r>
-              <w:rPr>
-                <w:rFonts w:cs="Arial"/>
-                <w:szCs w:val="16"/>
-              </w:rPr>
-              <w:t xml:space="preserve"> %}</w:t>
+              <w:t xml:space="preserve"> FLPNeligibleEntries %}</w:t>
             </w:r>
           </w:p>
         </w:tc>
@@ -400,14 +368,14 @@
             <w:pPr>
               <w:spacing w:line="360" w:lineRule="auto"/>
               <w:rPr>
-                <w:rFonts w:cs="Arial"/>
+                <w:rFonts w:ascii="Avenir Next LT Pro" w:hAnsi="Avenir Next LT Pro" w:cs="Arial"/>
                 <w:color w:val="8064A2" w:themeColor="accent4"/>
                 <w:sz w:val="24"/>
               </w:rPr>
             </w:pPr>
             <w:r>
               <w:rPr>
-                <w:rFonts w:cs="Arial"/>
+                <w:rFonts w:ascii="Avenir Next LT Pro" w:hAnsi="Avenir Next LT Pro" w:cs="Arial"/>
                 <w:color w:val="8064A2" w:themeColor="accent4"/>
                 <w:sz w:val="24"/>
               </w:rPr>
@@ -415,7 +383,7 @@
             </w:r>
             <w:r>
               <w:rPr>
-                <w:rFonts w:cs="Arial"/>
+                <w:rFonts w:ascii="Avenir Next LT Pro" w:hAnsi="Avenir Next LT Pro" w:cs="Arial"/>
                 <w:color w:val="8064A2" w:themeColor="accent4"/>
                 <w:sz w:val="24"/>
               </w:rPr>
@@ -423,7 +391,7 @@
             </w:r>
             <w:r>
               <w:rPr>
-                <w:rFonts w:cs="Arial"/>
+                <w:rFonts w:ascii="Avenir Next LT Pro" w:hAnsi="Avenir Next LT Pro" w:cs="Arial"/>
                 <w:color w:val="8064A2" w:themeColor="accent4"/>
                 <w:sz w:val="24"/>
               </w:rPr>
@@ -435,88 +403,70 @@
               <w:spacing w:line="360" w:lineRule="auto"/>
               <w:rPr>
                 <w:rStyle w:val="InternetLink"/>
-                <w:rFonts w:cs="Arial"/>
+                <w:rFonts w:ascii="Avenir Next LT Pro" w:hAnsi="Avenir Next LT Pro" w:cs="Arial"/>
                 <w:color w:val="404040" w:themeColor="text1" w:themeTint="BF"/>
                 <w:szCs w:val="16"/>
               </w:rPr>
             </w:pPr>
             <w:r>
               <w:rPr>
-                <w:rFonts w:cs="Arial"/>
+                <w:rFonts w:ascii="Avenir Next LT Pro" w:hAnsi="Avenir Next LT Pro" w:cs="Arial"/>
                 <w:szCs w:val="16"/>
               </w:rPr>
               <w:t>{{</w:t>
             </w:r>
             <w:r>
               <w:rPr>
-                <w:rFonts w:cs="Arial"/>
+                <w:rFonts w:ascii="Avenir Next LT Pro" w:hAnsi="Avenir Next LT Pro" w:cs="Arial"/>
                 <w:szCs w:val="16"/>
               </w:rPr>
               <w:t xml:space="preserve">r </w:t>
             </w:r>
             <w:r>
               <w:rPr>
-                <w:rFonts w:cs="Arial"/>
+                <w:rFonts w:ascii="Avenir Next LT Pro" w:hAnsi="Avenir Next LT Pro" w:cs="Arial"/>
                 <w:szCs w:val="16"/>
               </w:rPr>
               <w:t>entry[‘</w:t>
             </w:r>
-            <w:proofErr w:type="spellStart"/>
-            <w:r>
-              <w:rPr>
-                <w:rFonts w:cs="Arial"/>
+            <w:r>
+              <w:rPr>
+                <w:rFonts w:ascii="Avenir Next LT Pro" w:hAnsi="Avenir Next LT Pro" w:cs="Arial"/>
                 <w:szCs w:val="16"/>
               </w:rPr>
               <w:t>hyperlinkFor</w:t>
             </w:r>
             <w:r>
               <w:rPr>
-                <w:rFonts w:cs="Arial"/>
+                <w:rFonts w:ascii="Avenir Next LT Pro" w:hAnsi="Avenir Next LT Pro" w:cs="Arial"/>
                 <w:szCs w:val="16"/>
               </w:rPr>
               <w:t>Name</w:t>
             </w:r>
-            <w:proofErr w:type="spellEnd"/>
-            <w:r>
-              <w:rPr>
-                <w:rFonts w:cs="Arial"/>
+            <w:r>
+              <w:rPr>
+                <w:rFonts w:ascii="Avenir Next LT Pro" w:hAnsi="Avenir Next LT Pro" w:cs="Arial"/>
                 <w:szCs w:val="16"/>
               </w:rPr>
               <w:t>’</w:t>
             </w:r>
             <w:r>
               <w:rPr>
-                <w:rFonts w:cs="Arial"/>
+                <w:rFonts w:ascii="Avenir Next LT Pro" w:hAnsi="Avenir Next LT Pro" w:cs="Arial"/>
                 <w:szCs w:val="16"/>
               </w:rPr>
               <w:t>]</w:t>
             </w:r>
             <w:r>
               <w:rPr>
-                <w:rFonts w:cs="Arial"/>
+                <w:rFonts w:ascii="Avenir Next LT Pro" w:hAnsi="Avenir Next LT Pro" w:cs="Arial"/>
                 <w:szCs w:val="16"/>
               </w:rPr>
-              <w:t xml:space="preserve"> | </w:t>
-            </w:r>
-            <w:proofErr w:type="spellStart"/>
-            <w:r>
-              <w:rPr>
-                <w:rFonts w:cs="Arial"/>
-                <w:szCs w:val="16"/>
-              </w:rPr>
-              <w:t>inline_markdown</w:t>
-            </w:r>
-            <w:proofErr w:type="spellEnd"/>
-            <w:r>
-              <w:rPr>
-                <w:rFonts w:cs="Arial"/>
-                <w:szCs w:val="16"/>
-              </w:rPr>
-              <w:t xml:space="preserve"> </w:t>
-            </w:r>
-            <w:r>
-              <w:rPr>
-                <w:rFonts w:cs="Arial"/>
+              <w:t xml:space="preserve"> | inline_markdown </w:t>
+            </w:r>
+            <w:r>
+              <w:rPr>
+                <w:rFonts w:ascii="Avenir Next LT Pro" w:hAnsi="Avenir Next LT Pro" w:cs="Arial"/>
                 <w:szCs w:val="16"/>
               </w:rPr>
               <w:t>}}</w:t>
@@ -532,6 +482,7 @@
               <w:spacing w:line="360" w:lineRule="auto"/>
               <w:rPr>
                 <w:rStyle w:val="Hyperlink"/>
+                <w:rFonts w:ascii="Avenir Next LT Pro" w:hAnsi="Avenir Next LT Pro"/>
               </w:rPr>
             </w:pPr>
           </w:p>
@@ -542,57 +493,55 @@
               <w:jc w:val="left"/>
               <w:rPr>
                 <w:rStyle w:val="Hyperlink"/>
+                <w:rFonts w:ascii="Avenir Next LT Pro" w:hAnsi="Avenir Next LT Pro"/>
               </w:rPr>
             </w:pPr>
             <w:r>
               <w:rPr>
                 <w:rStyle w:val="Hyperlink"/>
+                <w:rFonts w:ascii="Avenir Next LT Pro" w:hAnsi="Avenir Next LT Pro"/>
               </w:rPr>
               <w:t>{{</w:t>
             </w:r>
             <w:r>
               <w:rPr>
                 <w:rStyle w:val="Hyperlink"/>
+                <w:rFonts w:ascii="Avenir Next LT Pro" w:hAnsi="Avenir Next LT Pro"/>
               </w:rPr>
               <w:t xml:space="preserve">r </w:t>
             </w:r>
             <w:r>
               <w:rPr>
                 <w:rStyle w:val="Hyperlink"/>
+                <w:rFonts w:ascii="Avenir Next LT Pro" w:hAnsi="Avenir Next LT Pro"/>
               </w:rPr>
               <w:t>entry[‘</w:t>
             </w:r>
-            <w:proofErr w:type="spellStart"/>
-            <w:r>
-              <w:rPr>
-                <w:rStyle w:val="Hyperlink"/>
+            <w:r>
+              <w:rPr>
+                <w:rStyle w:val="Hyperlink"/>
+                <w:rFonts w:ascii="Avenir Next LT Pro" w:hAnsi="Avenir Next LT Pro"/>
               </w:rPr>
               <w:t>hyperlinkForPhone</w:t>
             </w:r>
-            <w:proofErr w:type="spellEnd"/>
-            <w:r>
-              <w:rPr>
-                <w:rStyle w:val="Hyperlink"/>
+            <w:r>
+              <w:rPr>
+                <w:rStyle w:val="Hyperlink"/>
+                <w:rFonts w:ascii="Avenir Next LT Pro" w:hAnsi="Avenir Next LT Pro"/>
               </w:rPr>
               <w:t>’]</w:t>
             </w:r>
             <w:r>
               <w:rPr>
                 <w:rStyle w:val="Hyperlink"/>
-              </w:rPr>
-              <w:t xml:space="preserve"> | </w:t>
-            </w:r>
-            <w:proofErr w:type="spellStart"/>
-            <w:r>
-              <w:rPr>
-                <w:rStyle w:val="Hyperlink"/>
-              </w:rPr>
-              <w:t>inline_markdown</w:t>
-            </w:r>
-            <w:proofErr w:type="spellEnd"/>
-            <w:r>
-              <w:rPr>
-                <w:rStyle w:val="Hyperlink"/>
+                <w:rFonts w:ascii="Avenir Next LT Pro" w:hAnsi="Avenir Next LT Pro"/>
+              </w:rPr>
+              <w:t xml:space="preserve"> | inline_markdown</w:t>
+            </w:r>
+            <w:r>
+              <w:rPr>
+                <w:rStyle w:val="Hyperlink"/>
+                <w:rFonts w:ascii="Avenir Next LT Pro" w:hAnsi="Avenir Next LT Pro"/>
               </w:rPr>
               <w:t>}}</w:t>
             </w:r>
@@ -604,65 +553,55 @@
               <w:jc w:val="left"/>
               <w:rPr>
                 <w:rStyle w:val="Hyperlink"/>
+                <w:rFonts w:ascii="Avenir Next LT Pro" w:hAnsi="Avenir Next LT Pro"/>
               </w:rPr>
             </w:pPr>
             <w:r>
               <w:rPr>
                 <w:rStyle w:val="Hyperlink"/>
+                <w:rFonts w:ascii="Avenir Next LT Pro" w:hAnsi="Avenir Next LT Pro"/>
               </w:rPr>
               <w:t>{{</w:t>
             </w:r>
             <w:r>
               <w:rPr>
                 <w:rStyle w:val="Hyperlink"/>
+                <w:rFonts w:ascii="Avenir Next LT Pro" w:hAnsi="Avenir Next LT Pro"/>
               </w:rPr>
               <w:t xml:space="preserve">r </w:t>
             </w:r>
             <w:r>
               <w:rPr>
                 <w:rStyle w:val="Hyperlink"/>
+                <w:rFonts w:ascii="Avenir Next LT Pro" w:hAnsi="Avenir Next LT Pro"/>
               </w:rPr>
               <w:t>entry[‘</w:t>
             </w:r>
-            <w:proofErr w:type="spellStart"/>
-            <w:r>
-              <w:rPr>
-                <w:rStyle w:val="Hyperlink"/>
+            <w:r>
+              <w:rPr>
+                <w:rStyle w:val="Hyperlink"/>
+                <w:rFonts w:ascii="Avenir Next LT Pro" w:hAnsi="Avenir Next LT Pro"/>
               </w:rPr>
               <w:t>hyperlinkForEmail</w:t>
             </w:r>
-            <w:proofErr w:type="spellEnd"/>
-            <w:r>
-              <w:rPr>
-                <w:rStyle w:val="Hyperlink"/>
+            <w:r>
+              <w:rPr>
+                <w:rStyle w:val="Hyperlink"/>
+                <w:rFonts w:ascii="Avenir Next LT Pro" w:hAnsi="Avenir Next LT Pro"/>
               </w:rPr>
               <w:t>’]</w:t>
             </w:r>
             <w:r>
               <w:rPr>
                 <w:rStyle w:val="Hyperlink"/>
-              </w:rPr>
-              <w:t xml:space="preserve"> | </w:t>
-            </w:r>
-            <w:proofErr w:type="spellStart"/>
-            <w:r>
-              <w:rPr>
-                <w:rStyle w:val="Hyperlink"/>
-              </w:rPr>
-              <w:t>inline</w:t>
-            </w:r>
-            <w:bookmarkStart w:id="0" w:name="_GoBack"/>
-            <w:bookmarkEnd w:id="0"/>
-            <w:r>
-              <w:rPr>
-                <w:rStyle w:val="Hyperlink"/>
-              </w:rPr>
-              <w:t>_markdown</w:t>
-            </w:r>
-            <w:proofErr w:type="spellEnd"/>
-            <w:r>
-              <w:rPr>
-                <w:rStyle w:val="Hyperlink"/>
+                <w:rFonts w:ascii="Avenir Next LT Pro" w:hAnsi="Avenir Next LT Pro"/>
+              </w:rPr>
+              <w:t xml:space="preserve"> | inline_markdown</w:t>
+            </w:r>
+            <w:r>
+              <w:rPr>
+                <w:rStyle w:val="Hyperlink"/>
+                <w:rFonts w:ascii="Avenir Next LT Pro" w:hAnsi="Avenir Next LT Pro"/>
               </w:rPr>
               <w:t>}}</w:t>
             </w:r>
@@ -674,11 +613,13 @@
               <w:jc w:val="left"/>
               <w:rPr>
                 <w:rStyle w:val="Hyperlink"/>
+                <w:rFonts w:ascii="Avenir Next LT Pro" w:hAnsi="Avenir Next LT Pro"/>
               </w:rPr>
             </w:pPr>
             <w:r>
               <w:rPr>
                 <w:rStyle w:val="Hyperlink"/>
+                <w:rFonts w:ascii="Avenir Next LT Pro" w:hAnsi="Avenir Next LT Pro"/>
               </w:rPr>
               <w:t>{{entry[‘address’]}}</w:t>
             </w:r>
@@ -690,63 +631,62 @@
               <w:jc w:val="left"/>
               <w:rPr>
                 <w:rStyle w:val="Hyperlink"/>
+                <w:rFonts w:ascii="Avenir Next LT Pro" w:hAnsi="Avenir Next LT Pro"/>
               </w:rPr>
             </w:pPr>
             <w:r>
               <w:rPr>
                 <w:rStyle w:val="Hyperlink"/>
+                <w:rFonts w:ascii="Avenir Next LT Pro" w:hAnsi="Avenir Next LT Pro"/>
               </w:rPr>
               <w:t>{{</w:t>
             </w:r>
             <w:r>
               <w:rPr>
                 <w:rStyle w:val="Hyperlink"/>
+                <w:rFonts w:ascii="Avenir Next LT Pro" w:hAnsi="Avenir Next LT Pro"/>
               </w:rPr>
               <w:t xml:space="preserve">r </w:t>
             </w:r>
             <w:r>
               <w:rPr>
                 <w:rStyle w:val="Hyperlink"/>
+                <w:rFonts w:ascii="Avenir Next LT Pro" w:hAnsi="Avenir Next LT Pro"/>
               </w:rPr>
               <w:t>entry[‘</w:t>
             </w:r>
-            <w:proofErr w:type="spellStart"/>
-            <w:r>
-              <w:rPr>
-                <w:rStyle w:val="Hyperlink"/>
+            <w:r>
+              <w:rPr>
+                <w:rStyle w:val="Hyperlink"/>
+                <w:rFonts w:ascii="Avenir Next LT Pro" w:hAnsi="Avenir Next LT Pro"/>
               </w:rPr>
               <w:t>hyperlinkForURL</w:t>
             </w:r>
-            <w:proofErr w:type="spellEnd"/>
-            <w:r>
-              <w:rPr>
-                <w:rStyle w:val="Hyperlink"/>
+            <w:r>
+              <w:rPr>
+                <w:rStyle w:val="Hyperlink"/>
+                <w:rFonts w:ascii="Avenir Next LT Pro" w:hAnsi="Avenir Next LT Pro"/>
               </w:rPr>
               <w:t>’</w:t>
             </w:r>
             <w:r>
               <w:rPr>
                 <w:rStyle w:val="Hyperlink"/>
+                <w:rFonts w:ascii="Avenir Next LT Pro" w:hAnsi="Avenir Next LT Pro"/>
               </w:rPr>
               <w:t>]</w:t>
             </w:r>
             <w:r>
               <w:rPr>
                 <w:rStyle w:val="Hyperlink"/>
-              </w:rPr>
-              <w:t xml:space="preserve"> | </w:t>
-            </w:r>
-            <w:proofErr w:type="spellStart"/>
-            <w:r>
-              <w:rPr>
-                <w:rStyle w:val="Hyperlink"/>
-              </w:rPr>
-              <w:t>inline_markdown</w:t>
-            </w:r>
-            <w:proofErr w:type="spellEnd"/>
-            <w:r>
-              <w:rPr>
-                <w:rStyle w:val="Hyperlink"/>
+                <w:rFonts w:ascii="Avenir Next LT Pro" w:hAnsi="Avenir Next LT Pro"/>
+              </w:rPr>
+              <w:t xml:space="preserve"> | inline_markdown</w:t>
+            </w:r>
+            <w:r>
+              <w:rPr>
+                <w:rStyle w:val="Hyperlink"/>
+                <w:rFonts w:ascii="Avenir Next LT Pro" w:hAnsi="Avenir Next LT Pro"/>
               </w:rPr>
               <w:t>}}</w:t>
             </w:r>
@@ -756,6 +696,7 @@
               <w:spacing w:line="360" w:lineRule="auto"/>
               <w:rPr>
                 <w:rStyle w:val="Hyperlink"/>
+                <w:rFonts w:ascii="Avenir Next LT Pro" w:hAnsi="Avenir Next LT Pro"/>
               </w:rPr>
             </w:pPr>
           </w:p>
@@ -775,48 +716,16 @@
             <w:pPr>
               <w:spacing w:line="360" w:lineRule="auto"/>
               <w:rPr>
-                <w:rFonts w:cs="Arial"/>
+                <w:rFonts w:ascii="Avenir Next LT Pro" w:hAnsi="Avenir Next LT Pro" w:cs="Arial"/>
                 <w:szCs w:val="16"/>
               </w:rPr>
             </w:pPr>
             <w:r>
               <w:rPr>
-                <w:rFonts w:cs="Arial"/>
+                <w:rFonts w:ascii="Avenir Next LT Pro" w:hAnsi="Avenir Next LT Pro" w:cs="Arial"/>
                 <w:szCs w:val="16"/>
               </w:rPr>
-              <w:t>{%</w:t>
-            </w:r>
-            <w:proofErr w:type="spellStart"/>
-            <w:r>
-              <w:rPr>
-                <w:rFonts w:cs="Arial"/>
-                <w:szCs w:val="16"/>
-              </w:rPr>
-              <w:t>tr</w:t>
-            </w:r>
-            <w:proofErr w:type="spellEnd"/>
-            <w:r>
-              <w:rPr>
-                <w:rFonts w:cs="Arial"/>
-                <w:szCs w:val="16"/>
-              </w:rPr>
-              <w:t xml:space="preserve"> </w:t>
-            </w:r>
-            <w:proofErr w:type="spellStart"/>
-            <w:r>
-              <w:rPr>
-                <w:rFonts w:cs="Arial"/>
-                <w:szCs w:val="16"/>
-              </w:rPr>
-              <w:t>endfor</w:t>
-            </w:r>
-            <w:proofErr w:type="spellEnd"/>
-            <w:r>
-              <w:rPr>
-                <w:rFonts w:cs="Arial"/>
-                <w:szCs w:val="16"/>
-              </w:rPr>
-              <w:t xml:space="preserve"> %}</w:t>
+              <w:t>{%tr endfor %}</w:t>
             </w:r>
           </w:p>
         </w:tc>
@@ -827,7 +736,7 @@
         <w:spacing w:line="360" w:lineRule="auto"/>
         <w:jc w:val="center"/>
         <w:rPr>
-          <w:rFonts w:eastAsiaTheme="minorHAnsi" w:cs="Arial"/>
+          <w:rFonts w:ascii="Avenir Next LT Pro" w:eastAsiaTheme="minorHAnsi" w:hAnsi="Avenir Next LT Pro" w:cs="Arial"/>
           <w:sz w:val="20"/>
           <w:szCs w:val="20"/>
         </w:rPr>
@@ -838,7 +747,7 @@
         <w:spacing w:line="360" w:lineRule="auto"/>
         <w:jc w:val="center"/>
         <w:rPr>
-          <w:rFonts w:eastAsiaTheme="minorHAnsi" w:cs="Arial"/>
+          <w:rFonts w:ascii="Avenir Next LT Pro" w:eastAsiaTheme="minorHAnsi" w:hAnsi="Avenir Next LT Pro" w:cs="Arial"/>
           <w:sz w:val="20"/>
           <w:szCs w:val="20"/>
         </w:rPr>
@@ -849,14 +758,14 @@
         <w:spacing w:line="360" w:lineRule="auto"/>
         <w:jc w:val="center"/>
         <w:rPr>
-          <w:rFonts w:cs="Arial"/>
+          <w:rFonts w:ascii="Avenir Next LT Pro" w:hAnsi="Avenir Next LT Pro" w:cs="Arial"/>
           <w:color w:val="7030A0"/>
           <w:sz w:val="24"/>
         </w:rPr>
       </w:pPr>
       <w:r>
         <w:rPr>
-          <w:rFonts w:cs="Arial"/>
+          <w:rFonts w:ascii="Avenir Next LT Pro" w:hAnsi="Avenir Next LT Pro" w:cs="Arial"/>
           <w:color w:val="7030A0"/>
           <w:sz w:val="24"/>
         </w:rPr>
@@ -868,7 +777,7 @@
         <w:spacing w:line="360" w:lineRule="auto"/>
         <w:jc w:val="center"/>
         <w:rPr>
-          <w:rFonts w:eastAsiaTheme="minorHAnsi" w:cs="Arial"/>
+          <w:rFonts w:ascii="Avenir Next LT Pro" w:eastAsiaTheme="minorHAnsi" w:hAnsi="Avenir Next LT Pro" w:cs="Arial"/>
           <w:szCs w:val="16"/>
         </w:rPr>
       </w:pPr>
@@ -878,7 +787,7 @@
         <w:spacing w:line="360" w:lineRule="auto"/>
         <w:jc w:val="center"/>
         <w:rPr>
-          <w:rFonts w:eastAsiaTheme="minorHAnsi" w:cs="Arial"/>
+          <w:rFonts w:ascii="Avenir Next LT Pro" w:eastAsiaTheme="minorHAnsi" w:hAnsi="Avenir Next LT Pro" w:cs="Arial"/>
           <w:color w:val="7F7F7F" w:themeColor="text1" w:themeTint="80"/>
           <w:sz w:val="20"/>
           <w:szCs w:val="20"/>
@@ -889,7 +798,7 @@
         <w:r>
           <w:rPr>
             <w:rStyle w:val="Hyperlink"/>
-            <w:rFonts w:eastAsiaTheme="minorHAnsi" w:cs="Arial"/>
+            <w:rFonts w:ascii="Avenir Next LT Pro" w:eastAsiaTheme="minorHAnsi" w:hAnsi="Avenir Next LT Pro" w:cs="Arial"/>
             <w:color w:val="7F7F7F" w:themeColor="text1" w:themeTint="80"/>
             <w:sz w:val="20"/>
             <w:szCs w:val="20"/>
@@ -904,7 +813,7 @@
         <w:spacing w:line="360" w:lineRule="auto"/>
         <w:jc w:val="center"/>
         <w:rPr>
-          <w:rFonts w:eastAsiaTheme="minorHAnsi" w:cs="Arial"/>
+          <w:rFonts w:ascii="Avenir Next LT Pro" w:eastAsiaTheme="minorHAnsi" w:hAnsi="Avenir Next LT Pro" w:cs="Arial"/>
           <w:color w:val="7F7F7F" w:themeColor="text1" w:themeTint="80"/>
           <w:sz w:val="20"/>
           <w:szCs w:val="20"/>
@@ -915,7 +824,7 @@
         <w:r>
           <w:rPr>
             <w:rStyle w:val="Hyperlink"/>
-            <w:rFonts w:eastAsiaTheme="minorHAnsi" w:cs="Arial"/>
+            <w:rFonts w:ascii="Avenir Next LT Pro" w:eastAsiaTheme="minorHAnsi" w:hAnsi="Avenir Next LT Pro" w:cs="Arial"/>
             <w:color w:val="7F7F7F" w:themeColor="text1" w:themeTint="80"/>
             <w:sz w:val="20"/>
             <w:szCs w:val="20"/>
@@ -930,7 +839,7 @@
         <w:spacing w:line="360" w:lineRule="auto"/>
         <w:jc w:val="center"/>
         <w:rPr>
-          <w:rFonts w:eastAsiaTheme="minorHAnsi" w:cs="Arial"/>
+          <w:rFonts w:ascii="Avenir Next LT Pro" w:eastAsiaTheme="minorHAnsi" w:hAnsi="Avenir Next LT Pro" w:cs="Arial"/>
           <w:szCs w:val="16"/>
         </w:rPr>
       </w:pPr>
@@ -940,14 +849,14 @@
         <w:spacing w:line="360" w:lineRule="auto"/>
         <w:jc w:val="center"/>
         <w:rPr>
-          <w:rFonts w:eastAsiaTheme="minorHAnsi" w:cs="Arial"/>
+          <w:rFonts w:ascii="Avenir Next LT Pro" w:eastAsiaTheme="minorHAnsi" w:hAnsi="Avenir Next LT Pro" w:cs="Arial"/>
           <w:sz w:val="20"/>
           <w:szCs w:val="20"/>
         </w:rPr>
       </w:pPr>
       <w:r>
         <w:rPr>
-          <w:rFonts w:eastAsiaTheme="minorHAnsi" w:cs="Arial"/>
+          <w:rFonts w:ascii="Avenir Next LT Pro" w:eastAsiaTheme="minorHAnsi" w:hAnsi="Avenir Next LT Pro" w:cs="Arial"/>
           <w:sz w:val="20"/>
           <w:szCs w:val="20"/>
         </w:rPr>
@@ -957,7 +866,7 @@
         <w:r>
           <w:rPr>
             <w:rStyle w:val="Hyperlink"/>
-            <w:rFonts w:eastAsiaTheme="minorHAnsi" w:cs="Arial"/>
+            <w:rFonts w:ascii="Avenir Next LT Pro" w:eastAsiaTheme="minorHAnsi" w:hAnsi="Avenir Next LT Pro" w:cs="Arial"/>
             <w:color w:val="7030A0"/>
             <w:sz w:val="20"/>
             <w:szCs w:val="20"/>
@@ -968,7 +877,7 @@
       </w:hyperlink>
       <w:r>
         <w:rPr>
-          <w:rFonts w:eastAsiaTheme="minorHAnsi" w:cs="Arial"/>
+          <w:rFonts w:ascii="Avenir Next LT Pro" w:eastAsiaTheme="minorHAnsi" w:hAnsi="Avenir Next LT Pro" w:cs="Arial"/>
           <w:color w:val="7030A0"/>
           <w:sz w:val="20"/>
           <w:szCs w:val="20"/>
@@ -977,26 +886,24 @@
       </w:r>
       <w:r>
         <w:rPr>
-          <w:rFonts w:eastAsiaTheme="minorHAnsi" w:cs="Arial"/>
+          <w:rFonts w:ascii="Avenir Next LT Pro" w:eastAsiaTheme="minorHAnsi" w:hAnsi="Avenir Next LT Pro" w:cs="Arial"/>
           <w:sz w:val="20"/>
           <w:szCs w:val="20"/>
         </w:rPr>
         <w:t xml:space="preserve">to go to our </w:t>
       </w:r>
-      <w:proofErr w:type="spellStart"/>
       <w:r>
         <w:rPr>
-          <w:rFonts w:eastAsiaTheme="minorHAnsi" w:cs="Arial"/>
+          <w:rFonts w:ascii="Avenir Next LT Pro" w:eastAsiaTheme="minorHAnsi" w:hAnsi="Avenir Next LT Pro" w:cs="Arial"/>
           <w:b/>
           <w:sz w:val="20"/>
           <w:szCs w:val="20"/>
         </w:rPr>
         <w:t>iReferSA</w:t>
       </w:r>
-      <w:proofErr w:type="spellEnd"/>
       <w:r>
         <w:rPr>
-          <w:rFonts w:eastAsiaTheme="minorHAnsi" w:cs="Arial"/>
+          <w:rFonts w:ascii="Avenir Next LT Pro" w:eastAsiaTheme="minorHAnsi" w:hAnsi="Avenir Next LT Pro" w:cs="Arial"/>
           <w:sz w:val="20"/>
           <w:szCs w:val="20"/>
         </w:rPr>
@@ -1008,7 +915,7 @@
         <w:spacing w:line="360" w:lineRule="auto"/>
         <w:jc w:val="center"/>
         <w:rPr>
-          <w:rFonts w:eastAsiaTheme="minorHAnsi" w:cs="Arial"/>
+          <w:rFonts w:ascii="Avenir Next LT Pro" w:eastAsiaTheme="minorHAnsi" w:hAnsi="Avenir Next LT Pro" w:cs="Arial"/>
         </w:rPr>
       </w:pPr>
     </w:p>
@@ -1017,14 +924,14 @@
         <w:spacing w:line="360" w:lineRule="auto"/>
         <w:jc w:val="center"/>
         <w:rPr>
-          <w:rFonts w:cs="Arial"/>
+          <w:rFonts w:ascii="Avenir Next LT Pro" w:hAnsi="Avenir Next LT Pro" w:cs="Arial"/>
           <w:sz w:val="18"/>
           <w:szCs w:val="18"/>
         </w:rPr>
       </w:pPr>
       <w:r>
         <w:rPr>
-          <w:rFonts w:cs="Arial"/>
+          <w:rFonts w:ascii="Avenir Next LT Pro" w:hAnsi="Avenir Next LT Pro" w:cs="Arial"/>
           <w:b/>
           <w:bCs/>
           <w:sz w:val="18"/>
@@ -1034,7 +941,7 @@
       </w:r>
       <w:r>
         <w:rPr>
-          <w:rFonts w:cs="Arial"/>
+          <w:rFonts w:ascii="Avenir Next LT Pro" w:hAnsi="Avenir Next LT Pro" w:cs="Arial"/>
           <w:sz w:val="18"/>
           <w:szCs w:val="18"/>
         </w:rPr>
@@ -1042,7 +949,7 @@
       </w:r>
       <w:r>
         <w:rPr>
-          <w:rFonts w:cs="Arial"/>
+          <w:rFonts w:ascii="Avenir Next LT Pro" w:hAnsi="Avenir Next LT Pro" w:cs="Arial"/>
           <w:sz w:val="18"/>
           <w:szCs w:val="18"/>
         </w:rPr>
@@ -1051,56 +958,20 @@
       <w:proofErr w:type="gramStart"/>
       <w:r>
         <w:rPr>
-          <w:rFonts w:cs="Arial"/>
+          <w:rFonts w:ascii="Avenir Next LT Pro" w:hAnsi="Avenir Next LT Pro" w:cs="Arial"/>
           <w:sz w:val="18"/>
           <w:szCs w:val="18"/>
         </w:rPr>
-        <w:t xml:space="preserve">{{ </w:t>
-      </w:r>
-      <w:proofErr w:type="spellStart"/>
-      <w:r>
-        <w:rPr>
-          <w:rFonts w:cs="Arial"/>
-          <w:sz w:val="18"/>
-          <w:szCs w:val="18"/>
-        </w:rPr>
-        <w:t>format</w:t>
+        <w:t>{{ format</w:t>
       </w:r>
       <w:proofErr w:type="gramEnd"/>
       <w:r>
         <w:rPr>
-          <w:rFonts w:cs="Arial"/>
+          <w:rFonts w:ascii="Avenir Next LT Pro" w:hAnsi="Avenir Next LT Pro" w:cs="Arial"/>
           <w:sz w:val="18"/>
           <w:szCs w:val="18"/>
         </w:rPr>
-        <w:t>_date</w:t>
-      </w:r>
-      <w:proofErr w:type="spellEnd"/>
-      <w:r>
-        <w:rPr>
-          <w:rFonts w:cs="Arial"/>
-          <w:sz w:val="18"/>
-          <w:szCs w:val="18"/>
-        </w:rPr>
-        <w:t xml:space="preserve">(today(), format=’d MMM </w:t>
-      </w:r>
-      <w:proofErr w:type="spellStart"/>
-      <w:r>
-        <w:rPr>
-          <w:rFonts w:cs="Arial"/>
-          <w:sz w:val="18"/>
-          <w:szCs w:val="18"/>
-        </w:rPr>
-        <w:t>yyyy</w:t>
-      </w:r>
-      <w:proofErr w:type="spellEnd"/>
-      <w:r>
-        <w:rPr>
-          <w:rFonts w:cs="Arial"/>
-          <w:sz w:val="18"/>
-          <w:szCs w:val="18"/>
-        </w:rPr>
-        <w:t>’) }}</w:t>
+        <w:t>_date(today(), format=’d MMM yyyy’) }}</w:t>
       </w:r>
     </w:p>
     <w:sectPr>
@@ -1115,7 +986,7 @@
 </file>
 
 <file path=word/endnotes.xml><?xml version="1.0" encoding="utf-8"?>
-<w:endnotes xmlns:wpc="http://schemas.microsoft.com/office/word/2010/wordprocessingCanvas" xmlns:cx="http://schemas.microsoft.com/office/drawing/2014/chartex" xmlns:cx1="http://schemas.microsoft.com/office/drawing/2015/9/8/chartex" xmlns:cx2="http://schemas.microsoft.com/office/drawing/2015/10/21/chartex" xmlns:cx3="http://schemas.microsoft.com/office/drawing/2016/5/9/chartex" xmlns:cx4="http://schemas.microsoft.com/office/drawing/2016/5/10/chartex" xmlns:cx5="http://schemas.microsoft.com/office/drawing/2016/5/11/chartex" xmlns:cx6="http://schemas.microsoft.com/office/drawing/2016/5/12/chartex" xmlns:cx7="http://schemas.microsoft.com/office/drawing/2016/5/13/chartex" xmlns:cx8="http://schemas.microsoft.com/office/drawing/2016/5/14/chartex" xmlns:mc="http://schemas.openxmlformats.org/markup-compatibility/2006" xmlns:aink="http://schemas.microsoft.com/office/drawing/2016/ink" xmlns:am3d="http://schemas.microsoft.com/office/drawing/2017/model3d" xmlns:o="urn:schemas-microsoft-com:office:office" xmlns:r="http://schemas.openxmlformats.org/officeDocument/2006/relationships" xmlns:m="http://schemas.openxmlformats.org/officeDocument/2006/math" xmlns:v="urn:schemas-microsoft-com:vml" xmlns:wp14="http://schemas.microsoft.com/office/word/2010/wordprocessingDrawing" xmlns:wp="http://schemas.openxmlformats.org/drawingml/2006/wordprocessingDrawing" xmlns:w10="urn:schemas-microsoft-com:office:word" xmlns:w="http://schemas.openxmlformats.org/wordprocessingml/2006/main" xmlns:w14="http://schemas.microsoft.com/office/word/2010/wordml" xmlns:w15="http://schemas.microsoft.com/office/word/2012/wordml" xmlns:w16cid="http://schemas.microsoft.com/office/word/2016/wordml/cid" xmlns:w16se="http://schemas.microsoft.com/office/word/2015/wordml/symex" xmlns:wpg="http://schemas.microsoft.com/office/word/2010/wordprocessingGroup" xmlns:wpi="http://schemas.microsoft.com/office/word/2010/wordprocessingInk" xmlns:wne="http://schemas.microsoft.com/office/word/2006/wordml" xmlns:wps="http://schemas.microsoft.com/office/word/2010/wordprocessingShape" mc:Ignorable="w14 w15 w16se w16cid wp14">
+<w:endnotes xmlns:wpc="http://schemas.microsoft.com/office/word/2010/wordprocessingCanvas" xmlns:cx="http://schemas.microsoft.com/office/drawing/2014/chartex" xmlns:cx1="http://schemas.microsoft.com/office/drawing/2015/9/8/chartex" xmlns:cx2="http://schemas.microsoft.com/office/drawing/2015/10/21/chartex" xmlns:cx3="http://schemas.microsoft.com/office/drawing/2016/5/9/chartex" xmlns:cx4="http://schemas.microsoft.com/office/drawing/2016/5/10/chartex" xmlns:cx5="http://schemas.microsoft.com/office/drawing/2016/5/11/chartex" xmlns:cx6="http://schemas.microsoft.com/office/drawing/2016/5/12/chartex" xmlns:cx7="http://schemas.microsoft.com/office/drawing/2016/5/13/chartex" xmlns:cx8="http://schemas.microsoft.com/office/drawing/2016/5/14/chartex" xmlns:mc="http://schemas.openxmlformats.org/markup-compatibility/2006" xmlns:aink="http://schemas.microsoft.com/office/drawing/2016/ink" xmlns:am3d="http://schemas.microsoft.com/office/drawing/2017/model3d" xmlns:o="urn:schemas-microsoft-com:office:office" xmlns:r="http://schemas.openxmlformats.org/officeDocument/2006/relationships" xmlns:m="http://schemas.openxmlformats.org/officeDocument/2006/math" xmlns:v="urn:schemas-microsoft-com:vml" xmlns:wp14="http://schemas.microsoft.com/office/word/2010/wordprocessingDrawing" xmlns:wp="http://schemas.openxmlformats.org/drawingml/2006/wordprocessingDrawing" xmlns:w10="urn:schemas-microsoft-com:office:word" xmlns:w="http://schemas.openxmlformats.org/wordprocessingml/2006/main" xmlns:w14="http://schemas.microsoft.com/office/word/2010/wordml" xmlns:w15="http://schemas.microsoft.com/office/word/2012/wordml" xmlns:w16cex="http://schemas.microsoft.com/office/word/2018/wordml/cex" xmlns:w16cid="http://schemas.microsoft.com/office/word/2016/wordml/cid" xmlns:w16="http://schemas.microsoft.com/office/word/2018/wordml" xmlns:w16se="http://schemas.microsoft.com/office/word/2015/wordml/symex" xmlns:wpg="http://schemas.microsoft.com/office/word/2010/wordprocessingGroup" xmlns:wpi="http://schemas.microsoft.com/office/word/2010/wordprocessingInk" xmlns:wne="http://schemas.microsoft.com/office/word/2006/wordml" xmlns:wps="http://schemas.microsoft.com/office/word/2010/wordprocessingShape" mc:Ignorable="w14 w15 w16se w16cid w16 w16cex wp14">
   <w:endnote w:type="separator" w:id="-1">
     <w:p>
       <w:r>
@@ -1134,7 +1005,7 @@
 </file>
 
 <file path=word/footnotes.xml><?xml version="1.0" encoding="utf-8"?>
-<w:footnotes xmlns:wpc="http://schemas.microsoft.com/office/word/2010/wordprocessingCanvas" xmlns:cx="http://schemas.microsoft.com/office/drawing/2014/chartex" xmlns:cx1="http://schemas.microsoft.com/office/drawing/2015/9/8/chartex" xmlns:cx2="http://schemas.microsoft.com/office/drawing/2015/10/21/chartex" xmlns:cx3="http://schemas.microsoft.com/office/drawing/2016/5/9/chartex" xmlns:cx4="http://schemas.microsoft.com/office/drawing/2016/5/10/chartex" xmlns:cx5="http://schemas.microsoft.com/office/drawing/2016/5/11/chartex" xmlns:cx6="http://schemas.microsoft.com/office/drawing/2016/5/12/chartex" xmlns:cx7="http://schemas.microsoft.com/office/drawing/2016/5/13/chartex" xmlns:cx8="http://schemas.microsoft.com/office/drawing/2016/5/14/chartex" xmlns:mc="http://schemas.openxmlformats.org/markup-compatibility/2006" xmlns:aink="http://schemas.microsoft.com/office/drawing/2016/ink" xmlns:am3d="http://schemas.microsoft.com/office/drawing/2017/model3d" xmlns:o="urn:schemas-microsoft-com:office:office" xmlns:r="http://schemas.openxmlformats.org/officeDocument/2006/relationships" xmlns:m="http://schemas.openxmlformats.org/officeDocument/2006/math" xmlns:v="urn:schemas-microsoft-com:vml" xmlns:wp14="http://schemas.microsoft.com/office/word/2010/wordprocessingDrawing" xmlns:wp="http://schemas.openxmlformats.org/drawingml/2006/wordprocessingDrawing" xmlns:w10="urn:schemas-microsoft-com:office:word" xmlns:w="http://schemas.openxmlformats.org/wordprocessingml/2006/main" xmlns:w14="http://schemas.microsoft.com/office/word/2010/wordml" xmlns:w15="http://schemas.microsoft.com/office/word/2012/wordml" xmlns:w16cid="http://schemas.microsoft.com/office/word/2016/wordml/cid" xmlns:w16se="http://schemas.microsoft.com/office/word/2015/wordml/symex" xmlns:wpg="http://schemas.microsoft.com/office/word/2010/wordprocessingGroup" xmlns:wpi="http://schemas.microsoft.com/office/word/2010/wordprocessingInk" xmlns:wne="http://schemas.microsoft.com/office/word/2006/wordml" xmlns:wps="http://schemas.microsoft.com/office/word/2010/wordprocessingShape" mc:Ignorable="w14 w15 w16se w16cid wp14">
+<w:footnotes xmlns:wpc="http://schemas.microsoft.com/office/word/2010/wordprocessingCanvas" xmlns:cx="http://schemas.microsoft.com/office/drawing/2014/chartex" xmlns:cx1="http://schemas.microsoft.com/office/drawing/2015/9/8/chartex" xmlns:cx2="http://schemas.microsoft.com/office/drawing/2015/10/21/chartex" xmlns:cx3="http://schemas.microsoft.com/office/drawing/2016/5/9/chartex" xmlns:cx4="http://schemas.microsoft.com/office/drawing/2016/5/10/chartex" xmlns:cx5="http://schemas.microsoft.com/office/drawing/2016/5/11/chartex" xmlns:cx6="http://schemas.microsoft.com/office/drawing/2016/5/12/chartex" xmlns:cx7="http://schemas.microsoft.com/office/drawing/2016/5/13/chartex" xmlns:cx8="http://schemas.microsoft.com/office/drawing/2016/5/14/chartex" xmlns:mc="http://schemas.openxmlformats.org/markup-compatibility/2006" xmlns:aink="http://schemas.microsoft.com/office/drawing/2016/ink" xmlns:am3d="http://schemas.microsoft.com/office/drawing/2017/model3d" xmlns:o="urn:schemas-microsoft-com:office:office" xmlns:r="http://schemas.openxmlformats.org/officeDocument/2006/relationships" xmlns:m="http://schemas.openxmlformats.org/officeDocument/2006/math" xmlns:v="urn:schemas-microsoft-com:vml" xmlns:wp14="http://schemas.microsoft.com/office/word/2010/wordprocessingDrawing" xmlns:wp="http://schemas.openxmlformats.org/drawingml/2006/wordprocessingDrawing" xmlns:w10="urn:schemas-microsoft-com:office:word" xmlns:w="http://schemas.openxmlformats.org/wordprocessingml/2006/main" xmlns:w14="http://schemas.microsoft.com/office/word/2010/wordml" xmlns:w15="http://schemas.microsoft.com/office/word/2012/wordml" xmlns:w16cex="http://schemas.microsoft.com/office/word/2018/wordml/cex" xmlns:w16cid="http://schemas.microsoft.com/office/word/2016/wordml/cid" xmlns:w16="http://schemas.microsoft.com/office/word/2018/wordml" xmlns:w16se="http://schemas.microsoft.com/office/word/2015/wordml/symex" xmlns:wpg="http://schemas.microsoft.com/office/word/2010/wordprocessingGroup" xmlns:wpi="http://schemas.microsoft.com/office/word/2010/wordprocessingInk" xmlns:wne="http://schemas.microsoft.com/office/word/2006/wordml" xmlns:wps="http://schemas.microsoft.com/office/word/2010/wordprocessingShape" mc:Ignorable="w14 w15 w16se w16cid w16 w16cex wp14">
   <w:footnote w:type="separator" w:id="-1">
     <w:p>
       <w:r>
@@ -1153,7 +1024,7 @@
 </file>
 
 <file path=word/numbering.xml><?xml version="1.0" encoding="utf-8"?>
-<w:numbering xmlns:wpc="http://schemas.microsoft.com/office/word/2010/wordprocessingCanvas" xmlns:cx="http://schemas.microsoft.com/office/drawing/2014/chartex" xmlns:cx1="http://schemas.microsoft.com/office/drawing/2015/9/8/chartex" xmlns:cx2="http://schemas.microsoft.com/office/drawing/2015/10/21/chartex" xmlns:cx3="http://schemas.microsoft.com/office/drawing/2016/5/9/chartex" xmlns:cx4="http://schemas.microsoft.com/office/drawing/2016/5/10/chartex" xmlns:cx5="http://schemas.microsoft.com/office/drawing/2016/5/11/chartex" xmlns:cx6="http://schemas.microsoft.com/office/drawing/2016/5/12/chartex" xmlns:cx7="http://schemas.microsoft.com/office/drawing/2016/5/13/chartex" xmlns:cx8="http://schemas.microsoft.com/office/drawing/2016/5/14/chartex" xmlns:mc="http://schemas.openxmlformats.org/markup-compatibility/2006" xmlns:aink="http://schemas.microsoft.com/office/drawing/2016/ink" xmlns:am3d="http://schemas.microsoft.com/office/drawing/2017/model3d" xmlns:o="urn:schemas-microsoft-com:office:office" xmlns:r="http://schemas.openxmlformats.org/officeDocument/2006/relationships" xmlns:m="http://schemas.openxmlformats.org/officeDocument/2006/math" xmlns:v="urn:schemas-microsoft-com:vml" xmlns:wp14="http://schemas.microsoft.com/office/word/2010/wordprocessingDrawing" xmlns:wp="http://schemas.openxmlformats.org/drawingml/2006/wordprocessingDrawing" xmlns:w10="urn:schemas-microsoft-com:office:word" xmlns:w="http://schemas.openxmlformats.org/wordprocessingml/2006/main" xmlns:w14="http://schemas.microsoft.com/office/word/2010/wordml" xmlns:w15="http://schemas.microsoft.com/office/word/2012/wordml" xmlns:w16cid="http://schemas.microsoft.com/office/word/2016/wordml/cid" xmlns:w16se="http://schemas.microsoft.com/office/word/2015/wordml/symex" xmlns:wpg="http://schemas.microsoft.com/office/word/2010/wordprocessingGroup" xmlns:wpi="http://schemas.microsoft.com/office/word/2010/wordprocessingInk" xmlns:wne="http://schemas.microsoft.com/office/word/2006/wordml" xmlns:wps="http://schemas.microsoft.com/office/word/2010/wordprocessingShape" mc:Ignorable="w14 w15 w16se w16cid wp14">
+<w:numbering xmlns:wpc="http://schemas.microsoft.com/office/word/2010/wordprocessingCanvas" xmlns:cx="http://schemas.microsoft.com/office/drawing/2014/chartex" xmlns:cx1="http://schemas.microsoft.com/office/drawing/2015/9/8/chartex" xmlns:cx2="http://schemas.microsoft.com/office/drawing/2015/10/21/chartex" xmlns:cx3="http://schemas.microsoft.com/office/drawing/2016/5/9/chartex" xmlns:cx4="http://schemas.microsoft.com/office/drawing/2016/5/10/chartex" xmlns:cx5="http://schemas.microsoft.com/office/drawing/2016/5/11/chartex" xmlns:cx6="http://schemas.microsoft.com/office/drawing/2016/5/12/chartex" xmlns:cx7="http://schemas.microsoft.com/office/drawing/2016/5/13/chartex" xmlns:cx8="http://schemas.microsoft.com/office/drawing/2016/5/14/chartex" xmlns:mc="http://schemas.openxmlformats.org/markup-compatibility/2006" xmlns:aink="http://schemas.microsoft.com/office/drawing/2016/ink" xmlns:am3d="http://schemas.microsoft.com/office/drawing/2017/model3d" xmlns:o="urn:schemas-microsoft-com:office:office" xmlns:r="http://schemas.openxmlformats.org/officeDocument/2006/relationships" xmlns:m="http://schemas.openxmlformats.org/officeDocument/2006/math" xmlns:v="urn:schemas-microsoft-com:vml" xmlns:wp14="http://schemas.microsoft.com/office/word/2010/wordprocessingDrawing" xmlns:wp="http://schemas.openxmlformats.org/drawingml/2006/wordprocessingDrawing" xmlns:w10="urn:schemas-microsoft-com:office:word" xmlns:w="http://schemas.openxmlformats.org/wordprocessingml/2006/main" xmlns:w14="http://schemas.microsoft.com/office/word/2010/wordml" xmlns:w15="http://schemas.microsoft.com/office/word/2012/wordml" xmlns:w16cex="http://schemas.microsoft.com/office/word/2018/wordml/cex" xmlns:w16cid="http://schemas.microsoft.com/office/word/2016/wordml/cid" xmlns:w16="http://schemas.microsoft.com/office/word/2018/wordml" xmlns:w16se="http://schemas.microsoft.com/office/word/2015/wordml/symex" xmlns:wpg="http://schemas.microsoft.com/office/word/2010/wordprocessingGroup" xmlns:wpi="http://schemas.microsoft.com/office/word/2010/wordprocessingInk" xmlns:wne="http://schemas.microsoft.com/office/word/2006/wordml" xmlns:wps="http://schemas.microsoft.com/office/word/2010/wordprocessingShape" mc:Ignorable="w14 w15 w16se w16cid w16 w16cex wp14">
   <w:abstractNum w:abstractNumId="0" w15:restartNumberingAfterBreak="0">
     <w:nsid w:val="450D38C2"/>
     <w:multiLevelType w:val="hybridMultilevel"/>
@@ -1274,7 +1145,7 @@
 </file>
 
 <file path=word/styles.xml><?xml version="1.0" encoding="utf-8"?>
-<w:styles xmlns:mc="http://schemas.openxmlformats.org/markup-compatibility/2006" xmlns:r="http://schemas.openxmlformats.org/officeDocument/2006/relationships" xmlns:w="http://schemas.openxmlformats.org/wordprocessingml/2006/main" xmlns:w14="http://schemas.microsoft.com/office/word/2010/wordml" xmlns:w15="http://schemas.microsoft.com/office/word/2012/wordml" xmlns:w16cid="http://schemas.microsoft.com/office/word/2016/wordml/cid" xmlns:w16se="http://schemas.microsoft.com/office/word/2015/wordml/symex" mc:Ignorable="w14 w15 w16se w16cid">
+<w:styles xmlns:mc="http://schemas.openxmlformats.org/markup-compatibility/2006" xmlns:r="http://schemas.openxmlformats.org/officeDocument/2006/relationships" xmlns:w="http://schemas.openxmlformats.org/wordprocessingml/2006/main" xmlns:w14="http://schemas.microsoft.com/office/word/2010/wordml" xmlns:w15="http://schemas.microsoft.com/office/word/2012/wordml" xmlns:w16cex="http://schemas.microsoft.com/office/word/2018/wordml/cex" xmlns:w16cid="http://schemas.microsoft.com/office/word/2016/wordml/cid" xmlns:w16="http://schemas.microsoft.com/office/word/2018/wordml" xmlns:w16se="http://schemas.microsoft.com/office/word/2015/wordml/symex" mc:Ignorable="w14 w15 w16se w16cid w16 w16cex">
   <w:docDefaults>
     <w:rPrDefault>
       <w:rPr>
@@ -1285,7 +1156,7 @@
     </w:rPrDefault>
     <w:pPrDefault/>
   </w:docDefaults>
-  <w:latentStyles w:defLockedState="0" w:defUIPriority="99" w:defSemiHidden="0" w:defUnhideWhenUsed="0" w:defQFormat="0" w:count="375">
+  <w:latentStyles w:defLockedState="0" w:defUIPriority="99" w:defSemiHidden="0" w:defUnhideWhenUsed="0" w:defQFormat="0" w:count="376">
     <w:lsdException w:name="Normal" w:uiPriority="0" w:qFormat="1"/>
     <w:lsdException w:name="heading 1" w:uiPriority="9" w:qFormat="1"/>
     <w:lsdException w:name="heading 2" w:semiHidden="1" w:uiPriority="9" w:unhideWhenUsed="1" w:qFormat="1"/>
@@ -1391,7 +1262,6 @@
     <w:lsdException w:name="HTML Sample" w:semiHidden="1" w:unhideWhenUsed="1"/>
     <w:lsdException w:name="HTML Typewriter" w:semiHidden="1" w:unhideWhenUsed="1"/>
     <w:lsdException w:name="HTML Variable" w:semiHidden="1" w:unhideWhenUsed="1"/>
-    <w:lsdException w:name="Normal Table" w:semiHidden="1" w:unhideWhenUsed="1"/>
     <w:lsdException w:name="annotation subject" w:semiHidden="1" w:unhideWhenUsed="1"/>
     <w:lsdException w:name="No List" w:semiHidden="1" w:unhideWhenUsed="1"/>
     <w:lsdException w:name="Outline List 1" w:semiHidden="1" w:unhideWhenUsed="1"/>
@@ -1438,10 +1308,8 @@
     <w:lsdException w:name="Table Subtle 2" w:semiHidden="1" w:unhideWhenUsed="1"/>
     <w:lsdException w:name="Table Web 1" w:semiHidden="1" w:unhideWhenUsed="1"/>
     <w:lsdException w:name="Table Web 2" w:semiHidden="1" w:unhideWhenUsed="1"/>
-    <w:lsdException w:name="Table Web 3" w:semiHidden="1" w:unhideWhenUsed="1"/>
     <w:lsdException w:name="Balloon Text" w:semiHidden="1" w:unhideWhenUsed="1"/>
     <w:lsdException w:name="Table Grid" w:uiPriority="59"/>
-    <w:lsdException w:name="Table Theme" w:semiHidden="1" w:unhideWhenUsed="1"/>
     <w:lsdException w:name="Placeholder Text" w:semiHidden="1"/>
     <w:lsdException w:name="No Spacing" w:uiPriority="1" w:qFormat="1"/>
     <w:lsdException w:name="Light Shading" w:uiPriority="60"/>
@@ -1661,6 +1529,7 @@
     <w:lsdException w:name="Smart Hyperlink" w:semiHidden="1" w:unhideWhenUsed="1"/>
     <w:lsdException w:name="Hashtag" w:semiHidden="1" w:unhideWhenUsed="1"/>
     <w:lsdException w:name="Unresolved Mention" w:semiHidden="1" w:unhideWhenUsed="1"/>
+    <w:lsdException w:name="Smart Link" w:semiHidden="1" w:unhideWhenUsed="1"/>
   </w:latentStyles>
   <w:style w:type="paragraph" w:default="1" w:styleId="Normal">
     <w:name w:val="Normal"/>
@@ -2524,21 +2393,6 @@
 </file>
 
 <file path=customXml/item1.xml><?xml version="1.0" encoding="utf-8"?>
-<p:properties xmlns:p="http://schemas.microsoft.com/office/2006/metadata/properties" xmlns:xsi="http://www.w3.org/2001/XMLSchema-instance" xmlns:pc="http://schemas.microsoft.com/office/infopath/2007/PartnerControls">
-  <documentManagement/>
-</p:properties>
-</file>
-
-<file path=customXml/item2.xml><?xml version="1.0" encoding="utf-8"?>
-<?mso-contentType ?>
-<FormTemplates xmlns="http://schemas.microsoft.com/sharepoint/v3/contenttype/forms">
-  <Display>DocumentLibraryForm</Display>
-  <Edit>DocumentLibraryForm</Edit>
-  <New>DocumentLibraryForm</New>
-</FormTemplates>
-</file>
-
-<file path=customXml/item3.xml><?xml version="1.0" encoding="utf-8"?>
 <ct:contentTypeSchema xmlns:ct="http://schemas.microsoft.com/office/2006/metadata/contentType" xmlns:ma="http://schemas.microsoft.com/office/2006/metadata/properties/metaAttributes" ct:_="" ma:_="" ma:contentTypeName="Document" ma:contentTypeID="0x0101009757EAA32392B64DBB72B3B16D75A208" ma:contentTypeVersion="5" ma:contentTypeDescription="Create a new document." ma:contentTypeScope="" ma:versionID="67e3b408597731fbe62053d2d336188d">
   <xsd:schema xmlns:xsd="http://www.w3.org/2001/XMLSchema" xmlns:xs="http://www.w3.org/2001/XMLSchema" xmlns:p="http://schemas.microsoft.com/office/2006/metadata/properties" xmlns:ns2="2714850d-7b81-4abe-9d54-13f8595983a3" targetNamespace="http://schemas.microsoft.com/office/2006/metadata/properties" ma:root="true" ma:fieldsID="a1f8e26f514a346f83f395057ef7cdcb" ns2:_="">
     <xsd:import namespace="2714850d-7b81-4abe-9d54-13f8595983a3"/>
@@ -2688,28 +2542,26 @@
 </ct:contentTypeSchema>
 </file>
 
+<file path=customXml/item2.xml><?xml version="1.0" encoding="utf-8"?>
+<?mso-contentType ?>
+<FormTemplates xmlns="http://schemas.microsoft.com/sharepoint/v3/contenttype/forms">
+  <Display>DocumentLibraryForm</Display>
+  <Edit>DocumentLibraryForm</Edit>
+  <New>DocumentLibraryForm</New>
+</FormTemplates>
+</file>
+
+<file path=customXml/item3.xml><?xml version="1.0" encoding="utf-8"?>
+<p:properties xmlns:p="http://schemas.microsoft.com/office/2006/metadata/properties" xmlns:xsi="http://www.w3.org/2001/XMLSchema-instance" xmlns:pc="http://schemas.microsoft.com/office/infopath/2007/PartnerControls">
+  <documentManagement/>
+</p:properties>
+</file>
+
 <file path=customXml/item4.xml><?xml version="1.0" encoding="utf-8"?>
 <b:Sources xmlns:b="http://schemas.openxmlformats.org/officeDocument/2006/bibliography" xmlns="http://schemas.openxmlformats.org/officeDocument/2006/bibliography" SelectedStyle="\APASixthEditionOfficeOnline.xsl" StyleName="APA" Version="6"/>
 </file>
 
 <file path=customXml/itemProps1.xml><?xml version="1.0" encoding="utf-8"?>
-<ds:datastoreItem xmlns:ds="http://schemas.openxmlformats.org/officeDocument/2006/customXml" ds:itemID="{EF756563-25BD-4561-94EA-2D48E70BF7BE}">
-  <ds:schemaRefs>
-    <ds:schemaRef ds:uri="http://schemas.microsoft.com/office/2006/metadata/properties"/>
-    <ds:schemaRef ds:uri="http://schemas.microsoft.com/office/infopath/2007/PartnerControls"/>
-  </ds:schemaRefs>
-</ds:datastoreItem>
-</file>
-
-<file path=customXml/itemProps2.xml><?xml version="1.0" encoding="utf-8"?>
-<ds:datastoreItem xmlns:ds="http://schemas.openxmlformats.org/officeDocument/2006/customXml" ds:itemID="{2D9B60CE-8320-4011-B846-5D93501620F6}">
-  <ds:schemaRefs>
-    <ds:schemaRef ds:uri="http://schemas.microsoft.com/sharepoint/v3/contenttype/forms"/>
-  </ds:schemaRefs>
-</ds:datastoreItem>
-</file>
-
-<file path=customXml/itemProps3.xml><?xml version="1.0" encoding="utf-8"?>
 <ds:datastoreItem xmlns:ds="http://schemas.openxmlformats.org/officeDocument/2006/customXml" ds:itemID="{0C20778E-2DF2-4A2B-BA38-2D94EBF136D7}">
   <ds:schemaRefs>
     <ds:schemaRef ds:uri="http://schemas.microsoft.com/office/2006/metadata/contentType"/>
@@ -2727,6 +2579,23 @@
 </ds:datastoreItem>
 </file>
 
+<file path=customXml/itemProps2.xml><?xml version="1.0" encoding="utf-8"?>
+<ds:datastoreItem xmlns:ds="http://schemas.openxmlformats.org/officeDocument/2006/customXml" ds:itemID="{2D9B60CE-8320-4011-B846-5D93501620F6}">
+  <ds:schemaRefs>
+    <ds:schemaRef ds:uri="http://schemas.microsoft.com/sharepoint/v3/contenttype/forms"/>
+  </ds:schemaRefs>
+</ds:datastoreItem>
+</file>
+
+<file path=customXml/itemProps3.xml><?xml version="1.0" encoding="utf-8"?>
+<ds:datastoreItem xmlns:ds="http://schemas.openxmlformats.org/officeDocument/2006/customXml" ds:itemID="{EF756563-25BD-4561-94EA-2D48E70BF7BE}">
+  <ds:schemaRefs>
+    <ds:schemaRef ds:uri="http://schemas.microsoft.com/office/2006/metadata/properties"/>
+    <ds:schemaRef ds:uri="http://schemas.microsoft.com/office/infopath/2007/PartnerControls"/>
+  </ds:schemaRefs>
+</ds:datastoreItem>
+</file>
+
 <file path=customXml/itemProps4.xml><?xml version="1.0" encoding="utf-8"?>
 <ds:datastoreItem xmlns:ds="http://schemas.openxmlformats.org/officeDocument/2006/customXml" ds:itemID="{F5D0AB0A-687F-2940-9C4F-B9A3A65DB2CB}">
   <ds:schemaRefs>

</xml_diff>